<commit_message>
create_a_quiz + homepage +
Finished homepage that now shows user created quizzes.
Created create a quiz page
Created start_quiz page
</commit_message>
<xml_diff>
--- a/Documentation/Dossier_de_projet_EST.docx
+++ b/Documentation/Dossier_de_projet_EST.docx
@@ -134,7 +134,7 @@
         <mc:AlternateContent>
           <mc:Choice Requires="wps">
             <w:drawing>
-              <wp:anchor distT="0" distB="0" distL="114300" distR="114300" simplePos="0" relativeHeight="251658240" behindDoc="0" locked="0" layoutInCell="1" allowOverlap="1" wp14:anchorId="174955FB" wp14:editId="4CF47733">
+              <wp:anchor distT="0" distB="0" distL="114300" distR="114300" simplePos="0" relativeHeight="251657216" behindDoc="0" locked="0" layoutInCell="1" allowOverlap="1" wp14:anchorId="174955FB" wp14:editId="27BCA571">
                 <wp:simplePos x="0" y="0"/>
                 <wp:positionH relativeFrom="margin">
                   <wp:align>center</wp:align>
@@ -275,7 +275,7 @@
                 <v:stroke joinstyle="miter"/>
                 <v:path gradientshapeok="t" o:connecttype="rect"/>
               </v:shapetype>
-              <v:shape id="Zone de texte 1" o:spid="_x0000_s1026" type="#_x0000_t202" style="position:absolute;margin-left:0;margin-top:1.15pt;width:279.3pt;height:130.35pt;z-index:251658240;visibility:visible;mso-wrap-style:square;mso-wrap-distance-left:9pt;mso-wrap-distance-top:0;mso-wrap-distance-right:9pt;mso-wrap-distance-bottom:0;mso-position-horizontal:center;mso-position-horizontal-relative:margin;mso-position-vertical:absolute;mso-position-vertical-relative:text;v-text-anchor:top" o:gfxdata="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" filled="f" stroked="f">
+              <v:shape id="Zone de texte 1" o:spid="_x0000_s1026" type="#_x0000_t202" style="position:absolute;margin-left:0;margin-top:1.15pt;width:279.3pt;height:130.35pt;z-index:251657216;visibility:visible;mso-wrap-style:square;mso-wrap-distance-left:9pt;mso-wrap-distance-top:0;mso-wrap-distance-right:9pt;mso-wrap-distance-bottom:0;mso-position-horizontal:center;mso-position-horizontal-relative:margin;mso-position-vertical:absolute;mso-position-vertical-relative:text;v-text-anchor:top" o:gfxdata="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" filled="f" stroked="f">
                 <v:textbox>
                   <w:txbxContent>
                     <w:p>
@@ -374,7 +374,7 @@
           <w:noProof/>
         </w:rPr>
         <w:drawing>
-          <wp:anchor distT="0" distB="0" distL="114300" distR="114300" simplePos="0" relativeHeight="251659264" behindDoc="0" locked="0" layoutInCell="1" allowOverlap="1" wp14:anchorId="580E0F10" wp14:editId="598DB997">
+          <wp:anchor distT="0" distB="0" distL="114300" distR="114300" simplePos="0" relativeHeight="251658240" behindDoc="0" locked="0" layoutInCell="1" allowOverlap="1" wp14:anchorId="580E0F10" wp14:editId="0B23B2C6">
             <wp:simplePos x="0" y="0"/>
             <wp:positionH relativeFrom="margin">
               <wp:align>center</wp:align>
@@ -1142,7 +1142,7 @@
             <w:noProof/>
             <w:webHidden/>
           </w:rPr>
-          <w:t>20</w:t>
+          <w:t>21</w:t>
         </w:r>
         <w:r>
           <w:rPr>
@@ -1232,7 +1232,7 @@
             <w:noProof/>
             <w:webHidden/>
           </w:rPr>
-          <w:t>20</w:t>
+          <w:t>21</w:t>
         </w:r>
         <w:r>
           <w:rPr>
@@ -1322,7 +1322,7 @@
             <w:noProof/>
             <w:webHidden/>
           </w:rPr>
-          <w:t>21</w:t>
+          <w:t>25</w:t>
         </w:r>
         <w:r>
           <w:rPr>
@@ -1398,7 +1398,7 @@
           <w:rPr>
             <w:webHidden/>
           </w:rPr>
-          <w:t>23</w:t>
+          <w:t>28</w:t>
         </w:r>
         <w:r>
           <w:rPr>
@@ -1487,7 +1487,7 @@
             <w:noProof/>
             <w:webHidden/>
           </w:rPr>
-          <w:t>23</w:t>
+          <w:t>28</w:t>
         </w:r>
         <w:r>
           <w:rPr>
@@ -1577,7 +1577,7 @@
             <w:noProof/>
             <w:webHidden/>
           </w:rPr>
-          <w:t>23</w:t>
+          <w:t>32</w:t>
         </w:r>
         <w:r>
           <w:rPr>
@@ -1667,7 +1667,7 @@
             <w:noProof/>
             <w:webHidden/>
           </w:rPr>
-          <w:t>23</w:t>
+          <w:t>32</w:t>
         </w:r>
         <w:r>
           <w:rPr>
@@ -1757,7 +1757,7 @@
             <w:noProof/>
             <w:webHidden/>
           </w:rPr>
-          <w:t>24</w:t>
+          <w:t>32</w:t>
         </w:r>
         <w:r>
           <w:rPr>
@@ -1833,7 +1833,7 @@
           <w:rPr>
             <w:webHidden/>
           </w:rPr>
-          <w:t>24</w:t>
+          <w:t>32</w:t>
         </w:r>
         <w:r>
           <w:rPr>
@@ -1908,7 +1908,7 @@
           <w:rPr>
             <w:webHidden/>
           </w:rPr>
-          <w:t>25</w:t>
+          <w:t>34</w:t>
         </w:r>
         <w:r>
           <w:rPr>
@@ -1997,7 +1997,7 @@
             <w:noProof/>
             <w:webHidden/>
           </w:rPr>
-          <w:t>25</w:t>
+          <w:t>34</w:t>
         </w:r>
         <w:r>
           <w:rPr>
@@ -2087,7 +2087,7 @@
             <w:noProof/>
             <w:webHidden/>
           </w:rPr>
-          <w:t>25</w:t>
+          <w:t>34</w:t>
         </w:r>
         <w:r>
           <w:rPr>
@@ -2177,7 +2177,7 @@
             <w:noProof/>
             <w:webHidden/>
           </w:rPr>
-          <w:t>25</w:t>
+          <w:t>34</w:t>
         </w:r>
         <w:r>
           <w:rPr>
@@ -2267,7 +2267,7 @@
             <w:noProof/>
             <w:webHidden/>
           </w:rPr>
-          <w:t>25</w:t>
+          <w:t>34</w:t>
         </w:r>
         <w:r>
           <w:rPr>
@@ -2357,7 +2357,7 @@
             <w:noProof/>
             <w:webHidden/>
           </w:rPr>
-          <w:t>25</w:t>
+          <w:t>34</w:t>
         </w:r>
         <w:r>
           <w:rPr>
@@ -2447,7 +2447,7 @@
             <w:noProof/>
             <w:webHidden/>
           </w:rPr>
-          <w:t>25</w:t>
+          <w:t>34</w:t>
         </w:r>
         <w:r>
           <w:rPr>
@@ -3547,7 +3547,7 @@
           <w:szCs w:val="14"/>
         </w:rPr>
         <w:drawing>
-          <wp:anchor distT="0" distB="0" distL="114300" distR="114300" simplePos="0" relativeHeight="251763712" behindDoc="0" locked="0" layoutInCell="1" allowOverlap="1" wp14:anchorId="121B707C" wp14:editId="2D15BC6F">
+          <wp:anchor distT="0" distB="0" distL="114300" distR="114300" simplePos="0" relativeHeight="251762688" behindDoc="0" locked="0" layoutInCell="1" allowOverlap="1" wp14:anchorId="121B707C" wp14:editId="738E1DC8">
             <wp:simplePos x="0" y="0"/>
             <wp:positionH relativeFrom="column">
               <wp:posOffset>-322880</wp:posOffset>
@@ -4011,7 +4011,7 @@
           <w:szCs w:val="14"/>
         </w:rPr>
         <w:drawing>
-          <wp:anchor distT="0" distB="0" distL="114300" distR="114300" simplePos="0" relativeHeight="251767808" behindDoc="0" locked="0" layoutInCell="1" allowOverlap="1" wp14:anchorId="29381012" wp14:editId="79A11291">
+          <wp:anchor distT="0" distB="0" distL="114300" distR="114300" simplePos="0" relativeHeight="251766784" behindDoc="0" locked="0" layoutInCell="1" allowOverlap="1" wp14:anchorId="29381012" wp14:editId="2E198947">
             <wp:simplePos x="0" y="0"/>
             <wp:positionH relativeFrom="margin">
               <wp:align>center</wp:align>
@@ -4173,7 +4173,7 @@
           <w:lang w:eastAsia="fr-FR"/>
         </w:rPr>
         <w:drawing>
-          <wp:anchor distT="0" distB="0" distL="114300" distR="114300" simplePos="0" relativeHeight="251660288" behindDoc="0" locked="0" layoutInCell="1" allowOverlap="1" wp14:anchorId="6B34386B" wp14:editId="5C886917">
+          <wp:anchor distT="0" distB="0" distL="114300" distR="114300" simplePos="0" relativeHeight="251659264" behindDoc="0" locked="0" layoutInCell="1" allowOverlap="1" wp14:anchorId="6B34386B" wp14:editId="24B439F1">
             <wp:simplePos x="0" y="0"/>
             <wp:positionH relativeFrom="margin">
               <wp:posOffset>-734695</wp:posOffset>
@@ -4278,7 +4278,7 @@
         </w:rPr>
         <w:lastRenderedPageBreak/>
         <w:drawing>
-          <wp:anchor distT="0" distB="0" distL="114300" distR="114300" simplePos="0" relativeHeight="251765760" behindDoc="0" locked="0" layoutInCell="1" allowOverlap="1" wp14:anchorId="49E729D1" wp14:editId="013FFC8D">
+          <wp:anchor distT="0" distB="0" distL="114300" distR="114300" simplePos="0" relativeHeight="251764736" behindDoc="0" locked="0" layoutInCell="1" allowOverlap="1" wp14:anchorId="49E729D1" wp14:editId="311FA187">
             <wp:simplePos x="0" y="0"/>
             <wp:positionH relativeFrom="column">
               <wp:posOffset>3582742</wp:posOffset>
@@ -4355,7 +4355,7 @@
         <mc:AlternateContent>
           <mc:Choice Requires="wps">
             <w:drawing>
-              <wp:anchor distT="0" distB="0" distL="114300" distR="114300" simplePos="0" relativeHeight="251766784" behindDoc="0" locked="0" layoutInCell="1" allowOverlap="1" wp14:anchorId="7055A09E" wp14:editId="0EC861C0">
+              <wp:anchor distT="0" distB="0" distL="114300" distR="114300" simplePos="0" relativeHeight="251765760" behindDoc="0" locked="0" layoutInCell="1" allowOverlap="1" wp14:anchorId="7055A09E" wp14:editId="25847CC1">
                 <wp:simplePos x="0" y="0"/>
                 <wp:positionH relativeFrom="column">
                   <wp:posOffset>82598</wp:posOffset>
@@ -4444,7 +4444,7 @@
           </mc:Choice>
           <mc:Fallback>
             <w:pict>
-              <v:shape w14:anchorId="7055A09E" id="Zone de texte 56" o:spid="_x0000_s1027" type="#_x0000_t202" style="position:absolute;margin-left:6.5pt;margin-top:6.9pt;width:243.85pt;height:82.85pt;z-index:251766784;visibility:visible;mso-wrap-style:square;mso-height-percent:0;mso-wrap-distance-left:9pt;mso-wrap-distance-top:0;mso-wrap-distance-right:9pt;mso-wrap-distance-bottom:0;mso-position-horizontal:absolute;mso-position-horizontal-relative:text;mso-position-vertical:absolute;mso-position-vertical-relative:text;mso-height-percent:0;mso-height-relative:margin;v-text-anchor:top" o:gfxdata="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" fillcolor="white [3201]" stroked="f" strokeweight=".5pt">
+              <v:shape w14:anchorId="7055A09E" id="Zone de texte 56" o:spid="_x0000_s1027" type="#_x0000_t202" style="position:absolute;margin-left:6.5pt;margin-top:6.9pt;width:243.85pt;height:82.85pt;z-index:251765760;visibility:visible;mso-wrap-style:square;mso-height-percent:0;mso-wrap-distance-left:9pt;mso-wrap-distance-top:0;mso-wrap-distance-right:9pt;mso-wrap-distance-bottom:0;mso-position-horizontal:absolute;mso-position-horizontal-relative:text;mso-position-vertical:absolute;mso-position-vertical-relative:text;mso-height-percent:0;mso-height-relative:margin;v-text-anchor:top" o:gfxdata="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" fillcolor="white [3201]" stroked="f" strokeweight=".5pt">
                 <v:textbox>
                   <w:txbxContent>
                     <w:p>
@@ -4512,7 +4512,7 @@
         <mc:AlternateContent>
           <mc:Choice Requires="wps">
             <w:drawing>
-              <wp:anchor distT="0" distB="0" distL="114300" distR="114300" simplePos="0" relativeHeight="251677696" behindDoc="0" locked="0" layoutInCell="1" allowOverlap="1" wp14:anchorId="09A345D6" wp14:editId="280EA8DA">
+              <wp:anchor distT="0" distB="0" distL="114300" distR="114300" simplePos="0" relativeHeight="251676672" behindDoc="0" locked="0" layoutInCell="1" allowOverlap="1" wp14:anchorId="09A345D6" wp14:editId="66B2C13E">
                 <wp:simplePos x="0" y="0"/>
                 <wp:positionH relativeFrom="margin">
                   <wp:posOffset>7041515</wp:posOffset>
@@ -4604,7 +4604,7 @@
           </mc:Choice>
           <mc:Fallback>
             <w:pict>
-              <v:shape w14:anchorId="09A345D6" id="Zone de texte 9" o:spid="_x0000_s1028" type="#_x0000_t202" style="position:absolute;margin-left:554.45pt;margin-top:-9.75pt;width:152.35pt;height:38.5pt;z-index:251677696;visibility:visible;mso-wrap-style:square;mso-height-percent:0;mso-wrap-distance-left:9pt;mso-wrap-distance-top:0;mso-wrap-distance-right:9pt;mso-wrap-distance-bottom:0;mso-position-horizontal:absolute;mso-position-horizontal-relative:margin;mso-position-vertical:absolute;mso-position-vertical-relative:text;mso-height-percent:0;mso-height-relative:margin;v-text-anchor:top" o:gfxdata="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" fillcolor="white [3201]" strokeweight=".5pt">
+              <v:shape w14:anchorId="09A345D6" id="Zone de texte 9" o:spid="_x0000_s1028" type="#_x0000_t202" style="position:absolute;margin-left:554.45pt;margin-top:-9.75pt;width:152.35pt;height:38.5pt;z-index:251676672;visibility:visible;mso-wrap-style:square;mso-height-percent:0;mso-wrap-distance-left:9pt;mso-wrap-distance-top:0;mso-wrap-distance-right:9pt;mso-wrap-distance-bottom:0;mso-position-horizontal:absolute;mso-position-horizontal-relative:margin;mso-position-vertical:absolute;mso-position-vertical-relative:text;mso-height-percent:0;mso-height-relative:margin;v-text-anchor:top" o:gfxdata="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" fillcolor="white [3201]" strokeweight=".5pt">
                 <v:textbox>
                   <w:txbxContent>
                     <w:p>
@@ -4660,7 +4660,7 @@
         <mc:AlternateContent>
           <mc:Choice Requires="wps">
             <w:drawing>
-              <wp:anchor distT="0" distB="0" distL="114300" distR="114300" simplePos="0" relativeHeight="251668480" behindDoc="0" locked="0" layoutInCell="1" allowOverlap="1" wp14:anchorId="76C34BD1" wp14:editId="531ED1E5">
+              <wp:anchor distT="0" distB="0" distL="114300" distR="114300" simplePos="0" relativeHeight="251667456" behindDoc="0" locked="0" layoutInCell="1" allowOverlap="1" wp14:anchorId="76C34BD1" wp14:editId="72AC4C26">
                 <wp:simplePos x="0" y="0"/>
                 <wp:positionH relativeFrom="column">
                   <wp:posOffset>8037195</wp:posOffset>
@@ -4721,11 +4721,11 @@
           </mc:Choice>
           <mc:Fallback>
             <w:pict>
-              <v:shapetype w14:anchorId="11740DB3" id="_x0000_t32" coordsize="21600,21600" o:spt="32" o:oned="t" path="m,l21600,21600e" filled="f">
+              <v:shapetype w14:anchorId="1A41B991" id="_x0000_t32" coordsize="21600,21600" o:spt="32" o:oned="t" path="m,l21600,21600e" filled="f">
                 <v:path arrowok="t" fillok="f" o:connecttype="none"/>
                 <o:lock v:ext="edit" shapetype="t"/>
               </v:shapetype>
-              <v:shape id="Connecteur droit avec flèche 10" o:spid="_x0000_s1026" type="#_x0000_t32" style="position:absolute;margin-left:632.85pt;margin-top:15.1pt;width:3.55pt;height:44.6pt;z-index:251668480;visibility:visible;mso-wrap-style:square;mso-width-percent:0;mso-height-percent:0;mso-wrap-distance-left:9pt;mso-wrap-distance-top:0;mso-wrap-distance-right:9pt;mso-wrap-distance-bottom:0;mso-position-horizontal:absolute;mso-position-horizontal-relative:text;mso-position-vertical:absolute;mso-position-vertical-relative:text;mso-width-percent:0;mso-height-percent:0;mso-width-relative:margin;mso-height-relative:margin" o:gfxdata="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" strokecolor="red" strokeweight="3pt">
+              <v:shape id="Connecteur droit avec flèche 10" o:spid="_x0000_s1026" type="#_x0000_t32" style="position:absolute;margin-left:632.85pt;margin-top:15.1pt;width:3.55pt;height:44.6pt;z-index:251667456;visibility:visible;mso-wrap-style:square;mso-width-percent:0;mso-height-percent:0;mso-wrap-distance-left:9pt;mso-wrap-distance-top:0;mso-wrap-distance-right:9pt;mso-wrap-distance-bottom:0;mso-position-horizontal:absolute;mso-position-horizontal-relative:text;mso-position-vertical:absolute;mso-position-vertical-relative:text;mso-width-percent:0;mso-height-percent:0;mso-width-relative:margin;mso-height-relative:margin" o:gfxdata="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" strokecolor="red" strokeweight="3pt">
                 <v:stroke endarrow="block" joinstyle="miter"/>
               </v:shape>
             </w:pict>
@@ -4740,7 +4740,7 @@
         <mc:AlternateContent>
           <mc:Choice Requires="wps">
             <w:drawing>
-              <wp:anchor distT="0" distB="0" distL="114300" distR="114300" simplePos="0" relativeHeight="251676672" behindDoc="0" locked="0" layoutInCell="1" allowOverlap="1" wp14:anchorId="1960E5E5" wp14:editId="7334FA52">
+              <wp:anchor distT="0" distB="0" distL="114300" distR="114300" simplePos="0" relativeHeight="251675648" behindDoc="0" locked="0" layoutInCell="1" allowOverlap="1" wp14:anchorId="1960E5E5" wp14:editId="56F24BD5">
                 <wp:simplePos x="0" y="0"/>
                 <wp:positionH relativeFrom="margin">
                   <wp:posOffset>1341120</wp:posOffset>
@@ -4823,7 +4823,7 @@
           </mc:Choice>
           <mc:Fallback>
             <w:pict>
-              <v:shape w14:anchorId="1960E5E5" id="Zone de texte 7" o:spid="_x0000_s1029" type="#_x0000_t202" style="position:absolute;margin-left:105.6pt;margin-top:-11.55pt;width:171.75pt;height:56.05pt;z-index:251676672;visibility:visible;mso-wrap-style:square;mso-width-percent:0;mso-height-percent:0;mso-wrap-distance-left:9pt;mso-wrap-distance-top:0;mso-wrap-distance-right:9pt;mso-wrap-distance-bottom:0;mso-position-horizontal:absolute;mso-position-horizontal-relative:margin;mso-position-vertical:absolute;mso-position-vertical-relative:text;mso-width-percent:0;mso-height-percent:0;mso-width-relative:margin;mso-height-relative:margin;v-text-anchor:top" o:gfxdata="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" fillcolor="white [3201]" strokeweight=".5pt">
+              <v:shape w14:anchorId="1960E5E5" id="Zone de texte 7" o:spid="_x0000_s1029" type="#_x0000_t202" style="position:absolute;margin-left:105.6pt;margin-top:-11.55pt;width:171.75pt;height:56.05pt;z-index:251675648;visibility:visible;mso-wrap-style:square;mso-width-percent:0;mso-height-percent:0;mso-wrap-distance-left:9pt;mso-wrap-distance-top:0;mso-wrap-distance-right:9pt;mso-wrap-distance-bottom:0;mso-position-horizontal:absolute;mso-position-horizontal-relative:margin;mso-position-vertical:absolute;mso-position-vertical-relative:text;mso-width-percent:0;mso-height-percent:0;mso-width-relative:margin;mso-height-relative:margin;v-text-anchor:top" o:gfxdata="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" fillcolor="white [3201]" strokeweight=".5pt">
                 <v:textbox>
                   <w:txbxContent>
                     <w:p>
@@ -4867,7 +4867,7 @@
         <mc:AlternateContent>
           <mc:Choice Requires="wps">
             <w:drawing>
-              <wp:anchor distT="0" distB="0" distL="114300" distR="114300" simplePos="0" relativeHeight="251664384" behindDoc="0" locked="0" layoutInCell="1" allowOverlap="1" wp14:anchorId="4AD969A9" wp14:editId="28AC408C">
+              <wp:anchor distT="0" distB="0" distL="114300" distR="114300" simplePos="0" relativeHeight="251663360" behindDoc="0" locked="0" layoutInCell="1" allowOverlap="1" wp14:anchorId="4AD969A9" wp14:editId="2854184D">
                 <wp:simplePos x="0" y="0"/>
                 <wp:positionH relativeFrom="column">
                   <wp:posOffset>2002790</wp:posOffset>
@@ -4928,7 +4928,7 @@
           </mc:Choice>
           <mc:Fallback>
             <w:pict>
-              <v:shape w14:anchorId="5CE5C0EF" id="Connecteur droit avec flèche 8" o:spid="_x0000_s1026" type="#_x0000_t32" style="position:absolute;margin-left:157.7pt;margin-top:43.35pt;width:19.5pt;height:46.85pt;flip:x;z-index:251664384;visibility:visible;mso-wrap-style:square;mso-width-percent:0;mso-height-percent:0;mso-wrap-distance-left:9pt;mso-wrap-distance-top:0;mso-wrap-distance-right:9pt;mso-wrap-distance-bottom:0;mso-position-horizontal:absolute;mso-position-horizontal-relative:text;mso-position-vertical:absolute;mso-position-vertical-relative:text;mso-width-percent:0;mso-height-percent:0;mso-width-relative:margin;mso-height-relative:margin" o:gfxdata="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" strokecolor="red" strokeweight="3pt">
+              <v:shape w14:anchorId="3E207E5F" id="Connecteur droit avec flèche 8" o:spid="_x0000_s1026" type="#_x0000_t32" style="position:absolute;margin-left:157.7pt;margin-top:43.35pt;width:19.5pt;height:46.85pt;flip:x;z-index:251663360;visibility:visible;mso-wrap-style:square;mso-width-percent:0;mso-height-percent:0;mso-wrap-distance-left:9pt;mso-wrap-distance-top:0;mso-wrap-distance-right:9pt;mso-wrap-distance-bottom:0;mso-position-horizontal:absolute;mso-position-horizontal-relative:text;mso-position-vertical:absolute;mso-position-vertical-relative:text;mso-width-percent:0;mso-height-percent:0;mso-width-relative:margin;mso-height-relative:margin" o:gfxdata="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" strokecolor="red" strokeweight="3pt">
                 <v:stroke endarrow="block" joinstyle="miter"/>
               </v:shape>
             </w:pict>
@@ -4943,7 +4943,7 @@
         <mc:AlternateContent>
           <mc:Choice Requires="wps">
             <w:drawing>
-              <wp:anchor distT="0" distB="0" distL="114300" distR="114300" simplePos="0" relativeHeight="251682816" behindDoc="0" locked="0" layoutInCell="1" allowOverlap="1" wp14:anchorId="145ACAB9" wp14:editId="20CA954A">
+              <wp:anchor distT="0" distB="0" distL="114300" distR="114300" simplePos="0" relativeHeight="251681792" behindDoc="0" locked="0" layoutInCell="1" allowOverlap="1" wp14:anchorId="145ACAB9" wp14:editId="3D35075B">
                 <wp:simplePos x="0" y="0"/>
                 <wp:positionH relativeFrom="column">
                   <wp:posOffset>1399540</wp:posOffset>
@@ -5008,7 +5008,7 @@
           </mc:Choice>
           <mc:Fallback>
             <w:pict>
-              <v:shapetype w14:anchorId="39C5BBE6" id="_x0000_t87" coordsize="21600,21600" o:spt="87" adj="1800,10800" path="m21600,qx10800@0l10800@2qy0@11,10800@3l10800@1qy21600,21600e" filled="f">
+              <v:shapetype w14:anchorId="0B0AD26E" id="_x0000_t87" coordsize="21600,21600" o:spt="87" adj="1800,10800" path="m21600,qx10800@0l10800@2qy0@11,10800@3l10800@1qy21600,21600e" filled="f">
                 <v:formulas>
                   <v:f eqn="val #0"/>
                   <v:f eqn="sum 21600 0 #0"/>
@@ -5029,7 +5029,7 @@
                   <v:h position="topLeft,#1" yrange="@9,@10"/>
                 </v:handles>
               </v:shapetype>
-              <v:shape id="Accolade ouvrante 16" o:spid="_x0000_s1026" type="#_x0000_t87" style="position:absolute;margin-left:110.2pt;margin-top:228.6pt;width:27.75pt;height:187.5pt;z-index:251682816;visibility:visible;mso-wrap-style:square;mso-width-percent:0;mso-height-percent:0;mso-wrap-distance-left:9pt;mso-wrap-distance-top:0;mso-wrap-distance-right:9pt;mso-wrap-distance-bottom:0;mso-position-horizontal:absolute;mso-position-horizontal-relative:text;mso-position-vertical:absolute;mso-position-vertical-relative:text;mso-width-percent:0;mso-height-percent:0;mso-width-relative:margin;mso-height-relative:margin;v-text-anchor:middle" o:gfxdata="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" adj="266" strokecolor="red" strokeweight="2.25pt">
+              <v:shape id="Accolade ouvrante 16" o:spid="_x0000_s1026" type="#_x0000_t87" style="position:absolute;margin-left:110.2pt;margin-top:228.6pt;width:27.75pt;height:187.5pt;z-index:251681792;visibility:visible;mso-wrap-style:square;mso-width-percent:0;mso-height-percent:0;mso-wrap-distance-left:9pt;mso-wrap-distance-top:0;mso-wrap-distance-right:9pt;mso-wrap-distance-bottom:0;mso-position-horizontal:absolute;mso-position-horizontal-relative:text;mso-position-vertical:absolute;mso-position-vertical-relative:text;mso-width-percent:0;mso-height-percent:0;mso-width-relative:margin;mso-height-relative:margin;v-text-anchor:middle" o:gfxdata="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" adj="266" strokecolor="red" strokeweight="2.25pt">
                 <v:stroke joinstyle="miter"/>
               </v:shape>
             </w:pict>
@@ -5044,7 +5044,7 @@
         <mc:AlternateContent>
           <mc:Choice Requires="wps">
             <w:drawing>
-              <wp:anchor distT="0" distB="0" distL="114300" distR="114300" simplePos="0" relativeHeight="251674624" behindDoc="0" locked="0" layoutInCell="1" allowOverlap="1" wp14:anchorId="7BFF3883" wp14:editId="22BF3D91">
+              <wp:anchor distT="0" distB="0" distL="114300" distR="114300" simplePos="0" relativeHeight="251673600" behindDoc="0" locked="0" layoutInCell="1" allowOverlap="1" wp14:anchorId="7BFF3883" wp14:editId="36680F8B">
                 <wp:simplePos x="0" y="0"/>
                 <wp:positionH relativeFrom="column">
                   <wp:posOffset>8223250</wp:posOffset>
@@ -5105,7 +5105,7 @@
           </mc:Choice>
           <mc:Fallback>
             <w:pict>
-              <v:shape w14:anchorId="12225EC0" id="Connecteur droit avec flèche 13" o:spid="_x0000_s1026" type="#_x0000_t32" style="position:absolute;margin-left:647.5pt;margin-top:160.85pt;width:3.55pt;height:43.5pt;flip:x y;z-index:251674624;visibility:visible;mso-wrap-style:square;mso-width-percent:0;mso-height-percent:0;mso-wrap-distance-left:9pt;mso-wrap-distance-top:0;mso-wrap-distance-right:9pt;mso-wrap-distance-bottom:0;mso-position-horizontal:absolute;mso-position-horizontal-relative:text;mso-position-vertical:absolute;mso-position-vertical-relative:text;mso-width-percent:0;mso-height-percent:0;mso-width-relative:margin;mso-height-relative:margin" o:gfxdata="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" strokecolor="red" strokeweight="3pt">
+              <v:shape w14:anchorId="13292E8B" id="Connecteur droit avec flèche 13" o:spid="_x0000_s1026" type="#_x0000_t32" style="position:absolute;margin-left:647.5pt;margin-top:160.85pt;width:3.55pt;height:43.5pt;flip:x y;z-index:251673600;visibility:visible;mso-wrap-style:square;mso-width-percent:0;mso-height-percent:0;mso-wrap-distance-left:9pt;mso-wrap-distance-top:0;mso-wrap-distance-right:9pt;mso-wrap-distance-bottom:0;mso-position-horizontal:absolute;mso-position-horizontal-relative:text;mso-position-vertical:absolute;mso-position-vertical-relative:text;mso-width-percent:0;mso-height-percent:0;mso-width-relative:margin;mso-height-relative:margin" o:gfxdata="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" strokecolor="red" strokeweight="3pt">
                 <v:stroke endarrow="block" joinstyle="miter"/>
               </v:shape>
             </w:pict>
@@ -5120,7 +5120,7 @@
         <mc:AlternateContent>
           <mc:Choice Requires="wps">
             <w:drawing>
-              <wp:anchor distT="0" distB="0" distL="114300" distR="114300" simplePos="0" relativeHeight="251672576" behindDoc="0" locked="0" layoutInCell="1" allowOverlap="1" wp14:anchorId="6DBAA2B8" wp14:editId="708A2A03">
+              <wp:anchor distT="0" distB="0" distL="114300" distR="114300" simplePos="0" relativeHeight="251671552" behindDoc="0" locked="0" layoutInCell="1" allowOverlap="1" wp14:anchorId="6DBAA2B8" wp14:editId="51290709">
                 <wp:simplePos x="0" y="0"/>
                 <wp:positionH relativeFrom="column">
                   <wp:posOffset>7544435</wp:posOffset>
@@ -5181,11 +5181,7 @@
           </mc:Choice>
           <mc:Fallback>
             <w:pict>
-              <v:shapetype w14:anchorId="15D52A74" id="_x0000_t32" coordsize="21600,21600" o:spt="32" o:oned="t" path="m,l21600,21600e" filled="f">
-                <v:path arrowok="t" fillok="f" o:connecttype="none"/>
-                <o:lock v:ext="edit" shapetype="t"/>
-              </v:shapetype>
-              <v:shape id="Connecteur droit avec flèche 12" o:spid="_x0000_s1026" type="#_x0000_t32" style="position:absolute;margin-left:594.05pt;margin-top:163.3pt;width:33.75pt;height:47.25pt;flip:x y;z-index:251672576;visibility:visible;mso-wrap-style:square;mso-width-percent:0;mso-height-percent:0;mso-wrap-distance-left:9pt;mso-wrap-distance-top:0;mso-wrap-distance-right:9pt;mso-wrap-distance-bottom:0;mso-position-horizontal:absolute;mso-position-horizontal-relative:text;mso-position-vertical:absolute;mso-position-vertical-relative:text;mso-width-percent:0;mso-height-percent:0;mso-width-relative:margin;mso-height-relative:margin" o:gfxdata="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" strokecolor="red" strokeweight="3pt">
+              <v:shape w14:anchorId="5B910391" id="Connecteur droit avec flèche 12" o:spid="_x0000_s1026" type="#_x0000_t32" style="position:absolute;margin-left:594.05pt;margin-top:163.3pt;width:33.75pt;height:47.25pt;flip:x y;z-index:251671552;visibility:visible;mso-wrap-style:square;mso-width-percent:0;mso-height-percent:0;mso-wrap-distance-left:9pt;mso-wrap-distance-top:0;mso-wrap-distance-right:9pt;mso-wrap-distance-bottom:0;mso-position-horizontal:absolute;mso-position-horizontal-relative:text;mso-position-vertical:absolute;mso-position-vertical-relative:text;mso-width-percent:0;mso-height-percent:0;mso-width-relative:margin;mso-height-relative:margin" o:gfxdata="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" strokecolor="red" strokeweight="3pt">
                 <v:stroke endarrow="block" joinstyle="miter"/>
               </v:shape>
             </w:pict>
@@ -5198,7 +5194,7 @@
           <w:szCs w:val="14"/>
         </w:rPr>
         <w:drawing>
-          <wp:anchor distT="0" distB="0" distL="114300" distR="114300" simplePos="0" relativeHeight="251662336" behindDoc="0" locked="0" layoutInCell="1" allowOverlap="1" wp14:anchorId="1FE3BB1C" wp14:editId="31914BB6">
+          <wp:anchor distT="0" distB="0" distL="114300" distR="114300" simplePos="0" relativeHeight="251661312" behindDoc="0" locked="0" layoutInCell="1" allowOverlap="1" wp14:anchorId="1FE3BB1C" wp14:editId="2DFFBF4F">
             <wp:simplePos x="0" y="0"/>
             <wp:positionH relativeFrom="margin">
               <wp:posOffset>359410</wp:posOffset>
@@ -5278,7 +5274,7 @@
         <mc:AlternateContent>
           <mc:Choice Requires="wps">
             <w:drawing>
-              <wp:anchor distT="0" distB="0" distL="114300" distR="114300" simplePos="0" relativeHeight="251675648" behindDoc="0" locked="0" layoutInCell="1" allowOverlap="1" wp14:anchorId="39C96B73" wp14:editId="2385744B">
+              <wp:anchor distT="0" distB="0" distL="114300" distR="114300" simplePos="0" relativeHeight="251674624" behindDoc="0" locked="0" layoutInCell="1" allowOverlap="1" wp14:anchorId="39C96B73" wp14:editId="475B07C6">
                 <wp:simplePos x="0" y="0"/>
                 <wp:positionH relativeFrom="margin">
                   <wp:posOffset>7111676</wp:posOffset>
@@ -5352,7 +5348,7 @@
           </mc:Choice>
           <mc:Fallback>
             <w:pict>
-              <v:shape w14:anchorId="39C96B73" id="Zone de texte 11" o:spid="_x0000_s1030" type="#_x0000_t202" style="position:absolute;margin-left:559.95pt;margin-top:182.6pt;width:152.35pt;height:67.3pt;z-index:251675648;visibility:visible;mso-wrap-style:square;mso-height-percent:0;mso-wrap-distance-left:9pt;mso-wrap-distance-top:0;mso-wrap-distance-right:9pt;mso-wrap-distance-bottom:0;mso-position-horizontal:absolute;mso-position-horizontal-relative:margin;mso-position-vertical:absolute;mso-position-vertical-relative:text;mso-height-percent:0;mso-height-relative:margin;v-text-anchor:top" o:gfxdata="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" fillcolor="white [3201]" strokeweight=".5pt">
+              <v:shape w14:anchorId="39C96B73" id="Zone de texte 11" o:spid="_x0000_s1030" type="#_x0000_t202" style="position:absolute;margin-left:559.95pt;margin-top:182.6pt;width:152.35pt;height:67.3pt;z-index:251674624;visibility:visible;mso-wrap-style:square;mso-height-percent:0;mso-wrap-distance-left:9pt;mso-wrap-distance-top:0;mso-wrap-distance-right:9pt;mso-wrap-distance-bottom:0;mso-position-horizontal:absolute;mso-position-horizontal-relative:margin;mso-position-vertical:absolute;mso-position-vertical-relative:text;mso-height-percent:0;mso-height-relative:margin;v-text-anchor:top" o:gfxdata="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" fillcolor="white [3201]" strokeweight=".5pt">
                 <v:textbox>
                   <w:txbxContent>
                     <w:p>
@@ -5390,7 +5386,7 @@
         <mc:AlternateContent>
           <mc:Choice Requires="wps">
             <w:drawing>
-              <wp:anchor distT="0" distB="0" distL="114300" distR="114300" simplePos="0" relativeHeight="251679744" behindDoc="0" locked="0" layoutInCell="1" allowOverlap="1" wp14:anchorId="4157269B" wp14:editId="422E82E0">
+              <wp:anchor distT="0" distB="0" distL="114300" distR="114300" simplePos="0" relativeHeight="251678720" behindDoc="0" locked="0" layoutInCell="1" allowOverlap="1" wp14:anchorId="4157269B" wp14:editId="0A461B1D">
                 <wp:simplePos x="0" y="0"/>
                 <wp:positionH relativeFrom="margin">
                   <wp:posOffset>-391381</wp:posOffset>
@@ -5533,7 +5529,7 @@
           </mc:Choice>
           <mc:Fallback>
             <w:pict>
-              <v:shape w14:anchorId="4157269B" id="Zone de texte 14" o:spid="_x0000_s1031" type="#_x0000_t202" style="position:absolute;margin-left:-30.8pt;margin-top:249.6pt;width:152.35pt;height:110.7pt;z-index:251679744;visibility:visible;mso-wrap-style:square;mso-height-percent:0;mso-wrap-distance-left:9pt;mso-wrap-distance-top:0;mso-wrap-distance-right:9pt;mso-wrap-distance-bottom:0;mso-position-horizontal:absolute;mso-position-horizontal-relative:margin;mso-position-vertical:absolute;mso-position-vertical-relative:text;mso-height-percent:0;mso-height-relative:margin;v-text-anchor:top" o:gfxdata="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" fillcolor="white [3201]" strokeweight=".5pt">
+              <v:shape w14:anchorId="4157269B" id="Zone de texte 14" o:spid="_x0000_s1031" type="#_x0000_t202" style="position:absolute;margin-left:-30.8pt;margin-top:249.6pt;width:152.35pt;height:110.7pt;z-index:251678720;visibility:visible;mso-wrap-style:square;mso-height-percent:0;mso-wrap-distance-left:9pt;mso-wrap-distance-top:0;mso-wrap-distance-right:9pt;mso-wrap-distance-bottom:0;mso-position-horizontal:absolute;mso-position-horizontal-relative:margin;mso-position-vertical:absolute;mso-position-vertical-relative:text;mso-height-percent:0;mso-height-relative:margin;v-text-anchor:top" o:gfxdata="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" fillcolor="white [3201]" strokeweight=".5pt">
                 <v:textbox>
                   <w:txbxContent>
                     <w:p>
@@ -5640,7 +5636,7 @@
         <mc:AlternateContent>
           <mc:Choice Requires="wps">
             <w:drawing>
-              <wp:anchor distT="0" distB="0" distL="114300" distR="114300" simplePos="0" relativeHeight="251687936" behindDoc="0" locked="0" layoutInCell="1" allowOverlap="1" wp14:anchorId="56F5108D" wp14:editId="13C7DA91">
+              <wp:anchor distT="0" distB="0" distL="114300" distR="114300" simplePos="0" relativeHeight="251686912" behindDoc="0" locked="0" layoutInCell="1" allowOverlap="1" wp14:anchorId="56F5108D" wp14:editId="3E8AD564">
                 <wp:simplePos x="0" y="0"/>
                 <wp:positionH relativeFrom="margin">
                   <wp:posOffset>-240798</wp:posOffset>
@@ -5735,7 +5731,7 @@
           </mc:Choice>
           <mc:Fallback>
             <w:pict>
-              <v:shape w14:anchorId="56F5108D" id="Zone de texte 17" o:spid="_x0000_s1032" type="#_x0000_t202" style="position:absolute;margin-left:-18.95pt;margin-top:108.25pt;width:171.75pt;height:56.05pt;z-index:251687936;visibility:visible;mso-wrap-style:square;mso-width-percent:0;mso-height-percent:0;mso-wrap-distance-left:9pt;mso-wrap-distance-top:0;mso-wrap-distance-right:9pt;mso-wrap-distance-bottom:0;mso-position-horizontal:absolute;mso-position-horizontal-relative:margin;mso-position-vertical:absolute;mso-position-vertical-relative:text;mso-width-percent:0;mso-height-percent:0;mso-width-relative:margin;mso-height-relative:margin;v-text-anchor:top" o:gfxdata="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" fillcolor="white [3201]" strokeweight=".5pt">
+              <v:shape w14:anchorId="56F5108D" id="Zone de texte 17" o:spid="_x0000_s1032" type="#_x0000_t202" style="position:absolute;margin-left:-18.95pt;margin-top:108.25pt;width:171.75pt;height:56.05pt;z-index:251686912;visibility:visible;mso-wrap-style:square;mso-width-percent:0;mso-height-percent:0;mso-wrap-distance-left:9pt;mso-wrap-distance-top:0;mso-wrap-distance-right:9pt;mso-wrap-distance-bottom:0;mso-position-horizontal:absolute;mso-position-horizontal-relative:margin;mso-position-vertical:absolute;mso-position-vertical-relative:text;mso-width-percent:0;mso-height-percent:0;mso-width-relative:margin;mso-height-relative:margin;v-text-anchor:top" o:gfxdata="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" fillcolor="white [3201]" strokeweight=".5pt">
                 <v:textbox>
                   <w:txbxContent>
                     <w:p>
@@ -5791,7 +5787,7 @@
         <mc:AlternateContent>
           <mc:Choice Requires="wps">
             <w:drawing>
-              <wp:anchor distT="0" distB="0" distL="114300" distR="114300" simplePos="0" relativeHeight="251686912" behindDoc="0" locked="0" layoutInCell="1" allowOverlap="1" wp14:anchorId="4CEA99A2" wp14:editId="3EF6A8EF">
+              <wp:anchor distT="0" distB="0" distL="114300" distR="114300" simplePos="0" relativeHeight="251685888" behindDoc="0" locked="0" layoutInCell="1" allowOverlap="1" wp14:anchorId="4CEA99A2" wp14:editId="6F293D75">
                 <wp:simplePos x="0" y="0"/>
                 <wp:positionH relativeFrom="column">
                   <wp:posOffset>1687550</wp:posOffset>
@@ -5852,7 +5848,7 @@
           </mc:Choice>
           <mc:Fallback>
             <w:pict>
-              <v:shape w14:anchorId="66A924E7" id="Connecteur droit avec flèche 18" o:spid="_x0000_s1026" type="#_x0000_t32" style="position:absolute;margin-left:132.9pt;margin-top:133.1pt;width:60.75pt;height:6pt;z-index:251686912;visibility:visible;mso-wrap-style:square;mso-width-percent:0;mso-height-percent:0;mso-wrap-distance-left:9pt;mso-wrap-distance-top:0;mso-wrap-distance-right:9pt;mso-wrap-distance-bottom:0;mso-position-horizontal:absolute;mso-position-horizontal-relative:text;mso-position-vertical:absolute;mso-position-vertical-relative:text;mso-width-percent:0;mso-height-percent:0;mso-width-relative:margin;mso-height-relative:margin" o:gfxdata="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" strokecolor="red" strokeweight="3pt">
+              <v:shape w14:anchorId="53525CC7" id="Connecteur droit avec flèche 18" o:spid="_x0000_s1026" type="#_x0000_t32" style="position:absolute;margin-left:132.9pt;margin-top:133.1pt;width:60.75pt;height:6pt;z-index:251685888;visibility:visible;mso-wrap-style:square;mso-width-percent:0;mso-height-percent:0;mso-wrap-distance-left:9pt;mso-wrap-distance-top:0;mso-wrap-distance-right:9pt;mso-wrap-distance-bottom:0;mso-position-horizontal:absolute;mso-position-horizontal-relative:text;mso-position-vertical:absolute;mso-position-vertical-relative:text;mso-width-percent:0;mso-height-percent:0;mso-width-relative:margin;mso-height-relative:margin" o:gfxdata="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" strokecolor="red" strokeweight="3pt">
                 <v:stroke endarrow="block" joinstyle="miter"/>
               </v:shape>
             </w:pict>
@@ -5881,7 +5877,7 @@
         <mc:AlternateContent>
           <mc:Choice Requires="wps">
             <w:drawing>
-              <wp:anchor distT="0" distB="0" distL="114300" distR="114300" simplePos="0" relativeHeight="251839488" behindDoc="0" locked="0" layoutInCell="1" allowOverlap="1" wp14:anchorId="39D2C5A8" wp14:editId="662BAA1B">
+              <wp:anchor distT="0" distB="0" distL="114300" distR="114300" simplePos="0" relativeHeight="251838464" behindDoc="0" locked="0" layoutInCell="1" allowOverlap="1" wp14:anchorId="39D2C5A8" wp14:editId="1C27B36F">
                 <wp:simplePos x="0" y="0"/>
                 <wp:positionH relativeFrom="column">
                   <wp:posOffset>7747826</wp:posOffset>
@@ -5942,7 +5938,7 @@
           </mc:Choice>
           <mc:Fallback>
             <w:pict>
-              <v:shape w14:anchorId="3393986C" id="Connecteur droit avec flèche 21" o:spid="_x0000_s1026" type="#_x0000_t32" style="position:absolute;margin-left:610.05pt;margin-top:137.2pt;width:19.8pt;height:76.55pt;flip:x y;z-index:251839488;visibility:visible;mso-wrap-style:square;mso-width-percent:0;mso-height-percent:0;mso-wrap-distance-left:9pt;mso-wrap-distance-top:0;mso-wrap-distance-right:9pt;mso-wrap-distance-bottom:0;mso-position-horizontal:absolute;mso-position-horizontal-relative:text;mso-position-vertical:absolute;mso-position-vertical-relative:text;mso-width-percent:0;mso-height-percent:0;mso-width-relative:margin;mso-height-relative:margin" o:gfxdata="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" strokecolor="red" strokeweight="3pt">
+              <v:shape w14:anchorId="18D6B226" id="Connecteur droit avec flèche 21" o:spid="_x0000_s1026" type="#_x0000_t32" style="position:absolute;margin-left:610.05pt;margin-top:137.2pt;width:19.8pt;height:76.55pt;flip:x y;z-index:251838464;visibility:visible;mso-wrap-style:square;mso-width-percent:0;mso-height-percent:0;mso-wrap-distance-left:9pt;mso-wrap-distance-top:0;mso-wrap-distance-right:9pt;mso-wrap-distance-bottom:0;mso-position-horizontal:absolute;mso-position-horizontal-relative:text;mso-position-vertical:absolute;mso-position-vertical-relative:text;mso-width-percent:0;mso-height-percent:0;mso-width-relative:margin;mso-height-relative:margin" o:gfxdata="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" strokecolor="red" strokeweight="3pt">
                 <v:stroke endarrow="block" joinstyle="miter"/>
               </v:shape>
             </w:pict>
@@ -5957,7 +5953,7 @@
         <mc:AlternateContent>
           <mc:Choice Requires="wps">
             <w:drawing>
-              <wp:anchor distT="0" distB="0" distL="114300" distR="114300" simplePos="0" relativeHeight="251840512" behindDoc="0" locked="0" layoutInCell="1" allowOverlap="1" wp14:anchorId="3A7985A8" wp14:editId="3E113178">
+              <wp:anchor distT="0" distB="0" distL="114300" distR="114300" simplePos="0" relativeHeight="251839488" behindDoc="0" locked="0" layoutInCell="1" allowOverlap="1" wp14:anchorId="3A7985A8" wp14:editId="3A1B5B9A">
                 <wp:simplePos x="0" y="0"/>
                 <wp:positionH relativeFrom="margin">
                   <wp:posOffset>6492136</wp:posOffset>
@@ -6046,7 +6042,7 @@
           </mc:Choice>
           <mc:Fallback>
             <w:pict>
-              <v:shape w14:anchorId="3A7985A8" id="Zone de texte 19" o:spid="_x0000_s1033" type="#_x0000_t202" style="position:absolute;margin-left:511.2pt;margin-top:204pt;width:152.35pt;height:111.25pt;z-index:251840512;visibility:visible;mso-wrap-style:square;mso-height-percent:0;mso-wrap-distance-left:9pt;mso-wrap-distance-top:0;mso-wrap-distance-right:9pt;mso-wrap-distance-bottom:0;mso-position-horizontal:absolute;mso-position-horizontal-relative:margin;mso-position-vertical:absolute;mso-position-vertical-relative:text;mso-height-percent:0;mso-height-relative:margin;v-text-anchor:top" o:gfxdata="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" fillcolor="white [3201]" strokeweight=".5pt">
+              <v:shape w14:anchorId="3A7985A8" id="Zone de texte 19" o:spid="_x0000_s1033" type="#_x0000_t202" style="position:absolute;margin-left:511.2pt;margin-top:204pt;width:152.35pt;height:111.25pt;z-index:251839488;visibility:visible;mso-wrap-style:square;mso-height-percent:0;mso-wrap-distance-left:9pt;mso-wrap-distance-top:0;mso-wrap-distance-right:9pt;mso-wrap-distance-bottom:0;mso-position-horizontal:absolute;mso-position-horizontal-relative:margin;mso-position-vertical:absolute;mso-position-vertical-relative:text;mso-height-percent:0;mso-height-relative:margin;v-text-anchor:top" o:gfxdata="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" fillcolor="white [3201]" strokeweight=".5pt">
                 <v:textbox>
                   <w:txbxContent>
                     <w:p>
@@ -6099,7 +6095,7 @@
         <mc:AlternateContent>
           <mc:Choice Requires="wps">
             <w:drawing>
-              <wp:anchor distT="0" distB="0" distL="114300" distR="114300" simplePos="0" relativeHeight="251779072" behindDoc="0" locked="0" layoutInCell="1" allowOverlap="1" wp14:anchorId="6DF4F0CF" wp14:editId="0C7A1B04">
+              <wp:anchor distT="0" distB="0" distL="114300" distR="114300" simplePos="0" relativeHeight="251778048" behindDoc="0" locked="0" layoutInCell="1" allowOverlap="1" wp14:anchorId="6DF4F0CF" wp14:editId="4695F837">
                 <wp:simplePos x="0" y="0"/>
                 <wp:positionH relativeFrom="margin">
                   <wp:posOffset>5132235</wp:posOffset>
@@ -6251,7 +6247,7 @@
           </mc:Choice>
           <mc:Fallback>
             <w:pict>
-              <v:shape w14:anchorId="6DF4F0CF" id="Zone de texte 66" o:spid="_x0000_s1034" type="#_x0000_t202" style="position:absolute;margin-left:404.1pt;margin-top:72.8pt;width:152.35pt;height:111.25pt;z-index:251779072;visibility:visible;mso-wrap-style:square;mso-height-percent:0;mso-wrap-distance-left:9pt;mso-wrap-distance-top:0;mso-wrap-distance-right:9pt;mso-wrap-distance-bottom:0;mso-position-horizontal:absolute;mso-position-horizontal-relative:margin;mso-position-vertical:absolute;mso-position-vertical-relative:text;mso-height-percent:0;mso-height-relative:margin;v-text-anchor:top" o:gfxdata="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" fillcolor="white [3201]" strokeweight=".5pt">
+              <v:shape w14:anchorId="6DF4F0CF" id="Zone de texte 66" o:spid="_x0000_s1034" type="#_x0000_t202" style="position:absolute;margin-left:404.1pt;margin-top:72.8pt;width:152.35pt;height:111.25pt;z-index:251778048;visibility:visible;mso-wrap-style:square;mso-height-percent:0;mso-wrap-distance-left:9pt;mso-wrap-distance-top:0;mso-wrap-distance-right:9pt;mso-wrap-distance-bottom:0;mso-position-horizontal:absolute;mso-position-horizontal-relative:margin;mso-position-vertical:absolute;mso-position-vertical-relative:text;mso-height-percent:0;mso-height-relative:margin;v-text-anchor:top" o:gfxdata="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" fillcolor="white [3201]" strokeweight=".5pt">
                 <v:textbox>
                   <w:txbxContent>
                     <w:p>
@@ -6367,7 +6363,7 @@
         <mc:AlternateContent>
           <mc:Choice Requires="wps">
             <w:drawing>
-              <wp:anchor distT="0" distB="0" distL="114300" distR="114300" simplePos="0" relativeHeight="251777024" behindDoc="0" locked="0" layoutInCell="1" allowOverlap="1" wp14:anchorId="43E26C52" wp14:editId="53AF5324">
+              <wp:anchor distT="0" distB="0" distL="114300" distR="114300" simplePos="0" relativeHeight="251776000" behindDoc="0" locked="0" layoutInCell="1" allowOverlap="1" wp14:anchorId="43E26C52" wp14:editId="02602496">
                 <wp:simplePos x="0" y="0"/>
                 <wp:positionH relativeFrom="column">
                   <wp:posOffset>7124452</wp:posOffset>
@@ -6432,7 +6428,7 @@
           </mc:Choice>
           <mc:Fallback>
             <w:pict>
-              <v:shape w14:anchorId="74331627" id="Accolade ouvrante 65" o:spid="_x0000_s1026" type="#_x0000_t87" style="position:absolute;margin-left:561pt;margin-top:80.25pt;width:27.75pt;height:92.55pt;z-index:251777024;visibility:visible;mso-wrap-style:square;mso-width-percent:0;mso-height-percent:0;mso-wrap-distance-left:9pt;mso-wrap-distance-top:0;mso-wrap-distance-right:9pt;mso-wrap-distance-bottom:0;mso-position-horizontal:absolute;mso-position-horizontal-relative:text;mso-position-vertical:absolute;mso-position-vertical-relative:text;mso-width-percent:0;mso-height-percent:0;mso-width-relative:margin;mso-height-relative:margin;v-text-anchor:middle" o:gfxdata="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" adj="540" strokecolor="red" strokeweight="2.25pt">
+              <v:shape w14:anchorId="3C39DD82" id="Accolade ouvrante 65" o:spid="_x0000_s1026" type="#_x0000_t87" style="position:absolute;margin-left:561pt;margin-top:80.25pt;width:27.75pt;height:92.55pt;z-index:251776000;visibility:visible;mso-wrap-style:square;mso-width-percent:0;mso-height-percent:0;mso-wrap-distance-left:9pt;mso-wrap-distance-top:0;mso-wrap-distance-right:9pt;mso-wrap-distance-bottom:0;mso-position-horizontal:absolute;mso-position-horizontal-relative:text;mso-position-vertical:absolute;mso-position-vertical-relative:text;mso-width-percent:0;mso-height-percent:0;mso-width-relative:margin;mso-height-relative:margin;v-text-anchor:middle" o:gfxdata="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" adj="540" strokecolor="red" strokeweight="2.25pt">
                 <v:stroke joinstyle="miter"/>
               </v:shape>
             </w:pict>
@@ -6445,7 +6441,7 @@
           <w:szCs w:val="14"/>
         </w:rPr>
         <w:drawing>
-          <wp:inline distT="0" distB="0" distL="0" distR="0" wp14:anchorId="22621E03" wp14:editId="0575FFD9">
+          <wp:inline distT="0" distB="0" distL="0" distR="0" wp14:anchorId="22621E03" wp14:editId="3D68305C">
             <wp:extent cx="8919070" cy="5317490"/>
             <wp:effectExtent l="0" t="0" r="0" b="0"/>
             <wp:docPr id="64" name="Image 64"/>
@@ -6515,7 +6511,7 @@
         <mc:AlternateContent>
           <mc:Choice Requires="wps">
             <w:drawing>
-              <wp:anchor distT="0" distB="0" distL="114300" distR="114300" simplePos="0" relativeHeight="251692032" behindDoc="0" locked="0" layoutInCell="1" allowOverlap="1" wp14:anchorId="5A65C2EB" wp14:editId="516ABB91">
+              <wp:anchor distT="0" distB="0" distL="114300" distR="114300" simplePos="0" relativeHeight="251691008" behindDoc="0" locked="0" layoutInCell="1" allowOverlap="1" wp14:anchorId="5A65C2EB" wp14:editId="61141728">
                 <wp:simplePos x="0" y="0"/>
                 <wp:positionH relativeFrom="page">
                   <wp:posOffset>228881</wp:posOffset>
@@ -6624,7 +6620,7 @@
           </mc:Choice>
           <mc:Fallback>
             <w:pict>
-              <v:shape w14:anchorId="5A65C2EB" id="Zone de texte 20" o:spid="_x0000_s1035" type="#_x0000_t202" style="position:absolute;margin-left:18pt;margin-top:246.75pt;width:116.45pt;height:137.1pt;z-index:251692032;visibility:visible;mso-wrap-style:square;mso-width-percent:0;mso-height-percent:0;mso-wrap-distance-left:9pt;mso-wrap-distance-top:0;mso-wrap-distance-right:9pt;mso-wrap-distance-bottom:0;mso-position-horizontal:absolute;mso-position-horizontal-relative:page;mso-position-vertical:absolute;mso-position-vertical-relative:text;mso-width-percent:0;mso-height-percent:0;mso-width-relative:margin;mso-height-relative:margin;v-text-anchor:top" o:gfxdata="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" fillcolor="white [3201]" strokeweight=".5pt">
+              <v:shape w14:anchorId="5A65C2EB" id="Zone de texte 20" o:spid="_x0000_s1035" type="#_x0000_t202" style="position:absolute;margin-left:18pt;margin-top:246.75pt;width:116.45pt;height:137.1pt;z-index:251691008;visibility:visible;mso-wrap-style:square;mso-width-percent:0;mso-height-percent:0;mso-wrap-distance-left:9pt;mso-wrap-distance-top:0;mso-wrap-distance-right:9pt;mso-wrap-distance-bottom:0;mso-position-horizontal:absolute;mso-position-horizontal-relative:page;mso-position-vertical:absolute;mso-position-vertical-relative:text;mso-width-percent:0;mso-height-percent:0;mso-width-relative:margin;mso-height-relative:margin;v-text-anchor:top" o:gfxdata="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" fillcolor="white [3201]" strokeweight=".5pt">
                 <v:textbox>
                   <w:txbxContent>
                     <w:p>
@@ -6694,7 +6690,7 @@
         <mc:AlternateContent>
           <mc:Choice Requires="wps">
             <w:drawing>
-              <wp:anchor distT="0" distB="0" distL="114300" distR="114300" simplePos="0" relativeHeight="251696128" behindDoc="0" locked="0" layoutInCell="1" allowOverlap="1" wp14:anchorId="72676824" wp14:editId="744E2B03">
+              <wp:anchor distT="0" distB="0" distL="114300" distR="114300" simplePos="0" relativeHeight="251695104" behindDoc="0" locked="0" layoutInCell="1" allowOverlap="1" wp14:anchorId="72676824" wp14:editId="5AC9534A">
                 <wp:simplePos x="0" y="0"/>
                 <wp:positionH relativeFrom="margin">
                   <wp:posOffset>-294610</wp:posOffset>
@@ -6765,7 +6761,7 @@
           </mc:Choice>
           <mc:Fallback>
             <w:pict>
-              <v:shape w14:anchorId="72676824" id="Zone de texte 23" o:spid="_x0000_s1036" type="#_x0000_t202" style="position:absolute;margin-left:-23.2pt;margin-top:142.15pt;width:113.4pt;height:86.25pt;z-index:251696128;visibility:visible;mso-wrap-style:square;mso-width-percent:0;mso-height-percent:0;mso-wrap-distance-left:9pt;mso-wrap-distance-top:0;mso-wrap-distance-right:9pt;mso-wrap-distance-bottom:0;mso-position-horizontal:absolute;mso-position-horizontal-relative:margin;mso-position-vertical:absolute;mso-position-vertical-relative:text;mso-width-percent:0;mso-height-percent:0;mso-width-relative:margin;mso-height-relative:margin;v-text-anchor:top" o:gfxdata="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" fillcolor="white [3201]" strokeweight=".5pt">
+              <v:shape w14:anchorId="72676824" id="Zone de texte 23" o:spid="_x0000_s1036" type="#_x0000_t202" style="position:absolute;margin-left:-23.2pt;margin-top:142.15pt;width:113.4pt;height:86.25pt;z-index:251695104;visibility:visible;mso-wrap-style:square;mso-width-percent:0;mso-height-percent:0;mso-wrap-distance-left:9pt;mso-wrap-distance-top:0;mso-wrap-distance-right:9pt;mso-wrap-distance-bottom:0;mso-position-horizontal:absolute;mso-position-horizontal-relative:margin;mso-position-vertical:absolute;mso-position-vertical-relative:text;mso-width-percent:0;mso-height-percent:0;mso-width-relative:margin;mso-height-relative:margin;v-text-anchor:top" o:gfxdata="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" fillcolor="white [3201]" strokeweight=".5pt">
                 <v:textbox>
                   <w:txbxContent>
                     <w:p>
@@ -6797,7 +6793,7 @@
         <mc:AlternateContent>
           <mc:Choice Requires="wps">
             <w:drawing>
-              <wp:anchor distT="0" distB="0" distL="114300" distR="114300" simplePos="0" relativeHeight="251702272" behindDoc="0" locked="0" layoutInCell="1" allowOverlap="1" wp14:anchorId="1FBA5336" wp14:editId="603208C2">
+              <wp:anchor distT="0" distB="0" distL="114300" distR="114300" simplePos="0" relativeHeight="251701248" behindDoc="0" locked="0" layoutInCell="1" allowOverlap="1" wp14:anchorId="1FBA5336" wp14:editId="788D1E16">
                 <wp:simplePos x="0" y="0"/>
                 <wp:positionH relativeFrom="column">
                   <wp:posOffset>7106533</wp:posOffset>
@@ -6858,7 +6854,7 @@
           </mc:Choice>
           <mc:Fallback>
             <w:pict>
-              <v:shape w14:anchorId="1E0B0343" id="Connecteur droit avec flèche 26" o:spid="_x0000_s1026" type="#_x0000_t32" style="position:absolute;margin-left:559.55pt;margin-top:144.2pt;width:53.5pt;height:40.45pt;flip:x;z-index:251702272;visibility:visible;mso-wrap-style:square;mso-width-percent:0;mso-height-percent:0;mso-wrap-distance-left:9pt;mso-wrap-distance-top:0;mso-wrap-distance-right:9pt;mso-wrap-distance-bottom:0;mso-position-horizontal:absolute;mso-position-horizontal-relative:text;mso-position-vertical:absolute;mso-position-vertical-relative:text;mso-width-percent:0;mso-height-percent:0;mso-width-relative:margin;mso-height-relative:margin" o:gfxdata="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" strokecolor="red" strokeweight="3pt">
+              <v:shape w14:anchorId="5802540F" id="Connecteur droit avec flèche 26" o:spid="_x0000_s1026" type="#_x0000_t32" style="position:absolute;margin-left:559.55pt;margin-top:144.2pt;width:53.5pt;height:40.45pt;flip:x;z-index:251701248;visibility:visible;mso-wrap-style:square;mso-width-percent:0;mso-height-percent:0;mso-wrap-distance-left:9pt;mso-wrap-distance-top:0;mso-wrap-distance-right:9pt;mso-wrap-distance-bottom:0;mso-position-horizontal:absolute;mso-position-horizontal-relative:text;mso-position-vertical:absolute;mso-position-vertical-relative:text;mso-width-percent:0;mso-height-percent:0;mso-width-relative:margin;mso-height-relative:margin" o:gfxdata="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" strokecolor="red" strokeweight="3pt">
                 <v:stroke endarrow="block" joinstyle="miter"/>
               </v:shape>
             </w:pict>
@@ -6873,7 +6869,7 @@
         <mc:AlternateContent>
           <mc:Choice Requires="wpg">
             <w:drawing>
-              <wp:anchor distT="0" distB="0" distL="114300" distR="114300" simplePos="0" relativeHeight="251657215" behindDoc="0" locked="0" layoutInCell="1" allowOverlap="1" wp14:anchorId="383C5891" wp14:editId="7F08A00C">
+              <wp:anchor distT="0" distB="0" distL="114300" distR="114300" simplePos="0" relativeHeight="251656191" behindDoc="0" locked="0" layoutInCell="1" allowOverlap="1" wp14:anchorId="383C5891" wp14:editId="58C83AE3">
                 <wp:simplePos x="0" y="0"/>
                 <wp:positionH relativeFrom="column">
                   <wp:posOffset>488983</wp:posOffset>
@@ -6979,7 +6975,7 @@
           </mc:Choice>
           <mc:Fallback>
             <w:pict>
-              <v:group w14:anchorId="7C9BD59B" id="Groupe 59" o:spid="_x0000_s1026" style="position:absolute;margin-left:38.5pt;margin-top:19.75pt;width:622.7pt;height:374.1pt;z-index:251657215" coordsize="79082,47510" o:gfxdata="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">
+              <v:group w14:anchorId="79DD2C73" id="Groupe 59" o:spid="_x0000_s1026" style="position:absolute;margin-left:38.5pt;margin-top:19.75pt;width:622.7pt;height:374.1pt;z-index:251656191" coordsize="79082,47510" o:gfxdata="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">
                 <v:shapetype id="_x0000_t75" coordsize="21600,21600" o:spt="75" o:preferrelative="t" path="m@4@5l@4@11@9@11@9@5xe" filled="f" stroked="f">
                   <v:stroke joinstyle="miter"/>
                   <v:formulas>
@@ -7018,7 +7014,7 @@
         <mc:AlternateContent>
           <mc:Choice Requires="wps">
             <w:drawing>
-              <wp:anchor distT="0" distB="0" distL="114300" distR="114300" simplePos="0" relativeHeight="251694080" behindDoc="0" locked="0" layoutInCell="1" allowOverlap="1" wp14:anchorId="3AAD6443" wp14:editId="5EBA7272">
+              <wp:anchor distT="0" distB="0" distL="114300" distR="114300" simplePos="0" relativeHeight="251693056" behindDoc="0" locked="0" layoutInCell="1" allowOverlap="1" wp14:anchorId="3AAD6443" wp14:editId="1487EAE9">
                 <wp:simplePos x="0" y="0"/>
                 <wp:positionH relativeFrom="column">
                   <wp:posOffset>613543</wp:posOffset>
@@ -7083,7 +7079,7 @@
           </mc:Choice>
           <mc:Fallback>
             <w:pict>
-              <v:shape w14:anchorId="75884813" id="Accolade ouvrante 22" o:spid="_x0000_s1026" type="#_x0000_t87" style="position:absolute;margin-left:48.3pt;margin-top:257.85pt;width:27.75pt;height:112.45pt;z-index:251694080;visibility:visible;mso-wrap-style:square;mso-width-percent:0;mso-height-percent:0;mso-wrap-distance-left:9pt;mso-wrap-distance-top:0;mso-wrap-distance-right:9pt;mso-wrap-distance-bottom:0;mso-position-horizontal:absolute;mso-position-horizontal-relative:text;mso-position-vertical:absolute;mso-position-vertical-relative:text;mso-width-percent:0;mso-height-percent:0;mso-width-relative:margin;mso-height-relative:margin;v-text-anchor:middle" o:gfxdata="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" adj="444" strokecolor="red" strokeweight="2.25pt">
+              <v:shape w14:anchorId="093091AF" id="Accolade ouvrante 22" o:spid="_x0000_s1026" type="#_x0000_t87" style="position:absolute;margin-left:48.3pt;margin-top:257.85pt;width:27.75pt;height:112.45pt;z-index:251693056;visibility:visible;mso-wrap-style:square;mso-width-percent:0;mso-height-percent:0;mso-wrap-distance-left:9pt;mso-wrap-distance-top:0;mso-wrap-distance-right:9pt;mso-wrap-distance-bottom:0;mso-position-horizontal:absolute;mso-position-horizontal-relative:text;mso-position-vertical:absolute;mso-position-vertical-relative:text;mso-width-percent:0;mso-height-percent:0;mso-width-relative:margin;mso-height-relative:margin;v-text-anchor:middle" o:gfxdata="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" adj="444" strokecolor="red" strokeweight="2.25pt">
                 <v:stroke joinstyle="miter"/>
               </v:shape>
             </w:pict>
@@ -7098,7 +7094,7 @@
         <mc:AlternateContent>
           <mc:Choice Requires="wps">
             <w:drawing>
-              <wp:anchor distT="0" distB="0" distL="114300" distR="114300" simplePos="0" relativeHeight="251698176" behindDoc="0" locked="0" layoutInCell="1" allowOverlap="1" wp14:anchorId="2C6041CA" wp14:editId="31C5688A">
+              <wp:anchor distT="0" distB="0" distL="114300" distR="114300" simplePos="0" relativeHeight="251697152" behindDoc="0" locked="0" layoutInCell="1" allowOverlap="1" wp14:anchorId="2C6041CA" wp14:editId="3D4BBB52">
                 <wp:simplePos x="0" y="0"/>
                 <wp:positionH relativeFrom="column">
                   <wp:posOffset>1232565</wp:posOffset>
@@ -7163,7 +7159,7 @@
           </mc:Choice>
           <mc:Fallback>
             <w:pict>
-              <v:shape w14:anchorId="4815641D" id="Accolade ouvrante 24" o:spid="_x0000_s1026" type="#_x0000_t87" style="position:absolute;margin-left:97.05pt;margin-top:150pt;width:27.75pt;height:61.1pt;z-index:251698176;visibility:visible;mso-wrap-style:square;mso-width-percent:0;mso-height-percent:0;mso-wrap-distance-left:9pt;mso-wrap-distance-top:0;mso-wrap-distance-right:9pt;mso-wrap-distance-bottom:0;mso-position-horizontal:absolute;mso-position-horizontal-relative:text;mso-position-vertical:absolute;mso-position-vertical-relative:text;mso-width-percent:0;mso-height-percent:0;mso-width-relative:margin;mso-height-relative:margin;v-text-anchor:middle" o:gfxdata="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" adj="817" strokecolor="red" strokeweight="2.25pt">
+              <v:shape w14:anchorId="65C86164" id="Accolade ouvrante 24" o:spid="_x0000_s1026" type="#_x0000_t87" style="position:absolute;margin-left:97.05pt;margin-top:150pt;width:27.75pt;height:61.1pt;z-index:251697152;visibility:visible;mso-wrap-style:square;mso-width-percent:0;mso-height-percent:0;mso-wrap-distance-left:9pt;mso-wrap-distance-top:0;mso-wrap-distance-right:9pt;mso-wrap-distance-bottom:0;mso-position-horizontal:absolute;mso-position-horizontal-relative:text;mso-position-vertical:absolute;mso-position-vertical-relative:text;mso-width-percent:0;mso-height-percent:0;mso-width-relative:margin;mso-height-relative:margin;v-text-anchor:middle" o:gfxdata="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" adj="817" strokecolor="red" strokeweight="2.25pt">
                 <v:stroke joinstyle="miter"/>
               </v:shape>
             </w:pict>
@@ -7178,7 +7174,7 @@
         <mc:AlternateContent>
           <mc:Choice Requires="wps">
             <w:drawing>
-              <wp:anchor distT="0" distB="0" distL="114300" distR="114300" simplePos="0" relativeHeight="251707392" behindDoc="0" locked="0" layoutInCell="1" allowOverlap="1" wp14:anchorId="425A631C" wp14:editId="1EC63C77">
+              <wp:anchor distT="0" distB="0" distL="114300" distR="114300" simplePos="0" relativeHeight="251706368" behindDoc="0" locked="0" layoutInCell="1" allowOverlap="1" wp14:anchorId="425A631C" wp14:editId="1D5E07FE">
                 <wp:simplePos x="0" y="0"/>
                 <wp:positionH relativeFrom="column">
                   <wp:posOffset>7669412</wp:posOffset>
@@ -7239,7 +7235,7 @@
           </mc:Choice>
           <mc:Fallback>
             <w:pict>
-              <v:shape w14:anchorId="64D009FD" id="Connecteur droit avec flèche 28" o:spid="_x0000_s1026" type="#_x0000_t32" style="position:absolute;margin-left:603.9pt;margin-top:292.25pt;width:27.9pt;height:64.65pt;flip:x;z-index:251707392;visibility:visible;mso-wrap-style:square;mso-width-percent:0;mso-height-percent:0;mso-wrap-distance-left:9pt;mso-wrap-distance-top:0;mso-wrap-distance-right:9pt;mso-wrap-distance-bottom:0;mso-position-horizontal:absolute;mso-position-horizontal-relative:text;mso-position-vertical:absolute;mso-position-vertical-relative:text;mso-width-percent:0;mso-height-percent:0;mso-width-relative:margin;mso-height-relative:margin" o:gfxdata="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" strokecolor="red" strokeweight="3pt">
+              <v:shape w14:anchorId="6AAD869C" id="Connecteur droit avec flèche 28" o:spid="_x0000_s1026" type="#_x0000_t32" style="position:absolute;margin-left:603.9pt;margin-top:292.25pt;width:27.9pt;height:64.65pt;flip:x;z-index:251706368;visibility:visible;mso-wrap-style:square;mso-width-percent:0;mso-height-percent:0;mso-wrap-distance-left:9pt;mso-wrap-distance-top:0;mso-wrap-distance-right:9pt;mso-wrap-distance-bottom:0;mso-position-horizontal:absolute;mso-position-horizontal-relative:text;mso-position-vertical:absolute;mso-position-vertical-relative:text;mso-width-percent:0;mso-height-percent:0;mso-width-relative:margin;mso-height-relative:margin" o:gfxdata="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" strokecolor="red" strokeweight="3pt">
                 <v:stroke endarrow="block" joinstyle="miter"/>
               </v:shape>
             </w:pict>
@@ -7254,7 +7250,7 @@
         <mc:AlternateContent>
           <mc:Choice Requires="wps">
             <w:drawing>
-              <wp:anchor distT="0" distB="0" distL="114300" distR="114300" simplePos="0" relativeHeight="251708416" behindDoc="0" locked="0" layoutInCell="1" allowOverlap="1" wp14:anchorId="4C2E4703" wp14:editId="5B363590">
+              <wp:anchor distT="0" distB="0" distL="114300" distR="114300" simplePos="0" relativeHeight="251707392" behindDoc="0" locked="0" layoutInCell="1" allowOverlap="1" wp14:anchorId="4C2E4703" wp14:editId="3B654E86">
                 <wp:simplePos x="0" y="0"/>
                 <wp:positionH relativeFrom="margin">
                   <wp:posOffset>7286197</wp:posOffset>
@@ -7325,7 +7321,7 @@
           </mc:Choice>
           <mc:Fallback>
             <w:pict>
-              <v:shape w14:anchorId="4C2E4703" id="Zone de texte 27" o:spid="_x0000_s1037" type="#_x0000_t202" style="position:absolute;margin-left:573.7pt;margin-top:234pt;width:150.25pt;height:93.75pt;z-index:251708416;visibility:visible;mso-wrap-style:square;mso-width-percent:0;mso-height-percent:0;mso-wrap-distance-left:9pt;mso-wrap-distance-top:0;mso-wrap-distance-right:9pt;mso-wrap-distance-bottom:0;mso-position-horizontal:absolute;mso-position-horizontal-relative:margin;mso-position-vertical:absolute;mso-position-vertical-relative:text;mso-width-percent:0;mso-height-percent:0;mso-width-relative:margin;mso-height-relative:margin;v-text-anchor:top" o:gfxdata="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" fillcolor="white [3201]" strokeweight=".5pt">
+              <v:shape w14:anchorId="4C2E4703" id="Zone de texte 27" o:spid="_x0000_s1037" type="#_x0000_t202" style="position:absolute;margin-left:573.7pt;margin-top:234pt;width:150.25pt;height:93.75pt;z-index:251707392;visibility:visible;mso-wrap-style:square;mso-width-percent:0;mso-height-percent:0;mso-wrap-distance-left:9pt;mso-wrap-distance-top:0;mso-wrap-distance-right:9pt;mso-wrap-distance-bottom:0;mso-position-horizontal:absolute;mso-position-horizontal-relative:margin;mso-position-vertical:absolute;mso-position-vertical-relative:text;mso-width-percent:0;mso-height-percent:0;mso-width-relative:margin;mso-height-relative:margin;v-text-anchor:top" o:gfxdata="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" fillcolor="white [3201]" strokeweight=".5pt">
                 <v:textbox>
                   <w:txbxContent>
                     <w:p>
@@ -7357,7 +7353,7 @@
         <mc:AlternateContent>
           <mc:Choice Requires="wps">
             <w:drawing>
-              <wp:anchor distT="0" distB="0" distL="114300" distR="114300" simplePos="0" relativeHeight="251703296" behindDoc="0" locked="0" layoutInCell="1" allowOverlap="1" wp14:anchorId="596F1918" wp14:editId="005068BC">
+              <wp:anchor distT="0" distB="0" distL="114300" distR="114300" simplePos="0" relativeHeight="251702272" behindDoc="0" locked="0" layoutInCell="1" allowOverlap="1" wp14:anchorId="596F1918" wp14:editId="38824DD0">
                 <wp:simplePos x="0" y="0"/>
                 <wp:positionH relativeFrom="margin">
                   <wp:posOffset>7604790</wp:posOffset>
@@ -7448,7 +7444,7 @@
           </mc:Choice>
           <mc:Fallback>
             <w:pict>
-              <v:shape w14:anchorId="596F1918" id="Zone de texte 25" o:spid="_x0000_s1038" type="#_x0000_t202" style="position:absolute;margin-left:598.8pt;margin-top:100.95pt;width:150.25pt;height:79.55pt;z-index:251703296;visibility:visible;mso-wrap-style:square;mso-width-percent:0;mso-height-percent:0;mso-wrap-distance-left:9pt;mso-wrap-distance-top:0;mso-wrap-distance-right:9pt;mso-wrap-distance-bottom:0;mso-position-horizontal:absolute;mso-position-horizontal-relative:margin;mso-position-vertical:absolute;mso-position-vertical-relative:text;mso-width-percent:0;mso-height-percent:0;mso-width-relative:margin;mso-height-relative:margin;v-text-anchor:top" o:gfxdata="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" fillcolor="white [3201]" strokeweight=".5pt">
+              <v:shape w14:anchorId="596F1918" id="Zone de texte 25" o:spid="_x0000_s1038" type="#_x0000_t202" style="position:absolute;margin-left:598.8pt;margin-top:100.95pt;width:150.25pt;height:79.55pt;z-index:251702272;visibility:visible;mso-wrap-style:square;mso-width-percent:0;mso-height-percent:0;mso-wrap-distance-left:9pt;mso-wrap-distance-top:0;mso-wrap-distance-right:9pt;mso-wrap-distance-bottom:0;mso-position-horizontal:absolute;mso-position-horizontal-relative:margin;mso-position-vertical:absolute;mso-position-vertical-relative:text;mso-width-percent:0;mso-height-percent:0;mso-width-relative:margin;mso-height-relative:margin;v-text-anchor:top" o:gfxdata="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" fillcolor="white [3201]" strokeweight=".5pt">
                 <v:textbox>
                   <w:txbxContent>
                     <w:p>
@@ -7514,7 +7510,7 @@
         <mc:AlternateContent>
           <mc:Choice Requires="wps">
             <w:drawing>
-              <wp:anchor distT="0" distB="0" distL="114300" distR="114300" simplePos="0" relativeHeight="251797504" behindDoc="0" locked="0" layoutInCell="1" allowOverlap="1" wp14:anchorId="69392616" wp14:editId="191E5D71">
+              <wp:anchor distT="0" distB="0" distL="114300" distR="114300" simplePos="0" relativeHeight="251796480" behindDoc="0" locked="0" layoutInCell="1" allowOverlap="1" wp14:anchorId="69392616" wp14:editId="79EFE3F3">
                 <wp:simplePos x="0" y="0"/>
                 <wp:positionH relativeFrom="margin">
                   <wp:posOffset>-100744</wp:posOffset>
@@ -7585,7 +7581,7 @@
           </mc:Choice>
           <mc:Fallback>
             <w:pict>
-              <v:shape w14:anchorId="69392616" id="Zone de texte 80" o:spid="_x0000_s1039" type="#_x0000_t202" style="position:absolute;margin-left:-7.95pt;margin-top:-2.2pt;width:2in;height:37.45pt;z-index:251797504;visibility:visible;mso-wrap-style:square;mso-width-percent:0;mso-height-percent:0;mso-wrap-distance-left:9pt;mso-wrap-distance-top:0;mso-wrap-distance-right:9pt;mso-wrap-distance-bottom:0;mso-position-horizontal:absolute;mso-position-horizontal-relative:margin;mso-position-vertical:absolute;mso-position-vertical-relative:text;mso-width-percent:0;mso-height-percent:0;mso-width-relative:margin;mso-height-relative:margin;v-text-anchor:top" o:gfxdata="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" fillcolor="white [3201]" strokeweight=".5pt">
+              <v:shape w14:anchorId="69392616" id="Zone de texte 80" o:spid="_x0000_s1039" type="#_x0000_t202" style="position:absolute;margin-left:-7.95pt;margin-top:-2.2pt;width:2in;height:37.45pt;z-index:251796480;visibility:visible;mso-wrap-style:square;mso-width-percent:0;mso-height-percent:0;mso-wrap-distance-left:9pt;mso-wrap-distance-top:0;mso-wrap-distance-right:9pt;mso-wrap-distance-bottom:0;mso-position-horizontal:absolute;mso-position-horizontal-relative:margin;mso-position-vertical:absolute;mso-position-vertical-relative:text;mso-width-percent:0;mso-height-percent:0;mso-width-relative:margin;mso-height-relative:margin;v-text-anchor:top" o:gfxdata="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" fillcolor="white [3201]" strokeweight=".5pt">
                 <v:textbox>
                   <w:txbxContent>
                     <w:p>
@@ -7617,7 +7613,7 @@
         <mc:AlternateContent>
           <mc:Choice Requires="wps">
             <w:drawing>
-              <wp:anchor distT="0" distB="0" distL="114300" distR="114300" simplePos="0" relativeHeight="251750400" behindDoc="0" locked="0" layoutInCell="1" allowOverlap="1" wp14:anchorId="7DD247E5" wp14:editId="50B8EAA6">
+              <wp:anchor distT="0" distB="0" distL="114300" distR="114300" simplePos="0" relativeHeight="251749376" behindDoc="0" locked="0" layoutInCell="1" allowOverlap="1" wp14:anchorId="7DD247E5" wp14:editId="0308D4BF">
                 <wp:simplePos x="0" y="0"/>
                 <wp:positionH relativeFrom="margin">
                   <wp:posOffset>7085330</wp:posOffset>
@@ -7694,7 +7690,7 @@
           </mc:Choice>
           <mc:Fallback>
             <w:pict>
-              <v:shape w14:anchorId="7DD247E5" id="Zone de texte 45" o:spid="_x0000_s1040" type="#_x0000_t202" style="position:absolute;margin-left:557.9pt;margin-top:-.2pt;width:2in;height:63.85pt;z-index:251750400;visibility:visible;mso-wrap-style:square;mso-width-percent:0;mso-height-percent:0;mso-wrap-distance-left:9pt;mso-wrap-distance-top:0;mso-wrap-distance-right:9pt;mso-wrap-distance-bottom:0;mso-position-horizontal:absolute;mso-position-horizontal-relative:margin;mso-position-vertical:absolute;mso-position-vertical-relative:text;mso-width-percent:0;mso-height-percent:0;mso-width-relative:margin;mso-height-relative:margin;v-text-anchor:top" o:gfxdata="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" fillcolor="white [3201]" strokeweight=".5pt">
+              <v:shape w14:anchorId="7DD247E5" id="Zone de texte 45" o:spid="_x0000_s1040" type="#_x0000_t202" style="position:absolute;margin-left:557.9pt;margin-top:-.2pt;width:2in;height:63.85pt;z-index:251749376;visibility:visible;mso-wrap-style:square;mso-width-percent:0;mso-height-percent:0;mso-wrap-distance-left:9pt;mso-wrap-distance-top:0;mso-wrap-distance-right:9pt;mso-wrap-distance-bottom:0;mso-position-horizontal:absolute;mso-position-horizontal-relative:margin;mso-position-vertical:absolute;mso-position-vertical-relative:text;mso-width-percent:0;mso-height-percent:0;mso-width-relative:margin;mso-height-relative:margin;v-text-anchor:top" o:gfxdata="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" fillcolor="white [3201]" strokeweight=".5pt">
                 <v:textbox>
                   <w:txbxContent>
                     <w:p>
@@ -7730,7 +7726,7 @@
           <w:szCs w:val="14"/>
         </w:rPr>
         <w:drawing>
-          <wp:anchor distT="0" distB="0" distL="114300" distR="114300" simplePos="0" relativeHeight="251656190" behindDoc="0" locked="0" layoutInCell="1" allowOverlap="1" wp14:anchorId="02FA8EF3" wp14:editId="58AED3C2">
+          <wp:anchor distT="0" distB="0" distL="114300" distR="114300" simplePos="0" relativeHeight="251655166" behindDoc="0" locked="0" layoutInCell="1" allowOverlap="1" wp14:anchorId="02FA8EF3" wp14:editId="04D6536B">
             <wp:simplePos x="0" y="0"/>
             <wp:positionH relativeFrom="margin">
               <wp:align>center</wp:align>
@@ -7807,7 +7803,7 @@
         <mc:AlternateContent>
           <mc:Choice Requires="wps">
             <w:drawing>
-              <wp:anchor distT="0" distB="0" distL="114300" distR="114300" simplePos="0" relativeHeight="251795456" behindDoc="0" locked="0" layoutInCell="1" allowOverlap="1" wp14:anchorId="2578B350" wp14:editId="1D530CC5">
+              <wp:anchor distT="0" distB="0" distL="114300" distR="114300" simplePos="0" relativeHeight="251794432" behindDoc="0" locked="0" layoutInCell="1" allowOverlap="1" wp14:anchorId="2578B350" wp14:editId="2D4AF3E9">
                 <wp:simplePos x="0" y="0"/>
                 <wp:positionH relativeFrom="column">
                   <wp:posOffset>787932</wp:posOffset>
@@ -7868,7 +7864,7 @@
           </mc:Choice>
           <mc:Fallback>
             <w:pict>
-              <v:shape w14:anchorId="305E9582" id="Connecteur droit avec flèche 82" o:spid="_x0000_s1026" type="#_x0000_t32" style="position:absolute;margin-left:62.05pt;margin-top:216.5pt;width:53.75pt;height:59.6pt;z-index:251795456;visibility:visible;mso-wrap-style:square;mso-width-percent:0;mso-height-percent:0;mso-wrap-distance-left:9pt;mso-wrap-distance-top:0;mso-wrap-distance-right:9pt;mso-wrap-distance-bottom:0;mso-position-horizontal:absolute;mso-position-horizontal-relative:text;mso-position-vertical:absolute;mso-position-vertical-relative:text;mso-width-percent:0;mso-height-percent:0;mso-width-relative:margin;mso-height-relative:margin" o:gfxdata="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" strokecolor="red" strokeweight="3pt">
+              <v:shape w14:anchorId="5797401F" id="Connecteur droit avec flèche 82" o:spid="_x0000_s1026" type="#_x0000_t32" style="position:absolute;margin-left:62.05pt;margin-top:216.5pt;width:53.75pt;height:59.6pt;z-index:251794432;visibility:visible;mso-wrap-style:square;mso-width-percent:0;mso-height-percent:0;mso-wrap-distance-left:9pt;mso-wrap-distance-top:0;mso-wrap-distance-right:9pt;mso-wrap-distance-bottom:0;mso-position-horizontal:absolute;mso-position-horizontal-relative:text;mso-position-vertical:absolute;mso-position-vertical-relative:text;mso-width-percent:0;mso-height-percent:0;mso-width-relative:margin;mso-height-relative:margin" o:gfxdata="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" strokecolor="red" strokeweight="3pt">
                 <v:stroke endarrow="block" joinstyle="miter"/>
               </v:shape>
             </w:pict>
@@ -7883,7 +7879,7 @@
         <mc:AlternateContent>
           <mc:Choice Requires="wps">
             <w:drawing>
-              <wp:anchor distT="0" distB="0" distL="114300" distR="114300" simplePos="0" relativeHeight="251796480" behindDoc="0" locked="0" layoutInCell="1" allowOverlap="1" wp14:anchorId="1F6B75DD" wp14:editId="03C57898">
+              <wp:anchor distT="0" distB="0" distL="114300" distR="114300" simplePos="0" relativeHeight="251795456" behindDoc="0" locked="0" layoutInCell="1" allowOverlap="1" wp14:anchorId="1F6B75DD" wp14:editId="2F7BF96B">
                 <wp:simplePos x="0" y="0"/>
                 <wp:positionH relativeFrom="margin">
                   <wp:posOffset>44863</wp:posOffset>
@@ -7960,7 +7956,7 @@
           </mc:Choice>
           <mc:Fallback>
             <w:pict>
-              <v:shape w14:anchorId="1F6B75DD" id="Zone de texte 79" o:spid="_x0000_s1041" type="#_x0000_t202" style="position:absolute;margin-left:3.55pt;margin-top:174.95pt;width:2in;height:54.15pt;z-index:251796480;visibility:visible;mso-wrap-style:square;mso-width-percent:0;mso-height-percent:0;mso-wrap-distance-left:9pt;mso-wrap-distance-top:0;mso-wrap-distance-right:9pt;mso-wrap-distance-bottom:0;mso-position-horizontal:absolute;mso-position-horizontal-relative:margin;mso-position-vertical:absolute;mso-position-vertical-relative:text;mso-width-percent:0;mso-height-percent:0;mso-width-relative:margin;mso-height-relative:margin;v-text-anchor:top" o:gfxdata="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" fillcolor="white [3201]" strokeweight=".5pt">
+              <v:shape w14:anchorId="1F6B75DD" id="Zone de texte 79" o:spid="_x0000_s1041" type="#_x0000_t202" style="position:absolute;margin-left:3.55pt;margin-top:174.95pt;width:2in;height:54.15pt;z-index:251795456;visibility:visible;mso-wrap-style:square;mso-width-percent:0;mso-height-percent:0;mso-wrap-distance-left:9pt;mso-wrap-distance-top:0;mso-wrap-distance-right:9pt;mso-wrap-distance-bottom:0;mso-position-horizontal:absolute;mso-position-horizontal-relative:margin;mso-position-vertical:absolute;mso-position-vertical-relative:text;mso-width-percent:0;mso-height-percent:0;mso-width-relative:margin;mso-height-relative:margin;v-text-anchor:top" o:gfxdata="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" fillcolor="white [3201]" strokeweight=".5pt">
                 <v:textbox>
                   <w:txbxContent>
                     <w:p>
@@ -7998,7 +7994,7 @@
         <mc:AlternateContent>
           <mc:Choice Requires="wps">
             <w:drawing>
-              <wp:anchor distT="0" distB="0" distL="114300" distR="114300" simplePos="0" relativeHeight="251793408" behindDoc="0" locked="0" layoutInCell="1" allowOverlap="1" wp14:anchorId="5E3F5851" wp14:editId="59792A2E">
+              <wp:anchor distT="0" distB="0" distL="114300" distR="114300" simplePos="0" relativeHeight="251792384" behindDoc="0" locked="0" layoutInCell="1" allowOverlap="1" wp14:anchorId="5E3F5851" wp14:editId="421C48E9">
                 <wp:simplePos x="0" y="0"/>
                 <wp:positionH relativeFrom="column">
                   <wp:posOffset>630658</wp:posOffset>
@@ -8059,7 +8055,7 @@
           </mc:Choice>
           <mc:Fallback>
             <w:pict>
-              <v:shape w14:anchorId="7757DF26" id="Connecteur droit avec flèche 81" o:spid="_x0000_s1026" type="#_x0000_t32" style="position:absolute;margin-left:49.65pt;margin-top:16.6pt;width:39.25pt;height:127.35pt;z-index:251793408;visibility:visible;mso-wrap-style:square;mso-width-percent:0;mso-height-percent:0;mso-wrap-distance-left:9pt;mso-wrap-distance-top:0;mso-wrap-distance-right:9pt;mso-wrap-distance-bottom:0;mso-position-horizontal:absolute;mso-position-horizontal-relative:text;mso-position-vertical:absolute;mso-position-vertical-relative:text;mso-width-percent:0;mso-height-percent:0;mso-width-relative:margin;mso-height-relative:margin" o:gfxdata="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" strokecolor="red" strokeweight="3pt">
+              <v:shape w14:anchorId="3E1255F3" id="Connecteur droit avec flèche 81" o:spid="_x0000_s1026" type="#_x0000_t32" style="position:absolute;margin-left:49.65pt;margin-top:16.6pt;width:39.25pt;height:127.35pt;z-index:251792384;visibility:visible;mso-wrap-style:square;mso-width-percent:0;mso-height-percent:0;mso-wrap-distance-left:9pt;mso-wrap-distance-top:0;mso-wrap-distance-right:9pt;mso-wrap-distance-bottom:0;mso-position-horizontal:absolute;mso-position-horizontal-relative:text;mso-position-vertical:absolute;mso-position-vertical-relative:text;mso-width-percent:0;mso-height-percent:0;mso-width-relative:margin;mso-height-relative:margin" o:gfxdata="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" strokecolor="red" strokeweight="3pt">
                 <v:stroke endarrow="block" joinstyle="miter"/>
               </v:shape>
             </w:pict>
@@ -8074,7 +8070,7 @@
         <mc:AlternateContent>
           <mc:Choice Requires="wps">
             <w:drawing>
-              <wp:anchor distT="0" distB="0" distL="114300" distR="114300" simplePos="0" relativeHeight="251749376" behindDoc="0" locked="0" layoutInCell="1" allowOverlap="1" wp14:anchorId="704441B5" wp14:editId="5D1C71E8">
+              <wp:anchor distT="0" distB="0" distL="114300" distR="114300" simplePos="0" relativeHeight="251748352" behindDoc="0" locked="0" layoutInCell="1" allowOverlap="1" wp14:anchorId="704441B5" wp14:editId="5225FC55">
                 <wp:simplePos x="0" y="0"/>
                 <wp:positionH relativeFrom="margin">
                   <wp:posOffset>8143447</wp:posOffset>
@@ -8135,7 +8131,7 @@
           </mc:Choice>
           <mc:Fallback>
             <w:pict>
-              <v:shape w14:anchorId="1D3C5A8E" id="Connecteur droit avec flèche 46" o:spid="_x0000_s1026" type="#_x0000_t32" style="position:absolute;margin-left:641.2pt;margin-top:33.35pt;width:7.9pt;height:67.5pt;flip:x;z-index:251749376;visibility:visible;mso-wrap-style:square;mso-width-percent:0;mso-height-percent:0;mso-wrap-distance-left:9pt;mso-wrap-distance-top:0;mso-wrap-distance-right:9pt;mso-wrap-distance-bottom:0;mso-position-horizontal:absolute;mso-position-horizontal-relative:margin;mso-position-vertical:absolute;mso-position-vertical-relative:text;mso-width-percent:0;mso-height-percent:0;mso-width-relative:margin;mso-height-relative:margin" o:gfxdata="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" strokecolor="red" strokeweight="3pt">
+              <v:shape w14:anchorId="6712E596" id="Connecteur droit avec flèche 46" o:spid="_x0000_s1026" type="#_x0000_t32" style="position:absolute;margin-left:641.2pt;margin-top:33.35pt;width:7.9pt;height:67.5pt;flip:x;z-index:251748352;visibility:visible;mso-wrap-style:square;mso-width-percent:0;mso-height-percent:0;mso-wrap-distance-left:9pt;mso-wrap-distance-top:0;mso-wrap-distance-right:9pt;mso-wrap-distance-bottom:0;mso-position-horizontal:absolute;mso-position-horizontal-relative:margin;mso-position-vertical:absolute;mso-position-vertical-relative:text;mso-width-percent:0;mso-height-percent:0;mso-width-relative:margin;mso-height-relative:margin" o:gfxdata="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" strokecolor="red" strokeweight="3pt">
                 <v:stroke endarrow="block" joinstyle="miter"/>
                 <w10:wrap anchorx="margin"/>
               </v:shape>
@@ -8151,7 +8147,7 @@
         <mc:AlternateContent>
           <mc:Choice Requires="wps">
             <w:drawing>
-              <wp:anchor distT="0" distB="0" distL="114300" distR="114300" simplePos="0" relativeHeight="251731968" behindDoc="0" locked="0" layoutInCell="1" allowOverlap="1" wp14:anchorId="66E8F45A" wp14:editId="1CC12C01">
+              <wp:anchor distT="0" distB="0" distL="114300" distR="114300" simplePos="0" relativeHeight="251730944" behindDoc="0" locked="0" layoutInCell="1" allowOverlap="1" wp14:anchorId="66E8F45A" wp14:editId="164E1768">
                 <wp:simplePos x="0" y="0"/>
                 <wp:positionH relativeFrom="column">
                   <wp:posOffset>7728777</wp:posOffset>
@@ -8212,7 +8208,7 @@
           </mc:Choice>
           <mc:Fallback>
             <w:pict>
-              <v:shape w14:anchorId="3B92D64E" id="Connecteur droit avec flèche 39" o:spid="_x0000_s1026" type="#_x0000_t32" style="position:absolute;margin-left:608.55pt;margin-top:200.8pt;width:32.65pt;height:66pt;flip:x;z-index:251731968;visibility:visible;mso-wrap-style:square;mso-width-percent:0;mso-height-percent:0;mso-wrap-distance-left:9pt;mso-wrap-distance-top:0;mso-wrap-distance-right:9pt;mso-wrap-distance-bottom:0;mso-position-horizontal:absolute;mso-position-horizontal-relative:text;mso-position-vertical:absolute;mso-position-vertical-relative:text;mso-width-percent:0;mso-height-percent:0;mso-width-relative:margin;mso-height-relative:margin" o:gfxdata="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" strokecolor="red" strokeweight="3pt">
+              <v:shape w14:anchorId="33A55F7B" id="Connecteur droit avec flèche 39" o:spid="_x0000_s1026" type="#_x0000_t32" style="position:absolute;margin-left:608.55pt;margin-top:200.8pt;width:32.65pt;height:66pt;flip:x;z-index:251730944;visibility:visible;mso-wrap-style:square;mso-width-percent:0;mso-height-percent:0;mso-wrap-distance-left:9pt;mso-wrap-distance-top:0;mso-wrap-distance-right:9pt;mso-wrap-distance-bottom:0;mso-position-horizontal:absolute;mso-position-horizontal-relative:text;mso-position-vertical:absolute;mso-position-vertical-relative:text;mso-width-percent:0;mso-height-percent:0;mso-width-relative:margin;mso-height-relative:margin" o:gfxdata="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" strokecolor="red" strokeweight="3pt">
                 <v:stroke endarrow="block" joinstyle="miter"/>
               </v:shape>
             </w:pict>
@@ -8227,7 +8223,7 @@
         <mc:AlternateContent>
           <mc:Choice Requires="wps">
             <w:drawing>
-              <wp:anchor distT="0" distB="0" distL="114300" distR="114300" simplePos="0" relativeHeight="251732992" behindDoc="0" locked="0" layoutInCell="1" allowOverlap="1" wp14:anchorId="44F9D7CE" wp14:editId="4BA50BCD">
+              <wp:anchor distT="0" distB="0" distL="114300" distR="114300" simplePos="0" relativeHeight="251731968" behindDoc="0" locked="0" layoutInCell="1" allowOverlap="1" wp14:anchorId="44F9D7CE" wp14:editId="4CE4B20B">
                 <wp:simplePos x="0" y="0"/>
                 <wp:positionH relativeFrom="page">
                   <wp:posOffset>7738494</wp:posOffset>
@@ -8330,7 +8326,7 @@
           </mc:Choice>
           <mc:Fallback>
             <w:pict>
-              <v:shape w14:anchorId="44F9D7CE" id="Zone de texte 38" o:spid="_x0000_s1042" type="#_x0000_t202" style="position:absolute;margin-left:609.35pt;margin-top:139.8pt;width:2in;height:89.5pt;z-index:251732992;visibility:visible;mso-wrap-style:square;mso-width-percent:0;mso-height-percent:0;mso-wrap-distance-left:9pt;mso-wrap-distance-top:0;mso-wrap-distance-right:9pt;mso-wrap-distance-bottom:0;mso-position-horizontal:absolute;mso-position-horizontal-relative:page;mso-position-vertical:absolute;mso-position-vertical-relative:text;mso-width-percent:0;mso-height-percent:0;mso-width-relative:margin;mso-height-relative:margin;v-text-anchor:top" o:gfxdata="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" fillcolor="white [3201]" strokeweight=".5pt">
+              <v:shape w14:anchorId="44F9D7CE" id="Zone de texte 38" o:spid="_x0000_s1042" type="#_x0000_t202" style="position:absolute;margin-left:609.35pt;margin-top:139.8pt;width:2in;height:89.5pt;z-index:251731968;visibility:visible;mso-wrap-style:square;mso-width-percent:0;mso-height-percent:0;mso-wrap-distance-left:9pt;mso-wrap-distance-top:0;mso-wrap-distance-right:9pt;mso-wrap-distance-bottom:0;mso-position-horizontal:absolute;mso-position-horizontal-relative:page;mso-position-vertical:absolute;mso-position-vertical-relative:text;mso-width-percent:0;mso-height-percent:0;mso-width-relative:margin;mso-height-relative:margin;v-text-anchor:top" o:gfxdata="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" fillcolor="white [3201]" strokeweight=".5pt">
                 <v:textbox>
                   <w:txbxContent>
                     <w:p>
@@ -8394,7 +8390,7 @@
         <mc:AlternateContent>
           <mc:Choice Requires="wps">
             <w:drawing>
-              <wp:anchor distT="0" distB="0" distL="114300" distR="114300" simplePos="0" relativeHeight="251744256" behindDoc="0" locked="0" layoutInCell="1" allowOverlap="1" wp14:anchorId="015F765E" wp14:editId="45A18111">
+              <wp:anchor distT="0" distB="0" distL="114300" distR="114300" simplePos="0" relativeHeight="251743232" behindDoc="0" locked="0" layoutInCell="1" allowOverlap="1" wp14:anchorId="015F765E" wp14:editId="7C8F31D9">
                 <wp:simplePos x="0" y="0"/>
                 <wp:positionH relativeFrom="column">
                   <wp:posOffset>6786910</wp:posOffset>
@@ -8455,7 +8451,7 @@
           </mc:Choice>
           <mc:Fallback>
             <w:pict>
-              <v:shape w14:anchorId="1937C483" id="Connecteur droit avec flèche 44" o:spid="_x0000_s1026" type="#_x0000_t32" style="position:absolute;margin-left:534.4pt;margin-top:360.35pt;width:68.35pt;height:45.55pt;flip:y;z-index:251744256;visibility:visible;mso-wrap-style:square;mso-width-percent:0;mso-height-percent:0;mso-wrap-distance-left:9pt;mso-wrap-distance-top:0;mso-wrap-distance-right:9pt;mso-wrap-distance-bottom:0;mso-position-horizontal:absolute;mso-position-horizontal-relative:text;mso-position-vertical:absolute;mso-position-vertical-relative:text;mso-width-percent:0;mso-height-percent:0;mso-width-relative:margin;mso-height-relative:margin" o:gfxdata="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" strokecolor="red" strokeweight="3pt">
+              <v:shape w14:anchorId="132A4854" id="Connecteur droit avec flèche 44" o:spid="_x0000_s1026" type="#_x0000_t32" style="position:absolute;margin-left:534.4pt;margin-top:360.35pt;width:68.35pt;height:45.55pt;flip:y;z-index:251743232;visibility:visible;mso-wrap-style:square;mso-width-percent:0;mso-height-percent:0;mso-wrap-distance-left:9pt;mso-wrap-distance-top:0;mso-wrap-distance-right:9pt;mso-wrap-distance-bottom:0;mso-position-horizontal:absolute;mso-position-horizontal-relative:text;mso-position-vertical:absolute;mso-position-vertical-relative:text;mso-width-percent:0;mso-height-percent:0;mso-width-relative:margin;mso-height-relative:margin" o:gfxdata="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" strokecolor="red" strokeweight="3pt">
                 <v:stroke endarrow="block" joinstyle="miter"/>
               </v:shape>
             </w:pict>
@@ -8470,7 +8466,7 @@
         <mc:AlternateContent>
           <mc:Choice Requires="wps">
             <w:drawing>
-              <wp:anchor distT="0" distB="0" distL="114300" distR="114300" simplePos="0" relativeHeight="251745280" behindDoc="0" locked="0" layoutInCell="1" allowOverlap="1" wp14:anchorId="1CD5AE34" wp14:editId="7D4C3FBB">
+              <wp:anchor distT="0" distB="0" distL="114300" distR="114300" simplePos="0" relativeHeight="251744256" behindDoc="0" locked="0" layoutInCell="1" allowOverlap="1" wp14:anchorId="1CD5AE34" wp14:editId="1C785A94">
                 <wp:simplePos x="0" y="0"/>
                 <wp:positionH relativeFrom="margin">
                   <wp:posOffset>5393720</wp:posOffset>
@@ -8547,7 +8543,7 @@
           </mc:Choice>
           <mc:Fallback>
             <w:pict>
-              <v:shape w14:anchorId="1CD5AE34" id="Zone de texte 43" o:spid="_x0000_s1043" type="#_x0000_t202" style="position:absolute;margin-left:424.7pt;margin-top:363.45pt;width:138.35pt;height:78.25pt;z-index:251745280;visibility:visible;mso-wrap-style:square;mso-width-percent:0;mso-height-percent:0;mso-wrap-distance-left:9pt;mso-wrap-distance-top:0;mso-wrap-distance-right:9pt;mso-wrap-distance-bottom:0;mso-position-horizontal:absolute;mso-position-horizontal-relative:margin;mso-position-vertical:absolute;mso-position-vertical-relative:text;mso-width-percent:0;mso-height-percent:0;mso-width-relative:margin;mso-height-relative:margin;v-text-anchor:top" o:gfxdata="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" fillcolor="white [3201]" strokeweight=".5pt">
+              <v:shape w14:anchorId="1CD5AE34" id="Zone de texte 43" o:spid="_x0000_s1043" type="#_x0000_t202" style="position:absolute;margin-left:424.7pt;margin-top:363.45pt;width:138.35pt;height:78.25pt;z-index:251744256;visibility:visible;mso-wrap-style:square;mso-width-percent:0;mso-height-percent:0;mso-wrap-distance-left:9pt;mso-wrap-distance-top:0;mso-wrap-distance-right:9pt;mso-wrap-distance-bottom:0;mso-position-horizontal:absolute;mso-position-horizontal-relative:margin;mso-position-vertical:absolute;mso-position-vertical-relative:text;mso-width-percent:0;mso-height-percent:0;mso-width-relative:margin;mso-height-relative:margin;v-text-anchor:top" o:gfxdata="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" fillcolor="white [3201]" strokeweight=".5pt">
                 <v:textbox>
                   <w:txbxContent>
                     <w:p>
@@ -8585,7 +8581,7 @@
         <mc:AlternateContent>
           <mc:Choice Requires="wps">
             <w:drawing>
-              <wp:anchor distT="0" distB="0" distL="114300" distR="114300" simplePos="0" relativeHeight="251719680" behindDoc="0" locked="0" layoutInCell="1" allowOverlap="1" wp14:anchorId="29A2F935" wp14:editId="5ED5D66B">
+              <wp:anchor distT="0" distB="0" distL="114300" distR="114300" simplePos="0" relativeHeight="251718656" behindDoc="0" locked="0" layoutInCell="1" allowOverlap="1" wp14:anchorId="29A2F935" wp14:editId="5037A646">
                 <wp:simplePos x="0" y="0"/>
                 <wp:positionH relativeFrom="column">
                   <wp:posOffset>4423695</wp:posOffset>
@@ -8646,7 +8642,7 @@
           </mc:Choice>
           <mc:Fallback>
             <w:pict>
-              <v:shape w14:anchorId="23EFD8C4" id="Connecteur droit avec flèche 33" o:spid="_x0000_s1026" type="#_x0000_t32" style="position:absolute;margin-left:348.3pt;margin-top:180.85pt;width:71.3pt;height:32.9pt;z-index:251719680;visibility:visible;mso-wrap-style:square;mso-width-percent:0;mso-height-percent:0;mso-wrap-distance-left:9pt;mso-wrap-distance-top:0;mso-wrap-distance-right:9pt;mso-wrap-distance-bottom:0;mso-position-horizontal:absolute;mso-position-horizontal-relative:text;mso-position-vertical:absolute;mso-position-vertical-relative:text;mso-width-percent:0;mso-height-percent:0;mso-width-relative:margin;mso-height-relative:margin" o:gfxdata="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" strokecolor="red" strokeweight="3pt">
+              <v:shape w14:anchorId="1FC573A3" id="Connecteur droit avec flèche 33" o:spid="_x0000_s1026" type="#_x0000_t32" style="position:absolute;margin-left:348.3pt;margin-top:180.85pt;width:71.3pt;height:32.9pt;z-index:251718656;visibility:visible;mso-wrap-style:square;mso-width-percent:0;mso-height-percent:0;mso-wrap-distance-left:9pt;mso-wrap-distance-top:0;mso-wrap-distance-right:9pt;mso-wrap-distance-bottom:0;mso-position-horizontal:absolute;mso-position-horizontal-relative:text;mso-position-vertical:absolute;mso-position-vertical-relative:text;mso-width-percent:0;mso-height-percent:0;mso-width-relative:margin;mso-height-relative:margin" o:gfxdata="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" strokecolor="red" strokeweight="3pt">
                 <v:stroke endarrow="block" joinstyle="miter"/>
               </v:shape>
             </w:pict>
@@ -8661,7 +8657,7 @@
         <mc:AlternateContent>
           <mc:Choice Requires="wps">
             <w:drawing>
-              <wp:anchor distT="0" distB="0" distL="114300" distR="114300" simplePos="0" relativeHeight="251720704" behindDoc="0" locked="0" layoutInCell="1" allowOverlap="1" wp14:anchorId="7262EDFF" wp14:editId="251BE4A3">
+              <wp:anchor distT="0" distB="0" distL="114300" distR="114300" simplePos="0" relativeHeight="251719680" behindDoc="0" locked="0" layoutInCell="1" allowOverlap="1" wp14:anchorId="7262EDFF" wp14:editId="01F2A25A">
                 <wp:simplePos x="0" y="0"/>
                 <wp:positionH relativeFrom="margin">
                   <wp:posOffset>3447661</wp:posOffset>
@@ -8744,7 +8740,7 @@
           </mc:Choice>
           <mc:Fallback>
             <w:pict>
-              <v:shape w14:anchorId="7262EDFF" id="Zone de texte 32" o:spid="_x0000_s1044" type="#_x0000_t202" style="position:absolute;margin-left:271.45pt;margin-top:156.8pt;width:2in;height:38.25pt;z-index:251720704;visibility:visible;mso-wrap-style:square;mso-width-percent:0;mso-height-percent:0;mso-wrap-distance-left:9pt;mso-wrap-distance-top:0;mso-wrap-distance-right:9pt;mso-wrap-distance-bottom:0;mso-position-horizontal:absolute;mso-position-horizontal-relative:margin;mso-position-vertical:absolute;mso-position-vertical-relative:text;mso-width-percent:0;mso-height-percent:0;mso-width-relative:margin;mso-height-relative:margin;v-text-anchor:top" o:gfxdata="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" fillcolor="white [3201]" strokeweight=".5pt">
+              <v:shape w14:anchorId="7262EDFF" id="Zone de texte 32" o:spid="_x0000_s1044" type="#_x0000_t202" style="position:absolute;margin-left:271.45pt;margin-top:156.8pt;width:2in;height:38.25pt;z-index:251719680;visibility:visible;mso-wrap-style:square;mso-width-percent:0;mso-height-percent:0;mso-wrap-distance-left:9pt;mso-wrap-distance-top:0;mso-wrap-distance-right:9pt;mso-wrap-distance-bottom:0;mso-position-horizontal:absolute;mso-position-horizontal-relative:margin;mso-position-vertical:absolute;mso-position-vertical-relative:text;mso-width-percent:0;mso-height-percent:0;mso-width-relative:margin;mso-height-relative:margin;v-text-anchor:top" o:gfxdata="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" fillcolor="white [3201]" strokeweight=".5pt">
                 <v:textbox>
                   <w:txbxContent>
                     <w:p>
@@ -8788,7 +8784,7 @@
         <mc:AlternateContent>
           <mc:Choice Requires="wps">
             <w:drawing>
-              <wp:anchor distT="0" distB="0" distL="114300" distR="114300" simplePos="0" relativeHeight="251714560" behindDoc="0" locked="0" layoutInCell="1" allowOverlap="1" wp14:anchorId="22F27FB8" wp14:editId="7E78665E">
+              <wp:anchor distT="0" distB="0" distL="114300" distR="114300" simplePos="0" relativeHeight="251713536" behindDoc="0" locked="0" layoutInCell="1" allowOverlap="1" wp14:anchorId="22F27FB8" wp14:editId="544AFEC8">
                 <wp:simplePos x="0" y="0"/>
                 <wp:positionH relativeFrom="column">
                   <wp:posOffset>4672548</wp:posOffset>
@@ -8849,7 +8845,7 @@
           </mc:Choice>
           <mc:Fallback>
             <w:pict>
-              <v:shape w14:anchorId="4741DB28" id="Connecteur droit avec flèche 31" o:spid="_x0000_s1026" type="#_x0000_t32" style="position:absolute;margin-left:367.9pt;margin-top:120.2pt;width:74.9pt;height:21.75pt;z-index:251714560;visibility:visible;mso-wrap-style:square;mso-width-percent:0;mso-height-percent:0;mso-wrap-distance-left:9pt;mso-wrap-distance-top:0;mso-wrap-distance-right:9pt;mso-wrap-distance-bottom:0;mso-position-horizontal:absolute;mso-position-horizontal-relative:text;mso-position-vertical:absolute;mso-position-vertical-relative:text;mso-width-percent:0;mso-height-percent:0;mso-width-relative:margin;mso-height-relative:margin" o:gfxdata="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" strokecolor="red" strokeweight="3pt">
+              <v:shape w14:anchorId="0BF563E0" id="Connecteur droit avec flèche 31" o:spid="_x0000_s1026" type="#_x0000_t32" style="position:absolute;margin-left:367.9pt;margin-top:120.2pt;width:74.9pt;height:21.75pt;z-index:251713536;visibility:visible;mso-wrap-style:square;mso-width-percent:0;mso-height-percent:0;mso-wrap-distance-left:9pt;mso-wrap-distance-top:0;mso-wrap-distance-right:9pt;mso-wrap-distance-bottom:0;mso-position-horizontal:absolute;mso-position-horizontal-relative:text;mso-position-vertical:absolute;mso-position-vertical-relative:text;mso-width-percent:0;mso-height-percent:0;mso-width-relative:margin;mso-height-relative:margin" o:gfxdata="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" strokecolor="red" strokeweight="3pt">
                 <v:stroke endarrow="block" joinstyle="miter"/>
               </v:shape>
             </w:pict>
@@ -8864,7 +8860,7 @@
         <mc:AlternateContent>
           <mc:Choice Requires="wps">
             <w:drawing>
-              <wp:anchor distT="0" distB="0" distL="114300" distR="114300" simplePos="0" relativeHeight="251715584" behindDoc="0" locked="0" layoutInCell="1" allowOverlap="1" wp14:anchorId="1EF40B7A" wp14:editId="2CFDBE02">
+              <wp:anchor distT="0" distB="0" distL="114300" distR="114300" simplePos="0" relativeHeight="251714560" behindDoc="0" locked="0" layoutInCell="1" allowOverlap="1" wp14:anchorId="1EF40B7A" wp14:editId="5C1D1F51">
                 <wp:simplePos x="0" y="0"/>
                 <wp:positionH relativeFrom="margin">
                   <wp:posOffset>3711945</wp:posOffset>
@@ -8935,7 +8931,7 @@
           </mc:Choice>
           <mc:Fallback>
             <w:pict>
-              <v:shape w14:anchorId="1EF40B7A" id="Zone de texte 30" o:spid="_x0000_s1045" type="#_x0000_t202" style="position:absolute;margin-left:292.3pt;margin-top:73.3pt;width:2in;height:51.75pt;z-index:251715584;visibility:visible;mso-wrap-style:square;mso-width-percent:0;mso-height-percent:0;mso-wrap-distance-left:9pt;mso-wrap-distance-top:0;mso-wrap-distance-right:9pt;mso-wrap-distance-bottom:0;mso-position-horizontal:absolute;mso-position-horizontal-relative:margin;mso-position-vertical:absolute;mso-position-vertical-relative:text;mso-width-percent:0;mso-height-percent:0;mso-width-relative:margin;mso-height-relative:margin;v-text-anchor:top" o:gfxdata="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" fillcolor="white [3201]" strokeweight=".5pt">
+              <v:shape w14:anchorId="1EF40B7A" id="Zone de texte 30" o:spid="_x0000_s1045" type="#_x0000_t202" style="position:absolute;margin-left:292.3pt;margin-top:73.3pt;width:2in;height:51.75pt;z-index:251714560;visibility:visible;mso-wrap-style:square;mso-width-percent:0;mso-height-percent:0;mso-wrap-distance-left:9pt;mso-wrap-distance-top:0;mso-wrap-distance-right:9pt;mso-wrap-distance-bottom:0;mso-position-horizontal:absolute;mso-position-horizontal-relative:margin;mso-position-vertical:absolute;mso-position-vertical-relative:text;mso-width-percent:0;mso-height-percent:0;mso-width-relative:margin;mso-height-relative:margin;v-text-anchor:top" o:gfxdata="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" fillcolor="white [3201]" strokeweight=".5pt">
                 <v:textbox>
                   <w:txbxContent>
                     <w:p>
@@ -8967,7 +8963,7 @@
         <mc:AlternateContent>
           <mc:Choice Requires="wps">
             <w:drawing>
-              <wp:anchor distT="0" distB="0" distL="114300" distR="114300" simplePos="0" relativeHeight="251721728" behindDoc="0" locked="0" layoutInCell="1" allowOverlap="1" wp14:anchorId="3A17D551" wp14:editId="78CE2043">
+              <wp:anchor distT="0" distB="0" distL="114300" distR="114300" simplePos="0" relativeHeight="251720704" behindDoc="0" locked="0" layoutInCell="1" allowOverlap="1" wp14:anchorId="3A17D551" wp14:editId="64473D0A">
                 <wp:simplePos x="0" y="0"/>
                 <wp:positionH relativeFrom="column">
                   <wp:posOffset>5990893</wp:posOffset>
@@ -9021,7 +9017,7 @@
           </mc:Choice>
           <mc:Fallback>
             <w:pict>
-              <v:rect w14:anchorId="1B6A435C" id="Rectangle 34" o:spid="_x0000_s1026" style="position:absolute;margin-left:471.7pt;margin-top:261.95pt;width:19.5pt;height:20.25pt;z-index:251721728;visibility:visible;mso-wrap-style:square;mso-wrap-distance-left:9pt;mso-wrap-distance-top:0;mso-wrap-distance-right:9pt;mso-wrap-distance-bottom:0;mso-position-horizontal:absolute;mso-position-horizontal-relative:text;mso-position-vertical:absolute;mso-position-vertical-relative:text;v-text-anchor:middle" o:gfxdata="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" fillcolor="white [3201]" strokecolor="black [3200]" strokeweight="1pt"/>
+              <v:rect w14:anchorId="5F56EC47" id="Rectangle 34" o:spid="_x0000_s1026" style="position:absolute;margin-left:471.7pt;margin-top:261.95pt;width:19.5pt;height:20.25pt;z-index:251720704;visibility:visible;mso-wrap-style:square;mso-wrap-distance-left:9pt;mso-wrap-distance-top:0;mso-wrap-distance-right:9pt;mso-wrap-distance-bottom:0;mso-position-horizontal:absolute;mso-position-horizontal-relative:text;mso-position-vertical:absolute;mso-position-vertical-relative:text;v-text-anchor:middle" o:gfxdata="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" fillcolor="white [3201]" strokecolor="black [3200]" strokeweight="1pt"/>
             </w:pict>
           </mc:Fallback>
         </mc:AlternateContent>
@@ -9034,7 +9030,7 @@
         <mc:AlternateContent>
           <mc:Choice Requires="wps">
             <w:drawing>
-              <wp:anchor distT="0" distB="0" distL="114300" distR="114300" simplePos="0" relativeHeight="251727872" behindDoc="0" locked="0" layoutInCell="1" allowOverlap="1" wp14:anchorId="399E6895" wp14:editId="167B9C31">
+              <wp:anchor distT="0" distB="0" distL="114300" distR="114300" simplePos="0" relativeHeight="251726848" behindDoc="0" locked="0" layoutInCell="1" allowOverlap="1" wp14:anchorId="399E6895" wp14:editId="1BFDA7F0">
                 <wp:simplePos x="0" y="0"/>
                 <wp:positionH relativeFrom="column">
                   <wp:posOffset>8069580</wp:posOffset>
@@ -9088,7 +9084,7 @@
           </mc:Choice>
           <mc:Fallback>
             <w:pict>
-              <v:rect w14:anchorId="00529BC4" id="Rectangle 37" o:spid="_x0000_s1026" style="position:absolute;margin-left:635.4pt;margin-top:261.9pt;width:19.5pt;height:20.25pt;z-index:251727872;visibility:visible;mso-wrap-style:square;mso-wrap-distance-left:9pt;mso-wrap-distance-top:0;mso-wrap-distance-right:9pt;mso-wrap-distance-bottom:0;mso-position-horizontal:absolute;mso-position-horizontal-relative:text;mso-position-vertical:absolute;mso-position-vertical-relative:text;v-text-anchor:middle" o:gfxdata="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" fillcolor="white [3201]" strokecolor="black [3200]" strokeweight="1pt"/>
+              <v:rect w14:anchorId="4A070959" id="Rectangle 37" o:spid="_x0000_s1026" style="position:absolute;margin-left:635.4pt;margin-top:261.9pt;width:19.5pt;height:20.25pt;z-index:251726848;visibility:visible;mso-wrap-style:square;mso-wrap-distance-left:9pt;mso-wrap-distance-top:0;mso-wrap-distance-right:9pt;mso-wrap-distance-bottom:0;mso-position-horizontal:absolute;mso-position-horizontal-relative:text;mso-position-vertical:absolute;mso-position-vertical-relative:text;v-text-anchor:middle" o:gfxdata="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" fillcolor="white [3201]" strokecolor="black [3200]" strokeweight="1pt"/>
             </w:pict>
           </mc:Fallback>
         </mc:AlternateContent>
@@ -9101,7 +9097,7 @@
         <mc:AlternateContent>
           <mc:Choice Requires="wps">
             <w:drawing>
-              <wp:anchor distT="0" distB="0" distL="114300" distR="114300" simplePos="0" relativeHeight="251725824" behindDoc="0" locked="0" layoutInCell="1" allowOverlap="1" wp14:anchorId="16069AC2" wp14:editId="36793984">
+              <wp:anchor distT="0" distB="0" distL="114300" distR="114300" simplePos="0" relativeHeight="251724800" behindDoc="0" locked="0" layoutInCell="1" allowOverlap="1" wp14:anchorId="16069AC2" wp14:editId="6D206CF7">
                 <wp:simplePos x="0" y="0"/>
                 <wp:positionH relativeFrom="column">
                   <wp:posOffset>8128000</wp:posOffset>
@@ -9155,7 +9151,7 @@
           </mc:Choice>
           <mc:Fallback>
             <w:pict>
-              <v:rect w14:anchorId="702821A7" id="Rectangle 36" o:spid="_x0000_s1026" style="position:absolute;margin-left:640pt;margin-top:311.7pt;width:19.5pt;height:20.25pt;z-index:251725824;visibility:visible;mso-wrap-style:square;mso-wrap-distance-left:9pt;mso-wrap-distance-top:0;mso-wrap-distance-right:9pt;mso-wrap-distance-bottom:0;mso-position-horizontal:absolute;mso-position-horizontal-relative:text;mso-position-vertical:absolute;mso-position-vertical-relative:text;v-text-anchor:middle" o:gfxdata="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" fillcolor="white [3201]" strokecolor="black [3200]" strokeweight="1pt"/>
+              <v:rect w14:anchorId="6EE2152B" id="Rectangle 36" o:spid="_x0000_s1026" style="position:absolute;margin-left:640pt;margin-top:311.7pt;width:19.5pt;height:20.25pt;z-index:251724800;visibility:visible;mso-wrap-style:square;mso-wrap-distance-left:9pt;mso-wrap-distance-top:0;mso-wrap-distance-right:9pt;mso-wrap-distance-bottom:0;mso-position-horizontal:absolute;mso-position-horizontal-relative:text;mso-position-vertical:absolute;mso-position-vertical-relative:text;v-text-anchor:middle" o:gfxdata="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" fillcolor="white [3201]" strokecolor="black [3200]" strokeweight="1pt"/>
             </w:pict>
           </mc:Fallback>
         </mc:AlternateContent>
@@ -9168,7 +9164,7 @@
         <mc:AlternateContent>
           <mc:Choice Requires="wps">
             <w:drawing>
-              <wp:anchor distT="0" distB="0" distL="114300" distR="114300" simplePos="0" relativeHeight="251723776" behindDoc="0" locked="0" layoutInCell="1" allowOverlap="1" wp14:anchorId="30C9AEE9" wp14:editId="511D7F62">
+              <wp:anchor distT="0" distB="0" distL="114300" distR="114300" simplePos="0" relativeHeight="251722752" behindDoc="0" locked="0" layoutInCell="1" allowOverlap="1" wp14:anchorId="30C9AEE9" wp14:editId="10012436">
                 <wp:simplePos x="0" y="0"/>
                 <wp:positionH relativeFrom="column">
                   <wp:posOffset>5995632</wp:posOffset>
@@ -9222,7 +9218,7 @@
           </mc:Choice>
           <mc:Fallback>
             <w:pict>
-              <v:rect w14:anchorId="729DDC32" id="Rectangle 35" o:spid="_x0000_s1026" style="position:absolute;margin-left:472.1pt;margin-top:311.95pt;width:19.5pt;height:20.25pt;z-index:251723776;visibility:visible;mso-wrap-style:square;mso-wrap-distance-left:9pt;mso-wrap-distance-top:0;mso-wrap-distance-right:9pt;mso-wrap-distance-bottom:0;mso-position-horizontal:absolute;mso-position-horizontal-relative:text;mso-position-vertical:absolute;mso-position-vertical-relative:text;v-text-anchor:middle" o:gfxdata="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" fillcolor="white [3201]" strokecolor="black [3200]" strokeweight="1pt"/>
+              <v:rect w14:anchorId="46D68716" id="Rectangle 35" o:spid="_x0000_s1026" style="position:absolute;margin-left:472.1pt;margin-top:311.95pt;width:19.5pt;height:20.25pt;z-index:251722752;visibility:visible;mso-wrap-style:square;mso-wrap-distance-left:9pt;mso-wrap-distance-top:0;mso-wrap-distance-right:9pt;mso-wrap-distance-bottom:0;mso-position-horizontal:absolute;mso-position-horizontal-relative:text;mso-position-vertical:absolute;mso-position-vertical-relative:text;v-text-anchor:middle" o:gfxdata="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" fillcolor="white [3201]" strokecolor="black [3200]" strokeweight="1pt"/>
             </w:pict>
           </mc:Fallback>
         </mc:AlternateContent>
@@ -9247,7 +9243,7 @@
         </w:rPr>
         <w:lastRenderedPageBreak/>
         <w:drawing>
-          <wp:anchor distT="0" distB="0" distL="114300" distR="114300" simplePos="0" relativeHeight="251798528" behindDoc="0" locked="0" layoutInCell="1" allowOverlap="1" wp14:anchorId="55AE427C" wp14:editId="631B21CB">
+          <wp:anchor distT="0" distB="0" distL="114300" distR="114300" simplePos="0" relativeHeight="251797504" behindDoc="0" locked="0" layoutInCell="1" allowOverlap="1" wp14:anchorId="55AE427C" wp14:editId="16D6F56D">
             <wp:simplePos x="0" y="0"/>
             <wp:positionH relativeFrom="column">
               <wp:posOffset>3957484</wp:posOffset>
@@ -9359,7 +9355,7 @@
         <mc:AlternateContent>
           <mc:Choice Requires="wps">
             <w:drawing>
-              <wp:anchor distT="0" distB="0" distL="114300" distR="114300" simplePos="0" relativeHeight="251769856" behindDoc="0" locked="0" layoutInCell="1" allowOverlap="1" wp14:anchorId="03266E0B" wp14:editId="1816BD6B">
+              <wp:anchor distT="0" distB="0" distL="114300" distR="114300" simplePos="0" relativeHeight="251768832" behindDoc="0" locked="0" layoutInCell="1" allowOverlap="1" wp14:anchorId="03266E0B" wp14:editId="4F9206DA">
                 <wp:simplePos x="0" y="0"/>
                 <wp:positionH relativeFrom="margin">
                   <wp:posOffset>85061</wp:posOffset>
@@ -9463,7 +9459,7 @@
           </mc:Choice>
           <mc:Fallback>
             <w:pict>
-              <v:shape w14:anchorId="03266E0B" id="Zone de texte 61" o:spid="_x0000_s1046" type="#_x0000_t202" style="position:absolute;margin-left:6.7pt;margin-top:1.15pt;width:4in;height:69.85pt;z-index:251769856;visibility:visible;mso-wrap-style:square;mso-height-percent:0;mso-wrap-distance-left:9pt;mso-wrap-distance-top:0;mso-wrap-distance-right:9pt;mso-wrap-distance-bottom:0;mso-position-horizontal:absolute;mso-position-horizontal-relative:margin;mso-position-vertical:absolute;mso-position-vertical-relative:text;mso-height-percent:0;mso-height-relative:margin;v-text-anchor:top" o:gfxdata="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" fillcolor="white [3201]" stroked="f" strokeweight=".5pt">
+              <v:shape w14:anchorId="03266E0B" id="Zone de texte 61" o:spid="_x0000_s1046" type="#_x0000_t202" style="position:absolute;margin-left:6.7pt;margin-top:1.15pt;width:4in;height:69.85pt;z-index:251768832;visibility:visible;mso-wrap-style:square;mso-height-percent:0;mso-wrap-distance-left:9pt;mso-wrap-distance-top:0;mso-wrap-distance-right:9pt;mso-wrap-distance-bottom:0;mso-position-horizontal:absolute;mso-position-horizontal-relative:margin;mso-position-vertical:absolute;mso-position-vertical-relative:text;mso-height-percent:0;mso-height-relative:margin;v-text-anchor:top" o:gfxdata="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" fillcolor="white [3201]" stroked="f" strokeweight=".5pt">
                 <v:textbox>
                   <w:txbxContent>
                     <w:p>
@@ -9666,7 +9662,7 @@
         <mc:AlternateContent>
           <mc:Choice Requires="wps">
             <w:drawing>
-              <wp:anchor distT="0" distB="0" distL="114300" distR="114300" simplePos="0" relativeHeight="251807744" behindDoc="0" locked="0" layoutInCell="1" allowOverlap="1" wp14:anchorId="05857383" wp14:editId="69D331E9">
+              <wp:anchor distT="0" distB="0" distL="114300" distR="114300" simplePos="0" relativeHeight="251806720" behindDoc="0" locked="0" layoutInCell="1" allowOverlap="1" wp14:anchorId="05857383" wp14:editId="301DB223">
                 <wp:simplePos x="0" y="0"/>
                 <wp:positionH relativeFrom="margin">
                   <wp:posOffset>1547599</wp:posOffset>
@@ -9737,7 +9733,7 @@
           </mc:Choice>
           <mc:Fallback>
             <w:pict>
-              <v:shape w14:anchorId="05857383" id="Zone de texte 62" o:spid="_x0000_s1047" type="#_x0000_t202" style="position:absolute;margin-left:121.85pt;margin-top:2.05pt;width:138.35pt;height:78.25pt;z-index:251807744;visibility:visible;mso-wrap-style:square;mso-width-percent:0;mso-height-percent:0;mso-wrap-distance-left:9pt;mso-wrap-distance-top:0;mso-wrap-distance-right:9pt;mso-wrap-distance-bottom:0;mso-position-horizontal:absolute;mso-position-horizontal-relative:margin;mso-position-vertical:absolute;mso-position-vertical-relative:text;mso-width-percent:0;mso-height-percent:0;mso-width-relative:margin;mso-height-relative:margin;v-text-anchor:top" o:gfxdata="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" fillcolor="white [3201]" strokeweight=".5pt">
+              <v:shape w14:anchorId="05857383" id="Zone de texte 62" o:spid="_x0000_s1047" type="#_x0000_t202" style="position:absolute;margin-left:121.85pt;margin-top:2.05pt;width:138.35pt;height:78.25pt;z-index:251806720;visibility:visible;mso-wrap-style:square;mso-width-percent:0;mso-height-percent:0;mso-wrap-distance-left:9pt;mso-wrap-distance-top:0;mso-wrap-distance-right:9pt;mso-wrap-distance-bottom:0;mso-position-horizontal:absolute;mso-position-horizontal-relative:margin;mso-position-vertical:absolute;mso-position-vertical-relative:text;mso-width-percent:0;mso-height-percent:0;mso-width-relative:margin;mso-height-relative:margin;v-text-anchor:top" o:gfxdata="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" fillcolor="white [3201]" strokeweight=".5pt">
                 <v:textbox>
                   <w:txbxContent>
                     <w:p>
@@ -9776,7 +9772,7 @@
         <mc:AlternateContent>
           <mc:Choice Requires="wps">
             <w:drawing>
-              <wp:anchor distT="0" distB="0" distL="114300" distR="114300" simplePos="0" relativeHeight="251799552" behindDoc="0" locked="0" layoutInCell="1" allowOverlap="1" wp14:anchorId="522E6F3F" wp14:editId="6727D18F">
+              <wp:anchor distT="0" distB="0" distL="114300" distR="114300" simplePos="0" relativeHeight="251798528" behindDoc="0" locked="0" layoutInCell="1" allowOverlap="1" wp14:anchorId="522E6F3F" wp14:editId="7E47B37D">
                 <wp:simplePos x="0" y="0"/>
                 <wp:positionH relativeFrom="column">
                   <wp:posOffset>3062467</wp:posOffset>
@@ -9837,7 +9833,7 @@
           </mc:Choice>
           <mc:Fallback>
             <w:pict>
-              <v:shape w14:anchorId="3F55B17E" id="Connecteur droit avec flèche 63" o:spid="_x0000_s1026" type="#_x0000_t32" style="position:absolute;margin-left:241.15pt;margin-top:13.1pt;width:98.65pt;height:11.05pt;flip:y;z-index:251799552;visibility:visible;mso-wrap-style:square;mso-width-percent:0;mso-height-percent:0;mso-wrap-distance-left:9pt;mso-wrap-distance-top:0;mso-wrap-distance-right:9pt;mso-wrap-distance-bottom:0;mso-position-horizontal:absolute;mso-position-horizontal-relative:text;mso-position-vertical:absolute;mso-position-vertical-relative:text;mso-width-percent:0;mso-height-percent:0;mso-width-relative:margin;mso-height-relative:margin" o:gfxdata="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" strokecolor="red" strokeweight="3pt">
+              <v:shape w14:anchorId="10EE66DC" id="Connecteur droit avec flèche 63" o:spid="_x0000_s1026" type="#_x0000_t32" style="position:absolute;margin-left:241.15pt;margin-top:13.1pt;width:98.65pt;height:11.05pt;flip:y;z-index:251798528;visibility:visible;mso-wrap-style:square;mso-width-percent:0;mso-height-percent:0;mso-wrap-distance-left:9pt;mso-wrap-distance-top:0;mso-wrap-distance-right:9pt;mso-wrap-distance-bottom:0;mso-position-horizontal:absolute;mso-position-horizontal-relative:text;mso-position-vertical:absolute;mso-position-vertical-relative:text;mso-width-percent:0;mso-height-percent:0;mso-width-relative:margin;mso-height-relative:margin" o:gfxdata="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" strokecolor="red" strokeweight="3pt">
                 <v:stroke endarrow="block" joinstyle="miter"/>
               </v:shape>
             </w:pict>
@@ -9896,7 +9892,7 @@
         <mc:AlternateContent>
           <mc:Choice Requires="wps">
             <w:drawing>
-              <wp:anchor distT="0" distB="0" distL="114300" distR="114300" simplePos="0" relativeHeight="251819008" behindDoc="0" locked="0" layoutInCell="1" allowOverlap="1" wp14:anchorId="782DE8FA" wp14:editId="3FE92C0D">
+              <wp:anchor distT="0" distB="0" distL="114300" distR="114300" simplePos="0" relativeHeight="251817984" behindDoc="0" locked="0" layoutInCell="1" allowOverlap="1" wp14:anchorId="782DE8FA" wp14:editId="1FBDCD41">
                 <wp:simplePos x="0" y="0"/>
                 <wp:positionH relativeFrom="column">
                   <wp:posOffset>151920</wp:posOffset>
@@ -9957,7 +9953,7 @@
           </mc:Choice>
           <mc:Fallback>
             <w:pict>
-              <v:shape w14:anchorId="7ED02CEF" id="Connecteur droit avec flèche 91" o:spid="_x0000_s1026" type="#_x0000_t32" style="position:absolute;margin-left:11.95pt;margin-top:119.9pt;width:56.65pt;height:17.65pt;z-index:251819008;visibility:visible;mso-wrap-style:square;mso-width-percent:0;mso-height-percent:0;mso-wrap-distance-left:9pt;mso-wrap-distance-top:0;mso-wrap-distance-right:9pt;mso-wrap-distance-bottom:0;mso-position-horizontal:absolute;mso-position-horizontal-relative:text;mso-position-vertical:absolute;mso-position-vertical-relative:text;mso-width-percent:0;mso-height-percent:0;mso-width-relative:margin;mso-height-relative:margin" o:gfxdata="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" strokecolor="red" strokeweight="3pt">
+              <v:shape w14:anchorId="201DF6DB" id="Connecteur droit avec flèche 91" o:spid="_x0000_s1026" type="#_x0000_t32" style="position:absolute;margin-left:11.95pt;margin-top:119.9pt;width:56.65pt;height:17.65pt;z-index:251817984;visibility:visible;mso-wrap-style:square;mso-width-percent:0;mso-height-percent:0;mso-wrap-distance-left:9pt;mso-wrap-distance-top:0;mso-wrap-distance-right:9pt;mso-wrap-distance-bottom:0;mso-position-horizontal:absolute;mso-position-horizontal-relative:text;mso-position-vertical:absolute;mso-position-vertical-relative:text;mso-width-percent:0;mso-height-percent:0;mso-width-relative:margin;mso-height-relative:margin" o:gfxdata="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" strokecolor="red" strokeweight="3pt">
                 <v:stroke endarrow="block" joinstyle="miter"/>
               </v:shape>
             </w:pict>
@@ -9972,7 +9968,7 @@
         <mc:AlternateContent>
           <mc:Choice Requires="wps">
             <w:drawing>
-              <wp:anchor distT="0" distB="0" distL="114300" distR="114300" simplePos="0" relativeHeight="251815936" behindDoc="0" locked="0" layoutInCell="1" allowOverlap="1" wp14:anchorId="12BD13A5" wp14:editId="01FBBC87">
+              <wp:anchor distT="0" distB="0" distL="114300" distR="114300" simplePos="0" relativeHeight="251814912" behindDoc="0" locked="0" layoutInCell="1" allowOverlap="1" wp14:anchorId="12BD13A5" wp14:editId="4F78006B">
                 <wp:simplePos x="0" y="0"/>
                 <wp:positionH relativeFrom="column">
                   <wp:posOffset>6668529</wp:posOffset>
@@ -10033,7 +10029,7 @@
           </mc:Choice>
           <mc:Fallback>
             <w:pict>
-              <v:shape w14:anchorId="1958F452" id="Connecteur droit avec flèche 90" o:spid="_x0000_s1026" type="#_x0000_t32" style="position:absolute;margin-left:525.1pt;margin-top:138.25pt;width:82.6pt;height:9.35pt;flip:x;z-index:251815936;visibility:visible;mso-wrap-style:square;mso-width-percent:0;mso-height-percent:0;mso-wrap-distance-left:9pt;mso-wrap-distance-top:0;mso-wrap-distance-right:9pt;mso-wrap-distance-bottom:0;mso-position-horizontal:absolute;mso-position-horizontal-relative:text;mso-position-vertical:absolute;mso-position-vertical-relative:text;mso-width-percent:0;mso-height-percent:0;mso-width-relative:margin;mso-height-relative:margin" o:gfxdata="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" strokecolor="red" strokeweight="3pt">
+              <v:shape w14:anchorId="4C53A37D" id="Connecteur droit avec flèche 90" o:spid="_x0000_s1026" type="#_x0000_t32" style="position:absolute;margin-left:525.1pt;margin-top:138.25pt;width:82.6pt;height:9.35pt;flip:x;z-index:251814912;visibility:visible;mso-wrap-style:square;mso-width-percent:0;mso-height-percent:0;mso-wrap-distance-left:9pt;mso-wrap-distance-top:0;mso-wrap-distance-right:9pt;mso-wrap-distance-bottom:0;mso-position-horizontal:absolute;mso-position-horizontal-relative:text;mso-position-vertical:absolute;mso-position-vertical-relative:text;mso-width-percent:0;mso-height-percent:0;mso-width-relative:margin;mso-height-relative:margin" o:gfxdata="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" strokecolor="red" strokeweight="3pt">
                 <v:stroke endarrow="block" joinstyle="miter"/>
               </v:shape>
             </w:pict>
@@ -10048,7 +10044,7 @@
         <mc:AlternateContent>
           <mc:Choice Requires="wps">
             <w:drawing>
-              <wp:anchor distT="0" distB="0" distL="114300" distR="114300" simplePos="0" relativeHeight="251812864" behindDoc="0" locked="0" layoutInCell="1" allowOverlap="1" wp14:anchorId="21B677FD" wp14:editId="1242FAF7">
+              <wp:anchor distT="0" distB="0" distL="114300" distR="114300" simplePos="0" relativeHeight="251811840" behindDoc="0" locked="0" layoutInCell="1" allowOverlap="1" wp14:anchorId="21B677FD" wp14:editId="49B4DF7D">
                 <wp:simplePos x="0" y="0"/>
                 <wp:positionH relativeFrom="column">
                   <wp:posOffset>1982591</wp:posOffset>
@@ -10109,7 +10105,7 @@
           </mc:Choice>
           <mc:Fallback>
             <w:pict>
-              <v:shape w14:anchorId="0082A1A1" id="Connecteur droit avec flèche 89" o:spid="_x0000_s1026" type="#_x0000_t32" style="position:absolute;margin-left:156.1pt;margin-top:286.3pt;width:60.3pt;height:47.3pt;flip:y;z-index:251812864;visibility:visible;mso-wrap-style:square;mso-width-percent:0;mso-height-percent:0;mso-wrap-distance-left:9pt;mso-wrap-distance-top:0;mso-wrap-distance-right:9pt;mso-wrap-distance-bottom:0;mso-position-horizontal:absolute;mso-position-horizontal-relative:text;mso-position-vertical:absolute;mso-position-vertical-relative:text;mso-width-percent:0;mso-height-percent:0;mso-width-relative:margin;mso-height-relative:margin" o:gfxdata="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" strokecolor="red" strokeweight="3pt">
+              <v:shape w14:anchorId="4E564DB4" id="Connecteur droit avec flèche 89" o:spid="_x0000_s1026" type="#_x0000_t32" style="position:absolute;margin-left:156.1pt;margin-top:286.3pt;width:60.3pt;height:47.3pt;flip:y;z-index:251811840;visibility:visible;mso-wrap-style:square;mso-width-percent:0;mso-height-percent:0;mso-wrap-distance-left:9pt;mso-wrap-distance-top:0;mso-wrap-distance-right:9pt;mso-wrap-distance-bottom:0;mso-position-horizontal:absolute;mso-position-horizontal-relative:text;mso-position-vertical:absolute;mso-position-vertical-relative:text;mso-width-percent:0;mso-height-percent:0;mso-width-relative:margin;mso-height-relative:margin" o:gfxdata="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" strokecolor="red" strokeweight="3pt">
                 <v:stroke endarrow="block" joinstyle="miter"/>
               </v:shape>
             </w:pict>
@@ -10124,7 +10120,7 @@
         <mc:AlternateContent>
           <mc:Choice Requires="wps">
             <w:drawing>
-              <wp:anchor distT="0" distB="0" distL="114300" distR="114300" simplePos="0" relativeHeight="251809792" behindDoc="0" locked="0" layoutInCell="1" allowOverlap="1" wp14:anchorId="323CB6F3" wp14:editId="564A9B0B">
+              <wp:anchor distT="0" distB="0" distL="114300" distR="114300" simplePos="0" relativeHeight="251808768" behindDoc="0" locked="0" layoutInCell="1" allowOverlap="1" wp14:anchorId="323CB6F3" wp14:editId="3AEE975A">
                 <wp:simplePos x="0" y="0"/>
                 <wp:positionH relativeFrom="column">
                   <wp:posOffset>1378742</wp:posOffset>
@@ -10185,7 +10181,7 @@
           </mc:Choice>
           <mc:Fallback>
             <w:pict>
-              <v:shape w14:anchorId="25F408EB" id="Connecteur droit avec flèche 88" o:spid="_x0000_s1026" type="#_x0000_t32" style="position:absolute;margin-left:108.55pt;margin-top:241pt;width:97pt;height:5.2pt;z-index:251809792;visibility:visible;mso-wrap-style:square;mso-width-percent:0;mso-height-percent:0;mso-wrap-distance-left:9pt;mso-wrap-distance-top:0;mso-wrap-distance-right:9pt;mso-wrap-distance-bottom:0;mso-position-horizontal:absolute;mso-position-horizontal-relative:text;mso-position-vertical:absolute;mso-position-vertical-relative:text;mso-width-percent:0;mso-height-percent:0;mso-width-relative:margin;mso-height-relative:margin" o:gfxdata="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" strokecolor="red" strokeweight="3pt">
+              <v:shape w14:anchorId="7EB236F4" id="Connecteur droit avec flèche 88" o:spid="_x0000_s1026" type="#_x0000_t32" style="position:absolute;margin-left:108.55pt;margin-top:241pt;width:97pt;height:5.2pt;z-index:251808768;visibility:visible;mso-wrap-style:square;mso-width-percent:0;mso-height-percent:0;mso-wrap-distance-left:9pt;mso-wrap-distance-top:0;mso-wrap-distance-right:9pt;mso-wrap-distance-bottom:0;mso-position-horizontal:absolute;mso-position-horizontal-relative:text;mso-position-vertical:absolute;mso-position-vertical-relative:text;mso-width-percent:0;mso-height-percent:0;mso-width-relative:margin;mso-height-relative:margin" o:gfxdata="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" strokecolor="red" strokeweight="3pt">
                 <v:stroke endarrow="block" joinstyle="miter"/>
               </v:shape>
             </w:pict>
@@ -10200,7 +10196,7 @@
         <mc:AlternateContent>
           <mc:Choice Requires="wps">
             <w:drawing>
-              <wp:anchor distT="0" distB="0" distL="114300" distR="114300" simplePos="0" relativeHeight="251813888" behindDoc="0" locked="0" layoutInCell="1" allowOverlap="1" wp14:anchorId="2F41AC3D" wp14:editId="2CBE64B2">
+              <wp:anchor distT="0" distB="0" distL="114300" distR="114300" simplePos="0" relativeHeight="251812864" behindDoc="0" locked="0" layoutInCell="1" allowOverlap="1" wp14:anchorId="2F41AC3D" wp14:editId="6E312279">
                 <wp:simplePos x="0" y="0"/>
                 <wp:positionH relativeFrom="margin">
                   <wp:posOffset>1225766</wp:posOffset>
@@ -10271,7 +10267,7 @@
           </mc:Choice>
           <mc:Fallback>
             <w:pict>
-              <v:shape w14:anchorId="2F41AC3D" id="Zone de texte 87" o:spid="_x0000_s1048" type="#_x0000_t202" style="position:absolute;margin-left:96.5pt;margin-top:327.8pt;width:138.35pt;height:40.1pt;z-index:251813888;visibility:visible;mso-wrap-style:square;mso-width-percent:0;mso-height-percent:0;mso-wrap-distance-left:9pt;mso-wrap-distance-top:0;mso-wrap-distance-right:9pt;mso-wrap-distance-bottom:0;mso-position-horizontal:absolute;mso-position-horizontal-relative:margin;mso-position-vertical:absolute;mso-position-vertical-relative:text;mso-width-percent:0;mso-height-percent:0;mso-width-relative:margin;mso-height-relative:margin;v-text-anchor:top" o:gfxdata="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" fillcolor="white [3201]" strokeweight=".5pt">
+              <v:shape w14:anchorId="2F41AC3D" id="Zone de texte 87" o:spid="_x0000_s1048" type="#_x0000_t202" style="position:absolute;margin-left:96.5pt;margin-top:327.8pt;width:138.35pt;height:40.1pt;z-index:251812864;visibility:visible;mso-wrap-style:square;mso-width-percent:0;mso-height-percent:0;mso-wrap-distance-left:9pt;mso-wrap-distance-top:0;mso-wrap-distance-right:9pt;mso-wrap-distance-bottom:0;mso-position-horizontal:absolute;mso-position-horizontal-relative:margin;mso-position-vertical:absolute;mso-position-vertical-relative:text;mso-width-percent:0;mso-height-percent:0;mso-width-relative:margin;mso-height-relative:margin;v-text-anchor:top" o:gfxdata="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" fillcolor="white [3201]" strokeweight=".5pt">
                 <v:textbox>
                   <w:txbxContent>
                     <w:p>
@@ -10303,7 +10299,7 @@
         <mc:AlternateContent>
           <mc:Choice Requires="wps">
             <w:drawing>
-              <wp:anchor distT="0" distB="0" distL="114300" distR="114300" simplePos="0" relativeHeight="251816960" behindDoc="0" locked="0" layoutInCell="1" allowOverlap="1" wp14:anchorId="4076411B" wp14:editId="071FC383">
+              <wp:anchor distT="0" distB="0" distL="114300" distR="114300" simplePos="0" relativeHeight="251815936" behindDoc="0" locked="0" layoutInCell="1" allowOverlap="1" wp14:anchorId="4076411B" wp14:editId="6E04606F">
                 <wp:simplePos x="0" y="0"/>
                 <wp:positionH relativeFrom="margin">
                   <wp:align>right</wp:align>
@@ -10380,7 +10376,7 @@
           </mc:Choice>
           <mc:Fallback>
             <w:pict>
-              <v:shape w14:anchorId="4076411B" id="Zone de texte 86" o:spid="_x0000_s1049" type="#_x0000_t202" style="position:absolute;margin-left:50.7pt;margin-top:126pt;width:101.9pt;height:20.4pt;z-index:251816960;visibility:visible;mso-wrap-style:square;mso-width-percent:0;mso-height-percent:0;mso-wrap-distance-left:9pt;mso-wrap-distance-top:0;mso-wrap-distance-right:9pt;mso-wrap-distance-bottom:0;mso-position-horizontal:right;mso-position-horizontal-relative:margin;mso-position-vertical:absolute;mso-position-vertical-relative:text;mso-width-percent:0;mso-height-percent:0;mso-width-relative:margin;mso-height-relative:margin;v-text-anchor:top" o:gfxdata="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" fillcolor="white [3201]" strokeweight=".5pt">
+              <v:shape w14:anchorId="4076411B" id="Zone de texte 86" o:spid="_x0000_s1049" type="#_x0000_t202" style="position:absolute;margin-left:50.7pt;margin-top:126pt;width:101.9pt;height:20.4pt;z-index:251815936;visibility:visible;mso-wrap-style:square;mso-width-percent:0;mso-height-percent:0;mso-wrap-distance-left:9pt;mso-wrap-distance-top:0;mso-wrap-distance-right:9pt;mso-wrap-distance-bottom:0;mso-position-horizontal:right;mso-position-horizontal-relative:margin;mso-position-vertical:absolute;mso-position-vertical-relative:text;mso-width-percent:0;mso-height-percent:0;mso-width-relative:margin;mso-height-relative:margin;v-text-anchor:top" o:gfxdata="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" fillcolor="white [3201]" strokeweight=".5pt">
                 <v:textbox>
                   <w:txbxContent>
                     <w:p>
@@ -10418,7 +10414,7 @@
         <mc:AlternateContent>
           <mc:Choice Requires="wps">
             <w:drawing>
-              <wp:anchor distT="0" distB="0" distL="114300" distR="114300" simplePos="0" relativeHeight="251810816" behindDoc="0" locked="0" layoutInCell="1" allowOverlap="1" wp14:anchorId="6125DADA" wp14:editId="43ECDFDF">
+              <wp:anchor distT="0" distB="0" distL="114300" distR="114300" simplePos="0" relativeHeight="251809792" behindDoc="0" locked="0" layoutInCell="1" allowOverlap="1" wp14:anchorId="6125DADA" wp14:editId="38F4727E">
                 <wp:simplePos x="0" y="0"/>
                 <wp:positionH relativeFrom="margin">
                   <wp:posOffset>-184438</wp:posOffset>
@@ -10489,7 +10485,7 @@
           </mc:Choice>
           <mc:Fallback>
             <w:pict>
-              <v:shape w14:anchorId="6125DADA" id="Zone de texte 85" o:spid="_x0000_s1050" type="#_x0000_t202" style="position:absolute;margin-left:-14.5pt;margin-top:217.05pt;width:138.35pt;height:40.1pt;z-index:251810816;visibility:visible;mso-wrap-style:square;mso-width-percent:0;mso-height-percent:0;mso-wrap-distance-left:9pt;mso-wrap-distance-top:0;mso-wrap-distance-right:9pt;mso-wrap-distance-bottom:0;mso-position-horizontal:absolute;mso-position-horizontal-relative:margin;mso-position-vertical:absolute;mso-position-vertical-relative:text;mso-width-percent:0;mso-height-percent:0;mso-width-relative:margin;mso-height-relative:margin;v-text-anchor:top" o:gfxdata="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" fillcolor="white [3201]" strokeweight=".5pt">
+              <v:shape w14:anchorId="6125DADA" id="Zone de texte 85" o:spid="_x0000_s1050" type="#_x0000_t202" style="position:absolute;margin-left:-14.5pt;margin-top:217.05pt;width:138.35pt;height:40.1pt;z-index:251809792;visibility:visible;mso-wrap-style:square;mso-width-percent:0;mso-height-percent:0;mso-wrap-distance-left:9pt;mso-wrap-distance-top:0;mso-wrap-distance-right:9pt;mso-wrap-distance-bottom:0;mso-position-horizontal:absolute;mso-position-horizontal-relative:margin;mso-position-vertical:absolute;mso-position-vertical-relative:text;mso-width-percent:0;mso-height-percent:0;mso-width-relative:margin;mso-height-relative:margin;v-text-anchor:top" o:gfxdata="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" fillcolor="white [3201]" strokeweight=".5pt">
                 <v:textbox>
                   <w:txbxContent>
                     <w:p>
@@ -10533,7 +10529,7 @@
         </w:rPr>
         <w:lastRenderedPageBreak/>
         <w:drawing>
-          <wp:anchor distT="0" distB="0" distL="114300" distR="114300" simplePos="0" relativeHeight="251800576" behindDoc="0" locked="0" layoutInCell="1" allowOverlap="1" wp14:anchorId="33780755" wp14:editId="33A63DD2">
+          <wp:anchor distT="0" distB="0" distL="114300" distR="114300" simplePos="0" relativeHeight="251799552" behindDoc="0" locked="0" layoutInCell="1" allowOverlap="1" wp14:anchorId="33780755" wp14:editId="14D92278">
             <wp:simplePos x="0" y="0"/>
             <wp:positionH relativeFrom="margin">
               <wp:align>center</wp:align>
@@ -10617,7 +10613,7 @@
         <mc:AlternateContent>
           <mc:Choice Requires="wps">
             <w:drawing>
-              <wp:anchor distT="0" distB="0" distL="114300" distR="114300" simplePos="0" relativeHeight="251835392" behindDoc="0" locked="0" layoutInCell="1" allowOverlap="1" wp14:anchorId="54FA34D0" wp14:editId="4084AC86">
+              <wp:anchor distT="0" distB="0" distL="114300" distR="114300" simplePos="0" relativeHeight="251834368" behindDoc="0" locked="0" layoutInCell="1" allowOverlap="1" wp14:anchorId="54FA34D0" wp14:editId="690C0F23">
                 <wp:simplePos x="0" y="0"/>
                 <wp:positionH relativeFrom="margin">
                   <wp:posOffset>1029970</wp:posOffset>
@@ -10688,7 +10684,7 @@
           </mc:Choice>
           <mc:Fallback>
             <w:pict>
-              <v:shape w14:anchorId="54FA34D0" id="Zone de texte 92" o:spid="_x0000_s1051" type="#_x0000_t202" style="position:absolute;margin-left:81.1pt;margin-top:12.25pt;width:138.35pt;height:40.05pt;z-index:251835392;visibility:visible;mso-wrap-style:square;mso-width-percent:0;mso-height-percent:0;mso-wrap-distance-left:9pt;mso-wrap-distance-top:0;mso-wrap-distance-right:9pt;mso-wrap-distance-bottom:0;mso-position-horizontal:absolute;mso-position-horizontal-relative:margin;mso-position-vertical:absolute;mso-position-vertical-relative:text;mso-width-percent:0;mso-height-percent:0;mso-width-relative:margin;mso-height-relative:margin;v-text-anchor:top" o:gfxdata="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" fillcolor="white [3201]" strokeweight=".5pt">
+              <v:shape w14:anchorId="54FA34D0" id="Zone de texte 92" o:spid="_x0000_s1051" type="#_x0000_t202" style="position:absolute;margin-left:81.1pt;margin-top:12.25pt;width:138.35pt;height:40.05pt;z-index:251834368;visibility:visible;mso-wrap-style:square;mso-width-percent:0;mso-height-percent:0;mso-wrap-distance-left:9pt;mso-wrap-distance-top:0;mso-wrap-distance-right:9pt;mso-wrap-distance-bottom:0;mso-position-horizontal:absolute;mso-position-horizontal-relative:margin;mso-position-vertical:absolute;mso-position-vertical-relative:text;mso-width-percent:0;mso-height-percent:0;mso-width-relative:margin;mso-height-relative:margin;v-text-anchor:top" o:gfxdata="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" fillcolor="white [3201]" strokeweight=".5pt">
                 <v:textbox>
                   <w:txbxContent>
                     <w:p>
@@ -10750,7 +10746,7 @@
         <mc:AlternateContent>
           <mc:Choice Requires="wps">
             <w:drawing>
-              <wp:anchor distT="0" distB="0" distL="114300" distR="114300" simplePos="0" relativeHeight="251834368" behindDoc="0" locked="0" layoutInCell="1" allowOverlap="1" wp14:anchorId="7325686D" wp14:editId="2C170AD8">
+              <wp:anchor distT="0" distB="0" distL="114300" distR="114300" simplePos="0" relativeHeight="251833344" behindDoc="0" locked="0" layoutInCell="1" allowOverlap="1" wp14:anchorId="7325686D" wp14:editId="0EAD9EBD">
                 <wp:simplePos x="0" y="0"/>
                 <wp:positionH relativeFrom="column">
                   <wp:posOffset>892042</wp:posOffset>
@@ -10811,7 +10807,7 @@
           </mc:Choice>
           <mc:Fallback>
             <w:pict>
-              <v:shape w14:anchorId="6A4B795D" id="Connecteur droit avec flèche 15" o:spid="_x0000_s1026" type="#_x0000_t32" style="position:absolute;margin-left:70.25pt;margin-top:2.45pt;width:32.15pt;height:70pt;flip:x;z-index:251834368;visibility:visible;mso-wrap-style:square;mso-width-percent:0;mso-height-percent:0;mso-wrap-distance-left:9pt;mso-wrap-distance-top:0;mso-wrap-distance-right:9pt;mso-wrap-distance-bottom:0;mso-position-horizontal:absolute;mso-position-horizontal-relative:text;mso-position-vertical:absolute;mso-position-vertical-relative:text;mso-width-percent:0;mso-height-percent:0;mso-width-relative:margin;mso-height-relative:margin" o:gfxdata="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" strokecolor="red" strokeweight="3pt">
+              <v:shape w14:anchorId="4F84E532" id="Connecteur droit avec flèche 15" o:spid="_x0000_s1026" type="#_x0000_t32" style="position:absolute;margin-left:70.25pt;margin-top:2.45pt;width:32.15pt;height:70pt;flip:x;z-index:251833344;visibility:visible;mso-wrap-style:square;mso-width-percent:0;mso-height-percent:0;mso-wrap-distance-left:9pt;mso-wrap-distance-top:0;mso-wrap-distance-right:9pt;mso-wrap-distance-bottom:0;mso-position-horizontal:absolute;mso-position-horizontal-relative:text;mso-position-vertical:absolute;mso-position-vertical-relative:text;mso-width-percent:0;mso-height-percent:0;mso-width-relative:margin;mso-height-relative:margin" o:gfxdata="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" strokecolor="red" strokeweight="3pt">
                 <v:stroke endarrow="block" joinstyle="miter"/>
               </v:shape>
             </w:pict>
@@ -11095,7 +11091,7 @@
         </w:rPr>
         <w:lastRenderedPageBreak/>
         <w:drawing>
-          <wp:anchor distT="0" distB="0" distL="114300" distR="114300" simplePos="0" relativeHeight="251735040" behindDoc="0" locked="0" layoutInCell="1" allowOverlap="1" wp14:anchorId="745EBE2A" wp14:editId="6DBCC293">
+          <wp:anchor distT="0" distB="0" distL="114300" distR="114300" simplePos="0" relativeHeight="251734016" behindDoc="0" locked="0" layoutInCell="1" allowOverlap="1" wp14:anchorId="745EBE2A" wp14:editId="35AF7727">
             <wp:simplePos x="0" y="0"/>
             <wp:positionH relativeFrom="margin">
               <wp:posOffset>201219</wp:posOffset>
@@ -11198,7 +11194,7 @@
         <mc:AlternateContent>
           <mc:Choice Requires="wps">
             <w:drawing>
-              <wp:anchor distT="0" distB="0" distL="114300" distR="114300" simplePos="0" relativeHeight="251758592" behindDoc="0" locked="0" layoutInCell="1" allowOverlap="1" wp14:anchorId="168D8D0B" wp14:editId="1795CCBF">
+              <wp:anchor distT="0" distB="0" distL="114300" distR="114300" simplePos="0" relativeHeight="251757568" behindDoc="0" locked="0" layoutInCell="1" allowOverlap="1" wp14:anchorId="168D8D0B" wp14:editId="277AD961">
                 <wp:simplePos x="0" y="0"/>
                 <wp:positionH relativeFrom="margin">
                   <wp:posOffset>848995</wp:posOffset>
@@ -11269,7 +11265,7 @@
           </mc:Choice>
           <mc:Fallback>
             <w:pict>
-              <v:shape w14:anchorId="168D8D0B" id="Zone de texte 50" o:spid="_x0000_s1052" type="#_x0000_t202" style="position:absolute;margin-left:66.85pt;margin-top:116.25pt;width:78.85pt;height:24.4pt;z-index:251758592;visibility:visible;mso-wrap-style:square;mso-width-percent:0;mso-height-percent:0;mso-wrap-distance-left:9pt;mso-wrap-distance-top:0;mso-wrap-distance-right:9pt;mso-wrap-distance-bottom:0;mso-position-horizontal:absolute;mso-position-horizontal-relative:margin;mso-position-vertical:absolute;mso-position-vertical-relative:text;mso-width-percent:0;mso-height-percent:0;mso-width-relative:margin;mso-height-relative:margin;v-text-anchor:top" o:gfxdata="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" fillcolor="white [3201]" strokeweight=".5pt">
+              <v:shape w14:anchorId="168D8D0B" id="Zone de texte 50" o:spid="_x0000_s1052" type="#_x0000_t202" style="position:absolute;margin-left:66.85pt;margin-top:116.25pt;width:78.85pt;height:24.4pt;z-index:251757568;visibility:visible;mso-wrap-style:square;mso-width-percent:0;mso-height-percent:0;mso-wrap-distance-left:9pt;mso-wrap-distance-top:0;mso-wrap-distance-right:9pt;mso-wrap-distance-bottom:0;mso-position-horizontal:absolute;mso-position-horizontal-relative:margin;mso-position-vertical:absolute;mso-position-vertical-relative:text;mso-width-percent:0;mso-height-percent:0;mso-width-relative:margin;mso-height-relative:margin;v-text-anchor:top" o:gfxdata="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" fillcolor="white [3201]" strokeweight=".5pt">
                 <v:textbox>
                   <w:txbxContent>
                     <w:p>
@@ -11301,7 +11297,7 @@
         <mc:AlternateContent>
           <mc:Choice Requires="wps">
             <w:drawing>
-              <wp:anchor distT="0" distB="0" distL="114300" distR="114300" simplePos="0" relativeHeight="251754496" behindDoc="0" locked="0" layoutInCell="1" allowOverlap="1" wp14:anchorId="57F9B3D7" wp14:editId="3655D82D">
+              <wp:anchor distT="0" distB="0" distL="114300" distR="114300" simplePos="0" relativeHeight="251753472" behindDoc="0" locked="0" layoutInCell="1" allowOverlap="1" wp14:anchorId="57F9B3D7" wp14:editId="2EF21948">
                 <wp:simplePos x="0" y="0"/>
                 <wp:positionH relativeFrom="margin">
                   <wp:posOffset>-292735</wp:posOffset>
@@ -11372,7 +11368,7 @@
           </mc:Choice>
           <mc:Fallback>
             <w:pict>
-              <v:shape w14:anchorId="57F9B3D7" id="Zone de texte 48" o:spid="_x0000_s1053" type="#_x0000_t202" style="position:absolute;margin-left:-23.05pt;margin-top:241.35pt;width:2in;height:37.55pt;z-index:251754496;visibility:visible;mso-wrap-style:square;mso-width-percent:0;mso-height-percent:0;mso-wrap-distance-left:9pt;mso-wrap-distance-top:0;mso-wrap-distance-right:9pt;mso-wrap-distance-bottom:0;mso-position-horizontal:absolute;mso-position-horizontal-relative:margin;mso-position-vertical:absolute;mso-position-vertical-relative:text;mso-width-percent:0;mso-height-percent:0;mso-width-relative:margin;mso-height-relative:margin;v-text-anchor:top" o:gfxdata="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" fillcolor="white [3201]" strokeweight=".5pt">
+              <v:shape w14:anchorId="57F9B3D7" id="Zone de texte 48" o:spid="_x0000_s1053" type="#_x0000_t202" style="position:absolute;margin-left:-23.05pt;margin-top:241.35pt;width:2in;height:37.55pt;z-index:251753472;visibility:visible;mso-wrap-style:square;mso-width-percent:0;mso-height-percent:0;mso-wrap-distance-left:9pt;mso-wrap-distance-top:0;mso-wrap-distance-right:9pt;mso-wrap-distance-bottom:0;mso-position-horizontal:absolute;mso-position-horizontal-relative:margin;mso-position-vertical:absolute;mso-position-vertical-relative:text;mso-width-percent:0;mso-height-percent:0;mso-width-relative:margin;mso-height-relative:margin;v-text-anchor:top" o:gfxdata="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" fillcolor="white [3201]" strokeweight=".5pt">
                 <v:textbox>
                   <w:txbxContent>
                     <w:p>
@@ -11404,7 +11400,7 @@
         <mc:AlternateContent>
           <mc:Choice Requires="wps">
             <w:drawing>
-              <wp:anchor distT="0" distB="0" distL="114300" distR="114300" simplePos="0" relativeHeight="251752448" behindDoc="0" locked="0" layoutInCell="1" allowOverlap="1" wp14:anchorId="5FFC4597" wp14:editId="4E7582A7">
+              <wp:anchor distT="0" distB="0" distL="114300" distR="114300" simplePos="0" relativeHeight="251751424" behindDoc="0" locked="0" layoutInCell="1" allowOverlap="1" wp14:anchorId="5FFC4597" wp14:editId="18C0BE18">
                 <wp:simplePos x="0" y="0"/>
                 <wp:positionH relativeFrom="column">
                   <wp:posOffset>1556385</wp:posOffset>
@@ -11469,7 +11465,7 @@
           </mc:Choice>
           <mc:Fallback>
             <w:pict>
-              <v:shape w14:anchorId="7C06E100" id="Accolade ouvrante 47" o:spid="_x0000_s1026" type="#_x0000_t87" style="position:absolute;margin-left:122.55pt;margin-top:203.75pt;width:27.75pt;height:112.4pt;z-index:251752448;visibility:visible;mso-wrap-style:square;mso-width-percent:0;mso-height-percent:0;mso-wrap-distance-left:9pt;mso-wrap-distance-top:0;mso-wrap-distance-right:9pt;mso-wrap-distance-bottom:0;mso-position-horizontal:absolute;mso-position-horizontal-relative:text;mso-position-vertical:absolute;mso-position-vertical-relative:text;mso-width-percent:0;mso-height-percent:0;mso-width-relative:margin;mso-height-relative:margin;v-text-anchor:middle" o:gfxdata="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" adj="444" strokecolor="red" strokeweight="2.25pt">
+              <v:shape w14:anchorId="34161678" id="Accolade ouvrante 47" o:spid="_x0000_s1026" type="#_x0000_t87" style="position:absolute;margin-left:122.55pt;margin-top:203.75pt;width:27.75pt;height:112.4pt;z-index:251751424;visibility:visible;mso-wrap-style:square;mso-width-percent:0;mso-height-percent:0;mso-wrap-distance-left:9pt;mso-wrap-distance-top:0;mso-wrap-distance-right:9pt;mso-wrap-distance-bottom:0;mso-position-horizontal:absolute;mso-position-horizontal-relative:text;mso-position-vertical:absolute;mso-position-vertical-relative:text;mso-width-percent:0;mso-height-percent:0;mso-width-relative:margin;mso-height-relative:margin;v-text-anchor:middle" o:gfxdata="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" adj="444" strokecolor="red" strokeweight="2.25pt">
                 <v:stroke joinstyle="miter"/>
               </v:shape>
             </w:pict>
@@ -11484,7 +11480,7 @@
         <mc:AlternateContent>
           <mc:Choice Requires="wps">
             <w:drawing>
-              <wp:anchor distT="0" distB="0" distL="114300" distR="114300" simplePos="0" relativeHeight="251762688" behindDoc="0" locked="0" layoutInCell="1" allowOverlap="1" wp14:anchorId="316DB0EA" wp14:editId="3C87AB1A">
+              <wp:anchor distT="0" distB="0" distL="114300" distR="114300" simplePos="0" relativeHeight="251761664" behindDoc="0" locked="0" layoutInCell="1" allowOverlap="1" wp14:anchorId="316DB0EA" wp14:editId="35495784">
                 <wp:simplePos x="0" y="0"/>
                 <wp:positionH relativeFrom="margin">
                   <wp:posOffset>5931535</wp:posOffset>
@@ -11555,7 +11551,7 @@
           </mc:Choice>
           <mc:Fallback>
             <w:pict>
-              <v:shape w14:anchorId="316DB0EA" id="Zone de texte 52" o:spid="_x0000_s1054" type="#_x0000_t202" style="position:absolute;margin-left:467.05pt;margin-top:72.2pt;width:61.7pt;height:23.35pt;z-index:251762688;visibility:visible;mso-wrap-style:square;mso-width-percent:0;mso-height-percent:0;mso-wrap-distance-left:9pt;mso-wrap-distance-top:0;mso-wrap-distance-right:9pt;mso-wrap-distance-bottom:0;mso-position-horizontal:absolute;mso-position-horizontal-relative:margin;mso-position-vertical:absolute;mso-position-vertical-relative:text;mso-width-percent:0;mso-height-percent:0;mso-width-relative:margin;mso-height-relative:margin;v-text-anchor:top" o:gfxdata="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" fillcolor="white [3201]" strokeweight=".5pt">
+              <v:shape w14:anchorId="316DB0EA" id="Zone de texte 52" o:spid="_x0000_s1054" type="#_x0000_t202" style="position:absolute;margin-left:467.05pt;margin-top:72.2pt;width:61.7pt;height:23.35pt;z-index:251761664;visibility:visible;mso-wrap-style:square;mso-width-percent:0;mso-height-percent:0;mso-wrap-distance-left:9pt;mso-wrap-distance-top:0;mso-wrap-distance-right:9pt;mso-wrap-distance-bottom:0;mso-position-horizontal:absolute;mso-position-horizontal-relative:margin;mso-position-vertical:absolute;mso-position-vertical-relative:text;mso-width-percent:0;mso-height-percent:0;mso-width-relative:margin;mso-height-relative:margin;v-text-anchor:top" o:gfxdata="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" fillcolor="white [3201]" strokeweight=".5pt">
                 <v:textbox>
                   <w:txbxContent>
                     <w:p>
@@ -11587,7 +11583,7 @@
         <mc:AlternateContent>
           <mc:Choice Requires="wps">
             <w:drawing>
-              <wp:anchor distT="0" distB="0" distL="114300" distR="114300" simplePos="0" relativeHeight="251756544" behindDoc="0" locked="0" layoutInCell="1" allowOverlap="1" wp14:anchorId="2C56AC85" wp14:editId="3076C6D7">
+              <wp:anchor distT="0" distB="0" distL="114300" distR="114300" simplePos="0" relativeHeight="251755520" behindDoc="0" locked="0" layoutInCell="1" allowOverlap="1" wp14:anchorId="2C56AC85" wp14:editId="59AF30A7">
                 <wp:simplePos x="0" y="0"/>
                 <wp:positionH relativeFrom="column">
                   <wp:posOffset>1376680</wp:posOffset>
@@ -11648,7 +11644,7 @@
           </mc:Choice>
           <mc:Fallback>
             <w:pict>
-              <v:shape w14:anchorId="3823D60D" id="Connecteur droit avec flèche 49" o:spid="_x0000_s1026" type="#_x0000_t32" style="position:absolute;margin-left:108.4pt;margin-top:134.1pt;width:80.9pt;height:32.7pt;z-index:251756544;visibility:visible;mso-wrap-style:square;mso-width-percent:0;mso-height-percent:0;mso-wrap-distance-left:9pt;mso-wrap-distance-top:0;mso-wrap-distance-right:9pt;mso-wrap-distance-bottom:0;mso-position-horizontal:absolute;mso-position-horizontal-relative:text;mso-position-vertical:absolute;mso-position-vertical-relative:text;mso-width-percent:0;mso-height-percent:0;mso-width-relative:margin;mso-height-relative:margin" o:gfxdata="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" strokecolor="red" strokeweight="3pt">
+              <v:shape w14:anchorId="4D288A05" id="Connecteur droit avec flèche 49" o:spid="_x0000_s1026" type="#_x0000_t32" style="position:absolute;margin-left:108.4pt;margin-top:134.1pt;width:80.9pt;height:32.7pt;z-index:251755520;visibility:visible;mso-wrap-style:square;mso-width-percent:0;mso-height-percent:0;mso-wrap-distance-left:9pt;mso-wrap-distance-top:0;mso-wrap-distance-right:9pt;mso-wrap-distance-bottom:0;mso-position-horizontal:absolute;mso-position-horizontal-relative:text;mso-position-vertical:absolute;mso-position-vertical-relative:text;mso-width-percent:0;mso-height-percent:0;mso-width-relative:margin;mso-height-relative:margin" o:gfxdata="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" strokecolor="red" strokeweight="3pt">
                 <v:stroke endarrow="block" joinstyle="miter"/>
               </v:shape>
             </w:pict>
@@ -11663,7 +11659,7 @@
         <mc:AlternateContent>
           <mc:Choice Requires="wps">
             <w:drawing>
-              <wp:anchor distT="0" distB="0" distL="114300" distR="114300" simplePos="0" relativeHeight="251760640" behindDoc="0" locked="0" layoutInCell="1" allowOverlap="1" wp14:anchorId="38367D72" wp14:editId="03EA7C54">
+              <wp:anchor distT="0" distB="0" distL="114300" distR="114300" simplePos="0" relativeHeight="251759616" behindDoc="0" locked="0" layoutInCell="1" allowOverlap="1" wp14:anchorId="38367D72" wp14:editId="30EA5E5F">
                 <wp:simplePos x="0" y="0"/>
                 <wp:positionH relativeFrom="column">
                   <wp:posOffset>5312969</wp:posOffset>
@@ -11724,7 +11720,7 @@
           </mc:Choice>
           <mc:Fallback>
             <w:pict>
-              <v:shape w14:anchorId="6CBA1F9F" id="Connecteur droit avec flèche 51" o:spid="_x0000_s1026" type="#_x0000_t32" style="position:absolute;margin-left:418.35pt;margin-top:89.15pt;width:58.2pt;height:3.55pt;flip:x;z-index:251760640;visibility:visible;mso-wrap-style:square;mso-width-percent:0;mso-height-percent:0;mso-wrap-distance-left:9pt;mso-wrap-distance-top:0;mso-wrap-distance-right:9pt;mso-wrap-distance-bottom:0;mso-position-horizontal:absolute;mso-position-horizontal-relative:text;mso-position-vertical:absolute;mso-position-vertical-relative:text;mso-width-percent:0;mso-height-percent:0;mso-width-relative:margin;mso-height-relative:margin" o:gfxdata="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" strokecolor="red" strokeweight="3pt">
+              <v:shape w14:anchorId="66DCC0ED" id="Connecteur droit avec flèche 51" o:spid="_x0000_s1026" type="#_x0000_t32" style="position:absolute;margin-left:418.35pt;margin-top:89.15pt;width:58.2pt;height:3.55pt;flip:x;z-index:251759616;visibility:visible;mso-wrap-style:square;mso-width-percent:0;mso-height-percent:0;mso-wrap-distance-left:9pt;mso-wrap-distance-top:0;mso-wrap-distance-right:9pt;mso-wrap-distance-bottom:0;mso-position-horizontal:absolute;mso-position-horizontal-relative:text;mso-position-vertical:absolute;mso-position-vertical-relative:text;mso-width-percent:0;mso-height-percent:0;mso-width-relative:margin;mso-height-relative:margin" o:gfxdata="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" strokecolor="red" strokeweight="3pt">
                 <v:stroke endarrow="block" joinstyle="miter"/>
               </v:shape>
             </w:pict>
@@ -11947,7 +11943,7 @@
         <mc:AlternateContent>
           <mc:Choice Requires="wps">
             <w:drawing>
-              <wp:anchor distT="0" distB="0" distL="114300" distR="114300" simplePos="0" relativeHeight="251828224" behindDoc="0" locked="0" layoutInCell="1" allowOverlap="1" wp14:anchorId="19312EDE" wp14:editId="00FD1AF1">
+              <wp:anchor distT="0" distB="0" distL="114300" distR="114300" simplePos="0" relativeHeight="251827200" behindDoc="0" locked="0" layoutInCell="1" allowOverlap="1" wp14:anchorId="19312EDE" wp14:editId="2A3324FA">
                 <wp:simplePos x="0" y="0"/>
                 <wp:positionH relativeFrom="margin">
                   <wp:posOffset>2493823</wp:posOffset>
@@ -12024,7 +12020,7 @@
           </mc:Choice>
           <mc:Fallback>
             <w:pict>
-              <v:shape w14:anchorId="19312EDE" id="Zone de texte 97" o:spid="_x0000_s1055" type="#_x0000_t202" style="position:absolute;margin-left:196.35pt;margin-top:229.3pt;width:2in;height:61.65pt;z-index:251828224;visibility:visible;mso-wrap-style:square;mso-width-percent:0;mso-height-percent:0;mso-wrap-distance-left:9pt;mso-wrap-distance-top:0;mso-wrap-distance-right:9pt;mso-wrap-distance-bottom:0;mso-position-horizontal:absolute;mso-position-horizontal-relative:margin;mso-position-vertical:absolute;mso-position-vertical-relative:text;mso-width-percent:0;mso-height-percent:0;mso-width-relative:margin;mso-height-relative:margin;v-text-anchor:top" o:gfxdata="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" fillcolor="white [3201]" strokeweight=".5pt">
+              <v:shape w14:anchorId="19312EDE" id="Zone de texte 97" o:spid="_x0000_s1055" type="#_x0000_t202" style="position:absolute;margin-left:196.35pt;margin-top:229.3pt;width:2in;height:61.65pt;z-index:251827200;visibility:visible;mso-wrap-style:square;mso-width-percent:0;mso-height-percent:0;mso-wrap-distance-left:9pt;mso-wrap-distance-top:0;mso-wrap-distance-right:9pt;mso-wrap-distance-bottom:0;mso-position-horizontal:absolute;mso-position-horizontal-relative:margin;mso-position-vertical:absolute;mso-position-vertical-relative:text;mso-width-percent:0;mso-height-percent:0;mso-width-relative:margin;mso-height-relative:margin;v-text-anchor:top" o:gfxdata="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" fillcolor="white [3201]" strokeweight=".5pt">
                 <v:textbox>
                   <w:txbxContent>
                     <w:p>
@@ -12062,7 +12058,7 @@
         <mc:AlternateContent>
           <mc:Choice Requires="wps">
             <w:drawing>
-              <wp:anchor distT="0" distB="0" distL="114300" distR="114300" simplePos="0" relativeHeight="251830272" behindDoc="0" locked="0" layoutInCell="1" allowOverlap="1" wp14:anchorId="0ADD810F" wp14:editId="3B7BC633">
+              <wp:anchor distT="0" distB="0" distL="114300" distR="114300" simplePos="0" relativeHeight="251829248" behindDoc="0" locked="0" layoutInCell="1" allowOverlap="1" wp14:anchorId="0ADD810F" wp14:editId="071E42B8">
                 <wp:simplePos x="0" y="0"/>
                 <wp:positionH relativeFrom="margin">
                   <wp:align>center</wp:align>
@@ -12127,7 +12123,7 @@
           </mc:Choice>
           <mc:Fallback>
             <w:pict>
-              <v:shape w14:anchorId="564F237B" id="Accolade ouvrante 98" o:spid="_x0000_s1026" type="#_x0000_t87" style="position:absolute;margin-left:0;margin-top:124.8pt;width:27.75pt;height:249.65pt;z-index:251830272;visibility:visible;mso-wrap-style:square;mso-width-percent:0;mso-height-percent:0;mso-wrap-distance-left:9pt;mso-wrap-distance-top:0;mso-wrap-distance-right:9pt;mso-wrap-distance-bottom:0;mso-position-horizontal:center;mso-position-horizontal-relative:margin;mso-position-vertical:absolute;mso-position-vertical-relative:text;mso-width-percent:0;mso-height-percent:0;mso-width-relative:margin;mso-height-relative:margin;v-text-anchor:middle" o:gfxdata="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" adj="200" strokecolor="red" strokeweight="2.25pt">
+              <v:shape w14:anchorId="61FF0F84" id="Accolade ouvrante 98" o:spid="_x0000_s1026" type="#_x0000_t87" style="position:absolute;margin-left:0;margin-top:124.8pt;width:27.75pt;height:249.65pt;z-index:251829248;visibility:visible;mso-wrap-style:square;mso-width-percent:0;mso-height-percent:0;mso-wrap-distance-left:9pt;mso-wrap-distance-top:0;mso-wrap-distance-right:9pt;mso-wrap-distance-bottom:0;mso-position-horizontal:center;mso-position-horizontal-relative:margin;mso-position-vertical:absolute;mso-position-vertical-relative:text;mso-width-percent:0;mso-height-percent:0;mso-width-relative:margin;mso-height-relative:margin;v-text-anchor:middle" o:gfxdata="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" adj="200" strokecolor="red" strokeweight="2.25pt">
                 <v:stroke joinstyle="miter"/>
                 <w10:wrap anchorx="margin"/>
               </v:shape>
@@ -12143,7 +12139,7 @@
         <mc:AlternateContent>
           <mc:Choice Requires="wps">
             <w:drawing>
-              <wp:anchor distT="0" distB="0" distL="114300" distR="114300" simplePos="0" relativeHeight="251824128" behindDoc="0" locked="0" layoutInCell="1" allowOverlap="1" wp14:anchorId="7A245010" wp14:editId="2A850B42">
+              <wp:anchor distT="0" distB="0" distL="114300" distR="114300" simplePos="0" relativeHeight="251823104" behindDoc="0" locked="0" layoutInCell="1" allowOverlap="1" wp14:anchorId="7A245010" wp14:editId="2EF253A7">
                 <wp:simplePos x="0" y="0"/>
                 <wp:positionH relativeFrom="column">
                   <wp:posOffset>1101039</wp:posOffset>
@@ -12204,7 +12200,7 @@
           </mc:Choice>
           <mc:Fallback>
             <w:pict>
-              <v:shape w14:anchorId="11175D3F" id="Connecteur droit avec flèche 95" o:spid="_x0000_s1026" type="#_x0000_t32" style="position:absolute;margin-left:86.7pt;margin-top:144.6pt;width:43.45pt;height:50.45pt;flip:y;z-index:251824128;visibility:visible;mso-wrap-style:square;mso-width-percent:0;mso-height-percent:0;mso-wrap-distance-left:9pt;mso-wrap-distance-top:0;mso-wrap-distance-right:9pt;mso-wrap-distance-bottom:0;mso-position-horizontal:absolute;mso-position-horizontal-relative:text;mso-position-vertical:absolute;mso-position-vertical-relative:text;mso-width-percent:0;mso-height-percent:0;mso-width-relative:margin;mso-height-relative:margin" o:gfxdata="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" strokecolor="red" strokeweight="3pt">
+              <v:shape w14:anchorId="19CB1A80" id="Connecteur droit avec flèche 95" o:spid="_x0000_s1026" type="#_x0000_t32" style="position:absolute;margin-left:86.7pt;margin-top:144.6pt;width:43.45pt;height:50.45pt;flip:y;z-index:251823104;visibility:visible;mso-wrap-style:square;mso-width-percent:0;mso-height-percent:0;mso-wrap-distance-left:9pt;mso-wrap-distance-top:0;mso-wrap-distance-right:9pt;mso-wrap-distance-bottom:0;mso-position-horizontal:absolute;mso-position-horizontal-relative:text;mso-position-vertical:absolute;mso-position-vertical-relative:text;mso-width-percent:0;mso-height-percent:0;mso-width-relative:margin;mso-height-relative:margin" o:gfxdata="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" strokecolor="red" strokeweight="3pt">
                 <v:stroke endarrow="block" joinstyle="miter"/>
               </v:shape>
             </w:pict>
@@ -12219,7 +12215,7 @@
         <mc:AlternateContent>
           <mc:Choice Requires="wps">
             <w:drawing>
-              <wp:anchor distT="0" distB="0" distL="114300" distR="114300" simplePos="0" relativeHeight="251826176" behindDoc="0" locked="0" layoutInCell="1" allowOverlap="1" wp14:anchorId="73D31B89" wp14:editId="3613D04D">
+              <wp:anchor distT="0" distB="0" distL="114300" distR="114300" simplePos="0" relativeHeight="251825152" behindDoc="0" locked="0" layoutInCell="1" allowOverlap="1" wp14:anchorId="73D31B89" wp14:editId="217FFA19">
                 <wp:simplePos x="0" y="0"/>
                 <wp:positionH relativeFrom="margin">
                   <wp:posOffset>-594360</wp:posOffset>
@@ -12298,7 +12294,7 @@
           </mc:Choice>
           <mc:Fallback>
             <w:pict>
-              <v:shape w14:anchorId="73D31B89" id="Zone de texte 96" o:spid="_x0000_s1056" type="#_x0000_t202" style="position:absolute;margin-left:-46.8pt;margin-top:185.4pt;width:2in;height:37.55pt;z-index:251826176;visibility:visible;mso-wrap-style:square;mso-width-percent:0;mso-height-percent:0;mso-wrap-distance-left:9pt;mso-wrap-distance-top:0;mso-wrap-distance-right:9pt;mso-wrap-distance-bottom:0;mso-position-horizontal:absolute;mso-position-horizontal-relative:margin;mso-position-vertical:absolute;mso-position-vertical-relative:text;mso-width-percent:0;mso-height-percent:0;mso-width-relative:margin;mso-height-relative:margin;v-text-anchor:top" o:gfxdata="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" fillcolor="white [3201]" strokeweight=".5pt">
+              <v:shape w14:anchorId="73D31B89" id="Zone de texte 96" o:spid="_x0000_s1056" type="#_x0000_t202" style="position:absolute;margin-left:-46.8pt;margin-top:185.4pt;width:2in;height:37.55pt;z-index:251825152;visibility:visible;mso-wrap-style:square;mso-width-percent:0;mso-height-percent:0;mso-wrap-distance-left:9pt;mso-wrap-distance-top:0;mso-wrap-distance-right:9pt;mso-wrap-distance-bottom:0;mso-position-horizontal:absolute;mso-position-horizontal-relative:margin;mso-position-vertical:absolute;mso-position-vertical-relative:text;mso-width-percent:0;mso-height-percent:0;mso-width-relative:margin;mso-height-relative:margin;v-text-anchor:top" o:gfxdata="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" fillcolor="white [3201]" strokeweight=".5pt">
                 <v:textbox>
                   <w:txbxContent>
                     <w:p>
@@ -12338,7 +12334,7 @@
         <mc:AlternateContent>
           <mc:Choice Requires="wps">
             <w:drawing>
-              <wp:anchor distT="0" distB="0" distL="114300" distR="114300" simplePos="0" relativeHeight="251822080" behindDoc="0" locked="0" layoutInCell="1" allowOverlap="1" wp14:anchorId="704E2693" wp14:editId="7C74FA21">
+              <wp:anchor distT="0" distB="0" distL="114300" distR="114300" simplePos="0" relativeHeight="251821056" behindDoc="0" locked="0" layoutInCell="1" allowOverlap="1" wp14:anchorId="704E2693" wp14:editId="45AA4F0C">
                 <wp:simplePos x="0" y="0"/>
                 <wp:positionH relativeFrom="margin">
                   <wp:align>center</wp:align>
@@ -12413,7 +12409,7 @@
           </mc:Choice>
           <mc:Fallback>
             <w:pict>
-              <v:shape w14:anchorId="704E2693" id="Zone de texte 94" o:spid="_x0000_s1057" type="#_x0000_t202" style="position:absolute;margin-left:0;margin-top:-21.95pt;width:82.65pt;height:25.05pt;z-index:251822080;visibility:visible;mso-wrap-style:square;mso-width-percent:0;mso-height-percent:0;mso-wrap-distance-left:9pt;mso-wrap-distance-top:0;mso-wrap-distance-right:9pt;mso-wrap-distance-bottom:0;mso-position-horizontal:center;mso-position-horizontal-relative:margin;mso-position-vertical:absolute;mso-position-vertical-relative:text;mso-width-percent:0;mso-height-percent:0;mso-width-relative:margin;mso-height-relative:margin;v-text-anchor:top" o:gfxdata="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" filled="f" stroked="f" strokeweight=".5pt">
+              <v:shape w14:anchorId="704E2693" id="Zone de texte 94" o:spid="_x0000_s1057" type="#_x0000_t202" style="position:absolute;margin-left:0;margin-top:-21.95pt;width:82.65pt;height:25.05pt;z-index:251821056;visibility:visible;mso-wrap-style:square;mso-width-percent:0;mso-height-percent:0;mso-wrap-distance-left:9pt;mso-wrap-distance-top:0;mso-wrap-distance-right:9pt;mso-wrap-distance-bottom:0;mso-position-horizontal:center;mso-position-horizontal-relative:margin;mso-position-vertical:absolute;mso-position-vertical-relative:text;mso-width-percent:0;mso-height-percent:0;mso-width-relative:margin;mso-height-relative:margin;v-text-anchor:top" o:gfxdata="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" filled="f" stroked="f" strokeweight=".5pt">
                 <v:textbox>
                   <w:txbxContent>
                     <w:p>
@@ -12451,7 +12447,7 @@
           <w:szCs w:val="14"/>
         </w:rPr>
         <w:drawing>
-          <wp:inline distT="0" distB="0" distL="0" distR="0" wp14:anchorId="6A9D37AD" wp14:editId="11F053B7">
+          <wp:inline distT="0" distB="0" distL="0" distR="0" wp14:anchorId="6A9D37AD" wp14:editId="31A76184">
             <wp:extent cx="8750136" cy="4962304"/>
             <wp:effectExtent l="0" t="0" r="0" b="0"/>
             <wp:docPr id="93" name="Image 93"/>
@@ -16587,19 +16583,7 @@
         <w:rPr>
           <w:rStyle w:val="Lienhypertexte"/>
         </w:rPr>
-        <w:t>https://github.com/users</w:t>
-      </w:r>
-      <w:r>
-        <w:rPr>
-          <w:rStyle w:val="Lienhypertexte"/>
-        </w:rPr>
-        <w:t>/</w:t>
-      </w:r>
-      <w:r>
-        <w:rPr>
-          <w:rStyle w:val="Lienhypertexte"/>
-        </w:rPr>
-        <w:t>Edward-Stewart/projects/2/views/1</w:t>
+        <w:t>https://github.com/users/Edward-Stewart/projects/2/views/1</w:t>
       </w:r>
     </w:p>
     <w:p>
@@ -16616,8 +16600,11 @@
         <w:fldChar w:fldCharType="end"/>
       </w:r>
       <w:r>
+        <w:rPr>
+          <w:noProof/>
+        </w:rPr>
         <w:drawing>
-          <wp:anchor distT="0" distB="0" distL="114300" distR="114300" simplePos="0" relativeHeight="251841536" behindDoc="0" locked="0" layoutInCell="1" allowOverlap="1" wp14:anchorId="6233D490" wp14:editId="5FD5A07E">
+          <wp:anchor distT="0" distB="0" distL="114300" distR="114300" simplePos="0" relativeHeight="251840512" behindDoc="0" locked="0" layoutInCell="1" allowOverlap="1" wp14:anchorId="6233D490" wp14:editId="7D54DCD7">
             <wp:simplePos x="0" y="0"/>
             <wp:positionH relativeFrom="margin">
               <wp:posOffset>1045413</wp:posOffset>
@@ -16809,8 +16796,11 @@
     <w:p/>
     <w:p>
       <w:r>
+        <w:rPr>
+          <w:noProof/>
+        </w:rPr>
         <w:drawing>
-          <wp:anchor distT="0" distB="0" distL="114300" distR="114300" simplePos="0" relativeHeight="251842560" behindDoc="0" locked="0" layoutInCell="1" allowOverlap="1" wp14:anchorId="1C3D498D" wp14:editId="68529A95">
+          <wp:anchor distT="0" distB="0" distL="114300" distR="114300" simplePos="0" relativeHeight="251841536" behindDoc="0" locked="0" layoutInCell="1" allowOverlap="1" wp14:anchorId="1C3D498D" wp14:editId="3BA926C8">
             <wp:simplePos x="0" y="0"/>
             <wp:positionH relativeFrom="margin">
               <wp:align>center</wp:align>
@@ -16906,8 +16896,11 @@
     <w:p/>
     <w:p>
       <w:r>
+        <w:rPr>
+          <w:noProof/>
+        </w:rPr>
         <w:drawing>
-          <wp:anchor distT="0" distB="0" distL="114300" distR="114300" simplePos="0" relativeHeight="251843584" behindDoc="0" locked="0" layoutInCell="1" allowOverlap="1" wp14:anchorId="000F42FF" wp14:editId="7F528EB2">
+          <wp:anchor distT="0" distB="0" distL="114300" distR="114300" simplePos="0" relativeHeight="251842560" behindDoc="0" locked="0" layoutInCell="1" allowOverlap="1" wp14:anchorId="000F42FF" wp14:editId="6341981A">
             <wp:simplePos x="0" y="0"/>
             <wp:positionH relativeFrom="margin">
               <wp:align>center</wp:align>
@@ -17757,7 +17750,7 @@
         <mc:AlternateContent>
           <mc:Choice Requires="wps">
             <w:drawing>
-              <wp:anchor distT="0" distB="0" distL="114300" distR="114300" simplePos="0" relativeHeight="251832320" behindDoc="0" locked="0" layoutInCell="1" allowOverlap="1" wp14:anchorId="03590368" wp14:editId="5601B118">
+              <wp:anchor distT="0" distB="0" distL="114300" distR="114300" simplePos="0" relativeHeight="251831296" behindDoc="0" locked="0" layoutInCell="1" allowOverlap="1" wp14:anchorId="03590368" wp14:editId="6675084B">
                 <wp:simplePos x="0" y="0"/>
                 <wp:positionH relativeFrom="column">
                   <wp:posOffset>355930</wp:posOffset>
@@ -17885,7 +17878,7 @@
           </mc:Choice>
           <mc:Fallback>
             <w:pict>
-              <v:shape w14:anchorId="03590368" id="Zone de texte 29" o:spid="_x0000_s1058" type="#_x0000_t202" style="position:absolute;margin-left:28.05pt;margin-top:288.3pt;width:22.5pt;height:20.2pt;z-index:251832320;visibility:visible;mso-wrap-style:square;mso-width-percent:0;mso-height-percent:0;mso-wrap-distance-left:9pt;mso-wrap-distance-top:0;mso-wrap-distance-right:9pt;mso-wrap-distance-bottom:0;mso-position-horizontal:absolute;mso-position-horizontal-relative:text;mso-position-vertical:absolute;mso-position-vertical-relative:text;mso-width-percent:0;mso-height-percent:0;mso-width-relative:margin;mso-height-relative:margin;v-text-anchor:top" o:gfxdata="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" filled="f" stroked="f" strokeweight=".5pt">
+              <v:shape w14:anchorId="03590368" id="Zone de texte 29" o:spid="_x0000_s1058" type="#_x0000_t202" style="position:absolute;margin-left:28.05pt;margin-top:288.3pt;width:22.5pt;height:20.2pt;z-index:251831296;visibility:visible;mso-wrap-style:square;mso-width-percent:0;mso-height-percent:0;mso-wrap-distance-left:9pt;mso-wrap-distance-top:0;mso-wrap-distance-right:9pt;mso-wrap-distance-bottom:0;mso-position-horizontal:absolute;mso-position-horizontal-relative:text;mso-position-vertical:absolute;mso-position-vertical-relative:text;mso-width-percent:0;mso-height-percent:0;mso-width-relative:margin;mso-height-relative:margin;v-text-anchor:top" o:gfxdata="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" filled="f" stroked="f" strokeweight=".5pt">
                 <v:textbox>
                   <w:txbxContent>
                     <w:p>
@@ -17976,7 +17969,7 @@
         <mc:AlternateContent>
           <mc:Choice Requires="wps">
             <w:drawing>
-              <wp:anchor distT="0" distB="0" distL="114300" distR="114300" simplePos="0" relativeHeight="251787264" behindDoc="0" locked="0" layoutInCell="1" allowOverlap="1" wp14:anchorId="49BFCDD1" wp14:editId="5537653B">
+              <wp:anchor distT="0" distB="0" distL="114300" distR="114300" simplePos="0" relativeHeight="251786240" behindDoc="0" locked="0" layoutInCell="1" allowOverlap="1" wp14:anchorId="49BFCDD1" wp14:editId="32CBFFD6">
                 <wp:simplePos x="0" y="0"/>
                 <wp:positionH relativeFrom="column">
                   <wp:posOffset>46355</wp:posOffset>
@@ -18036,7 +18029,7 @@
           </mc:Choice>
           <mc:Fallback>
             <w:pict>
-              <v:line w14:anchorId="0F169A9D" id="Connecteur droit 74" o:spid="_x0000_s1026" style="position:absolute;z-index:251787264;visibility:visible;mso-wrap-style:square;mso-width-percent:0;mso-height-percent:0;mso-wrap-distance-left:9pt;mso-wrap-distance-top:0;mso-wrap-distance-right:9pt;mso-wrap-distance-bottom:0;mso-position-horizontal:absolute;mso-position-horizontal-relative:text;mso-position-vertical:absolute;mso-position-vertical-relative:text;mso-width-percent:0;mso-height-percent:0;mso-width-relative:margin;mso-height-relative:margin" from="3.65pt,310.75pt" to="44.15pt,310.75pt" o:gfxdata="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" strokecolor="red" strokeweight="1.5pt">
+              <v:line w14:anchorId="1BF6D6B0" id="Connecteur droit 74" o:spid="_x0000_s1026" style="position:absolute;z-index:251786240;visibility:visible;mso-wrap-style:square;mso-width-percent:0;mso-height-percent:0;mso-wrap-distance-left:9pt;mso-wrap-distance-top:0;mso-wrap-distance-right:9pt;mso-wrap-distance-bottom:0;mso-position-horizontal:absolute;mso-position-horizontal-relative:text;mso-position-vertical:absolute;mso-position-vertical-relative:text;mso-width-percent:0;mso-height-percent:0;mso-width-relative:margin;mso-height-relative:margin" from="3.65pt,310.75pt" to="44.15pt,310.75pt" o:gfxdata="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" strokecolor="red" strokeweight="1.5pt">
                 <v:stroke joinstyle="miter"/>
               </v:line>
             </w:pict>
@@ -18050,7 +18043,7 @@
         <mc:AlternateContent>
           <mc:Choice Requires="wps">
             <w:drawing>
-              <wp:anchor distT="0" distB="0" distL="114300" distR="114300" simplePos="0" relativeHeight="251785216" behindDoc="0" locked="0" layoutInCell="1" allowOverlap="1" wp14:anchorId="3E8AA0B5" wp14:editId="6B4A3360">
+              <wp:anchor distT="0" distB="0" distL="114300" distR="114300" simplePos="0" relativeHeight="251784192" behindDoc="0" locked="0" layoutInCell="1" allowOverlap="1" wp14:anchorId="3E8AA0B5" wp14:editId="57227F5F">
                 <wp:simplePos x="0" y="0"/>
                 <wp:positionH relativeFrom="column">
                   <wp:posOffset>1997710</wp:posOffset>
@@ -18178,7 +18171,7 @@
           </mc:Choice>
           <mc:Fallback>
             <w:pict>
-              <v:shape w14:anchorId="3E8AA0B5" id="Zone de texte 72" o:spid="_x0000_s1059" type="#_x0000_t202" style="position:absolute;margin-left:157.3pt;margin-top:26.2pt;width:22.5pt;height:20.2pt;z-index:251785216;visibility:visible;mso-wrap-style:square;mso-width-percent:0;mso-height-percent:0;mso-wrap-distance-left:9pt;mso-wrap-distance-top:0;mso-wrap-distance-right:9pt;mso-wrap-distance-bottom:0;mso-position-horizontal:absolute;mso-position-horizontal-relative:text;mso-position-vertical:absolute;mso-position-vertical-relative:text;mso-width-percent:0;mso-height-percent:0;mso-width-relative:margin;mso-height-relative:margin;v-text-anchor:top" o:gfxdata="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" filled="f" stroked="f" strokeweight=".5pt">
+              <v:shape w14:anchorId="3E8AA0B5" id="Zone de texte 72" o:spid="_x0000_s1059" type="#_x0000_t202" style="position:absolute;margin-left:157.3pt;margin-top:26.2pt;width:22.5pt;height:20.2pt;z-index:251784192;visibility:visible;mso-wrap-style:square;mso-width-percent:0;mso-height-percent:0;mso-wrap-distance-left:9pt;mso-wrap-distance-top:0;mso-wrap-distance-right:9pt;mso-wrap-distance-bottom:0;mso-position-horizontal:absolute;mso-position-horizontal-relative:text;mso-position-vertical:absolute;mso-position-vertical-relative:text;mso-width-percent:0;mso-height-percent:0;mso-width-relative:margin;mso-height-relative:margin;v-text-anchor:top" o:gfxdata="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" filled="f" stroked="f" strokeweight=".5pt">
                 <v:textbox>
                   <w:txbxContent>
                     <w:p>
@@ -18269,7 +18262,7 @@
         <mc:AlternateContent>
           <mc:Choice Requires="wps">
             <w:drawing>
-              <wp:anchor distT="0" distB="0" distL="114300" distR="114300" simplePos="0" relativeHeight="251784192" behindDoc="0" locked="0" layoutInCell="1" allowOverlap="1" wp14:anchorId="3F3240F2" wp14:editId="2F9C7E67">
+              <wp:anchor distT="0" distB="0" distL="114300" distR="114300" simplePos="0" relativeHeight="251783168" behindDoc="0" locked="0" layoutInCell="1" allowOverlap="1" wp14:anchorId="3F3240F2" wp14:editId="617D360D">
                 <wp:simplePos x="0" y="0"/>
                 <wp:positionH relativeFrom="margin">
                   <wp:posOffset>1887251</wp:posOffset>
@@ -18329,7 +18322,7 @@
           </mc:Choice>
           <mc:Fallback>
             <w:pict>
-              <v:line w14:anchorId="1138F09D" id="Connecteur droit 71" o:spid="_x0000_s1026" style="position:absolute;z-index:251784192;visibility:visible;mso-wrap-style:square;mso-width-percent:0;mso-height-percent:0;mso-wrap-distance-left:9pt;mso-wrap-distance-top:0;mso-wrap-distance-right:9pt;mso-wrap-distance-bottom:0;mso-position-horizontal:absolute;mso-position-horizontal-relative:margin;mso-position-vertical:absolute;mso-position-vertical-relative:text;mso-width-percent:0;mso-height-percent:0;mso-width-relative:margin;mso-height-relative:margin" from="148.6pt,45.7pt" to="172.2pt,45.7pt" o:gfxdata="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" strokecolor="red" strokeweight="1.5pt">
+              <v:line w14:anchorId="7F319A26" id="Connecteur droit 71" o:spid="_x0000_s1026" style="position:absolute;z-index:251783168;visibility:visible;mso-wrap-style:square;mso-width-percent:0;mso-height-percent:0;mso-wrap-distance-left:9pt;mso-wrap-distance-top:0;mso-wrap-distance-right:9pt;mso-wrap-distance-bottom:0;mso-position-horizontal:absolute;mso-position-horizontal-relative:margin;mso-position-vertical:absolute;mso-position-vertical-relative:text;mso-width-percent:0;mso-height-percent:0;mso-width-relative:margin;mso-height-relative:margin" from="148.6pt,45.7pt" to="172.2pt,45.7pt" o:gfxdata="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" strokecolor="red" strokeweight="1.5pt">
                 <v:stroke joinstyle="miter"/>
                 <w10:wrap anchorx="margin"/>
               </v:line>
@@ -18344,7 +18337,7 @@
         <mc:AlternateContent>
           <mc:Choice Requires="wps">
             <w:drawing>
-              <wp:anchor distT="0" distB="0" distL="114300" distR="114300" simplePos="0" relativeHeight="251782144" behindDoc="0" locked="0" layoutInCell="1" allowOverlap="1" wp14:anchorId="33C7086F" wp14:editId="6269D362">
+              <wp:anchor distT="0" distB="0" distL="114300" distR="114300" simplePos="0" relativeHeight="251781120" behindDoc="0" locked="0" layoutInCell="1" allowOverlap="1" wp14:anchorId="33C7086F" wp14:editId="1B8F890F">
                 <wp:simplePos x="0" y="0"/>
                 <wp:positionH relativeFrom="column">
                   <wp:posOffset>208701</wp:posOffset>
@@ -18413,7 +18406,7 @@
           </mc:Choice>
           <mc:Fallback>
             <w:pict>
-              <v:shape w14:anchorId="33C7086F" id="Zone de texte 70" o:spid="_x0000_s1060" type="#_x0000_t202" style="position:absolute;margin-left:16.45pt;margin-top:28.25pt;width:35.45pt;height:25.35pt;z-index:251782144;visibility:visible;mso-wrap-style:square;mso-width-percent:0;mso-height-percent:0;mso-wrap-distance-left:9pt;mso-wrap-distance-top:0;mso-wrap-distance-right:9pt;mso-wrap-distance-bottom:0;mso-position-horizontal:absolute;mso-position-horizontal-relative:text;mso-position-vertical:absolute;mso-position-vertical-relative:text;mso-width-percent:0;mso-height-percent:0;mso-width-relative:margin;mso-height-relative:margin;v-text-anchor:top" o:gfxdata="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" filled="f" stroked="f" strokeweight=".5pt">
+              <v:shape w14:anchorId="33C7086F" id="Zone de texte 70" o:spid="_x0000_s1060" type="#_x0000_t202" style="position:absolute;margin-left:16.45pt;margin-top:28.25pt;width:35.45pt;height:25.35pt;z-index:251781120;visibility:visible;mso-wrap-style:square;mso-width-percent:0;mso-height-percent:0;mso-wrap-distance-left:9pt;mso-wrap-distance-top:0;mso-wrap-distance-right:9pt;mso-wrap-distance-bottom:0;mso-position-horizontal:absolute;mso-position-horizontal-relative:text;mso-position-vertical:absolute;mso-position-vertical-relative:text;mso-width-percent:0;mso-height-percent:0;mso-width-relative:margin;mso-height-relative:margin;v-text-anchor:top" o:gfxdata="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" filled="f" stroked="f" strokeweight=".5pt">
                 <v:textbox>
                   <w:txbxContent>
                     <w:p>
@@ -18445,7 +18438,7 @@
         <mc:AlternateContent>
           <mc:Choice Requires="wps">
             <w:drawing>
-              <wp:anchor distT="0" distB="0" distL="114300" distR="114300" simplePos="0" relativeHeight="251781120" behindDoc="0" locked="0" layoutInCell="1" allowOverlap="1" wp14:anchorId="237DA240" wp14:editId="363AE4F8">
+              <wp:anchor distT="0" distB="0" distL="114300" distR="114300" simplePos="0" relativeHeight="251780096" behindDoc="0" locked="0" layoutInCell="1" allowOverlap="1" wp14:anchorId="237DA240" wp14:editId="6C89D359">
                 <wp:simplePos x="0" y="0"/>
                 <wp:positionH relativeFrom="column">
                   <wp:posOffset>36327</wp:posOffset>
@@ -18505,7 +18498,7 @@
           </mc:Choice>
           <mc:Fallback>
             <w:pict>
-              <v:line w14:anchorId="1C9A6675" id="Connecteur droit 69" o:spid="_x0000_s1026" style="position:absolute;z-index:251781120;visibility:visible;mso-wrap-style:square;mso-width-percent:0;mso-height-percent:0;mso-wrap-distance-left:9pt;mso-wrap-distance-top:0;mso-wrap-distance-right:9pt;mso-wrap-distance-bottom:0;mso-position-horizontal:absolute;mso-position-horizontal-relative:text;mso-position-vertical:absolute;mso-position-vertical-relative:text;mso-width-percent:0;mso-height-percent:0;mso-width-relative:margin;mso-height-relative:margin" from="2.85pt,47.1pt" to="31.75pt,47.3pt" o:gfxdata="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" strokecolor="red" strokeweight="1.5pt">
+              <v:line w14:anchorId="53DC835B" id="Connecteur droit 69" o:spid="_x0000_s1026" style="position:absolute;z-index:251780096;visibility:visible;mso-wrap-style:square;mso-width-percent:0;mso-height-percent:0;mso-wrap-distance-left:9pt;mso-wrap-distance-top:0;mso-wrap-distance-right:9pt;mso-wrap-distance-bottom:0;mso-position-horizontal:absolute;mso-position-horizontal-relative:text;mso-position-vertical:absolute;mso-position-vertical-relative:text;mso-width-percent:0;mso-height-percent:0;mso-width-relative:margin;mso-height-relative:margin" from="2.85pt,47.1pt" to="31.75pt,47.3pt" o:gfxdata="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" strokecolor="red" strokeweight="1.5pt">
                 <v:stroke joinstyle="miter"/>
               </v:line>
             </w:pict>
@@ -18585,7 +18578,7 @@
           <w:noProof/>
         </w:rPr>
         <w:drawing>
-          <wp:inline distT="0" distB="0" distL="0" distR="0" wp14:anchorId="5F73DBED" wp14:editId="32AC086B">
+          <wp:inline distT="0" distB="0" distL="0" distR="0" wp14:anchorId="5F73DBED" wp14:editId="7E7DE16F">
             <wp:extent cx="4871545" cy="7780520"/>
             <wp:effectExtent l="0" t="0" r="0" b="0"/>
             <wp:docPr id="42" name="Image 42"/>
@@ -19327,6 +19320,760 @@
       <w:bookmarkEnd w:id="25"/>
       <w:bookmarkEnd w:id="26"/>
     </w:p>
+    <w:p/>
+    <w:p>
+      <w:pPr>
+        <w:pStyle w:val="Titre3"/>
+      </w:pPr>
+      <w:r>
+        <w:t>La Structure de l’application</w:t>
+      </w:r>
+    </w:p>
+    <w:p/>
+    <w:p>
+      <w:r>
+        <w:t>Comme je l'ai déjà mentionné dans le chapitre de conception, j'utilise une structure MVC</w:t>
+      </w:r>
+      <w:r>
+        <w:t xml:space="preserve"> (Model-</w:t>
+      </w:r>
+      <w:proofErr w:type="spellStart"/>
+      <w:r>
+        <w:t>View</w:t>
+      </w:r>
+      <w:proofErr w:type="spellEnd"/>
+      <w:r>
+        <w:t>-Controller)</w:t>
+      </w:r>
+      <w:r>
+        <w:t xml:space="preserve"> pour ce projet.</w:t>
+      </w:r>
+    </w:p>
+    <w:p/>
+    <w:p>
+      <w:r>
+        <w:rPr>
+          <w:noProof/>
+        </w:rPr>
+        <w:drawing>
+          <wp:anchor distT="0" distB="0" distL="114300" distR="114300" simplePos="0" relativeHeight="251843584" behindDoc="0" locked="0" layoutInCell="1" allowOverlap="1" wp14:anchorId="49E5C2ED" wp14:editId="3E3E52F0">
+            <wp:simplePos x="0" y="0"/>
+            <wp:positionH relativeFrom="margin">
+              <wp:align>center</wp:align>
+            </wp:positionH>
+            <wp:positionV relativeFrom="paragraph">
+              <wp:posOffset>53975</wp:posOffset>
+            </wp:positionV>
+            <wp:extent cx="2125871" cy="1676400"/>
+            <wp:effectExtent l="0" t="0" r="8255" b="0"/>
+            <wp:wrapNone/>
+            <wp:docPr id="60" name="Image 60"/>
+            <wp:cNvGraphicFramePr>
+              <a:graphicFrameLocks xmlns:a="http://schemas.openxmlformats.org/drawingml/2006/main" noChangeAspect="1"/>
+            </wp:cNvGraphicFramePr>
+            <a:graphic xmlns:a="http://schemas.openxmlformats.org/drawingml/2006/main">
+              <a:graphicData uri="http://schemas.openxmlformats.org/drawingml/2006/picture">
+                <pic:pic xmlns:pic="http://schemas.openxmlformats.org/drawingml/2006/picture">
+                  <pic:nvPicPr>
+                    <pic:cNvPr id="1" name=""/>
+                    <pic:cNvPicPr/>
+                  </pic:nvPicPr>
+                  <pic:blipFill>
+                    <a:blip r:embed="rId37">
+                      <a:extLst>
+                        <a:ext uri="{28A0092B-C50C-407E-A947-70E740481C1C}">
+                          <a14:useLocalDpi xmlns:a14="http://schemas.microsoft.com/office/drawing/2010/main" val="0"/>
+                        </a:ext>
+                      </a:extLst>
+                    </a:blip>
+                    <a:stretch>
+                      <a:fillRect/>
+                    </a:stretch>
+                  </pic:blipFill>
+                  <pic:spPr>
+                    <a:xfrm>
+                      <a:off x="0" y="0"/>
+                      <a:ext cx="2125871" cy="1676400"/>
+                    </a:xfrm>
+                    <a:prstGeom prst="rect">
+                      <a:avLst/>
+                    </a:prstGeom>
+                  </pic:spPr>
+                </pic:pic>
+              </a:graphicData>
+            </a:graphic>
+          </wp:anchor>
+        </w:drawing>
+      </w:r>
+    </w:p>
+    <w:p/>
+    <w:p/>
+    <w:p/>
+    <w:p/>
+    <w:p/>
+    <w:p/>
+    <w:p/>
+    <w:p/>
+    <w:p/>
+    <w:p/>
+    <w:p>
+      <w:r>
+        <w:rPr>
+          <w:b/>
+          <w:bCs/>
+        </w:rPr>
+        <w:t>Model</w:t>
+      </w:r>
+      <w:r>
+        <w:t xml:space="preserve"> </w:t>
+      </w:r>
+      <w:r>
+        <w:t>–</w:t>
+      </w:r>
+      <w:r>
+        <w:t xml:space="preserve"> </w:t>
+      </w:r>
+      <w:r>
+        <w:t xml:space="preserve">Ce dossier contient le fichier firebase.js, qui sert à initialiser les outils </w:t>
+      </w:r>
+      <w:proofErr w:type="spellStart"/>
+      <w:r>
+        <w:t>Firebase</w:t>
+      </w:r>
+      <w:proofErr w:type="spellEnd"/>
+      <w:r>
+        <w:t xml:space="preserve"> pour le site. Il contient également toutes les fonctions utilisées pour communiquer avec les différentes bases de données. Je fournirai plus de détails sur ces fonctions au fur et à mesure que le projet évolue.</w:t>
+      </w:r>
+    </w:p>
+    <w:p/>
+    <w:p>
+      <w:proofErr w:type="spellStart"/>
+      <w:r>
+        <w:rPr>
+          <w:b/>
+          <w:bCs/>
+        </w:rPr>
+        <w:t>View</w:t>
+      </w:r>
+      <w:proofErr w:type="spellEnd"/>
+      <w:r>
+        <w:t xml:space="preserve"> - </w:t>
+      </w:r>
+      <w:r>
+        <w:t>Le dossier "</w:t>
+      </w:r>
+      <w:proofErr w:type="spellStart"/>
+      <w:r>
+        <w:t>view</w:t>
+      </w:r>
+      <w:proofErr w:type="spellEnd"/>
+      <w:r>
+        <w:t xml:space="preserve">" contient les différentes pages HTML du site - la page d'accueil, la page de connexion, etc. Il contient également les données Bootstrap, que j'utiliserai pour développer </w:t>
+      </w:r>
+      <w:r>
+        <w:t>l’affichage</w:t>
+      </w:r>
+      <w:r>
+        <w:t xml:space="preserve"> de mon site web.</w:t>
+      </w:r>
+    </w:p>
+    <w:p/>
+    <w:p>
+      <w:r>
+        <w:rPr>
+          <w:b/>
+          <w:bCs/>
+        </w:rPr>
+        <w:t>Controller</w:t>
+      </w:r>
+      <w:r>
+        <w:rPr>
+          <w:b/>
+          <w:bCs/>
+        </w:rPr>
+        <w:t xml:space="preserve"> </w:t>
+      </w:r>
+      <w:r>
+        <w:t xml:space="preserve">- </w:t>
+      </w:r>
+      <w:r>
+        <w:t>C'est ici que se trouvent les fonctions qui permettent à l'utilisateur de naviguer d'une page à l'autre.</w:t>
+      </w:r>
+    </w:p>
+    <w:p>
+      <w:pPr>
+        <w:rPr>
+          <w:rFonts w:cs="Arial"/>
+          <w:color w:val="0D0D0D"/>
+          <w:shd w:val="clear" w:color="auto" w:fill="FFFFFF"/>
+        </w:rPr>
+      </w:pPr>
+      <w:r>
+        <w:br/>
+      </w:r>
+      <w:r>
+        <w:rPr>
+          <w:rFonts w:cs="Arial"/>
+          <w:b/>
+          <w:bCs/>
+          <w:color w:val="0D0D0D"/>
+          <w:shd w:val="clear" w:color="auto" w:fill="FFFFFF"/>
+        </w:rPr>
+        <w:t>Index -</w:t>
+      </w:r>
+      <w:r>
+        <w:rPr>
+          <w:rFonts w:cs="Arial"/>
+          <w:color w:val="0D0D0D"/>
+          <w:shd w:val="clear" w:color="auto" w:fill="FFFFFF"/>
+        </w:rPr>
+        <w:t xml:space="preserve">Le fichier index est comme un portail qui connecte les différentes pages du site les unes aux autres. Il est réalisé avec un simple switch qui appelle des fonctions qui se trouvent dans </w:t>
+      </w:r>
+      <w:proofErr w:type="spellStart"/>
+      <w:r>
+        <w:rPr>
+          <w:rFonts w:cs="Arial"/>
+          <w:color w:val="0D0D0D"/>
+          <w:shd w:val="clear" w:color="auto" w:fill="FFFFFF"/>
+        </w:rPr>
+        <w:t>controller.php</w:t>
+      </w:r>
+      <w:proofErr w:type="spellEnd"/>
+      <w:r>
+        <w:rPr>
+          <w:rFonts w:cs="Arial"/>
+          <w:color w:val="0D0D0D"/>
+          <w:shd w:val="clear" w:color="auto" w:fill="FFFFFF"/>
+        </w:rPr>
+        <w:t>.</w:t>
+      </w:r>
+    </w:p>
+    <w:p>
+      <w:pPr>
+        <w:rPr>
+          <w:rFonts w:cs="Arial"/>
+          <w:color w:val="0D0D0D"/>
+          <w:shd w:val="clear" w:color="auto" w:fill="FFFFFF"/>
+        </w:rPr>
+      </w:pPr>
+    </w:p>
+    <w:p>
+      <w:pPr>
+        <w:rPr>
+          <w:rFonts w:cs="Arial"/>
+          <w:color w:val="0D0D0D"/>
+          <w:shd w:val="clear" w:color="auto" w:fill="FFFFFF"/>
+        </w:rPr>
+      </w:pPr>
+    </w:p>
+    <w:p>
+      <w:pPr>
+        <w:rPr>
+          <w:rFonts w:cs="Arial"/>
+        </w:rPr>
+      </w:pPr>
+      <w:r>
+        <w:rPr>
+          <w:rFonts w:cs="Arial"/>
+        </w:rPr>
+        <w:t>Une fois que j'ai créé la structure du répertoire de mon site web, je me suis assuré que je pouvais publier le site en utilisant la plateforme qui m'a été fournie par M. Savery.</w:t>
+      </w:r>
+    </w:p>
+    <w:p>
+      <w:pPr>
+        <w:rPr>
+          <w:rFonts w:cs="Arial"/>
+        </w:rPr>
+      </w:pPr>
+    </w:p>
+    <w:p>
+      <w:pPr>
+        <w:rPr>
+          <w:rFonts w:cs="Arial"/>
+        </w:rPr>
+      </w:pPr>
+    </w:p>
+    <w:p>
+      <w:pPr>
+        <w:rPr>
+          <w:rFonts w:cs="Arial"/>
+        </w:rPr>
+      </w:pPr>
+    </w:p>
+    <w:p>
+      <w:pPr>
+        <w:rPr>
+          <w:rFonts w:cs="Arial"/>
+        </w:rPr>
+      </w:pPr>
+    </w:p>
+    <w:p>
+      <w:pPr>
+        <w:rPr>
+          <w:rFonts w:cs="Arial"/>
+        </w:rPr>
+      </w:pPr>
+    </w:p>
+    <w:p>
+      <w:pPr>
+        <w:rPr>
+          <w:rFonts w:cs="Arial"/>
+        </w:rPr>
+      </w:pPr>
+    </w:p>
+    <w:p>
+      <w:pPr>
+        <w:rPr>
+          <w:rFonts w:cs="Arial"/>
+        </w:rPr>
+      </w:pPr>
+    </w:p>
+    <w:p>
+      <w:pPr>
+        <w:rPr>
+          <w:rFonts w:cs="Arial"/>
+        </w:rPr>
+      </w:pPr>
+    </w:p>
+    <w:p>
+      <w:pPr>
+        <w:rPr>
+          <w:rFonts w:cs="Arial"/>
+        </w:rPr>
+      </w:pPr>
+    </w:p>
+    <w:p>
+      <w:pPr>
+        <w:rPr>
+          <w:rFonts w:cs="Arial"/>
+        </w:rPr>
+      </w:pPr>
+      <w:r>
+        <w:rPr>
+          <w:rFonts w:cs="Arial"/>
+        </w:rPr>
+        <w:t xml:space="preserve">En utilisant </w:t>
+      </w:r>
+      <w:proofErr w:type="spellStart"/>
+      <w:r>
+        <w:rPr>
+          <w:rFonts w:cs="Arial"/>
+        </w:rPr>
+        <w:t>FileZilla</w:t>
+      </w:r>
+      <w:proofErr w:type="spellEnd"/>
+      <w:r>
+        <w:rPr>
+          <w:rFonts w:cs="Arial"/>
+        </w:rPr>
+        <w:t xml:space="preserve">, j'ai pu transférer tous les dossiers et fichiers du site sur la plateforme d'hébergement du CPNV. </w:t>
+      </w:r>
+    </w:p>
+    <w:p>
+      <w:pPr>
+        <w:rPr>
+          <w:rFonts w:cs="Arial"/>
+        </w:rPr>
+      </w:pPr>
+      <w:r>
+        <w:rPr>
+          <w:rFonts w:cs="Arial"/>
+          <w:noProof/>
+        </w:rPr>
+        <w:drawing>
+          <wp:inline distT="0" distB="0" distL="0" distR="0" wp14:anchorId="27669D16" wp14:editId="7800A583">
+            <wp:extent cx="5759450" cy="2552065"/>
+            <wp:effectExtent l="0" t="0" r="0" b="635"/>
+            <wp:docPr id="67" name="Image 67"/>
+            <wp:cNvGraphicFramePr>
+              <a:graphicFrameLocks xmlns:a="http://schemas.openxmlformats.org/drawingml/2006/main" noChangeAspect="1"/>
+            </wp:cNvGraphicFramePr>
+            <a:graphic xmlns:a="http://schemas.openxmlformats.org/drawingml/2006/main">
+              <a:graphicData uri="http://schemas.openxmlformats.org/drawingml/2006/picture">
+                <pic:pic xmlns:pic="http://schemas.openxmlformats.org/drawingml/2006/picture">
+                  <pic:nvPicPr>
+                    <pic:cNvPr id="1" name=""/>
+                    <pic:cNvPicPr/>
+                  </pic:nvPicPr>
+                  <pic:blipFill>
+                    <a:blip r:embed="rId38"/>
+                    <a:stretch>
+                      <a:fillRect/>
+                    </a:stretch>
+                  </pic:blipFill>
+                  <pic:spPr>
+                    <a:xfrm>
+                      <a:off x="0" y="0"/>
+                      <a:ext cx="5759450" cy="2552065"/>
+                    </a:xfrm>
+                    <a:prstGeom prst="rect">
+                      <a:avLst/>
+                    </a:prstGeom>
+                  </pic:spPr>
+                </pic:pic>
+              </a:graphicData>
+            </a:graphic>
+          </wp:inline>
+        </w:drawing>
+      </w:r>
+    </w:p>
+    <w:p>
+      <w:pPr>
+        <w:rPr>
+          <w:rFonts w:cs="Arial"/>
+        </w:rPr>
+      </w:pPr>
+    </w:p>
+    <w:p>
+      <w:pPr>
+        <w:rPr>
+          <w:rFonts w:cs="Arial"/>
+        </w:rPr>
+      </w:pPr>
+      <w:r>
+        <w:rPr>
+          <w:rFonts w:cs="Arial"/>
+        </w:rPr>
+        <w:t xml:space="preserve">Je vais utiliser Visual Studio avec un plugin installé pour développer mon application localement, car je suis plus à l'aise avec VS Code, et de temps en temps, je transférerai les fichiers mis à jour vers </w:t>
+      </w:r>
+      <w:proofErr w:type="spellStart"/>
+      <w:r>
+        <w:rPr>
+          <w:rFonts w:cs="Arial"/>
+        </w:rPr>
+        <w:t>Apanel</w:t>
+      </w:r>
+      <w:proofErr w:type="spellEnd"/>
+      <w:r>
+        <w:rPr>
+          <w:rFonts w:cs="Arial"/>
+        </w:rPr>
+        <w:t xml:space="preserve"> en utilisant </w:t>
+      </w:r>
+      <w:proofErr w:type="spellStart"/>
+      <w:r>
+        <w:rPr>
+          <w:rFonts w:cs="Arial"/>
+        </w:rPr>
+        <w:t>FileZilla</w:t>
+      </w:r>
+      <w:proofErr w:type="spellEnd"/>
+      <w:r>
+        <w:rPr>
+          <w:rFonts w:cs="Arial"/>
+        </w:rPr>
+        <w:t>.</w:t>
+      </w:r>
+    </w:p>
+    <w:p/>
+    <w:p/>
+    <w:p>
+      <w:pPr>
+        <w:pStyle w:val="Titre3"/>
+      </w:pPr>
+      <w:r>
+        <w:t xml:space="preserve">Page d’accueil </w:t>
+      </w:r>
+      <w:r>
+        <w:t>+ header</w:t>
+      </w:r>
+    </w:p>
+    <w:p/>
+    <w:p>
+      <w:r>
+        <w:t xml:space="preserve">Sur le page d’accueil, on peut voir tous les quiz ‘en ligne’ </w:t>
+      </w:r>
+      <w:r>
+        <w:t>qui ont été créé par les utilisateurs. Sur le page d’accueil, seulement l’image, le titre et le thème du quiz</w:t>
+      </w:r>
+      <w:r>
+        <w:t xml:space="preserve"> s’affiche, mais quand l’utilisateur l’appuie dessous Il peut lire une description de quiz avant de décider s’il a envie de le jouer ou pas.</w:t>
+      </w:r>
+    </w:p>
+    <w:p/>
+    <w:p/>
+    <w:p/>
+    <w:p/>
+    <w:p/>
+    <w:p/>
+    <w:p/>
+    <w:p/>
+    <w:p/>
+    <w:p/>
+    <w:p/>
+    <w:p/>
+    <w:p/>
+    <w:p/>
+    <w:p/>
+    <w:p/>
+    <w:p/>
+    <w:p/>
+    <w:p/>
+    <w:p/>
+    <w:p/>
+    <w:p/>
+    <w:p/>
+    <w:p>
+      <w:pPr>
+        <w:pStyle w:val="Titre3"/>
+      </w:pPr>
+      <w:r>
+        <w:t xml:space="preserve">Login / </w:t>
+      </w:r>
+      <w:proofErr w:type="spellStart"/>
+      <w:r>
+        <w:t>Register</w:t>
+      </w:r>
+      <w:proofErr w:type="spellEnd"/>
+    </w:p>
+    <w:p/>
+    <w:p>
+      <w:r>
+        <w:t>Finalement, j’ai décidé d’utiliser l’outil ‘</w:t>
+      </w:r>
+      <w:proofErr w:type="spellStart"/>
+      <w:r>
+        <w:t>firebase</w:t>
+      </w:r>
+      <w:proofErr w:type="spellEnd"/>
+      <w:r>
+        <w:t>’ authentification</w:t>
+      </w:r>
+      <w:r>
+        <w:t xml:space="preserve"> pour faire les fonctionnalités login et </w:t>
+      </w:r>
+      <w:proofErr w:type="spellStart"/>
+      <w:r>
+        <w:t>register</w:t>
+      </w:r>
+      <w:proofErr w:type="spellEnd"/>
+      <w:r>
+        <w:t xml:space="preserve">. </w:t>
+      </w:r>
+      <w:r>
+        <w:t xml:space="preserve">Les comptes </w:t>
+      </w:r>
+      <w:r>
+        <w:t xml:space="preserve">sont stockés dans </w:t>
+      </w:r>
+      <w:proofErr w:type="gramStart"/>
+      <w:r>
+        <w:t>le base</w:t>
+      </w:r>
+      <w:proofErr w:type="gramEnd"/>
+      <w:r>
+        <w:t xml:space="preserve"> de données ‘authentification’ </w:t>
+      </w:r>
+      <w:r>
+        <w:t xml:space="preserve">de mon site : </w:t>
+      </w:r>
+    </w:p>
+    <w:p>
+      <w:r>
+        <w:drawing>
+          <wp:anchor distT="0" distB="0" distL="114300" distR="114300" simplePos="0" relativeHeight="251844608" behindDoc="0" locked="0" layoutInCell="1" allowOverlap="1" wp14:anchorId="2C07DB02" wp14:editId="4BDA9B1C">
+            <wp:simplePos x="0" y="0"/>
+            <wp:positionH relativeFrom="margin">
+              <wp:align>right</wp:align>
+            </wp:positionH>
+            <wp:positionV relativeFrom="paragraph">
+              <wp:posOffset>201930</wp:posOffset>
+            </wp:positionV>
+            <wp:extent cx="5759450" cy="1981835"/>
+            <wp:effectExtent l="0" t="0" r="0" b="0"/>
+            <wp:wrapThrough wrapText="bothSides">
+              <wp:wrapPolygon edited="0">
+                <wp:start x="0" y="0"/>
+                <wp:lineTo x="0" y="21385"/>
+                <wp:lineTo x="21505" y="21385"/>
+                <wp:lineTo x="21505" y="0"/>
+                <wp:lineTo x="0" y="0"/>
+              </wp:wrapPolygon>
+            </wp:wrapThrough>
+            <wp:docPr id="41" name="Image 41"/>
+            <wp:cNvGraphicFramePr>
+              <a:graphicFrameLocks xmlns:a="http://schemas.openxmlformats.org/drawingml/2006/main" noChangeAspect="1"/>
+            </wp:cNvGraphicFramePr>
+            <a:graphic xmlns:a="http://schemas.openxmlformats.org/drawingml/2006/main">
+              <a:graphicData uri="http://schemas.openxmlformats.org/drawingml/2006/picture">
+                <pic:pic xmlns:pic="http://schemas.openxmlformats.org/drawingml/2006/picture">
+                  <pic:nvPicPr>
+                    <pic:cNvPr id="1" name=""/>
+                    <pic:cNvPicPr/>
+                  </pic:nvPicPr>
+                  <pic:blipFill>
+                    <a:blip r:embed="rId39">
+                      <a:extLst>
+                        <a:ext uri="{28A0092B-C50C-407E-A947-70E740481C1C}">
+                          <a14:useLocalDpi xmlns:a14="http://schemas.microsoft.com/office/drawing/2010/main" val="0"/>
+                        </a:ext>
+                      </a:extLst>
+                    </a:blip>
+                    <a:stretch>
+                      <a:fillRect/>
+                    </a:stretch>
+                  </pic:blipFill>
+                  <pic:spPr>
+                    <a:xfrm>
+                      <a:off x="0" y="0"/>
+                      <a:ext cx="5759450" cy="1981835"/>
+                    </a:xfrm>
+                    <a:prstGeom prst="rect">
+                      <a:avLst/>
+                    </a:prstGeom>
+                  </pic:spPr>
+                </pic:pic>
+              </a:graphicData>
+            </a:graphic>
+          </wp:anchor>
+        </w:drawing>
+      </w:r>
+    </w:p>
+    <w:p/>
+    <w:p>
+      <w:r>
+        <w:t xml:space="preserve">On peut voir </w:t>
+      </w:r>
+      <w:proofErr w:type="gramStart"/>
+      <w:r>
+        <w:t>l’email</w:t>
+      </w:r>
+      <w:proofErr w:type="gramEnd"/>
+      <w:r>
+        <w:t xml:space="preserve"> lié à chaque compte, sa date de création, </w:t>
+      </w:r>
+      <w:r>
+        <w:t>la dernière fois</w:t>
+      </w:r>
+      <w:r>
+        <w:t xml:space="preserve"> qu’ils ont connecté au site</w:t>
+      </w:r>
+      <w:r>
+        <w:t xml:space="preserve"> et l’UID qui est un identifiant unique attribué à chaque utilisateur du site. J’utilise l</w:t>
+      </w:r>
+      <w:r>
+        <w:t>’UID pour le stockage des quiz mais j’en parlerai plus tard.</w:t>
+      </w:r>
+    </w:p>
+    <w:p/>
+    <w:p/>
+    <w:p/>
+    <w:p/>
+    <w:p/>
+    <w:p/>
+    <w:p/>
+    <w:p/>
+    <w:p/>
+    <w:p/>
+    <w:p/>
+    <w:p/>
+    <w:p/>
+    <w:p/>
+    <w:p/>
+    <w:p/>
+    <w:p/>
+    <w:p/>
+    <w:p/>
+    <w:p/>
+    <w:p/>
+    <w:p/>
+    <w:p/>
+    <w:p/>
+    <w:p/>
+    <w:p>
+      <w:pPr>
+        <w:pStyle w:val="Titre3"/>
+      </w:pPr>
+      <w:r>
+        <w:lastRenderedPageBreak/>
+        <w:t>Page ‘Création de quiz’</w:t>
+      </w:r>
+    </w:p>
+    <w:p/>
+    <w:p>
+      <w:r>
+        <w:t xml:space="preserve">Grâce à ce page les utilisateurs peuvent créer des sites qui seront </w:t>
+      </w:r>
+      <w:r>
+        <w:t xml:space="preserve">affichés sur le page d’accueil. Pour créer son quiz l’utilisateur doit d’abord </w:t>
+      </w:r>
+      <w:r>
+        <w:t xml:space="preserve">le donner un titre, une description et il doit choisir un thème </w:t>
+      </w:r>
+      <w:r>
+        <w:t>d’une liste</w:t>
+      </w:r>
+      <w:r>
+        <w:t xml:space="preserve"> fait</w:t>
+      </w:r>
+      <w:r>
+        <w:t>e</w:t>
+      </w:r>
+      <w:r>
+        <w:t xml:space="preserve"> par </w:t>
+      </w:r>
+      <w:r>
+        <w:t>les administrateurs</w:t>
+      </w:r>
+      <w:r>
+        <w:t xml:space="preserve"> du site.</w:t>
+      </w:r>
+      <w:r>
+        <w:t xml:space="preserve"> Le quiz doit aussi contenir au moins une question et si l’utilisateur le souhaite, il peut rajouter jusqu’à 20 questions en appuyant sur le bouton more questions.</w:t>
+      </w:r>
+    </w:p>
+    <w:p>
+      <w:r>
+        <w:t xml:space="preserve">Quand l’utilisateur a réalisé son quiz, il est stocké dans le </w:t>
+      </w:r>
+      <w:proofErr w:type="spellStart"/>
+      <w:r>
+        <w:t>realtime</w:t>
+      </w:r>
+      <w:proofErr w:type="spellEnd"/>
+      <w:r>
+        <w:t xml:space="preserve"> </w:t>
+      </w:r>
+      <w:proofErr w:type="spellStart"/>
+      <w:r>
+        <w:t>database</w:t>
+      </w:r>
+      <w:proofErr w:type="spellEnd"/>
+      <w:r>
+        <w:t xml:space="preserve"> sous son UID</w:t>
+      </w:r>
+      <w:r>
+        <w:t xml:space="preserve"> (unique user ID)</w:t>
+      </w:r>
+      <w:r>
+        <w:t>.</w:t>
+      </w:r>
+    </w:p>
+    <w:p/>
+    <w:p/>
+    <w:p>
+      <w:r>
+        <w:t xml:space="preserve">Le tableau de quiz qui se trouve dans le </w:t>
+      </w:r>
+      <w:proofErr w:type="spellStart"/>
+      <w:r>
+        <w:t>realtime</w:t>
+      </w:r>
+      <w:proofErr w:type="spellEnd"/>
+      <w:r>
+        <w:t xml:space="preserve"> </w:t>
+      </w:r>
+      <w:proofErr w:type="spellStart"/>
+      <w:r>
+        <w:t>database</w:t>
+      </w:r>
+      <w:proofErr w:type="spellEnd"/>
+      <w:r>
+        <w:t> :</w:t>
+      </w:r>
+    </w:p>
+    <w:p/>
+    <w:p/>
     <w:bookmarkEnd w:id="27"/>
     <w:p>
       <w:pPr>
@@ -19347,9 +20094,504 @@
       </w:pPr>
       <w:r>
         <w:rPr>
+          <w:noProof/>
+        </w:rPr>
+        <mc:AlternateContent>
+          <mc:Choice Requires="wpg">
+            <w:drawing>
+              <wp:anchor distT="0" distB="0" distL="114300" distR="114300" simplePos="0" relativeHeight="251848704" behindDoc="0" locked="0" layoutInCell="1" allowOverlap="1" wp14:anchorId="010891D8" wp14:editId="64A541EE">
+                <wp:simplePos x="0" y="0"/>
+                <wp:positionH relativeFrom="margin">
+                  <wp:align>center</wp:align>
+                </wp:positionH>
+                <wp:positionV relativeFrom="paragraph">
+                  <wp:posOffset>17145</wp:posOffset>
+                </wp:positionV>
+                <wp:extent cx="4591050" cy="4938395"/>
+                <wp:effectExtent l="0" t="0" r="0" b="0"/>
+                <wp:wrapNone/>
+                <wp:docPr id="75" name="Groupe 75"/>
+                <wp:cNvGraphicFramePr/>
+                <a:graphic xmlns:a="http://schemas.openxmlformats.org/drawingml/2006/main">
+                  <a:graphicData uri="http://schemas.microsoft.com/office/word/2010/wordprocessingGroup">
+                    <wpg:wgp>
+                      <wpg:cNvGrpSpPr/>
+                      <wpg:grpSpPr>
+                        <a:xfrm>
+                          <a:off x="0" y="0"/>
+                          <a:ext cx="4591050" cy="4938395"/>
+                          <a:chOff x="0" y="0"/>
+                          <a:chExt cx="4591050" cy="4938395"/>
+                        </a:xfrm>
+                      </wpg:grpSpPr>
+                      <pic:pic xmlns:pic="http://schemas.openxmlformats.org/drawingml/2006/picture">
+                        <pic:nvPicPr>
+                          <pic:cNvPr id="54" name="Image 54"/>
+                          <pic:cNvPicPr>
+                            <a:picLocks noChangeAspect="1"/>
+                          </pic:cNvPicPr>
+                        </pic:nvPicPr>
+                        <pic:blipFill>
+                          <a:blip r:embed="rId40">
+                            <a:extLst>
+                              <a:ext uri="{28A0092B-C50C-407E-A947-70E740481C1C}">
+                                <a14:useLocalDpi xmlns:a14="http://schemas.microsoft.com/office/drawing/2010/main" val="0"/>
+                              </a:ext>
+                            </a:extLst>
+                          </a:blip>
+                          <a:stretch>
+                            <a:fillRect/>
+                          </a:stretch>
+                        </pic:blipFill>
+                        <pic:spPr>
+                          <a:xfrm>
+                            <a:off x="0" y="0"/>
+                            <a:ext cx="4591050" cy="4938395"/>
+                          </a:xfrm>
+                          <a:prstGeom prst="rect">
+                            <a:avLst/>
+                          </a:prstGeom>
+                        </pic:spPr>
+                      </pic:pic>
+                      <wps:wsp>
+                        <wps:cNvPr id="68" name="Connecteur droit 68"/>
+                        <wps:cNvCnPr/>
+                        <wps:spPr>
+                          <a:xfrm>
+                            <a:off x="547502" y="410936"/>
+                            <a:ext cx="1828800" cy="6350"/>
+                          </a:xfrm>
+                          <a:prstGeom prst="line">
+                            <a:avLst/>
+                          </a:prstGeom>
+                          <a:ln w="38100">
+                            <a:solidFill>
+                              <a:srgbClr val="FF0000"/>
+                            </a:solidFill>
+                          </a:ln>
+                        </wps:spPr>
+                        <wps:style>
+                          <a:lnRef idx="1">
+                            <a:schemeClr val="accent1"/>
+                          </a:lnRef>
+                          <a:fillRef idx="0">
+                            <a:schemeClr val="accent1"/>
+                          </a:fillRef>
+                          <a:effectRef idx="0">
+                            <a:schemeClr val="accent1"/>
+                          </a:effectRef>
+                          <a:fontRef idx="minor">
+                            <a:schemeClr val="tx1"/>
+                          </a:fontRef>
+                        </wps:style>
+                        <wps:bodyPr/>
+                      </wps:wsp>
+                      <wps:wsp>
+                        <wps:cNvPr id="73" name="Zone de texte 73"/>
+                        <wps:cNvSpPr txBox="1"/>
+                        <wps:spPr>
+                          <a:xfrm>
+                            <a:off x="2410690" y="160317"/>
+                            <a:ext cx="1663700" cy="285750"/>
+                          </a:xfrm>
+                          <a:prstGeom prst="rect">
+                            <a:avLst/>
+                          </a:prstGeom>
+                          <a:noFill/>
+                          <a:ln w="6350">
+                            <a:noFill/>
+                          </a:ln>
+                        </wps:spPr>
+                        <wps:txbx>
+                          <w:txbxContent>
+                            <w:p>
+                              <w:pPr>
+                                <w:rPr>
+                                  <w:b/>
+                                  <w:bCs/>
+                                  <w:color w:val="FF0000"/>
+                                  <w:lang w:val="fr-CH"/>
+                                </w:rPr>
+                              </w:pPr>
+                              <w:r>
+                                <w:rPr>
+                                  <w:b/>
+                                  <w:bCs/>
+                                  <w:color w:val="FF0000"/>
+                                  <w:lang w:val="fr-CH"/>
+                                </w:rPr>
+                                <w:t>L’UID de l’utilisateur</w:t>
+                              </w:r>
+                            </w:p>
+                          </w:txbxContent>
+                        </wps:txbx>
+                        <wps:bodyPr rot="0" spcFirstLastPara="0" vertOverflow="overflow" horzOverflow="overflow" vert="horz" wrap="square" lIns="91440" tIns="45720" rIns="91440" bIns="45720" numCol="1" spcCol="0" rtlCol="0" fromWordArt="0" anchor="t" anchorCtr="0" forceAA="0" compatLnSpc="1">
+                          <a:prstTxWarp prst="textNoShape">
+                            <a:avLst/>
+                          </a:prstTxWarp>
+                          <a:noAutofit/>
+                        </wps:bodyPr>
+                      </wps:wsp>
+                    </wpg:wgp>
+                  </a:graphicData>
+                </a:graphic>
+              </wp:anchor>
+            </w:drawing>
+          </mc:Choice>
+          <mc:Fallback>
+            <w:pict>
+              <v:group w14:anchorId="010891D8" id="Groupe 75" o:spid="_x0000_s1061" style="position:absolute;left:0;text-align:left;margin-left:0;margin-top:1.35pt;width:361.5pt;height:388.85pt;z-index:251848704;mso-position-horizontal:center;mso-position-horizontal-relative:margin" coordsize="45910,49383" o:gfxdata="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">
+                <v:shape id="Image 54" o:spid="_x0000_s1062" type="#_x0000_t75" style="position:absolute;width:45910;height:49383;visibility:visible;mso-wrap-style:square" o:gfxdata="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">
+                  <v:imagedata r:id="rId41" o:title=""/>
+                </v:shape>
+                <v:line id="Connecteur droit 68" o:spid="_x0000_s1063" style="position:absolute;visibility:visible;mso-wrap-style:square" from="5475,4109" to="23763,4172" o:connectortype="straight" o:gfxdata="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" strokecolor="red" strokeweight="3pt">
+                  <v:stroke joinstyle="miter"/>
+                </v:line>
+                <v:shape id="Zone de texte 73" o:spid="_x0000_s1064" type="#_x0000_t202" style="position:absolute;left:24106;top:1603;width:16637;height:2857;visibility:visible;mso-wrap-style:square;v-text-anchor:top" o:gfxdata="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" filled="f" stroked="f" strokeweight=".5pt">
+                  <v:textbox>
+                    <w:txbxContent>
+                      <w:p>
+                        <w:pPr>
+                          <w:rPr>
+                            <w:b/>
+                            <w:bCs/>
+                            <w:color w:val="FF0000"/>
+                            <w:lang w:val="fr-CH"/>
+                          </w:rPr>
+                        </w:pPr>
+                        <w:r>
+                          <w:rPr>
+                            <w:b/>
+                            <w:bCs/>
+                            <w:color w:val="FF0000"/>
+                            <w:lang w:val="fr-CH"/>
+                          </w:rPr>
+                          <w:t>L’UID de l’utilisateur</w:t>
+                        </w:r>
+                      </w:p>
+                    </w:txbxContent>
+                  </v:textbox>
+                </v:shape>
+                <w10:wrap anchorx="margin"/>
+              </v:group>
+            </w:pict>
+          </mc:Fallback>
+        </mc:AlternateContent>
+      </w:r>
+    </w:p>
+    <w:p>
+      <w:pPr>
+        <w:ind w:firstLine="360"/>
+        <w:rPr>
           <w:i/>
           <w:iCs/>
         </w:rPr>
+      </w:pPr>
+    </w:p>
+    <w:p>
+      <w:pPr>
+        <w:ind w:firstLine="360"/>
+        <w:rPr>
+          <w:i/>
+          <w:iCs/>
+        </w:rPr>
+      </w:pPr>
+    </w:p>
+    <w:p>
+      <w:pPr>
+        <w:ind w:firstLine="360"/>
+        <w:rPr>
+          <w:i/>
+          <w:iCs/>
+        </w:rPr>
+      </w:pPr>
+    </w:p>
+    <w:p>
+      <w:pPr>
+        <w:ind w:firstLine="360"/>
+        <w:rPr>
+          <w:i/>
+          <w:iCs/>
+        </w:rPr>
+      </w:pPr>
+    </w:p>
+    <w:p>
+      <w:pPr>
+        <w:ind w:firstLine="360"/>
+        <w:rPr>
+          <w:i/>
+          <w:iCs/>
+        </w:rPr>
+      </w:pPr>
+    </w:p>
+    <w:p>
+      <w:pPr>
+        <w:ind w:firstLine="360"/>
+        <w:rPr>
+          <w:i/>
+          <w:iCs/>
+        </w:rPr>
+      </w:pPr>
+    </w:p>
+    <w:p>
+      <w:pPr>
+        <w:ind w:firstLine="360"/>
+        <w:rPr>
+          <w:i/>
+          <w:iCs/>
+        </w:rPr>
+      </w:pPr>
+    </w:p>
+    <w:p>
+      <w:pPr>
+        <w:ind w:firstLine="360"/>
+        <w:rPr>
+          <w:i/>
+          <w:iCs/>
+        </w:rPr>
+      </w:pPr>
+    </w:p>
+    <w:p>
+      <w:pPr>
+        <w:rPr>
+          <w:i/>
+          <w:iCs/>
+        </w:rPr>
+      </w:pPr>
+    </w:p>
+    <w:p>
+      <w:pPr>
+        <w:rPr>
+          <w:i/>
+          <w:iCs/>
+        </w:rPr>
+      </w:pPr>
+    </w:p>
+    <w:p>
+      <w:pPr>
+        <w:rPr>
+          <w:i/>
+          <w:iCs/>
+        </w:rPr>
+      </w:pPr>
+    </w:p>
+    <w:p>
+      <w:pPr>
+        <w:ind w:firstLine="360"/>
+        <w:rPr>
+          <w:i/>
+          <w:iCs/>
+        </w:rPr>
+      </w:pPr>
+    </w:p>
+    <w:p>
+      <w:pPr>
+        <w:ind w:firstLine="360"/>
+        <w:rPr>
+          <w:i/>
+          <w:iCs/>
+        </w:rPr>
+      </w:pPr>
+    </w:p>
+    <w:p>
+      <w:pPr>
+        <w:ind w:firstLine="360"/>
+        <w:rPr>
+          <w:i/>
+          <w:iCs/>
+        </w:rPr>
+      </w:pPr>
+    </w:p>
+    <w:p>
+      <w:pPr>
+        <w:ind w:firstLine="360"/>
+        <w:rPr>
+          <w:i/>
+          <w:iCs/>
+        </w:rPr>
+      </w:pPr>
+    </w:p>
+    <w:p>
+      <w:pPr>
+        <w:ind w:firstLine="360"/>
+        <w:rPr>
+          <w:i/>
+          <w:iCs/>
+        </w:rPr>
+      </w:pPr>
+    </w:p>
+    <w:p>
+      <w:pPr>
+        <w:ind w:firstLine="360"/>
+        <w:rPr>
+          <w:i/>
+          <w:iCs/>
+        </w:rPr>
+      </w:pPr>
+    </w:p>
+    <w:p>
+      <w:pPr>
+        <w:ind w:firstLine="360"/>
+        <w:rPr>
+          <w:i/>
+          <w:iCs/>
+        </w:rPr>
+      </w:pPr>
+    </w:p>
+    <w:p>
+      <w:pPr>
+        <w:ind w:firstLine="360"/>
+        <w:rPr>
+          <w:i/>
+          <w:iCs/>
+        </w:rPr>
+      </w:pPr>
+    </w:p>
+    <w:p>
+      <w:pPr>
+        <w:ind w:firstLine="360"/>
+        <w:rPr>
+          <w:i/>
+          <w:iCs/>
+        </w:rPr>
+      </w:pPr>
+    </w:p>
+    <w:p>
+      <w:pPr>
+        <w:ind w:firstLine="360"/>
+        <w:rPr>
+          <w:i/>
+          <w:iCs/>
+        </w:rPr>
+      </w:pPr>
+    </w:p>
+    <w:p>
+      <w:pPr>
+        <w:ind w:firstLine="360"/>
+        <w:rPr>
+          <w:i/>
+          <w:iCs/>
+        </w:rPr>
+      </w:pPr>
+    </w:p>
+    <w:p>
+      <w:pPr>
+        <w:ind w:firstLine="360"/>
+        <w:rPr>
+          <w:i/>
+          <w:iCs/>
+        </w:rPr>
+      </w:pPr>
+    </w:p>
+    <w:p>
+      <w:pPr>
+        <w:ind w:firstLine="360"/>
+        <w:rPr>
+          <w:i/>
+          <w:iCs/>
+        </w:rPr>
+      </w:pPr>
+    </w:p>
+    <w:p>
+      <w:pPr>
+        <w:ind w:firstLine="360"/>
+        <w:rPr>
+          <w:i/>
+          <w:iCs/>
+        </w:rPr>
+      </w:pPr>
+    </w:p>
+    <w:p>
+      <w:pPr>
+        <w:ind w:firstLine="360"/>
+        <w:rPr>
+          <w:i/>
+          <w:iCs/>
+        </w:rPr>
+      </w:pPr>
+    </w:p>
+    <w:p>
+      <w:pPr>
+        <w:ind w:firstLine="360"/>
+      </w:pPr>
+    </w:p>
+    <w:p>
+      <w:pPr>
+        <w:ind w:firstLine="360"/>
+        <w:rPr>
+          <w:i/>
+          <w:iCs/>
+        </w:rPr>
+      </w:pPr>
+    </w:p>
+    <w:p>
+      <w:pPr>
+        <w:ind w:firstLine="360"/>
+        <w:rPr>
+          <w:i/>
+          <w:iCs/>
+        </w:rPr>
+      </w:pPr>
+    </w:p>
+    <w:p>
+      <w:pPr>
+        <w:ind w:firstLine="360"/>
+        <w:rPr>
+          <w:i/>
+          <w:iCs/>
+        </w:rPr>
+      </w:pPr>
+    </w:p>
+    <w:p>
+      <w:pPr>
+        <w:ind w:firstLine="360"/>
+        <w:rPr>
+          <w:i/>
+          <w:iCs/>
+        </w:rPr>
+      </w:pPr>
+    </w:p>
+    <w:p>
+      <w:pPr>
+        <w:ind w:firstLine="360"/>
+        <w:rPr>
+          <w:i/>
+          <w:iCs/>
+        </w:rPr>
+      </w:pPr>
+    </w:p>
+    <w:p>
+      <w:pPr>
+        <w:ind w:firstLine="360"/>
+        <w:rPr>
+          <w:i/>
+          <w:iCs/>
+        </w:rPr>
+      </w:pPr>
+    </w:p>
+    <w:p>
+      <w:pPr>
+        <w:ind w:firstLine="360"/>
+        <w:rPr>
+          <w:i/>
+          <w:iCs/>
+        </w:rPr>
+      </w:pPr>
+    </w:p>
+    <w:p>
+      <w:pPr>
+        <w:ind w:firstLine="360"/>
+        <w:rPr>
+          <w:i/>
+          <w:iCs/>
+        </w:rPr>
+      </w:pPr>
+      <w:r>
+        <w:rPr>
+          <w:i/>
+          <w:iCs/>
+        </w:rPr>
+        <w:lastRenderedPageBreak/>
         <w:t>Décrire la réalisation "physique" de votre projet</w:t>
       </w:r>
     </w:p>
@@ -21014,21 +22256,8 @@
           <w:szCs w:val="14"/>
           <w:lang w:eastAsia="fr-FR"/>
         </w:rPr>
-        <w:t xml:space="preserve"> complet avec toutes ses </w:t>
-      </w:r>
-      <w:proofErr w:type="gramStart"/>
-      <w:r>
-        <w:rPr>
-          <w:rFonts w:ascii="Arial" w:hAnsi="Arial"/>
-          <w:i/>
-          <w:iCs/>
-          <w:sz w:val="24"/>
-          <w:szCs w:val="14"/>
-          <w:lang w:eastAsia="fr-FR"/>
-        </w:rPr>
-        <w:t>annexes:</w:t>
-      </w:r>
-      <w:proofErr w:type="gramEnd"/>
+        <w:t xml:space="preserve"> complet avec toutes ses annexes:</w:t>
+      </w:r>
     </w:p>
     <w:p>
       <w:pPr>
@@ -21093,7 +22322,6 @@
           <w:lang w:eastAsia="fr-FR"/>
         </w:rPr>
       </w:pPr>
-      <w:proofErr w:type="gramStart"/>
       <w:r>
         <w:rPr>
           <w:rFonts w:ascii="Arial" w:hAnsi="Arial"/>
@@ -21114,43 +22342,7 @@
           <w:szCs w:val="14"/>
           <w:lang w:eastAsia="fr-FR"/>
         </w:rPr>
-        <w:t>ultimédia:</w:t>
-      </w:r>
-      <w:proofErr w:type="gramEnd"/>
-      <w:r>
-        <w:rPr>
-          <w:rFonts w:ascii="Arial" w:hAnsi="Arial"/>
-          <w:i/>
-          <w:iCs/>
-          <w:sz w:val="24"/>
-          <w:szCs w:val="14"/>
-          <w:lang w:eastAsia="fr-FR"/>
-        </w:rPr>
-        <w:t xml:space="preserve"> carte de site, maquettes papier, story </w:t>
-      </w:r>
-      <w:proofErr w:type="spellStart"/>
-      <w:r>
-        <w:rPr>
-          <w:rFonts w:ascii="Arial" w:hAnsi="Arial"/>
-          <w:i/>
-          <w:iCs/>
-          <w:sz w:val="24"/>
-          <w:szCs w:val="14"/>
-          <w:lang w:eastAsia="fr-FR"/>
-        </w:rPr>
-        <w:t>board</w:t>
-      </w:r>
-      <w:proofErr w:type="spellEnd"/>
-      <w:r>
-        <w:rPr>
-          <w:rFonts w:ascii="Arial" w:hAnsi="Arial"/>
-          <w:i/>
-          <w:iCs/>
-          <w:sz w:val="24"/>
-          <w:szCs w:val="14"/>
-          <w:lang w:eastAsia="fr-FR"/>
-        </w:rPr>
-        <w:t xml:space="preserve"> préliminaire, …</w:t>
+        <w:t>ultimédia: carte de site, maquettes papier, story board préliminaire, …</w:t>
       </w:r>
     </w:p>
     <w:p>
@@ -21189,31 +22381,7 @@
           <w:szCs w:val="14"/>
           <w:lang w:eastAsia="fr-FR"/>
         </w:rPr>
-        <w:t xml:space="preserve">ases de </w:t>
-      </w:r>
-      <w:proofErr w:type="gramStart"/>
-      <w:r>
-        <w:rPr>
-          <w:rFonts w:ascii="Arial" w:hAnsi="Arial"/>
-          <w:i/>
-          <w:iCs/>
-          <w:sz w:val="24"/>
-          <w:szCs w:val="14"/>
-          <w:lang w:eastAsia="fr-FR"/>
-        </w:rPr>
-        <w:t>données:</w:t>
-      </w:r>
-      <w:proofErr w:type="gramEnd"/>
-      <w:r>
-        <w:rPr>
-          <w:rFonts w:ascii="Arial" w:hAnsi="Arial"/>
-          <w:i/>
-          <w:iCs/>
-          <w:sz w:val="24"/>
-          <w:szCs w:val="14"/>
-          <w:lang w:eastAsia="fr-FR"/>
-        </w:rPr>
-        <w:t xml:space="preserve"> interfaces graphiques, modèle conceptuel.</w:t>
+        <w:t>ases de données: interfaces graphiques, modèle conceptuel.</w:t>
       </w:r>
     </w:p>
     <w:p>
@@ -21232,7 +22400,6 @@
           <w:lang w:eastAsia="fr-FR"/>
         </w:rPr>
       </w:pPr>
-      <w:proofErr w:type="gramStart"/>
       <w:r>
         <w:rPr>
           <w:rFonts w:ascii="Arial" w:hAnsi="Arial"/>
@@ -21253,19 +22420,7 @@
           <w:szCs w:val="14"/>
           <w:lang w:eastAsia="fr-FR"/>
         </w:rPr>
-        <w:t>rogrammation:</w:t>
-      </w:r>
-      <w:proofErr w:type="gramEnd"/>
-      <w:r>
-        <w:rPr>
-          <w:rFonts w:ascii="Arial" w:hAnsi="Arial"/>
-          <w:i/>
-          <w:iCs/>
-          <w:sz w:val="24"/>
-          <w:szCs w:val="14"/>
-          <w:lang w:eastAsia="fr-FR"/>
-        </w:rPr>
-        <w:t xml:space="preserve"> interfaces graphiques, maquettes, analyse fonctionnelle…</w:t>
+        <w:t>rogrammation: interfaces graphiques, maquettes, analyse fonctionnelle…</w:t>
       </w:r>
     </w:p>
     <w:p>
@@ -21325,25 +22480,7 @@
           <w:iCs/>
           <w:szCs w:val="14"/>
         </w:rPr>
-        <w:t xml:space="preserve">Décrire la stratégie globale de </w:t>
-      </w:r>
-      <w:proofErr w:type="gramStart"/>
-      <w:r>
-        <w:rPr>
-          <w:i/>
-          <w:iCs/>
-          <w:szCs w:val="14"/>
-        </w:rPr>
-        <w:t>test:</w:t>
-      </w:r>
-      <w:proofErr w:type="gramEnd"/>
-      <w:r>
-        <w:rPr>
-          <w:i/>
-          <w:iCs/>
-          <w:szCs w:val="14"/>
-        </w:rPr>
-        <w:t xml:space="preserve"> </w:t>
+        <w:t xml:space="preserve">Décrire la stratégie globale de test: </w:t>
       </w:r>
     </w:p>
     <w:p>
@@ -21374,23 +22511,13 @@
           <w:szCs w:val="14"/>
         </w:rPr>
       </w:pPr>
-      <w:proofErr w:type="gramStart"/>
       <w:r>
         <w:rPr>
           <w:i/>
           <w:iCs/>
           <w:szCs w:val="14"/>
         </w:rPr>
-        <w:t>types</w:t>
-      </w:r>
-      <w:proofErr w:type="gramEnd"/>
-      <w:r>
-        <w:rPr>
-          <w:i/>
-          <w:iCs/>
-          <w:szCs w:val="14"/>
-        </w:rPr>
-        <w:t xml:space="preserve"> de des tests et ordre dans lequel ils seront effectués.</w:t>
+        <w:t>types de des tests et ordre dans lequel ils seront effectués.</w:t>
       </w:r>
     </w:p>
     <w:p>
@@ -21410,23 +22537,13 @@
           <w:szCs w:val="14"/>
         </w:rPr>
       </w:pPr>
-      <w:proofErr w:type="gramStart"/>
       <w:r>
         <w:rPr>
           <w:i/>
           <w:iCs/>
           <w:szCs w:val="14"/>
         </w:rPr>
-        <w:t>les</w:t>
-      </w:r>
-      <w:proofErr w:type="gramEnd"/>
-      <w:r>
-        <w:rPr>
-          <w:i/>
-          <w:iCs/>
-          <w:szCs w:val="14"/>
-        </w:rPr>
-        <w:t xml:space="preserve"> moyens à mettre en œuvre.</w:t>
+        <w:t>les moyens à mettre en œuvre.</w:t>
       </w:r>
     </w:p>
     <w:p>
@@ -21446,23 +22563,13 @@
           <w:szCs w:val="14"/>
         </w:rPr>
       </w:pPr>
-      <w:proofErr w:type="gramStart"/>
       <w:r>
         <w:rPr>
           <w:i/>
           <w:iCs/>
           <w:szCs w:val="14"/>
         </w:rPr>
-        <w:t>couverture</w:t>
-      </w:r>
-      <w:proofErr w:type="gramEnd"/>
-      <w:r>
-        <w:rPr>
-          <w:i/>
-          <w:iCs/>
-          <w:szCs w:val="14"/>
-        </w:rPr>
-        <w:t xml:space="preserve"> des tests (tests exhaustifs ou non, si non, pourquoi ?).</w:t>
+        <w:t>couverture des tests (tests exhaustifs ou non, si non, pourquoi ?).</w:t>
       </w:r>
     </w:p>
     <w:p>
@@ -21482,23 +22589,13 @@
           <w:szCs w:val="14"/>
         </w:rPr>
       </w:pPr>
-      <w:proofErr w:type="gramStart"/>
       <w:r>
         <w:rPr>
           <w:i/>
           <w:iCs/>
           <w:szCs w:val="14"/>
         </w:rPr>
-        <w:t>données</w:t>
-      </w:r>
-      <w:proofErr w:type="gramEnd"/>
-      <w:r>
-        <w:rPr>
-          <w:i/>
-          <w:iCs/>
-          <w:szCs w:val="14"/>
-        </w:rPr>
-        <w:t xml:space="preserve"> de test à prévoir (données réelles ?).</w:t>
+        <w:t>données de test à prévoir (données réelles ?).</w:t>
       </w:r>
     </w:p>
     <w:p>
@@ -21518,23 +22615,13 @@
           <w:szCs w:val="14"/>
         </w:rPr>
       </w:pPr>
-      <w:proofErr w:type="gramStart"/>
       <w:r>
         <w:rPr>
           <w:i/>
           <w:iCs/>
           <w:szCs w:val="14"/>
         </w:rPr>
-        <w:t>les</w:t>
-      </w:r>
-      <w:proofErr w:type="gramEnd"/>
-      <w:r>
-        <w:rPr>
-          <w:i/>
-          <w:iCs/>
-          <w:szCs w:val="14"/>
-        </w:rPr>
-        <w:t xml:space="preserve"> testeurs extérieurs éventuels.</w:t>
+        <w:t>les testeurs extérieurs éventuels.</w:t>
       </w:r>
     </w:p>
     <w:p>
@@ -21576,23 +22663,13 @@
         </w:rPr>
         <w:annotationRef/>
       </w:r>
-      <w:proofErr w:type="gramStart"/>
       <w:r>
         <w:rPr>
           <w:rFonts w:ascii="Arial" w:hAnsi="Arial" w:cs="Arial"/>
           <w:i/>
           <w:sz w:val="24"/>
         </w:rPr>
-        <w:t>risques</w:t>
-      </w:r>
-      <w:proofErr w:type="gramEnd"/>
-      <w:r>
-        <w:rPr>
-          <w:rFonts w:ascii="Arial" w:hAnsi="Arial" w:cs="Arial"/>
-          <w:i/>
-          <w:sz w:val="24"/>
-        </w:rPr>
-        <w:t xml:space="preserve"> techniques (complexité, manque de compétences, …).</w:t>
+        <w:t>risques techniques (complexité, manque de compétences, …).</w:t>
       </w:r>
     </w:p>
     <w:p>
@@ -21630,25 +22707,7 @@
           <w:i/>
           <w:sz w:val="24"/>
         </w:rPr>
-        <w:t xml:space="preserve">Décrire aussi quelles solutions </w:t>
-      </w:r>
-      <w:proofErr w:type="gramStart"/>
-      <w:r>
-        <w:rPr>
-          <w:rFonts w:ascii="Arial" w:hAnsi="Arial" w:cs="Arial"/>
-          <w:i/>
-          <w:sz w:val="24"/>
-        </w:rPr>
-        <w:t>ont</w:t>
-      </w:r>
-      <w:proofErr w:type="gramEnd"/>
-      <w:r>
-        <w:rPr>
-          <w:rFonts w:ascii="Arial" w:hAnsi="Arial" w:cs="Arial"/>
-          <w:i/>
-          <w:sz w:val="24"/>
-        </w:rPr>
-        <w:t xml:space="preserve"> été appliquées pour réduire les risques (priorités, formation, actions, …).</w:t>
+        <w:t>Décrire aussi quelles solutions ont été appliquées pour réduire les risques (priorités, formation, actions, …).</w:t>
       </w:r>
     </w:p>
     <w:p>
@@ -21727,7 +22786,6 @@
           <w:lang w:eastAsia="fr-FR"/>
         </w:rPr>
       </w:pPr>
-      <w:proofErr w:type="gramStart"/>
       <w:r>
         <w:rPr>
           <w:rFonts w:ascii="Arial" w:hAnsi="Arial"/>
@@ -21737,19 +22795,7 @@
           <w:szCs w:val="14"/>
           <w:lang w:eastAsia="fr-FR"/>
         </w:rPr>
-        <w:t>planning</w:t>
-      </w:r>
-      <w:proofErr w:type="gramEnd"/>
-      <w:r>
-        <w:rPr>
-          <w:rFonts w:ascii="Arial" w:hAnsi="Arial"/>
-          <w:i/>
-          <w:iCs/>
-          <w:sz w:val="24"/>
-          <w:szCs w:val="14"/>
-          <w:lang w:eastAsia="fr-FR"/>
-        </w:rPr>
-        <w:t xml:space="preserve"> indiquant les dates de début et de fin du projet ainsi que le découpage connu des diverses phases. </w:t>
+        <w:t xml:space="preserve">planning indiquant les dates de début et de fin du projet ainsi que le découpage connu des diverses phases. </w:t>
       </w:r>
     </w:p>
     <w:p>
@@ -21768,7 +22814,6 @@
           <w:lang w:eastAsia="fr-FR"/>
         </w:rPr>
       </w:pPr>
-      <w:proofErr w:type="gramStart"/>
       <w:r>
         <w:rPr>
           <w:rFonts w:ascii="Arial" w:hAnsi="Arial"/>
@@ -21778,19 +22823,7 @@
           <w:szCs w:val="14"/>
           <w:lang w:eastAsia="fr-FR"/>
         </w:rPr>
-        <w:t>partage</w:t>
-      </w:r>
-      <w:proofErr w:type="gramEnd"/>
-      <w:r>
-        <w:rPr>
-          <w:rFonts w:ascii="Arial" w:hAnsi="Arial"/>
-          <w:i/>
-          <w:iCs/>
-          <w:sz w:val="24"/>
-          <w:szCs w:val="14"/>
-          <w:lang w:eastAsia="fr-FR"/>
-        </w:rPr>
-        <w:t xml:space="preserve"> des tâches en cas de travail à plusieurs.</w:t>
+        <w:t>partage des tâches en cas de travail à plusieurs.</w:t>
       </w:r>
     </w:p>
     <w:p>
@@ -21897,18 +22930,8 @@
           <w:i/>
           <w:sz w:val="24"/>
         </w:rPr>
-        <w:t xml:space="preserve">Fournir tous les document de </w:t>
-      </w:r>
-      <w:proofErr w:type="gramStart"/>
-      <w:r>
-        <w:rPr>
-          <w:rFonts w:ascii="Arial" w:hAnsi="Arial" w:cs="Arial"/>
-          <w:i/>
-          <w:sz w:val="24"/>
-        </w:rPr>
-        <w:t>conception:</w:t>
-      </w:r>
-      <w:proofErr w:type="gramEnd"/>
+        <w:t>Fournir tous les document de conception:</w:t>
+      </w:r>
     </w:p>
     <w:p>
       <w:pPr>
@@ -21938,23 +22961,13 @@
           <w:sz w:val="24"/>
         </w:rPr>
       </w:pPr>
-      <w:proofErr w:type="gramStart"/>
       <w:r>
         <w:rPr>
           <w:rFonts w:ascii="Arial" w:hAnsi="Arial" w:cs="Arial"/>
           <w:i/>
           <w:sz w:val="24"/>
         </w:rPr>
-        <w:t>le</w:t>
-      </w:r>
-      <w:proofErr w:type="gramEnd"/>
-      <w:r>
-        <w:rPr>
-          <w:rFonts w:ascii="Arial" w:hAnsi="Arial" w:cs="Arial"/>
-          <w:i/>
-          <w:sz w:val="24"/>
-        </w:rPr>
-        <w:t xml:space="preserve"> choix du matériel HW</w:t>
+        <w:t>le choix du matériel HW</w:t>
       </w:r>
     </w:p>
     <w:p>
@@ -21970,23 +22983,13 @@
           <w:sz w:val="24"/>
         </w:rPr>
       </w:pPr>
-      <w:proofErr w:type="gramStart"/>
       <w:r>
         <w:rPr>
           <w:rFonts w:ascii="Arial" w:hAnsi="Arial" w:cs="Arial"/>
           <w:i/>
           <w:sz w:val="24"/>
         </w:rPr>
-        <w:t>le</w:t>
-      </w:r>
-      <w:proofErr w:type="gramEnd"/>
-      <w:r>
-        <w:rPr>
-          <w:rFonts w:ascii="Arial" w:hAnsi="Arial" w:cs="Arial"/>
-          <w:i/>
-          <w:sz w:val="24"/>
-        </w:rPr>
-        <w:t xml:space="preserve"> choix des systèmes d'exploitation pour la réalisation </w:t>
+        <w:t xml:space="preserve">le choix des systèmes d'exploitation pour la réalisation </w:t>
       </w:r>
       <w:r>
         <w:rPr>
@@ -22019,23 +23022,13 @@
           <w:sz w:val="24"/>
         </w:rPr>
       </w:pPr>
-      <w:proofErr w:type="gramStart"/>
       <w:r>
         <w:rPr>
           <w:rFonts w:ascii="Arial" w:hAnsi="Arial" w:cs="Arial"/>
           <w:i/>
           <w:sz w:val="24"/>
         </w:rPr>
-        <w:t>le</w:t>
-      </w:r>
-      <w:proofErr w:type="gramEnd"/>
-      <w:r>
-        <w:rPr>
-          <w:rFonts w:ascii="Arial" w:hAnsi="Arial" w:cs="Arial"/>
-          <w:i/>
-          <w:sz w:val="24"/>
-        </w:rPr>
-        <w:t xml:space="preserve"> choix des outils logiciels pour la réalisation </w:t>
+        <w:t xml:space="preserve">le choix des outils logiciels pour la réalisation </w:t>
       </w:r>
       <w:r>
         <w:rPr>
@@ -22068,23 +23061,13 @@
           <w:sz w:val="24"/>
         </w:rPr>
       </w:pPr>
-      <w:proofErr w:type="gramStart"/>
       <w:r>
         <w:rPr>
           <w:rFonts w:ascii="Arial" w:hAnsi="Arial" w:cs="Arial"/>
           <w:i/>
           <w:sz w:val="24"/>
         </w:rPr>
-        <w:t>site</w:t>
-      </w:r>
-      <w:proofErr w:type="gramEnd"/>
-      <w:r>
-        <w:rPr>
-          <w:rFonts w:ascii="Arial" w:hAnsi="Arial" w:cs="Arial"/>
-          <w:i/>
-          <w:sz w:val="24"/>
-        </w:rPr>
-        <w:t xml:space="preserve"> web: réaliser les maquettes avec un logiciel, décrire toutes les animations sur papier, définir les mots-clés, choisir une formule d'hébergement, définir la méthode de mise à jour, …</w:t>
+        <w:t>site web: réaliser les maquettes avec un logiciel, décrire toutes les animations sur papier, définir les mots-clés, choisir une formule d'hébergement, définir la méthode de mise à jour, …</w:t>
       </w:r>
     </w:p>
     <w:p>
@@ -22100,23 +23083,13 @@
           <w:sz w:val="24"/>
         </w:rPr>
       </w:pPr>
-      <w:proofErr w:type="gramStart"/>
       <w:r>
         <w:rPr>
           <w:rFonts w:ascii="Arial" w:hAnsi="Arial" w:cs="Arial"/>
           <w:i/>
           <w:sz w:val="24"/>
         </w:rPr>
-        <w:t>bases</w:t>
-      </w:r>
-      <w:proofErr w:type="gramEnd"/>
-      <w:r>
-        <w:rPr>
-          <w:rFonts w:ascii="Arial" w:hAnsi="Arial" w:cs="Arial"/>
-          <w:i/>
-          <w:sz w:val="24"/>
-        </w:rPr>
-        <w:t xml:space="preserve"> de données: décrire le modèle relationnel, le contenu détaillé des tables (caractéristiques de chaque champs) et les requêtes.</w:t>
+        <w:t>bases de données: décrire le modèle relationnel, le contenu détaillé des tables (caractéristiques de chaque champs) et les requêtes.</w:t>
       </w:r>
     </w:p>
     <w:p>
@@ -22132,41 +23105,13 @@
           <w:sz w:val="24"/>
         </w:rPr>
       </w:pPr>
-      <w:proofErr w:type="gramStart"/>
       <w:r>
         <w:rPr>
           <w:rFonts w:ascii="Arial" w:hAnsi="Arial" w:cs="Arial"/>
           <w:i/>
           <w:sz w:val="24"/>
         </w:rPr>
-        <w:t>programmation</w:t>
-      </w:r>
-      <w:proofErr w:type="gramEnd"/>
-      <w:r>
-        <w:rPr>
-          <w:rFonts w:ascii="Arial" w:hAnsi="Arial" w:cs="Arial"/>
-          <w:i/>
-          <w:sz w:val="24"/>
-        </w:rPr>
-        <w:t xml:space="preserve"> et scripts: organigramme, architecture du programme, découpage modulaire, entrées-sorties des modules, pseudo-code / </w:t>
-      </w:r>
-      <w:proofErr w:type="spellStart"/>
-      <w:r>
-        <w:rPr>
-          <w:rFonts w:ascii="Arial" w:hAnsi="Arial" w:cs="Arial"/>
-          <w:i/>
-          <w:sz w:val="24"/>
-        </w:rPr>
-        <w:t>structogramme</w:t>
-      </w:r>
-      <w:proofErr w:type="spellEnd"/>
-      <w:r>
-        <w:rPr>
-          <w:rFonts w:ascii="Arial" w:hAnsi="Arial" w:cs="Arial"/>
-          <w:i/>
-          <w:sz w:val="24"/>
-        </w:rPr>
-        <w:t>…</w:t>
+        <w:t>programmation et scripts: organigramme, architecture du programme, découpage modulaire, entrées-sorties des modules, pseudo-code / structogramme…</w:t>
       </w:r>
     </w:p>
     <w:p>
@@ -22370,14 +23315,7 @@
         <w:sz w:val="16"/>
         <w:szCs w:val="16"/>
       </w:rPr>
-      <w:t>0</w:t>
-    </w:r>
-    <w:r>
-      <w:rPr>
-        <w:sz w:val="16"/>
-        <w:szCs w:val="16"/>
-      </w:rPr>
-      <w:t>7</w:t>
+      <w:t>14</w:t>
     </w:r>
     <w:r>
       <w:rPr>

</xml_diff>

<commit_message>
Update - filter + themes
</commit_message>
<xml_diff>
--- a/Documentation/Dossier_de_projet_EST.docx
+++ b/Documentation/Dossier_de_projet_EST.docx
@@ -19870,6 +19870,9 @@
     </w:p>
     <w:p>
       <w:r>
+        <w:rPr>
+          <w:noProof/>
+        </w:rPr>
         <w:drawing>
           <wp:anchor distT="0" distB="0" distL="114300" distR="114300" simplePos="0" relativeHeight="251844608" behindDoc="0" locked="0" layoutInCell="1" allowOverlap="1" wp14:anchorId="2C07DB02" wp14:editId="4BDA9B1C">
             <wp:simplePos x="0" y="0"/>
@@ -19986,6 +19989,9 @@
       </w:pPr>
       <w:r>
         <w:lastRenderedPageBreak/>
+        <w:t xml:space="preserve"> </w:t>
+      </w:r>
+      <w:r>
         <w:t>Page ‘Création de quiz’</w:t>
       </w:r>
     </w:p>
@@ -20241,6 +20247,25 @@
           <mc:Fallback>
             <w:pict>
               <v:group w14:anchorId="010891D8" id="Groupe 75" o:spid="_x0000_s1061" style="position:absolute;left:0;text-align:left;margin-left:0;margin-top:1.35pt;width:361.5pt;height:388.85pt;z-index:251848704;mso-position-horizontal:center;mso-position-horizontal-relative:margin" coordsize="45910,49383" o:gfxdata="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">
+                <v:shapetype id="_x0000_t75" coordsize="21600,21600" o:spt="75" o:preferrelative="t" path="m@4@5l@4@11@9@11@9@5xe" filled="f" stroked="f">
+                  <v:stroke joinstyle="miter"/>
+                  <v:formulas>
+                    <v:f eqn="if lineDrawn pixelLineWidth 0"/>
+                    <v:f eqn="sum @0 1 0"/>
+                    <v:f eqn="sum 0 0 @1"/>
+                    <v:f eqn="prod @2 1 2"/>
+                    <v:f eqn="prod @3 21600 pixelWidth"/>
+                    <v:f eqn="prod @3 21600 pixelHeight"/>
+                    <v:f eqn="sum @0 0 1"/>
+                    <v:f eqn="prod @6 1 2"/>
+                    <v:f eqn="prod @7 21600 pixelWidth"/>
+                    <v:f eqn="sum @8 21600 0"/>
+                    <v:f eqn="prod @7 21600 pixelHeight"/>
+                    <v:f eqn="sum @10 21600 0"/>
+                  </v:formulas>
+                  <v:path o:extrusionok="f" gradientshapeok="t" o:connecttype="rect"/>
+                  <o:lock v:ext="edit" aspectratio="t"/>
+                </v:shapetype>
                 <v:shape id="Image 54" o:spid="_x0000_s1062" type="#_x0000_t75" style="position:absolute;width:45910;height:49383;visibility:visible;mso-wrap-style:square" o:gfxdata="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">
                   <v:imagedata r:id="rId41" o:title=""/>
                 </v:shape>

</xml_diff>

<commit_message>
edit page - update
</commit_message>
<xml_diff>
--- a/Documentation/Dossier_de_projet_EST.docx
+++ b/Documentation/Dossier_de_projet_EST.docx
@@ -16092,14 +16092,12 @@
               </w:rPr>
               <w:t xml:space="preserve">Un score de 0 est </w:t>
             </w:r>
-            <w:proofErr w:type="gramStart"/>
-            <w:r>
-              <w:rPr>
-                <w:szCs w:val="14"/>
-              </w:rPr>
-              <w:t>enregistrer</w:t>
-            </w:r>
-            <w:proofErr w:type="gramEnd"/>
+            <w:r>
+              <w:rPr>
+                <w:szCs w:val="14"/>
+              </w:rPr>
+              <w:t>enregistré</w:t>
+            </w:r>
             <w:r>
               <w:rPr>
                 <w:szCs w:val="14"/>
@@ -20953,11 +20951,3153 @@
           <w:i w:val="0"/>
           <w:iCs/>
         </w:rPr>
-        <w:t>s effectués</w:t>
+        <w:t xml:space="preserve">s </w:t>
+      </w:r>
+      <w:commentRangeStart w:id="31"/>
+      <w:commentRangeStart w:id="32"/>
+      <w:r>
+        <w:rPr>
+          <w:i w:val="0"/>
+          <w:iCs/>
+        </w:rPr>
+        <w:t>effectués</w:t>
       </w:r>
       <w:bookmarkEnd w:id="29"/>
       <w:bookmarkEnd w:id="30"/>
-    </w:p>
+      <w:commentRangeEnd w:id="31"/>
+      <w:r>
+        <w:rPr>
+          <w:rStyle w:val="Marquedecommentaire"/>
+          <w:b w:val="0"/>
+          <w:i w:val="0"/>
+          <w:u w:val="none"/>
+        </w:rPr>
+        <w:commentReference w:id="31"/>
+      </w:r>
+      <w:commentRangeEnd w:id="32"/>
+      <w:r>
+        <w:rPr>
+          <w:rStyle w:val="Marquedecommentaire"/>
+          <w:b w:val="0"/>
+          <w:i w:val="0"/>
+          <w:u w:val="none"/>
+        </w:rPr>
+        <w:commentReference w:id="32"/>
+      </w:r>
+    </w:p>
+    <w:p/>
+    <w:p>
+      <w:pPr>
+        <w:rPr>
+          <w:b/>
+          <w:bCs/>
+          <w:sz w:val="28"/>
+          <w:szCs w:val="22"/>
+        </w:rPr>
+      </w:pPr>
+      <w:r>
+        <w:rPr>
+          <w:b/>
+          <w:bCs/>
+          <w:sz w:val="28"/>
+          <w:szCs w:val="22"/>
+        </w:rPr>
+        <w:t>Gestion des comptes</w:t>
+      </w:r>
+    </w:p>
+    <w:tbl>
+      <w:tblPr>
+        <w:tblStyle w:val="Grilledutableau"/>
+        <w:tblW w:w="0" w:type="auto"/>
+        <w:tblLook w:val="04A0" w:firstRow="1" w:lastRow="0" w:firstColumn="1" w:lastColumn="0" w:noHBand="0" w:noVBand="1"/>
+      </w:tblPr>
+      <w:tblGrid>
+        <w:gridCol w:w="1948"/>
+        <w:gridCol w:w="4223"/>
+        <w:gridCol w:w="2861"/>
+      </w:tblGrid>
+      <w:tr>
+        <w:trPr>
+          <w:trHeight w:val="272"/>
+        </w:trPr>
+        <w:tc>
+          <w:tcPr>
+            <w:tcW w:w="2387" w:type="dxa"/>
+            <w:tcBorders>
+              <w:top w:val="single" w:sz="12" w:space="0" w:color="auto"/>
+              <w:left w:val="single" w:sz="18" w:space="0" w:color="auto"/>
+              <w:bottom w:val="double" w:sz="18" w:space="0" w:color="auto"/>
+              <w:right w:val="single" w:sz="12" w:space="0" w:color="auto"/>
+            </w:tcBorders>
+          </w:tcPr>
+          <w:p>
+            <w:pPr>
+              <w:pStyle w:val="En-tte"/>
+              <w:tabs>
+                <w:tab w:val="clear" w:pos="4536"/>
+                <w:tab w:val="clear" w:pos="9072"/>
+              </w:tabs>
+              <w:rPr>
+                <w:b/>
+                <w:bCs/>
+                <w:szCs w:val="14"/>
+              </w:rPr>
+            </w:pPr>
+            <w:r>
+              <w:rPr>
+                <w:b/>
+                <w:bCs/>
+                <w:szCs w:val="14"/>
+              </w:rPr>
+              <w:t>Teste à effectuer</w:t>
+            </w:r>
+          </w:p>
+        </w:tc>
+        <w:tc>
+          <w:tcPr>
+            <w:tcW w:w="6946" w:type="dxa"/>
+            <w:tcBorders>
+              <w:top w:val="single" w:sz="12" w:space="0" w:color="auto"/>
+              <w:left w:val="single" w:sz="12" w:space="0" w:color="auto"/>
+              <w:bottom w:val="double" w:sz="18" w:space="0" w:color="auto"/>
+              <w:right w:val="single" w:sz="12" w:space="0" w:color="auto"/>
+            </w:tcBorders>
+          </w:tcPr>
+          <w:p>
+            <w:pPr>
+              <w:pStyle w:val="En-tte"/>
+              <w:tabs>
+                <w:tab w:val="clear" w:pos="4536"/>
+                <w:tab w:val="clear" w:pos="9072"/>
+              </w:tabs>
+              <w:rPr>
+                <w:b/>
+                <w:bCs/>
+                <w:szCs w:val="14"/>
+              </w:rPr>
+            </w:pPr>
+            <w:r>
+              <w:rPr>
+                <w:b/>
+                <w:bCs/>
+                <w:szCs w:val="14"/>
+              </w:rPr>
+              <w:t>Description</w:t>
+            </w:r>
+          </w:p>
+        </w:tc>
+        <w:tc>
+          <w:tcPr>
+            <w:tcW w:w="4556" w:type="dxa"/>
+            <w:tcBorders>
+              <w:top w:val="single" w:sz="12" w:space="0" w:color="auto"/>
+              <w:left w:val="single" w:sz="12" w:space="0" w:color="auto"/>
+              <w:bottom w:val="double" w:sz="18" w:space="0" w:color="auto"/>
+              <w:right w:val="single" w:sz="12" w:space="0" w:color="auto"/>
+            </w:tcBorders>
+          </w:tcPr>
+          <w:p>
+            <w:pPr>
+              <w:pStyle w:val="En-tte"/>
+              <w:tabs>
+                <w:tab w:val="clear" w:pos="4536"/>
+                <w:tab w:val="clear" w:pos="9072"/>
+              </w:tabs>
+              <w:rPr>
+                <w:b/>
+                <w:bCs/>
+                <w:szCs w:val="14"/>
+              </w:rPr>
+            </w:pPr>
+            <w:r>
+              <w:rPr>
+                <w:b/>
+                <w:bCs/>
+                <w:szCs w:val="14"/>
+              </w:rPr>
+              <w:t>Résultat souhaité</w:t>
+            </w:r>
+          </w:p>
+        </w:tc>
+      </w:tr>
+      <w:tr>
+        <w:trPr>
+          <w:trHeight w:val="819"/>
+        </w:trPr>
+        <w:tc>
+          <w:tcPr>
+            <w:tcW w:w="2387" w:type="dxa"/>
+            <w:tcBorders>
+              <w:top w:val="single" w:sz="12" w:space="0" w:color="auto"/>
+            </w:tcBorders>
+          </w:tcPr>
+          <w:p>
+            <w:pPr>
+              <w:pStyle w:val="En-tte"/>
+              <w:tabs>
+                <w:tab w:val="clear" w:pos="4536"/>
+                <w:tab w:val="clear" w:pos="9072"/>
+              </w:tabs>
+              <w:rPr>
+                <w:szCs w:val="14"/>
+              </w:rPr>
+            </w:pPr>
+            <w:proofErr w:type="spellStart"/>
+            <w:r>
+              <w:rPr>
+                <w:szCs w:val="14"/>
+              </w:rPr>
+              <w:t>Register</w:t>
+            </w:r>
+            <w:proofErr w:type="spellEnd"/>
+          </w:p>
+        </w:tc>
+        <w:tc>
+          <w:tcPr>
+            <w:tcW w:w="6946" w:type="dxa"/>
+            <w:tcBorders>
+              <w:top w:val="single" w:sz="12" w:space="0" w:color="auto"/>
+            </w:tcBorders>
+          </w:tcPr>
+          <w:p>
+            <w:pPr>
+              <w:pStyle w:val="En-tte"/>
+              <w:tabs>
+                <w:tab w:val="clear" w:pos="4536"/>
+                <w:tab w:val="clear" w:pos="9072"/>
+              </w:tabs>
+              <w:rPr>
+                <w:szCs w:val="14"/>
+              </w:rPr>
+            </w:pPr>
+            <w:r>
+              <w:rPr>
+                <w:szCs w:val="14"/>
+              </w:rPr>
+              <w:t xml:space="preserve">L’utilisateur crée un compte avec un </w:t>
+            </w:r>
+            <w:proofErr w:type="gramStart"/>
+            <w:r>
+              <w:rPr>
+                <w:szCs w:val="14"/>
+              </w:rPr>
+              <w:t>email</w:t>
+            </w:r>
+            <w:proofErr w:type="gramEnd"/>
+            <w:r>
+              <w:rPr>
+                <w:szCs w:val="14"/>
+              </w:rPr>
+              <w:t>, un mot de passe, un prénom et un nom de famille.</w:t>
+            </w:r>
+          </w:p>
+        </w:tc>
+        <w:tc>
+          <w:tcPr>
+            <w:tcW w:w="4556" w:type="dxa"/>
+            <w:tcBorders>
+              <w:top w:val="single" w:sz="12" w:space="0" w:color="auto"/>
+            </w:tcBorders>
+            <w:shd w:val="clear" w:color="auto" w:fill="00B050"/>
+          </w:tcPr>
+          <w:p>
+            <w:pPr>
+              <w:pStyle w:val="En-tte"/>
+              <w:tabs>
+                <w:tab w:val="clear" w:pos="4536"/>
+                <w:tab w:val="clear" w:pos="9072"/>
+              </w:tabs>
+              <w:rPr>
+                <w:szCs w:val="14"/>
+              </w:rPr>
+            </w:pPr>
+          </w:p>
+          <w:p>
+            <w:pPr>
+              <w:jc w:val="center"/>
+            </w:pPr>
+          </w:p>
+        </w:tc>
+      </w:tr>
+      <w:tr>
+        <w:trPr>
+          <w:trHeight w:val="819"/>
+        </w:trPr>
+        <w:tc>
+          <w:tcPr>
+            <w:tcW w:w="2387" w:type="dxa"/>
+          </w:tcPr>
+          <w:p>
+            <w:pPr>
+              <w:pStyle w:val="En-tte"/>
+              <w:tabs>
+                <w:tab w:val="clear" w:pos="4536"/>
+                <w:tab w:val="clear" w:pos="9072"/>
+              </w:tabs>
+              <w:rPr>
+                <w:szCs w:val="14"/>
+              </w:rPr>
+            </w:pPr>
+            <w:r>
+              <w:rPr>
+                <w:szCs w:val="14"/>
+              </w:rPr>
+              <w:t xml:space="preserve">Login </w:t>
+            </w:r>
+          </w:p>
+        </w:tc>
+        <w:tc>
+          <w:tcPr>
+            <w:tcW w:w="6946" w:type="dxa"/>
+          </w:tcPr>
+          <w:p>
+            <w:pPr>
+              <w:pStyle w:val="En-tte"/>
+              <w:tabs>
+                <w:tab w:val="clear" w:pos="4536"/>
+                <w:tab w:val="clear" w:pos="9072"/>
+              </w:tabs>
+              <w:rPr>
+                <w:szCs w:val="14"/>
+              </w:rPr>
+            </w:pPr>
+            <w:r>
+              <w:rPr>
+                <w:szCs w:val="14"/>
+              </w:rPr>
+              <w:t>L’utilisateur essaie de se connecter au site avec un compte existant.</w:t>
+            </w:r>
+          </w:p>
+        </w:tc>
+        <w:tc>
+          <w:tcPr>
+            <w:tcW w:w="4556" w:type="dxa"/>
+            <w:shd w:val="clear" w:color="auto" w:fill="00B050"/>
+          </w:tcPr>
+          <w:p>
+            <w:pPr>
+              <w:pStyle w:val="En-tte"/>
+              <w:tabs>
+                <w:tab w:val="clear" w:pos="4536"/>
+                <w:tab w:val="clear" w:pos="9072"/>
+              </w:tabs>
+              <w:rPr>
+                <w:szCs w:val="14"/>
+              </w:rPr>
+            </w:pPr>
+          </w:p>
+        </w:tc>
+      </w:tr>
+      <w:tr>
+        <w:trPr>
+          <w:trHeight w:val="272"/>
+        </w:trPr>
+        <w:tc>
+          <w:tcPr>
+            <w:tcW w:w="2387" w:type="dxa"/>
+          </w:tcPr>
+          <w:p>
+            <w:pPr>
+              <w:pStyle w:val="En-tte"/>
+              <w:tabs>
+                <w:tab w:val="clear" w:pos="4536"/>
+                <w:tab w:val="clear" w:pos="9072"/>
+              </w:tabs>
+              <w:rPr>
+                <w:szCs w:val="14"/>
+              </w:rPr>
+            </w:pPr>
+            <w:r>
+              <w:rPr>
+                <w:szCs w:val="14"/>
+              </w:rPr>
+              <w:t>Log out</w:t>
+            </w:r>
+          </w:p>
+        </w:tc>
+        <w:tc>
+          <w:tcPr>
+            <w:tcW w:w="6946" w:type="dxa"/>
+          </w:tcPr>
+          <w:p>
+            <w:pPr>
+              <w:pStyle w:val="En-tte"/>
+              <w:tabs>
+                <w:tab w:val="clear" w:pos="4536"/>
+                <w:tab w:val="clear" w:pos="9072"/>
+              </w:tabs>
+              <w:rPr>
+                <w:szCs w:val="14"/>
+              </w:rPr>
+            </w:pPr>
+            <w:r>
+              <w:rPr>
+                <w:szCs w:val="14"/>
+              </w:rPr>
+              <w:t xml:space="preserve">L’utilisateur essaie de se </w:t>
+            </w:r>
+            <w:proofErr w:type="spellStart"/>
+            <w:r>
+              <w:rPr>
+                <w:szCs w:val="14"/>
+              </w:rPr>
+              <w:t>logout</w:t>
+            </w:r>
+            <w:proofErr w:type="spellEnd"/>
+            <w:r>
+              <w:rPr>
+                <w:szCs w:val="14"/>
+              </w:rPr>
+              <w:t xml:space="preserve"> en appuyant sur le bouton ‘</w:t>
+            </w:r>
+            <w:proofErr w:type="spellStart"/>
+            <w:r>
+              <w:rPr>
+                <w:szCs w:val="14"/>
+              </w:rPr>
+              <w:t>logout</w:t>
+            </w:r>
+            <w:proofErr w:type="spellEnd"/>
+            <w:r>
+              <w:rPr>
+                <w:szCs w:val="14"/>
+              </w:rPr>
+              <w:t>’.</w:t>
+            </w:r>
+          </w:p>
+        </w:tc>
+        <w:tc>
+          <w:tcPr>
+            <w:tcW w:w="4556" w:type="dxa"/>
+            <w:shd w:val="clear" w:color="auto" w:fill="00B050"/>
+          </w:tcPr>
+          <w:p>
+            <w:pPr>
+              <w:pStyle w:val="En-tte"/>
+              <w:tabs>
+                <w:tab w:val="clear" w:pos="4536"/>
+                <w:tab w:val="clear" w:pos="9072"/>
+              </w:tabs>
+              <w:rPr>
+                <w:szCs w:val="14"/>
+              </w:rPr>
+            </w:pPr>
+          </w:p>
+        </w:tc>
+      </w:tr>
+      <w:tr>
+        <w:trPr>
+          <w:trHeight w:val="272"/>
+        </w:trPr>
+        <w:tc>
+          <w:tcPr>
+            <w:tcW w:w="2387" w:type="dxa"/>
+          </w:tcPr>
+          <w:p>
+            <w:pPr>
+              <w:pStyle w:val="En-tte"/>
+              <w:tabs>
+                <w:tab w:val="clear" w:pos="4536"/>
+                <w:tab w:val="clear" w:pos="9072"/>
+              </w:tabs>
+              <w:rPr>
+                <w:szCs w:val="14"/>
+              </w:rPr>
+            </w:pPr>
+            <w:proofErr w:type="spellStart"/>
+            <w:r>
+              <w:rPr>
+                <w:szCs w:val="14"/>
+              </w:rPr>
+              <w:t>Register</w:t>
+            </w:r>
+            <w:proofErr w:type="spellEnd"/>
+            <w:r>
+              <w:rPr>
+                <w:szCs w:val="14"/>
+              </w:rPr>
+              <w:t xml:space="preserve"> avec un compte existant </w:t>
+            </w:r>
+          </w:p>
+        </w:tc>
+        <w:tc>
+          <w:tcPr>
+            <w:tcW w:w="6946" w:type="dxa"/>
+          </w:tcPr>
+          <w:p>
+            <w:pPr>
+              <w:pStyle w:val="En-tte"/>
+              <w:tabs>
+                <w:tab w:val="clear" w:pos="4536"/>
+                <w:tab w:val="clear" w:pos="9072"/>
+              </w:tabs>
+              <w:rPr>
+                <w:szCs w:val="14"/>
+              </w:rPr>
+            </w:pPr>
+            <w:r>
+              <w:rPr>
+                <w:szCs w:val="14"/>
+              </w:rPr>
+              <w:t xml:space="preserve">L’utilisateur essaie de créer un compte avec un </w:t>
+            </w:r>
+            <w:proofErr w:type="gramStart"/>
+            <w:r>
+              <w:rPr>
+                <w:szCs w:val="14"/>
+              </w:rPr>
+              <w:t>email</w:t>
+            </w:r>
+            <w:proofErr w:type="gramEnd"/>
+            <w:r>
+              <w:rPr>
+                <w:szCs w:val="14"/>
+              </w:rPr>
+              <w:t xml:space="preserve"> qui est déjà lié à un compte.</w:t>
+            </w:r>
+          </w:p>
+        </w:tc>
+        <w:tc>
+          <w:tcPr>
+            <w:tcW w:w="4556" w:type="dxa"/>
+            <w:shd w:val="clear" w:color="auto" w:fill="FFC000"/>
+          </w:tcPr>
+          <w:p>
+            <w:pPr>
+              <w:pStyle w:val="En-tte"/>
+              <w:tabs>
+                <w:tab w:val="clear" w:pos="4536"/>
+                <w:tab w:val="clear" w:pos="9072"/>
+              </w:tabs>
+              <w:rPr>
+                <w:szCs w:val="14"/>
+              </w:rPr>
+            </w:pPr>
+          </w:p>
+        </w:tc>
+      </w:tr>
+      <w:tr>
+        <w:trPr>
+          <w:trHeight w:val="272"/>
+        </w:trPr>
+        <w:tc>
+          <w:tcPr>
+            <w:tcW w:w="2387" w:type="dxa"/>
+          </w:tcPr>
+          <w:p>
+            <w:pPr>
+              <w:pStyle w:val="En-tte"/>
+              <w:tabs>
+                <w:tab w:val="clear" w:pos="4536"/>
+                <w:tab w:val="clear" w:pos="9072"/>
+              </w:tabs>
+              <w:rPr>
+                <w:szCs w:val="14"/>
+              </w:rPr>
+            </w:pPr>
+            <w:r>
+              <w:rPr>
+                <w:szCs w:val="14"/>
+              </w:rPr>
+              <w:t xml:space="preserve">Login avec un </w:t>
+            </w:r>
+            <w:proofErr w:type="gramStart"/>
+            <w:r>
+              <w:rPr>
+                <w:szCs w:val="14"/>
+              </w:rPr>
+              <w:t>email</w:t>
+            </w:r>
+            <w:proofErr w:type="gramEnd"/>
+            <w:r>
+              <w:rPr>
+                <w:szCs w:val="14"/>
+              </w:rPr>
+              <w:t xml:space="preserve"> inexistant </w:t>
+            </w:r>
+          </w:p>
+        </w:tc>
+        <w:tc>
+          <w:tcPr>
+            <w:tcW w:w="6946" w:type="dxa"/>
+          </w:tcPr>
+          <w:p>
+            <w:pPr>
+              <w:pStyle w:val="En-tte"/>
+              <w:tabs>
+                <w:tab w:val="clear" w:pos="4536"/>
+                <w:tab w:val="clear" w:pos="9072"/>
+              </w:tabs>
+              <w:rPr>
+                <w:szCs w:val="14"/>
+              </w:rPr>
+            </w:pPr>
+            <w:r>
+              <w:rPr>
+                <w:szCs w:val="14"/>
+              </w:rPr>
+              <w:t>L’utilisateur essaie de se connecter au site avec un compte qui n’a jamais été créé.</w:t>
+            </w:r>
+          </w:p>
+        </w:tc>
+        <w:tc>
+          <w:tcPr>
+            <w:tcW w:w="4556" w:type="dxa"/>
+            <w:shd w:val="clear" w:color="auto" w:fill="FFC000"/>
+          </w:tcPr>
+          <w:p>
+            <w:pPr>
+              <w:pStyle w:val="En-tte"/>
+              <w:tabs>
+                <w:tab w:val="clear" w:pos="4536"/>
+                <w:tab w:val="clear" w:pos="9072"/>
+              </w:tabs>
+              <w:rPr>
+                <w:szCs w:val="14"/>
+              </w:rPr>
+            </w:pPr>
+          </w:p>
+        </w:tc>
+      </w:tr>
+      <w:tr>
+        <w:trPr>
+          <w:trHeight w:val="260"/>
+        </w:trPr>
+        <w:tc>
+          <w:tcPr>
+            <w:tcW w:w="2387" w:type="dxa"/>
+          </w:tcPr>
+          <w:p>
+            <w:pPr>
+              <w:pStyle w:val="En-tte"/>
+              <w:tabs>
+                <w:tab w:val="clear" w:pos="4536"/>
+                <w:tab w:val="clear" w:pos="9072"/>
+              </w:tabs>
+              <w:rPr>
+                <w:szCs w:val="14"/>
+              </w:rPr>
+            </w:pPr>
+            <w:r>
+              <w:rPr>
+                <w:szCs w:val="14"/>
+              </w:rPr>
+              <w:t>Login avec un mot de passe faux</w:t>
+            </w:r>
+          </w:p>
+        </w:tc>
+        <w:tc>
+          <w:tcPr>
+            <w:tcW w:w="6946" w:type="dxa"/>
+          </w:tcPr>
+          <w:p>
+            <w:pPr>
+              <w:pStyle w:val="En-tte"/>
+              <w:tabs>
+                <w:tab w:val="clear" w:pos="4536"/>
+                <w:tab w:val="clear" w:pos="9072"/>
+              </w:tabs>
+              <w:rPr>
+                <w:szCs w:val="14"/>
+              </w:rPr>
+            </w:pPr>
+            <w:r>
+              <w:rPr>
+                <w:szCs w:val="14"/>
+              </w:rPr>
+              <w:t>L’utilisateur essaie de se connecter, mais il n’écrit pas le bon mot de passe</w:t>
+            </w:r>
+          </w:p>
+        </w:tc>
+        <w:tc>
+          <w:tcPr>
+            <w:tcW w:w="4556" w:type="dxa"/>
+            <w:shd w:val="clear" w:color="auto" w:fill="FFC000"/>
+          </w:tcPr>
+          <w:p>
+            <w:pPr>
+              <w:pStyle w:val="En-tte"/>
+              <w:tabs>
+                <w:tab w:val="clear" w:pos="4536"/>
+                <w:tab w:val="clear" w:pos="9072"/>
+              </w:tabs>
+              <w:rPr>
+                <w:szCs w:val="14"/>
+              </w:rPr>
+            </w:pPr>
+          </w:p>
+        </w:tc>
+      </w:tr>
+      <w:tr>
+        <w:trPr>
+          <w:trHeight w:val="260"/>
+        </w:trPr>
+        <w:tc>
+          <w:tcPr>
+            <w:tcW w:w="2387" w:type="dxa"/>
+          </w:tcPr>
+          <w:p>
+            <w:pPr>
+              <w:pStyle w:val="En-tte"/>
+              <w:tabs>
+                <w:tab w:val="clear" w:pos="4536"/>
+                <w:tab w:val="clear" w:pos="9072"/>
+              </w:tabs>
+              <w:rPr>
+                <w:szCs w:val="14"/>
+              </w:rPr>
+            </w:pPr>
+            <w:r>
+              <w:rPr>
+                <w:szCs w:val="14"/>
+              </w:rPr>
+              <w:t>Confirmation de mot de passe faux</w:t>
+            </w:r>
+          </w:p>
+        </w:tc>
+        <w:tc>
+          <w:tcPr>
+            <w:tcW w:w="6946" w:type="dxa"/>
+          </w:tcPr>
+          <w:p>
+            <w:pPr>
+              <w:pStyle w:val="En-tte"/>
+              <w:tabs>
+                <w:tab w:val="clear" w:pos="4536"/>
+                <w:tab w:val="clear" w:pos="9072"/>
+              </w:tabs>
+              <w:rPr>
+                <w:szCs w:val="14"/>
+              </w:rPr>
+            </w:pPr>
+            <w:r>
+              <w:rPr>
+                <w:szCs w:val="14"/>
+              </w:rPr>
+              <w:t>L’utilisateur essaie de créer un compte afin d’accéder au site mais il fait une faute de frappe en tapant son mot de passe un deuxième fois</w:t>
+            </w:r>
+          </w:p>
+        </w:tc>
+        <w:tc>
+          <w:tcPr>
+            <w:tcW w:w="4556" w:type="dxa"/>
+            <w:shd w:val="clear" w:color="auto" w:fill="FFC000"/>
+          </w:tcPr>
+          <w:p>
+            <w:pPr>
+              <w:pStyle w:val="En-tte"/>
+              <w:tabs>
+                <w:tab w:val="clear" w:pos="4536"/>
+                <w:tab w:val="clear" w:pos="9072"/>
+              </w:tabs>
+              <w:rPr>
+                <w:szCs w:val="14"/>
+              </w:rPr>
+            </w:pPr>
+          </w:p>
+        </w:tc>
+      </w:tr>
+      <w:tr>
+        <w:trPr>
+          <w:trHeight w:val="260"/>
+        </w:trPr>
+        <w:tc>
+          <w:tcPr>
+            <w:tcW w:w="2387" w:type="dxa"/>
+          </w:tcPr>
+          <w:p>
+            <w:pPr>
+              <w:pStyle w:val="En-tte"/>
+              <w:tabs>
+                <w:tab w:val="clear" w:pos="4536"/>
+                <w:tab w:val="clear" w:pos="9072"/>
+              </w:tabs>
+              <w:rPr>
+                <w:szCs w:val="14"/>
+              </w:rPr>
+            </w:pPr>
+            <w:r>
+              <w:rPr>
+                <w:szCs w:val="14"/>
+              </w:rPr>
+              <w:t>Supprimer propre compte</w:t>
+            </w:r>
+          </w:p>
+        </w:tc>
+        <w:tc>
+          <w:tcPr>
+            <w:tcW w:w="6946" w:type="dxa"/>
+          </w:tcPr>
+          <w:p>
+            <w:pPr>
+              <w:pStyle w:val="En-tte"/>
+              <w:tabs>
+                <w:tab w:val="clear" w:pos="4536"/>
+                <w:tab w:val="clear" w:pos="9072"/>
+              </w:tabs>
+              <w:rPr>
+                <w:szCs w:val="14"/>
+              </w:rPr>
+            </w:pPr>
+            <w:r>
+              <w:rPr>
+                <w:szCs w:val="14"/>
+              </w:rPr>
+              <w:t xml:space="preserve">L’utilisateur est connecté sur le site avec son compte à lui et il souhaite supprimer son compte. </w:t>
+            </w:r>
+          </w:p>
+        </w:tc>
+        <w:tc>
+          <w:tcPr>
+            <w:tcW w:w="4556" w:type="dxa"/>
+          </w:tcPr>
+          <w:p>
+            <w:pPr>
+              <w:pStyle w:val="En-tte"/>
+              <w:tabs>
+                <w:tab w:val="clear" w:pos="4536"/>
+                <w:tab w:val="clear" w:pos="9072"/>
+              </w:tabs>
+              <w:rPr>
+                <w:szCs w:val="14"/>
+              </w:rPr>
+            </w:pPr>
+            <w:r>
+              <w:rPr>
+                <w:szCs w:val="14"/>
+              </w:rPr>
+              <w:t>Son compte est supprimé et ses quiz aussi.</w:t>
+            </w:r>
+          </w:p>
+        </w:tc>
+      </w:tr>
+      <w:tr>
+        <w:trPr>
+          <w:trHeight w:val="260"/>
+        </w:trPr>
+        <w:tc>
+          <w:tcPr>
+            <w:tcW w:w="2387" w:type="dxa"/>
+          </w:tcPr>
+          <w:p>
+            <w:pPr>
+              <w:pStyle w:val="En-tte"/>
+              <w:tabs>
+                <w:tab w:val="clear" w:pos="4536"/>
+                <w:tab w:val="clear" w:pos="9072"/>
+              </w:tabs>
+              <w:rPr>
+                <w:szCs w:val="14"/>
+              </w:rPr>
+            </w:pPr>
+            <w:r>
+              <w:rPr>
+                <w:szCs w:val="14"/>
+              </w:rPr>
+              <w:t>Admin supprimer</w:t>
+            </w:r>
+          </w:p>
+        </w:tc>
+        <w:tc>
+          <w:tcPr>
+            <w:tcW w:w="6946" w:type="dxa"/>
+          </w:tcPr>
+          <w:p>
+            <w:pPr>
+              <w:pStyle w:val="En-tte"/>
+              <w:tabs>
+                <w:tab w:val="clear" w:pos="4536"/>
+                <w:tab w:val="clear" w:pos="9072"/>
+              </w:tabs>
+              <w:rPr>
+                <w:szCs w:val="14"/>
+              </w:rPr>
+            </w:pPr>
+            <w:r>
+              <w:rPr>
+                <w:szCs w:val="14"/>
+              </w:rPr>
+              <w:t>L’administrateur veut supprimer un compte d’utilisateur.</w:t>
+            </w:r>
+          </w:p>
+        </w:tc>
+        <w:tc>
+          <w:tcPr>
+            <w:tcW w:w="4556" w:type="dxa"/>
+          </w:tcPr>
+          <w:p>
+            <w:pPr>
+              <w:pStyle w:val="En-tte"/>
+              <w:tabs>
+                <w:tab w:val="clear" w:pos="4536"/>
+                <w:tab w:val="clear" w:pos="9072"/>
+              </w:tabs>
+              <w:rPr>
+                <w:szCs w:val="14"/>
+              </w:rPr>
+            </w:pPr>
+            <w:r>
+              <w:rPr>
+                <w:szCs w:val="14"/>
+              </w:rPr>
+              <w:t>Le compte d’utilisateur est supprimé et ses quiz aussi.</w:t>
+            </w:r>
+          </w:p>
+        </w:tc>
+      </w:tr>
+      <w:tr>
+        <w:trPr>
+          <w:trHeight w:val="260"/>
+        </w:trPr>
+        <w:tc>
+          <w:tcPr>
+            <w:tcW w:w="2387" w:type="dxa"/>
+          </w:tcPr>
+          <w:p>
+            <w:pPr>
+              <w:pStyle w:val="En-tte"/>
+              <w:tabs>
+                <w:tab w:val="clear" w:pos="4536"/>
+                <w:tab w:val="clear" w:pos="9072"/>
+              </w:tabs>
+              <w:rPr>
+                <w:szCs w:val="14"/>
+              </w:rPr>
+            </w:pPr>
+            <w:r>
+              <w:rPr>
+                <w:szCs w:val="14"/>
+              </w:rPr>
+              <w:lastRenderedPageBreak/>
+              <w:t>Admin supprimer admin</w:t>
+            </w:r>
+          </w:p>
+        </w:tc>
+        <w:tc>
+          <w:tcPr>
+            <w:tcW w:w="6946" w:type="dxa"/>
+          </w:tcPr>
+          <w:p>
+            <w:pPr>
+              <w:pStyle w:val="En-tte"/>
+              <w:tabs>
+                <w:tab w:val="clear" w:pos="4536"/>
+                <w:tab w:val="clear" w:pos="9072"/>
+              </w:tabs>
+              <w:rPr>
+                <w:szCs w:val="14"/>
+              </w:rPr>
+            </w:pPr>
+            <w:r>
+              <w:rPr>
+                <w:szCs w:val="14"/>
+              </w:rPr>
+              <w:t>L’administrateur souhaite supprimer un compte d’administrateur</w:t>
+            </w:r>
+          </w:p>
+        </w:tc>
+        <w:tc>
+          <w:tcPr>
+            <w:tcW w:w="4556" w:type="dxa"/>
+          </w:tcPr>
+          <w:p>
+            <w:pPr>
+              <w:pStyle w:val="En-tte"/>
+              <w:tabs>
+                <w:tab w:val="clear" w:pos="4536"/>
+                <w:tab w:val="clear" w:pos="9072"/>
+              </w:tabs>
+              <w:rPr>
+                <w:szCs w:val="14"/>
+              </w:rPr>
+            </w:pPr>
+            <w:r>
+              <w:rPr>
+                <w:szCs w:val="14"/>
+              </w:rPr>
+              <w:t>Il y a un message d’erreur qui lui explique que les comptes d’admins ne peuvent pas être supprimé</w:t>
+            </w:r>
+          </w:p>
+        </w:tc>
+      </w:tr>
+      <w:tr>
+        <w:trPr>
+          <w:trHeight w:val="260"/>
+        </w:trPr>
+        <w:tc>
+          <w:tcPr>
+            <w:tcW w:w="2387" w:type="dxa"/>
+          </w:tcPr>
+          <w:p>
+            <w:pPr>
+              <w:pStyle w:val="En-tte"/>
+              <w:tabs>
+                <w:tab w:val="clear" w:pos="4536"/>
+                <w:tab w:val="clear" w:pos="9072"/>
+              </w:tabs>
+              <w:rPr>
+                <w:szCs w:val="14"/>
+              </w:rPr>
+            </w:pPr>
+            <w:r>
+              <w:rPr>
+                <w:szCs w:val="14"/>
+              </w:rPr>
+              <w:t>Admin supprime propre compte</w:t>
+            </w:r>
+          </w:p>
+        </w:tc>
+        <w:tc>
+          <w:tcPr>
+            <w:tcW w:w="6946" w:type="dxa"/>
+          </w:tcPr>
+          <w:p>
+            <w:pPr>
+              <w:pStyle w:val="En-tte"/>
+              <w:tabs>
+                <w:tab w:val="clear" w:pos="4536"/>
+                <w:tab w:val="clear" w:pos="9072"/>
+              </w:tabs>
+              <w:rPr>
+                <w:szCs w:val="14"/>
+              </w:rPr>
+            </w:pPr>
+            <w:r>
+              <w:rPr>
+                <w:szCs w:val="14"/>
+              </w:rPr>
+              <w:t xml:space="preserve">L’administrateur veut supprimer son propre compte </w:t>
+            </w:r>
+          </w:p>
+        </w:tc>
+        <w:tc>
+          <w:tcPr>
+            <w:tcW w:w="4556" w:type="dxa"/>
+          </w:tcPr>
+          <w:p>
+            <w:pPr>
+              <w:pStyle w:val="En-tte"/>
+              <w:tabs>
+                <w:tab w:val="clear" w:pos="4536"/>
+                <w:tab w:val="clear" w:pos="9072"/>
+              </w:tabs>
+              <w:rPr>
+                <w:szCs w:val="14"/>
+              </w:rPr>
+            </w:pPr>
+            <w:r>
+              <w:rPr>
+                <w:szCs w:val="14"/>
+              </w:rPr>
+              <w:t>Son compte est supprimé et ses quiz avec</w:t>
+            </w:r>
+          </w:p>
+        </w:tc>
+      </w:tr>
+    </w:tbl>
+    <w:p>
+      <w:pPr>
+        <w:pStyle w:val="Retraitnormal1"/>
+        <w:numPr>
+          <w:ilvl w:val="0"/>
+          <w:numId w:val="0"/>
+        </w:numPr>
+        <w:rPr>
+          <w:rFonts w:ascii="Arial" w:hAnsi="Arial"/>
+          <w:sz w:val="24"/>
+          <w:szCs w:val="14"/>
+          <w:lang w:eastAsia="fr-FR"/>
+        </w:rPr>
+      </w:pPr>
+    </w:p>
+    <w:p>
+      <w:pPr>
+        <w:pStyle w:val="Retraitnormal1"/>
+        <w:numPr>
+          <w:ilvl w:val="0"/>
+          <w:numId w:val="0"/>
+        </w:numPr>
+        <w:pBdr>
+          <w:bottom w:val="single" w:sz="18" w:space="1" w:color="auto"/>
+        </w:pBdr>
+        <w:rPr>
+          <w:rFonts w:ascii="Arial" w:hAnsi="Arial"/>
+          <w:sz w:val="24"/>
+          <w:szCs w:val="14"/>
+          <w:lang w:eastAsia="fr-FR"/>
+        </w:rPr>
+      </w:pPr>
+    </w:p>
+    <w:p>
+      <w:pPr>
+        <w:pStyle w:val="Retraitnormal1"/>
+        <w:numPr>
+          <w:ilvl w:val="0"/>
+          <w:numId w:val="0"/>
+        </w:numPr>
+        <w:rPr>
+          <w:rFonts w:ascii="Arial" w:hAnsi="Arial"/>
+          <w:sz w:val="24"/>
+          <w:szCs w:val="14"/>
+          <w:lang w:eastAsia="fr-FR"/>
+        </w:rPr>
+      </w:pPr>
+    </w:p>
+    <w:p>
+      <w:pPr>
+        <w:rPr>
+          <w:b/>
+          <w:bCs/>
+          <w:sz w:val="28"/>
+          <w:szCs w:val="22"/>
+        </w:rPr>
+      </w:pPr>
+      <w:r>
+        <w:rPr>
+          <w:b/>
+          <w:bCs/>
+          <w:sz w:val="28"/>
+          <w:szCs w:val="22"/>
+        </w:rPr>
+        <w:t>Page d’accueil</w:t>
+      </w:r>
+    </w:p>
+    <w:tbl>
+      <w:tblPr>
+        <w:tblStyle w:val="Grilledutableau"/>
+        <w:tblW w:w="0" w:type="auto"/>
+        <w:tblLook w:val="04A0" w:firstRow="1" w:lastRow="0" w:firstColumn="1" w:lastColumn="0" w:noHBand="0" w:noVBand="1"/>
+      </w:tblPr>
+      <w:tblGrid>
+        <w:gridCol w:w="1909"/>
+        <w:gridCol w:w="4243"/>
+        <w:gridCol w:w="2880"/>
+      </w:tblGrid>
+      <w:tr>
+        <w:trPr>
+          <w:trHeight w:val="272"/>
+        </w:trPr>
+        <w:tc>
+          <w:tcPr>
+            <w:tcW w:w="2387" w:type="dxa"/>
+            <w:tcBorders>
+              <w:top w:val="single" w:sz="12" w:space="0" w:color="auto"/>
+              <w:left w:val="single" w:sz="18" w:space="0" w:color="auto"/>
+              <w:bottom w:val="double" w:sz="18" w:space="0" w:color="auto"/>
+              <w:right w:val="single" w:sz="12" w:space="0" w:color="auto"/>
+            </w:tcBorders>
+          </w:tcPr>
+          <w:p>
+            <w:pPr>
+              <w:pStyle w:val="En-tte"/>
+              <w:tabs>
+                <w:tab w:val="clear" w:pos="4536"/>
+                <w:tab w:val="clear" w:pos="9072"/>
+              </w:tabs>
+              <w:rPr>
+                <w:b/>
+                <w:bCs/>
+                <w:szCs w:val="14"/>
+              </w:rPr>
+            </w:pPr>
+            <w:r>
+              <w:rPr>
+                <w:b/>
+                <w:bCs/>
+                <w:szCs w:val="14"/>
+              </w:rPr>
+              <w:t>Teste à effectuer</w:t>
+            </w:r>
+          </w:p>
+        </w:tc>
+        <w:tc>
+          <w:tcPr>
+            <w:tcW w:w="6946" w:type="dxa"/>
+            <w:tcBorders>
+              <w:top w:val="single" w:sz="12" w:space="0" w:color="auto"/>
+              <w:left w:val="single" w:sz="12" w:space="0" w:color="auto"/>
+              <w:bottom w:val="double" w:sz="18" w:space="0" w:color="auto"/>
+              <w:right w:val="single" w:sz="12" w:space="0" w:color="auto"/>
+            </w:tcBorders>
+          </w:tcPr>
+          <w:p>
+            <w:pPr>
+              <w:pStyle w:val="En-tte"/>
+              <w:tabs>
+                <w:tab w:val="clear" w:pos="4536"/>
+                <w:tab w:val="clear" w:pos="9072"/>
+              </w:tabs>
+              <w:rPr>
+                <w:b/>
+                <w:bCs/>
+                <w:szCs w:val="14"/>
+              </w:rPr>
+            </w:pPr>
+            <w:r>
+              <w:rPr>
+                <w:b/>
+                <w:bCs/>
+                <w:szCs w:val="14"/>
+              </w:rPr>
+              <w:t>Description</w:t>
+            </w:r>
+          </w:p>
+        </w:tc>
+        <w:tc>
+          <w:tcPr>
+            <w:tcW w:w="4556" w:type="dxa"/>
+            <w:tcBorders>
+              <w:top w:val="single" w:sz="12" w:space="0" w:color="auto"/>
+              <w:left w:val="single" w:sz="12" w:space="0" w:color="auto"/>
+              <w:bottom w:val="double" w:sz="18" w:space="0" w:color="auto"/>
+              <w:right w:val="single" w:sz="12" w:space="0" w:color="auto"/>
+            </w:tcBorders>
+          </w:tcPr>
+          <w:p>
+            <w:pPr>
+              <w:pStyle w:val="En-tte"/>
+              <w:tabs>
+                <w:tab w:val="clear" w:pos="4536"/>
+                <w:tab w:val="clear" w:pos="9072"/>
+              </w:tabs>
+              <w:rPr>
+                <w:b/>
+                <w:bCs/>
+                <w:szCs w:val="14"/>
+              </w:rPr>
+            </w:pPr>
+            <w:r>
+              <w:rPr>
+                <w:b/>
+                <w:bCs/>
+                <w:szCs w:val="14"/>
+              </w:rPr>
+              <w:t>Résultat souhaité</w:t>
+            </w:r>
+          </w:p>
+        </w:tc>
+      </w:tr>
+      <w:tr>
+        <w:trPr>
+          <w:trHeight w:val="819"/>
+        </w:trPr>
+        <w:tc>
+          <w:tcPr>
+            <w:tcW w:w="2387" w:type="dxa"/>
+            <w:tcBorders>
+              <w:top w:val="single" w:sz="12" w:space="0" w:color="auto"/>
+              <w:bottom w:val="single" w:sz="12" w:space="0" w:color="auto"/>
+            </w:tcBorders>
+          </w:tcPr>
+          <w:p>
+            <w:pPr>
+              <w:pStyle w:val="En-tte"/>
+              <w:tabs>
+                <w:tab w:val="clear" w:pos="4536"/>
+                <w:tab w:val="clear" w:pos="9072"/>
+              </w:tabs>
+              <w:rPr>
+                <w:szCs w:val="14"/>
+              </w:rPr>
+            </w:pPr>
+            <w:r>
+              <w:rPr>
+                <w:szCs w:val="14"/>
+              </w:rPr>
+              <w:t>L’utilisateur appuie sur un quiz</w:t>
+            </w:r>
+          </w:p>
+        </w:tc>
+        <w:tc>
+          <w:tcPr>
+            <w:tcW w:w="6946" w:type="dxa"/>
+            <w:tcBorders>
+              <w:top w:val="single" w:sz="12" w:space="0" w:color="auto"/>
+              <w:bottom w:val="single" w:sz="12" w:space="0" w:color="auto"/>
+            </w:tcBorders>
+          </w:tcPr>
+          <w:p>
+            <w:pPr>
+              <w:pStyle w:val="En-tte"/>
+              <w:tabs>
+                <w:tab w:val="clear" w:pos="4536"/>
+                <w:tab w:val="clear" w:pos="9072"/>
+              </w:tabs>
+              <w:rPr>
+                <w:szCs w:val="14"/>
+              </w:rPr>
+            </w:pPr>
+            <w:r>
+              <w:rPr>
+                <w:szCs w:val="14"/>
+              </w:rPr>
+              <w:t>L’utilisateur appuie sur un quiz qui se trouve sur le page d’accueil.</w:t>
+            </w:r>
+          </w:p>
+        </w:tc>
+        <w:tc>
+          <w:tcPr>
+            <w:tcW w:w="4556" w:type="dxa"/>
+            <w:tcBorders>
+              <w:top w:val="single" w:sz="12" w:space="0" w:color="auto"/>
+              <w:bottom w:val="single" w:sz="12" w:space="0" w:color="auto"/>
+            </w:tcBorders>
+            <w:shd w:val="clear" w:color="auto" w:fill="00B050"/>
+          </w:tcPr>
+          <w:p>
+            <w:pPr>
+              <w:pStyle w:val="En-tte"/>
+              <w:rPr>
+                <w:szCs w:val="14"/>
+              </w:rPr>
+            </w:pPr>
+          </w:p>
+        </w:tc>
+      </w:tr>
+      <w:tr>
+        <w:trPr>
+          <w:trHeight w:val="819"/>
+        </w:trPr>
+        <w:tc>
+          <w:tcPr>
+            <w:tcW w:w="2387" w:type="dxa"/>
+            <w:tcBorders>
+              <w:top w:val="single" w:sz="12" w:space="0" w:color="auto"/>
+              <w:bottom w:val="single" w:sz="12" w:space="0" w:color="auto"/>
+            </w:tcBorders>
+          </w:tcPr>
+          <w:p>
+            <w:pPr>
+              <w:pStyle w:val="En-tte"/>
+              <w:tabs>
+                <w:tab w:val="clear" w:pos="4536"/>
+                <w:tab w:val="clear" w:pos="9072"/>
+              </w:tabs>
+              <w:rPr>
+                <w:szCs w:val="14"/>
+              </w:rPr>
+            </w:pPr>
+            <w:r>
+              <w:rPr>
+                <w:szCs w:val="14"/>
+              </w:rPr>
+              <w:t>Trier</w:t>
+            </w:r>
+          </w:p>
+        </w:tc>
+        <w:tc>
+          <w:tcPr>
+            <w:tcW w:w="6946" w:type="dxa"/>
+            <w:tcBorders>
+              <w:top w:val="single" w:sz="12" w:space="0" w:color="auto"/>
+              <w:bottom w:val="single" w:sz="12" w:space="0" w:color="auto"/>
+            </w:tcBorders>
+          </w:tcPr>
+          <w:p>
+            <w:pPr>
+              <w:pStyle w:val="En-tte"/>
+              <w:tabs>
+                <w:tab w:val="clear" w:pos="4536"/>
+                <w:tab w:val="clear" w:pos="9072"/>
+              </w:tabs>
+              <w:rPr>
+                <w:szCs w:val="14"/>
+              </w:rPr>
+            </w:pPr>
+            <w:r>
+              <w:rPr>
+                <w:szCs w:val="14"/>
+              </w:rPr>
+              <w:t>Le page d’accueil affiche les quiz les plu</w:t>
+            </w:r>
+            <w:r>
+              <w:rPr>
+                <w:szCs w:val="14"/>
+              </w:rPr>
+              <w:t>s</w:t>
+            </w:r>
+            <w:r>
+              <w:rPr>
+                <w:szCs w:val="14"/>
+              </w:rPr>
+              <w:t xml:space="preserve"> neuf en premier, l’utilisateur appuie sur le bouton avec l’entonnoir pour changer l’ordre des quiz.</w:t>
+            </w:r>
+          </w:p>
+        </w:tc>
+        <w:tc>
+          <w:tcPr>
+            <w:tcW w:w="4556" w:type="dxa"/>
+            <w:tcBorders>
+              <w:top w:val="single" w:sz="12" w:space="0" w:color="auto"/>
+              <w:bottom w:val="single" w:sz="12" w:space="0" w:color="auto"/>
+            </w:tcBorders>
+            <w:shd w:val="clear" w:color="auto" w:fill="FFC000"/>
+          </w:tcPr>
+          <w:p>
+            <w:pPr>
+              <w:pStyle w:val="En-tte"/>
+              <w:rPr>
+                <w:szCs w:val="14"/>
+              </w:rPr>
+            </w:pPr>
+          </w:p>
+        </w:tc>
+      </w:tr>
+      <w:tr>
+        <w:trPr>
+          <w:trHeight w:val="819"/>
+        </w:trPr>
+        <w:tc>
+          <w:tcPr>
+            <w:tcW w:w="2387" w:type="dxa"/>
+            <w:tcBorders>
+              <w:top w:val="single" w:sz="12" w:space="0" w:color="auto"/>
+              <w:bottom w:val="single" w:sz="12" w:space="0" w:color="auto"/>
+            </w:tcBorders>
+          </w:tcPr>
+          <w:p>
+            <w:pPr>
+              <w:pStyle w:val="En-tte"/>
+              <w:tabs>
+                <w:tab w:val="clear" w:pos="4536"/>
+                <w:tab w:val="clear" w:pos="9072"/>
+              </w:tabs>
+              <w:rPr>
+                <w:szCs w:val="14"/>
+              </w:rPr>
+            </w:pPr>
+            <w:r>
+              <w:rPr>
+                <w:szCs w:val="14"/>
+              </w:rPr>
+              <w:t>Filtrer</w:t>
+            </w:r>
+          </w:p>
+        </w:tc>
+        <w:tc>
+          <w:tcPr>
+            <w:tcW w:w="6946" w:type="dxa"/>
+            <w:tcBorders>
+              <w:top w:val="single" w:sz="12" w:space="0" w:color="auto"/>
+              <w:bottom w:val="single" w:sz="12" w:space="0" w:color="auto"/>
+            </w:tcBorders>
+          </w:tcPr>
+          <w:p>
+            <w:pPr>
+              <w:pStyle w:val="En-tte"/>
+              <w:tabs>
+                <w:tab w:val="clear" w:pos="4536"/>
+                <w:tab w:val="clear" w:pos="9072"/>
+              </w:tabs>
+              <w:rPr>
+                <w:szCs w:val="14"/>
+              </w:rPr>
+            </w:pPr>
+            <w:r>
+              <w:rPr>
+                <w:szCs w:val="14"/>
+              </w:rPr>
+              <w:t>L’utilisateur appuie sur le bouton ‘</w:t>
+            </w:r>
+            <w:proofErr w:type="spellStart"/>
+            <w:r>
+              <w:rPr>
+                <w:szCs w:val="14"/>
+              </w:rPr>
+              <w:t>themes</w:t>
+            </w:r>
+            <w:proofErr w:type="spellEnd"/>
+            <w:r>
+              <w:rPr>
+                <w:szCs w:val="14"/>
+              </w:rPr>
+              <w:t xml:space="preserve">’ qui lui donne une liste de toutes les thèmes différents. L’utilisateur coche le </w:t>
+            </w:r>
+            <w:proofErr w:type="spellStart"/>
+            <w:r>
+              <w:rPr>
+                <w:szCs w:val="14"/>
+              </w:rPr>
+              <w:t>checkbox</w:t>
+            </w:r>
+            <w:proofErr w:type="spellEnd"/>
+            <w:r>
+              <w:rPr>
+                <w:szCs w:val="14"/>
+              </w:rPr>
+              <w:t xml:space="preserve"> du thème ‘</w:t>
+            </w:r>
+            <w:proofErr w:type="spellStart"/>
+            <w:r>
+              <w:rPr>
+                <w:szCs w:val="14"/>
+              </w:rPr>
+              <w:t>animals</w:t>
+            </w:r>
+            <w:proofErr w:type="spellEnd"/>
+            <w:r>
+              <w:rPr>
+                <w:szCs w:val="14"/>
+              </w:rPr>
+              <w:t>’</w:t>
+            </w:r>
+          </w:p>
+        </w:tc>
+        <w:tc>
+          <w:tcPr>
+            <w:tcW w:w="4556" w:type="dxa"/>
+            <w:tcBorders>
+              <w:top w:val="single" w:sz="12" w:space="0" w:color="auto"/>
+              <w:bottom w:val="single" w:sz="12" w:space="0" w:color="auto"/>
+            </w:tcBorders>
+            <w:shd w:val="clear" w:color="auto" w:fill="00B050"/>
+          </w:tcPr>
+          <w:p>
+            <w:pPr>
+              <w:pStyle w:val="En-tte"/>
+              <w:rPr>
+                <w:szCs w:val="14"/>
+              </w:rPr>
+            </w:pPr>
+          </w:p>
+        </w:tc>
+      </w:tr>
+      <w:tr>
+        <w:trPr>
+          <w:trHeight w:val="819"/>
+        </w:trPr>
+        <w:tc>
+          <w:tcPr>
+            <w:tcW w:w="2387" w:type="dxa"/>
+            <w:tcBorders>
+              <w:top w:val="single" w:sz="12" w:space="0" w:color="auto"/>
+            </w:tcBorders>
+          </w:tcPr>
+          <w:p>
+            <w:pPr>
+              <w:pStyle w:val="En-tte"/>
+              <w:tabs>
+                <w:tab w:val="clear" w:pos="4536"/>
+                <w:tab w:val="clear" w:pos="9072"/>
+              </w:tabs>
+              <w:rPr>
+                <w:szCs w:val="14"/>
+              </w:rPr>
+            </w:pPr>
+            <w:r>
+              <w:rPr>
+                <w:szCs w:val="14"/>
+              </w:rPr>
+              <w:t>Filtrer avec 2 thèmes</w:t>
+            </w:r>
+          </w:p>
+        </w:tc>
+        <w:tc>
+          <w:tcPr>
+            <w:tcW w:w="6946" w:type="dxa"/>
+            <w:tcBorders>
+              <w:top w:val="single" w:sz="12" w:space="0" w:color="auto"/>
+            </w:tcBorders>
+          </w:tcPr>
+          <w:p>
+            <w:pPr>
+              <w:pStyle w:val="En-tte"/>
+              <w:tabs>
+                <w:tab w:val="clear" w:pos="4536"/>
+                <w:tab w:val="clear" w:pos="9072"/>
+              </w:tabs>
+              <w:rPr>
+                <w:szCs w:val="14"/>
+              </w:rPr>
+            </w:pPr>
+            <w:r>
+              <w:rPr>
+                <w:szCs w:val="14"/>
+              </w:rPr>
+              <w:t>L’utilisateur appuie sur le bouton ‘</w:t>
+            </w:r>
+            <w:proofErr w:type="spellStart"/>
+            <w:r>
+              <w:rPr>
+                <w:szCs w:val="14"/>
+              </w:rPr>
+              <w:t>themes</w:t>
+            </w:r>
+            <w:proofErr w:type="spellEnd"/>
+            <w:r>
+              <w:rPr>
+                <w:szCs w:val="14"/>
+              </w:rPr>
+              <w:t>’ et il choisit les thèmes ‘</w:t>
+            </w:r>
+            <w:proofErr w:type="spellStart"/>
+            <w:r>
+              <w:rPr>
+                <w:szCs w:val="14"/>
+              </w:rPr>
+              <w:t>animals</w:t>
+            </w:r>
+            <w:proofErr w:type="spellEnd"/>
+            <w:r>
+              <w:rPr>
+                <w:szCs w:val="14"/>
+              </w:rPr>
+              <w:t>’ et ‘</w:t>
+            </w:r>
+            <w:proofErr w:type="spellStart"/>
+            <w:r>
+              <w:rPr>
+                <w:szCs w:val="14"/>
+              </w:rPr>
+              <w:t>geography</w:t>
+            </w:r>
+            <w:proofErr w:type="spellEnd"/>
+            <w:r>
+              <w:rPr>
+                <w:szCs w:val="14"/>
+              </w:rPr>
+              <w:t>’</w:t>
+            </w:r>
+          </w:p>
+        </w:tc>
+        <w:tc>
+          <w:tcPr>
+            <w:tcW w:w="4556" w:type="dxa"/>
+            <w:tcBorders>
+              <w:top w:val="single" w:sz="12" w:space="0" w:color="auto"/>
+            </w:tcBorders>
+            <w:shd w:val="clear" w:color="auto" w:fill="FF0000"/>
+          </w:tcPr>
+          <w:p>
+            <w:pPr>
+              <w:pStyle w:val="En-tte"/>
+              <w:rPr>
+                <w:szCs w:val="14"/>
+              </w:rPr>
+            </w:pPr>
+          </w:p>
+        </w:tc>
+      </w:tr>
+    </w:tbl>
+    <w:p>
+      <w:pPr>
+        <w:pStyle w:val="Retraitnormal1"/>
+        <w:numPr>
+          <w:ilvl w:val="0"/>
+          <w:numId w:val="0"/>
+        </w:numPr>
+        <w:rPr>
+          <w:rFonts w:ascii="Arial" w:hAnsi="Arial"/>
+          <w:sz w:val="24"/>
+          <w:szCs w:val="14"/>
+          <w:lang w:eastAsia="fr-FR"/>
+        </w:rPr>
+      </w:pPr>
+    </w:p>
+    <w:p>
+      <w:pPr>
+        <w:pStyle w:val="Retraitnormal1"/>
+        <w:numPr>
+          <w:ilvl w:val="0"/>
+          <w:numId w:val="0"/>
+        </w:numPr>
+        <w:rPr>
+          <w:rFonts w:ascii="Arial" w:hAnsi="Arial"/>
+          <w:sz w:val="24"/>
+          <w:szCs w:val="14"/>
+          <w:lang w:eastAsia="fr-FR"/>
+        </w:rPr>
+      </w:pPr>
+    </w:p>
+    <w:p>
+      <w:pPr>
+        <w:pStyle w:val="Retraitnormal1"/>
+        <w:numPr>
+          <w:ilvl w:val="0"/>
+          <w:numId w:val="0"/>
+        </w:numPr>
+        <w:rPr>
+          <w:rFonts w:ascii="Arial" w:hAnsi="Arial"/>
+          <w:sz w:val="24"/>
+          <w:szCs w:val="14"/>
+          <w:lang w:eastAsia="fr-FR"/>
+        </w:rPr>
+      </w:pPr>
+    </w:p>
+    <w:p>
+      <w:pPr>
+        <w:pStyle w:val="Retraitnormal1"/>
+        <w:numPr>
+          <w:ilvl w:val="0"/>
+          <w:numId w:val="0"/>
+        </w:numPr>
+        <w:rPr>
+          <w:rFonts w:ascii="Arial" w:hAnsi="Arial"/>
+          <w:sz w:val="24"/>
+          <w:szCs w:val="14"/>
+          <w:lang w:eastAsia="fr-FR"/>
+        </w:rPr>
+      </w:pPr>
+    </w:p>
+    <w:p>
+      <w:pPr>
+        <w:pStyle w:val="Retraitnormal1"/>
+        <w:numPr>
+          <w:ilvl w:val="0"/>
+          <w:numId w:val="0"/>
+        </w:numPr>
+        <w:rPr>
+          <w:rFonts w:ascii="Arial" w:hAnsi="Arial"/>
+          <w:sz w:val="24"/>
+          <w:szCs w:val="14"/>
+          <w:lang w:eastAsia="fr-FR"/>
+        </w:rPr>
+      </w:pPr>
+    </w:p>
+    <w:p>
+      <w:pPr>
+        <w:pStyle w:val="Retraitnormal1"/>
+        <w:numPr>
+          <w:ilvl w:val="0"/>
+          <w:numId w:val="0"/>
+        </w:numPr>
+        <w:rPr>
+          <w:rFonts w:ascii="Arial" w:hAnsi="Arial"/>
+          <w:sz w:val="24"/>
+          <w:szCs w:val="14"/>
+          <w:lang w:eastAsia="fr-FR"/>
+        </w:rPr>
+      </w:pPr>
+    </w:p>
+    <w:p>
+      <w:pPr>
+        <w:pStyle w:val="Retraitnormal1"/>
+        <w:numPr>
+          <w:ilvl w:val="0"/>
+          <w:numId w:val="0"/>
+        </w:numPr>
+        <w:rPr>
+          <w:rFonts w:ascii="Arial" w:hAnsi="Arial"/>
+          <w:sz w:val="24"/>
+          <w:szCs w:val="14"/>
+          <w:lang w:eastAsia="fr-FR"/>
+        </w:rPr>
+      </w:pPr>
+    </w:p>
+    <w:p>
+      <w:pPr>
+        <w:pStyle w:val="Retraitnormal1"/>
+        <w:numPr>
+          <w:ilvl w:val="0"/>
+          <w:numId w:val="0"/>
+        </w:numPr>
+        <w:rPr>
+          <w:rFonts w:ascii="Arial" w:hAnsi="Arial"/>
+          <w:sz w:val="24"/>
+          <w:szCs w:val="14"/>
+          <w:lang w:eastAsia="fr-FR"/>
+        </w:rPr>
+      </w:pPr>
+    </w:p>
+    <w:tbl>
+      <w:tblPr>
+        <w:tblStyle w:val="Grilledutableau"/>
+        <w:tblpPr w:leftFromText="141" w:rightFromText="141" w:vertAnchor="text" w:horzAnchor="margin" w:tblpY="136"/>
+        <w:tblW w:w="0" w:type="auto"/>
+        <w:tblLook w:val="04A0" w:firstRow="1" w:lastRow="0" w:firstColumn="1" w:lastColumn="0" w:noHBand="0" w:noVBand="1"/>
+      </w:tblPr>
+      <w:tblGrid>
+        <w:gridCol w:w="1818"/>
+        <w:gridCol w:w="4254"/>
+        <w:gridCol w:w="2960"/>
+      </w:tblGrid>
+      <w:tr>
+        <w:trPr>
+          <w:trHeight w:val="272"/>
+        </w:trPr>
+        <w:tc>
+          <w:tcPr>
+            <w:tcW w:w="2387" w:type="dxa"/>
+            <w:tcBorders>
+              <w:top w:val="single" w:sz="12" w:space="0" w:color="auto"/>
+              <w:left w:val="single" w:sz="18" w:space="0" w:color="auto"/>
+              <w:bottom w:val="double" w:sz="18" w:space="0" w:color="auto"/>
+              <w:right w:val="single" w:sz="12" w:space="0" w:color="auto"/>
+            </w:tcBorders>
+          </w:tcPr>
+          <w:p>
+            <w:pPr>
+              <w:pStyle w:val="En-tte"/>
+              <w:tabs>
+                <w:tab w:val="clear" w:pos="4536"/>
+                <w:tab w:val="clear" w:pos="9072"/>
+              </w:tabs>
+              <w:rPr>
+                <w:b/>
+                <w:bCs/>
+                <w:szCs w:val="14"/>
+              </w:rPr>
+            </w:pPr>
+            <w:r>
+              <w:rPr>
+                <w:b/>
+                <w:bCs/>
+                <w:szCs w:val="14"/>
+              </w:rPr>
+              <w:t>Teste à effectuer</w:t>
+            </w:r>
+          </w:p>
+        </w:tc>
+        <w:tc>
+          <w:tcPr>
+            <w:tcW w:w="6946" w:type="dxa"/>
+            <w:tcBorders>
+              <w:top w:val="single" w:sz="12" w:space="0" w:color="auto"/>
+              <w:left w:val="single" w:sz="12" w:space="0" w:color="auto"/>
+              <w:bottom w:val="double" w:sz="18" w:space="0" w:color="auto"/>
+              <w:right w:val="single" w:sz="12" w:space="0" w:color="auto"/>
+            </w:tcBorders>
+          </w:tcPr>
+          <w:p>
+            <w:pPr>
+              <w:pStyle w:val="En-tte"/>
+              <w:tabs>
+                <w:tab w:val="clear" w:pos="4536"/>
+                <w:tab w:val="clear" w:pos="9072"/>
+              </w:tabs>
+              <w:rPr>
+                <w:b/>
+                <w:bCs/>
+                <w:szCs w:val="14"/>
+              </w:rPr>
+            </w:pPr>
+            <w:r>
+              <w:rPr>
+                <w:b/>
+                <w:bCs/>
+                <w:szCs w:val="14"/>
+              </w:rPr>
+              <w:t>Description</w:t>
+            </w:r>
+          </w:p>
+        </w:tc>
+        <w:tc>
+          <w:tcPr>
+            <w:tcW w:w="4556" w:type="dxa"/>
+            <w:tcBorders>
+              <w:top w:val="single" w:sz="12" w:space="0" w:color="auto"/>
+              <w:left w:val="single" w:sz="12" w:space="0" w:color="auto"/>
+              <w:bottom w:val="double" w:sz="18" w:space="0" w:color="auto"/>
+              <w:right w:val="single" w:sz="12" w:space="0" w:color="auto"/>
+            </w:tcBorders>
+          </w:tcPr>
+          <w:p>
+            <w:pPr>
+              <w:pStyle w:val="En-tte"/>
+              <w:tabs>
+                <w:tab w:val="clear" w:pos="4536"/>
+                <w:tab w:val="clear" w:pos="9072"/>
+              </w:tabs>
+              <w:rPr>
+                <w:b/>
+                <w:bCs/>
+                <w:szCs w:val="14"/>
+              </w:rPr>
+            </w:pPr>
+            <w:r>
+              <w:rPr>
+                <w:b/>
+                <w:bCs/>
+                <w:szCs w:val="14"/>
+              </w:rPr>
+              <w:t>Résultat souhaité</w:t>
+            </w:r>
+          </w:p>
+        </w:tc>
+      </w:tr>
+      <w:tr>
+        <w:trPr>
+          <w:trHeight w:val="819"/>
+        </w:trPr>
+        <w:tc>
+          <w:tcPr>
+            <w:tcW w:w="2387" w:type="dxa"/>
+            <w:tcBorders>
+              <w:top w:val="single" w:sz="12" w:space="0" w:color="auto"/>
+            </w:tcBorders>
+          </w:tcPr>
+          <w:p>
+            <w:pPr>
+              <w:pStyle w:val="En-tte"/>
+              <w:tabs>
+                <w:tab w:val="clear" w:pos="4536"/>
+                <w:tab w:val="clear" w:pos="9072"/>
+              </w:tabs>
+              <w:rPr>
+                <w:szCs w:val="14"/>
+              </w:rPr>
+            </w:pPr>
+            <w:r>
+              <w:rPr>
+                <w:szCs w:val="14"/>
+              </w:rPr>
+              <w:t>Création de quiz</w:t>
+            </w:r>
+          </w:p>
+        </w:tc>
+        <w:tc>
+          <w:tcPr>
+            <w:tcW w:w="6946" w:type="dxa"/>
+            <w:tcBorders>
+              <w:top w:val="single" w:sz="12" w:space="0" w:color="auto"/>
+            </w:tcBorders>
+          </w:tcPr>
+          <w:p>
+            <w:pPr>
+              <w:pStyle w:val="En-tte"/>
+              <w:tabs>
+                <w:tab w:val="clear" w:pos="4536"/>
+                <w:tab w:val="clear" w:pos="9072"/>
+              </w:tabs>
+              <w:rPr>
+                <w:szCs w:val="14"/>
+              </w:rPr>
+            </w:pPr>
+            <w:r>
+              <w:rPr>
+                <w:szCs w:val="14"/>
+              </w:rPr>
+              <w:t>L’utilisateur souhaite créer un quiz, du coup il va sur le page ‘</w:t>
+            </w:r>
+            <w:proofErr w:type="spellStart"/>
+            <w:r>
+              <w:rPr>
+                <w:szCs w:val="14"/>
+              </w:rPr>
+              <w:t>create</w:t>
+            </w:r>
+            <w:proofErr w:type="spellEnd"/>
+            <w:r>
+              <w:rPr>
+                <w:szCs w:val="14"/>
+              </w:rPr>
+              <w:t xml:space="preserve"> a quiz’, il choisit un thème et il créé ses questions et puis il appuie sur ‘</w:t>
+            </w:r>
+            <w:proofErr w:type="spellStart"/>
+            <w:r>
+              <w:rPr>
+                <w:szCs w:val="14"/>
+              </w:rPr>
+              <w:t>upload</w:t>
+            </w:r>
+            <w:proofErr w:type="spellEnd"/>
+            <w:r>
+              <w:rPr>
+                <w:szCs w:val="14"/>
+              </w:rPr>
+              <w:t>’</w:t>
+            </w:r>
+          </w:p>
+        </w:tc>
+        <w:tc>
+          <w:tcPr>
+            <w:tcW w:w="4556" w:type="dxa"/>
+            <w:tcBorders>
+              <w:top w:val="single" w:sz="12" w:space="0" w:color="auto"/>
+            </w:tcBorders>
+            <w:shd w:val="clear" w:color="auto" w:fill="00B050"/>
+          </w:tcPr>
+          <w:p>
+            <w:pPr>
+              <w:pStyle w:val="En-tte"/>
+              <w:rPr>
+                <w:szCs w:val="14"/>
+              </w:rPr>
+            </w:pPr>
+          </w:p>
+        </w:tc>
+      </w:tr>
+      <w:tr>
+        <w:trPr>
+          <w:trHeight w:val="819"/>
+        </w:trPr>
+        <w:tc>
+          <w:tcPr>
+            <w:tcW w:w="2387" w:type="dxa"/>
+          </w:tcPr>
+          <w:p>
+            <w:pPr>
+              <w:pStyle w:val="En-tte"/>
+              <w:tabs>
+                <w:tab w:val="clear" w:pos="4536"/>
+                <w:tab w:val="clear" w:pos="9072"/>
+              </w:tabs>
+              <w:rPr>
+                <w:szCs w:val="14"/>
+              </w:rPr>
+            </w:pPr>
+            <w:r>
+              <w:rPr>
+                <w:szCs w:val="14"/>
+              </w:rPr>
+              <w:t>Création de quiz hors-ligne</w:t>
+            </w:r>
+          </w:p>
+        </w:tc>
+        <w:tc>
+          <w:tcPr>
+            <w:tcW w:w="6946" w:type="dxa"/>
+          </w:tcPr>
+          <w:p>
+            <w:pPr>
+              <w:pStyle w:val="En-tte"/>
+              <w:tabs>
+                <w:tab w:val="clear" w:pos="4536"/>
+                <w:tab w:val="clear" w:pos="9072"/>
+              </w:tabs>
+              <w:rPr>
+                <w:szCs w:val="14"/>
+              </w:rPr>
+            </w:pPr>
+            <w:r>
+              <w:rPr>
+                <w:szCs w:val="14"/>
+              </w:rPr>
+              <w:t>L’utilisateur a créé un quiz, mais il n’est pas près de le mettre à disposition sur le site, du coup il appuie sur ‘</w:t>
+            </w:r>
+            <w:proofErr w:type="spellStart"/>
+            <w:r>
+              <w:rPr>
+                <w:szCs w:val="14"/>
+              </w:rPr>
+              <w:t>save</w:t>
+            </w:r>
+            <w:proofErr w:type="spellEnd"/>
+            <w:r>
+              <w:rPr>
+                <w:szCs w:val="14"/>
+              </w:rPr>
+              <w:t xml:space="preserve"> draft’</w:t>
+            </w:r>
+          </w:p>
+        </w:tc>
+        <w:tc>
+          <w:tcPr>
+            <w:tcW w:w="4556" w:type="dxa"/>
+          </w:tcPr>
+          <w:p>
+            <w:pPr>
+              <w:pStyle w:val="En-tte"/>
+              <w:tabs>
+                <w:tab w:val="clear" w:pos="4536"/>
+                <w:tab w:val="clear" w:pos="9072"/>
+              </w:tabs>
+              <w:rPr>
+                <w:szCs w:val="14"/>
+              </w:rPr>
+            </w:pPr>
+            <w:r>
+              <w:rPr>
+                <w:szCs w:val="14"/>
+              </w:rPr>
+              <w:t xml:space="preserve">Le quiz n’est pas disponible sur le site et l’utilisateur peut continuer </w:t>
+            </w:r>
+            <w:r>
+              <w:rPr>
+                <w:szCs w:val="14"/>
+              </w:rPr>
+              <w:lastRenderedPageBreak/>
+              <w:t>de le modifie s’il souhaite.</w:t>
+            </w:r>
+          </w:p>
+        </w:tc>
+      </w:tr>
+      <w:tr>
+        <w:trPr>
+          <w:trHeight w:val="272"/>
+        </w:trPr>
+        <w:tc>
+          <w:tcPr>
+            <w:tcW w:w="2387" w:type="dxa"/>
+          </w:tcPr>
+          <w:p>
+            <w:pPr>
+              <w:pStyle w:val="En-tte"/>
+              <w:tabs>
+                <w:tab w:val="clear" w:pos="4536"/>
+                <w:tab w:val="clear" w:pos="9072"/>
+              </w:tabs>
+              <w:rPr>
+                <w:szCs w:val="14"/>
+              </w:rPr>
+            </w:pPr>
+            <w:r>
+              <w:rPr>
+                <w:szCs w:val="14"/>
+              </w:rPr>
+              <w:lastRenderedPageBreak/>
+              <w:t>Création de quiz sans questions</w:t>
+            </w:r>
+          </w:p>
+        </w:tc>
+        <w:tc>
+          <w:tcPr>
+            <w:tcW w:w="6946" w:type="dxa"/>
+          </w:tcPr>
+          <w:p>
+            <w:pPr>
+              <w:pStyle w:val="En-tte"/>
+              <w:tabs>
+                <w:tab w:val="clear" w:pos="4536"/>
+                <w:tab w:val="clear" w:pos="9072"/>
+              </w:tabs>
+              <w:rPr>
+                <w:szCs w:val="14"/>
+              </w:rPr>
+            </w:pPr>
+            <w:r>
+              <w:rPr>
+                <w:szCs w:val="14"/>
+              </w:rPr>
+              <w:t>L’utilisateur essaie d’uploade un quiz sans avoir ajouté une question.</w:t>
+            </w:r>
+          </w:p>
+        </w:tc>
+        <w:tc>
+          <w:tcPr>
+            <w:tcW w:w="4556" w:type="dxa"/>
+          </w:tcPr>
+          <w:p>
+            <w:pPr>
+              <w:pStyle w:val="En-tte"/>
+              <w:tabs>
+                <w:tab w:val="clear" w:pos="4536"/>
+                <w:tab w:val="clear" w:pos="9072"/>
+              </w:tabs>
+              <w:rPr>
+                <w:szCs w:val="14"/>
+              </w:rPr>
+            </w:pPr>
+            <w:r>
+              <w:rPr>
+                <w:szCs w:val="14"/>
+              </w:rPr>
+              <w:t>Le bouton ‘</w:t>
+            </w:r>
+            <w:proofErr w:type="spellStart"/>
+            <w:r>
+              <w:rPr>
+                <w:szCs w:val="14"/>
+              </w:rPr>
+              <w:t>upload</w:t>
+            </w:r>
+            <w:proofErr w:type="spellEnd"/>
+            <w:r>
+              <w:rPr>
+                <w:szCs w:val="14"/>
+              </w:rPr>
+              <w:t>’ est grisé et ne peut pas être appuyer avant d’avoir ajouté une question avec une réponse.</w:t>
+            </w:r>
+          </w:p>
+        </w:tc>
+      </w:tr>
+      <w:tr>
+        <w:trPr>
+          <w:trHeight w:val="272"/>
+        </w:trPr>
+        <w:tc>
+          <w:tcPr>
+            <w:tcW w:w="2387" w:type="dxa"/>
+          </w:tcPr>
+          <w:p>
+            <w:pPr>
+              <w:pStyle w:val="En-tte"/>
+              <w:tabs>
+                <w:tab w:val="clear" w:pos="4536"/>
+                <w:tab w:val="clear" w:pos="9072"/>
+              </w:tabs>
+              <w:rPr>
+                <w:szCs w:val="14"/>
+              </w:rPr>
+            </w:pPr>
+            <w:r>
+              <w:rPr>
+                <w:szCs w:val="14"/>
+              </w:rPr>
+              <w:t>Création de quiz sans réponses</w:t>
+            </w:r>
+          </w:p>
+        </w:tc>
+        <w:tc>
+          <w:tcPr>
+            <w:tcW w:w="6946" w:type="dxa"/>
+          </w:tcPr>
+          <w:p>
+            <w:pPr>
+              <w:pStyle w:val="En-tte"/>
+              <w:tabs>
+                <w:tab w:val="clear" w:pos="4536"/>
+                <w:tab w:val="clear" w:pos="9072"/>
+              </w:tabs>
+              <w:rPr>
+                <w:szCs w:val="14"/>
+              </w:rPr>
+            </w:pPr>
+            <w:r>
+              <w:rPr>
+                <w:szCs w:val="14"/>
+              </w:rPr>
+              <w:t>L’utilisateur essaie de créer un quiz avec un question qui n’as pas de réponse</w:t>
+            </w:r>
+          </w:p>
+        </w:tc>
+        <w:tc>
+          <w:tcPr>
+            <w:tcW w:w="4556" w:type="dxa"/>
+          </w:tcPr>
+          <w:p>
+            <w:pPr>
+              <w:pStyle w:val="En-tte"/>
+              <w:tabs>
+                <w:tab w:val="clear" w:pos="4536"/>
+                <w:tab w:val="clear" w:pos="9072"/>
+              </w:tabs>
+              <w:rPr>
+                <w:szCs w:val="14"/>
+              </w:rPr>
+            </w:pPr>
+            <w:r>
+              <w:rPr>
+                <w:szCs w:val="14"/>
+              </w:rPr>
+              <w:t>Il y a un message d’erreur qui lui explique qu’il ne peut pas ajouter une question sans avoir minimum 2 réponses possibles.</w:t>
+            </w:r>
+          </w:p>
+        </w:tc>
+      </w:tr>
+      <w:tr>
+        <w:trPr>
+          <w:trHeight w:val="272"/>
+        </w:trPr>
+        <w:tc>
+          <w:tcPr>
+            <w:tcW w:w="2387" w:type="dxa"/>
+          </w:tcPr>
+          <w:p>
+            <w:pPr>
+              <w:pStyle w:val="En-tte"/>
+              <w:tabs>
+                <w:tab w:val="clear" w:pos="4536"/>
+                <w:tab w:val="clear" w:pos="9072"/>
+              </w:tabs>
+              <w:rPr>
+                <w:szCs w:val="14"/>
+              </w:rPr>
+            </w:pPr>
+            <w:r>
+              <w:rPr>
+                <w:szCs w:val="14"/>
+              </w:rPr>
+              <w:t>Création de question moins que 4 réponses</w:t>
+            </w:r>
+          </w:p>
+        </w:tc>
+        <w:tc>
+          <w:tcPr>
+            <w:tcW w:w="6946" w:type="dxa"/>
+          </w:tcPr>
+          <w:p>
+            <w:pPr>
+              <w:pStyle w:val="En-tte"/>
+              <w:tabs>
+                <w:tab w:val="clear" w:pos="4536"/>
+                <w:tab w:val="clear" w:pos="9072"/>
+              </w:tabs>
+              <w:rPr>
+                <w:szCs w:val="14"/>
+              </w:rPr>
+            </w:pPr>
+            <w:r>
+              <w:rPr>
+                <w:szCs w:val="14"/>
+              </w:rPr>
+              <w:t>L’utilisateur remplis les cas pour les réponses mais il laisse une case vide.</w:t>
+            </w:r>
+          </w:p>
+        </w:tc>
+        <w:tc>
+          <w:tcPr>
+            <w:tcW w:w="4556" w:type="dxa"/>
+          </w:tcPr>
+          <w:p>
+            <w:pPr>
+              <w:pStyle w:val="En-tte"/>
+              <w:tabs>
+                <w:tab w:val="clear" w:pos="4536"/>
+                <w:tab w:val="clear" w:pos="9072"/>
+              </w:tabs>
+              <w:rPr>
+                <w:szCs w:val="14"/>
+              </w:rPr>
+            </w:pPr>
+            <w:r>
+              <w:rPr>
+                <w:szCs w:val="14"/>
+              </w:rPr>
+              <w:t>La question est créée avec 3 réponses à la place de 4.</w:t>
+            </w:r>
+          </w:p>
+        </w:tc>
+      </w:tr>
+    </w:tbl>
+    <w:p>
+      <w:pPr>
+        <w:pStyle w:val="Retraitnormal1"/>
+        <w:numPr>
+          <w:ilvl w:val="0"/>
+          <w:numId w:val="0"/>
+        </w:numPr>
+        <w:pBdr>
+          <w:bottom w:val="single" w:sz="18" w:space="1" w:color="auto"/>
+        </w:pBdr>
+        <w:rPr>
+          <w:rFonts w:ascii="Arial" w:hAnsi="Arial"/>
+          <w:sz w:val="24"/>
+          <w:szCs w:val="14"/>
+          <w:lang w:eastAsia="fr-FR"/>
+        </w:rPr>
+      </w:pPr>
+    </w:p>
+    <w:p>
+      <w:pPr>
+        <w:pStyle w:val="Retraitnormal1"/>
+        <w:numPr>
+          <w:ilvl w:val="0"/>
+          <w:numId w:val="0"/>
+        </w:numPr>
+        <w:rPr>
+          <w:rFonts w:ascii="Arial" w:hAnsi="Arial"/>
+          <w:sz w:val="24"/>
+          <w:szCs w:val="14"/>
+          <w:lang w:eastAsia="fr-FR"/>
+        </w:rPr>
+      </w:pPr>
+    </w:p>
+    <w:p>
+      <w:pPr>
+        <w:pStyle w:val="Retraitnormal1"/>
+        <w:numPr>
+          <w:ilvl w:val="0"/>
+          <w:numId w:val="0"/>
+        </w:numPr>
+        <w:rPr>
+          <w:rFonts w:ascii="Arial" w:hAnsi="Arial"/>
+          <w:sz w:val="24"/>
+          <w:szCs w:val="14"/>
+          <w:lang w:eastAsia="fr-FR"/>
+        </w:rPr>
+      </w:pPr>
+    </w:p>
+    <w:p>
+      <w:pPr>
+        <w:rPr>
+          <w:b/>
+          <w:bCs/>
+          <w:sz w:val="28"/>
+          <w:szCs w:val="22"/>
+        </w:rPr>
+      </w:pPr>
+      <w:r>
+        <w:rPr>
+          <w:b/>
+          <w:bCs/>
+          <w:sz w:val="28"/>
+          <w:szCs w:val="22"/>
+        </w:rPr>
+        <w:t>Gestion des Quiz</w:t>
+      </w:r>
+    </w:p>
+    <w:tbl>
+      <w:tblPr>
+        <w:tblStyle w:val="Grilledutableau"/>
+        <w:tblW w:w="0" w:type="auto"/>
+        <w:tblLook w:val="04A0" w:firstRow="1" w:lastRow="0" w:firstColumn="1" w:lastColumn="0" w:noHBand="0" w:noVBand="1"/>
+      </w:tblPr>
+      <w:tblGrid>
+        <w:gridCol w:w="1847"/>
+        <w:gridCol w:w="4197"/>
+        <w:gridCol w:w="2988"/>
+      </w:tblGrid>
+      <w:tr>
+        <w:trPr>
+          <w:trHeight w:val="272"/>
+        </w:trPr>
+        <w:tc>
+          <w:tcPr>
+            <w:tcW w:w="2387" w:type="dxa"/>
+            <w:tcBorders>
+              <w:top w:val="single" w:sz="12" w:space="0" w:color="auto"/>
+              <w:left w:val="single" w:sz="18" w:space="0" w:color="auto"/>
+              <w:bottom w:val="double" w:sz="18" w:space="0" w:color="auto"/>
+              <w:right w:val="single" w:sz="12" w:space="0" w:color="auto"/>
+            </w:tcBorders>
+          </w:tcPr>
+          <w:p>
+            <w:pPr>
+              <w:pStyle w:val="En-tte"/>
+              <w:tabs>
+                <w:tab w:val="clear" w:pos="4536"/>
+                <w:tab w:val="clear" w:pos="9072"/>
+              </w:tabs>
+              <w:rPr>
+                <w:b/>
+                <w:bCs/>
+                <w:szCs w:val="14"/>
+              </w:rPr>
+            </w:pPr>
+            <w:r>
+              <w:rPr>
+                <w:b/>
+                <w:bCs/>
+                <w:szCs w:val="14"/>
+              </w:rPr>
+              <w:t>Teste à effectuer</w:t>
+            </w:r>
+          </w:p>
+        </w:tc>
+        <w:tc>
+          <w:tcPr>
+            <w:tcW w:w="6946" w:type="dxa"/>
+            <w:tcBorders>
+              <w:top w:val="single" w:sz="12" w:space="0" w:color="auto"/>
+              <w:left w:val="single" w:sz="12" w:space="0" w:color="auto"/>
+              <w:bottom w:val="double" w:sz="18" w:space="0" w:color="auto"/>
+              <w:right w:val="single" w:sz="12" w:space="0" w:color="auto"/>
+            </w:tcBorders>
+          </w:tcPr>
+          <w:p>
+            <w:pPr>
+              <w:pStyle w:val="En-tte"/>
+              <w:tabs>
+                <w:tab w:val="clear" w:pos="4536"/>
+                <w:tab w:val="clear" w:pos="9072"/>
+              </w:tabs>
+              <w:rPr>
+                <w:b/>
+                <w:bCs/>
+                <w:szCs w:val="14"/>
+              </w:rPr>
+            </w:pPr>
+            <w:r>
+              <w:rPr>
+                <w:b/>
+                <w:bCs/>
+                <w:szCs w:val="14"/>
+              </w:rPr>
+              <w:t>Description</w:t>
+            </w:r>
+          </w:p>
+        </w:tc>
+        <w:tc>
+          <w:tcPr>
+            <w:tcW w:w="4556" w:type="dxa"/>
+            <w:tcBorders>
+              <w:top w:val="single" w:sz="12" w:space="0" w:color="auto"/>
+              <w:left w:val="single" w:sz="12" w:space="0" w:color="auto"/>
+              <w:bottom w:val="double" w:sz="18" w:space="0" w:color="auto"/>
+              <w:right w:val="single" w:sz="12" w:space="0" w:color="auto"/>
+            </w:tcBorders>
+          </w:tcPr>
+          <w:p>
+            <w:pPr>
+              <w:pStyle w:val="En-tte"/>
+              <w:tabs>
+                <w:tab w:val="clear" w:pos="4536"/>
+                <w:tab w:val="clear" w:pos="9072"/>
+              </w:tabs>
+              <w:rPr>
+                <w:b/>
+                <w:bCs/>
+                <w:szCs w:val="14"/>
+              </w:rPr>
+            </w:pPr>
+            <w:r>
+              <w:rPr>
+                <w:b/>
+                <w:bCs/>
+                <w:szCs w:val="14"/>
+              </w:rPr>
+              <w:t>Résultat souhaité</w:t>
+            </w:r>
+          </w:p>
+        </w:tc>
+      </w:tr>
+      <w:tr>
+        <w:trPr>
+          <w:trHeight w:val="819"/>
+        </w:trPr>
+        <w:tc>
+          <w:tcPr>
+            <w:tcW w:w="2387" w:type="dxa"/>
+            <w:tcBorders>
+              <w:top w:val="single" w:sz="12" w:space="0" w:color="auto"/>
+            </w:tcBorders>
+          </w:tcPr>
+          <w:p>
+            <w:pPr>
+              <w:pStyle w:val="En-tte"/>
+              <w:tabs>
+                <w:tab w:val="clear" w:pos="4536"/>
+                <w:tab w:val="clear" w:pos="9072"/>
+              </w:tabs>
+              <w:rPr>
+                <w:szCs w:val="14"/>
+              </w:rPr>
+            </w:pPr>
+            <w:r>
+              <w:rPr>
+                <w:szCs w:val="14"/>
+              </w:rPr>
+              <w:t>Supprimer propre quiz</w:t>
+            </w:r>
+          </w:p>
+        </w:tc>
+        <w:tc>
+          <w:tcPr>
+            <w:tcW w:w="6946" w:type="dxa"/>
+            <w:tcBorders>
+              <w:top w:val="single" w:sz="12" w:space="0" w:color="auto"/>
+            </w:tcBorders>
+          </w:tcPr>
+          <w:p>
+            <w:pPr>
+              <w:pStyle w:val="En-tte"/>
+              <w:tabs>
+                <w:tab w:val="clear" w:pos="4536"/>
+                <w:tab w:val="clear" w:pos="9072"/>
+              </w:tabs>
+              <w:rPr>
+                <w:szCs w:val="14"/>
+              </w:rPr>
+            </w:pPr>
+            <w:r>
+              <w:rPr>
+                <w:szCs w:val="14"/>
+              </w:rPr>
+              <w:t>L’utilisateur appuie sur son propre quiz depuis le page ‘quiz manager’, Il appuie sur supprimer sur le quiz qu’il souhaite supprimer.</w:t>
+            </w:r>
+          </w:p>
+        </w:tc>
+        <w:tc>
+          <w:tcPr>
+            <w:tcW w:w="4556" w:type="dxa"/>
+            <w:tcBorders>
+              <w:top w:val="single" w:sz="12" w:space="0" w:color="auto"/>
+            </w:tcBorders>
+          </w:tcPr>
+          <w:p>
+            <w:pPr>
+              <w:pStyle w:val="En-tte"/>
+              <w:rPr>
+                <w:szCs w:val="14"/>
+              </w:rPr>
+            </w:pPr>
+            <w:r>
+              <w:rPr>
+                <w:szCs w:val="14"/>
+              </w:rPr>
+              <w:t>Son quiz est supprimé dans la base de données et ne s’affiche plus sur le site</w:t>
+            </w:r>
+          </w:p>
+        </w:tc>
+      </w:tr>
+      <w:tr>
+        <w:trPr>
+          <w:trHeight w:val="668"/>
+        </w:trPr>
+        <w:tc>
+          <w:tcPr>
+            <w:tcW w:w="2387" w:type="dxa"/>
+          </w:tcPr>
+          <w:p>
+            <w:pPr>
+              <w:pStyle w:val="En-tte"/>
+              <w:tabs>
+                <w:tab w:val="clear" w:pos="4536"/>
+                <w:tab w:val="clear" w:pos="9072"/>
+              </w:tabs>
+              <w:rPr>
+                <w:szCs w:val="14"/>
+              </w:rPr>
+            </w:pPr>
+            <w:r>
+              <w:rPr>
+                <w:szCs w:val="14"/>
+              </w:rPr>
+              <w:t>Supprimer un autre quiz</w:t>
+            </w:r>
+          </w:p>
+        </w:tc>
+        <w:tc>
+          <w:tcPr>
+            <w:tcW w:w="6946" w:type="dxa"/>
+          </w:tcPr>
+          <w:p>
+            <w:pPr>
+              <w:pStyle w:val="En-tte"/>
+              <w:tabs>
+                <w:tab w:val="clear" w:pos="4536"/>
+                <w:tab w:val="clear" w:pos="9072"/>
+              </w:tabs>
+              <w:rPr>
+                <w:szCs w:val="14"/>
+              </w:rPr>
+            </w:pPr>
+            <w:r>
+              <w:rPr>
+                <w:szCs w:val="14"/>
+              </w:rPr>
+              <w:t>L’utilisateur souhaite supprimer le quiz à quelqu’un d’autre.</w:t>
+            </w:r>
+          </w:p>
+        </w:tc>
+        <w:tc>
+          <w:tcPr>
+            <w:tcW w:w="4556" w:type="dxa"/>
+          </w:tcPr>
+          <w:p>
+            <w:pPr>
+              <w:pStyle w:val="En-tte"/>
+              <w:tabs>
+                <w:tab w:val="clear" w:pos="4536"/>
+                <w:tab w:val="clear" w:pos="9072"/>
+              </w:tabs>
+              <w:rPr>
+                <w:szCs w:val="14"/>
+              </w:rPr>
+            </w:pPr>
+            <w:r>
+              <w:rPr>
+                <w:szCs w:val="14"/>
+              </w:rPr>
+              <w:t>Le quiz n’est pas dans sa liste parce que ce n’est pas lui l’auteur</w:t>
+            </w:r>
+          </w:p>
+        </w:tc>
+      </w:tr>
+      <w:tr>
+        <w:trPr>
+          <w:trHeight w:val="272"/>
+        </w:trPr>
+        <w:tc>
+          <w:tcPr>
+            <w:tcW w:w="2387" w:type="dxa"/>
+          </w:tcPr>
+          <w:p>
+            <w:pPr>
+              <w:pStyle w:val="En-tte"/>
+              <w:tabs>
+                <w:tab w:val="clear" w:pos="4536"/>
+                <w:tab w:val="clear" w:pos="9072"/>
+              </w:tabs>
+              <w:rPr>
+                <w:szCs w:val="14"/>
+              </w:rPr>
+            </w:pPr>
+            <w:r>
+              <w:rPr>
+                <w:szCs w:val="14"/>
+              </w:rPr>
+              <w:t>Modifier propre quiz</w:t>
+            </w:r>
+          </w:p>
+        </w:tc>
+        <w:tc>
+          <w:tcPr>
+            <w:tcW w:w="6946" w:type="dxa"/>
+          </w:tcPr>
+          <w:p>
+            <w:pPr>
+              <w:pStyle w:val="En-tte"/>
+              <w:tabs>
+                <w:tab w:val="clear" w:pos="4536"/>
+                <w:tab w:val="clear" w:pos="9072"/>
+              </w:tabs>
+              <w:rPr>
+                <w:szCs w:val="14"/>
+              </w:rPr>
+            </w:pPr>
+            <w:r>
+              <w:rPr>
+                <w:szCs w:val="14"/>
+              </w:rPr>
+              <w:t>L’utilisateur souhaite modifier son propre quiz. Il appuie sur modifier sur le quiz qu’il veut modifier.</w:t>
+            </w:r>
+          </w:p>
+        </w:tc>
+        <w:tc>
+          <w:tcPr>
+            <w:tcW w:w="4556" w:type="dxa"/>
+          </w:tcPr>
+          <w:p>
+            <w:pPr>
+              <w:pStyle w:val="En-tte"/>
+              <w:tabs>
+                <w:tab w:val="clear" w:pos="4536"/>
+                <w:tab w:val="clear" w:pos="9072"/>
+              </w:tabs>
+              <w:rPr>
+                <w:szCs w:val="14"/>
+              </w:rPr>
+            </w:pPr>
+            <w:r>
+              <w:rPr>
+                <w:szCs w:val="14"/>
+              </w:rPr>
+              <w:t>L’utilisateur peut commencer à modifier son quiz.</w:t>
+            </w:r>
+          </w:p>
+        </w:tc>
+      </w:tr>
+    </w:tbl>
+    <w:p/>
+    <w:p>
+      <w:pPr>
+        <w:rPr>
+          <w:b/>
+          <w:bCs/>
+          <w:sz w:val="28"/>
+          <w:szCs w:val="22"/>
+        </w:rPr>
+      </w:pPr>
+      <w:r>
+        <w:rPr>
+          <w:b/>
+          <w:bCs/>
+          <w:sz w:val="28"/>
+          <w:szCs w:val="22"/>
+        </w:rPr>
+        <w:t>Jouer les Quiz</w:t>
+      </w:r>
+    </w:p>
+    <w:tbl>
+      <w:tblPr>
+        <w:tblStyle w:val="Grilledutableau"/>
+        <w:tblW w:w="0" w:type="auto"/>
+        <w:tblLook w:val="04A0" w:firstRow="1" w:lastRow="0" w:firstColumn="1" w:lastColumn="0" w:noHBand="0" w:noVBand="1"/>
+      </w:tblPr>
+      <w:tblGrid>
+        <w:gridCol w:w="1814"/>
+        <w:gridCol w:w="4231"/>
+        <w:gridCol w:w="2987"/>
+      </w:tblGrid>
+      <w:tr>
+        <w:trPr>
+          <w:trHeight w:val="272"/>
+        </w:trPr>
+        <w:tc>
+          <w:tcPr>
+            <w:tcW w:w="2387" w:type="dxa"/>
+            <w:tcBorders>
+              <w:top w:val="single" w:sz="12" w:space="0" w:color="auto"/>
+              <w:left w:val="single" w:sz="18" w:space="0" w:color="auto"/>
+              <w:bottom w:val="double" w:sz="18" w:space="0" w:color="auto"/>
+              <w:right w:val="single" w:sz="12" w:space="0" w:color="auto"/>
+            </w:tcBorders>
+          </w:tcPr>
+          <w:p>
+            <w:pPr>
+              <w:pStyle w:val="En-tte"/>
+              <w:tabs>
+                <w:tab w:val="clear" w:pos="4536"/>
+                <w:tab w:val="clear" w:pos="9072"/>
+              </w:tabs>
+              <w:rPr>
+                <w:b/>
+                <w:bCs/>
+                <w:szCs w:val="14"/>
+              </w:rPr>
+            </w:pPr>
+            <w:r>
+              <w:rPr>
+                <w:b/>
+                <w:bCs/>
+                <w:szCs w:val="14"/>
+              </w:rPr>
+              <w:t>Teste à effectuer</w:t>
+            </w:r>
+          </w:p>
+        </w:tc>
+        <w:tc>
+          <w:tcPr>
+            <w:tcW w:w="6946" w:type="dxa"/>
+            <w:tcBorders>
+              <w:top w:val="single" w:sz="12" w:space="0" w:color="auto"/>
+              <w:left w:val="single" w:sz="12" w:space="0" w:color="auto"/>
+              <w:bottom w:val="double" w:sz="18" w:space="0" w:color="auto"/>
+              <w:right w:val="single" w:sz="12" w:space="0" w:color="auto"/>
+            </w:tcBorders>
+          </w:tcPr>
+          <w:p>
+            <w:pPr>
+              <w:pStyle w:val="En-tte"/>
+              <w:tabs>
+                <w:tab w:val="clear" w:pos="4536"/>
+                <w:tab w:val="clear" w:pos="9072"/>
+              </w:tabs>
+              <w:rPr>
+                <w:b/>
+                <w:bCs/>
+                <w:szCs w:val="14"/>
+              </w:rPr>
+            </w:pPr>
+            <w:r>
+              <w:rPr>
+                <w:b/>
+                <w:bCs/>
+                <w:szCs w:val="14"/>
+              </w:rPr>
+              <w:t>Description</w:t>
+            </w:r>
+          </w:p>
+        </w:tc>
+        <w:tc>
+          <w:tcPr>
+            <w:tcW w:w="4556" w:type="dxa"/>
+            <w:tcBorders>
+              <w:top w:val="single" w:sz="12" w:space="0" w:color="auto"/>
+              <w:left w:val="single" w:sz="12" w:space="0" w:color="auto"/>
+              <w:bottom w:val="double" w:sz="18" w:space="0" w:color="auto"/>
+              <w:right w:val="single" w:sz="12" w:space="0" w:color="auto"/>
+            </w:tcBorders>
+          </w:tcPr>
+          <w:p>
+            <w:pPr>
+              <w:pStyle w:val="En-tte"/>
+              <w:tabs>
+                <w:tab w:val="clear" w:pos="4536"/>
+                <w:tab w:val="clear" w:pos="9072"/>
+              </w:tabs>
+              <w:rPr>
+                <w:b/>
+                <w:bCs/>
+                <w:szCs w:val="14"/>
+              </w:rPr>
+            </w:pPr>
+            <w:r>
+              <w:rPr>
+                <w:b/>
+                <w:bCs/>
+                <w:szCs w:val="14"/>
+              </w:rPr>
+              <w:t>Résultat souhaité</w:t>
+            </w:r>
+          </w:p>
+        </w:tc>
+      </w:tr>
+      <w:tr>
+        <w:trPr>
+          <w:trHeight w:val="819"/>
+        </w:trPr>
+        <w:tc>
+          <w:tcPr>
+            <w:tcW w:w="2387" w:type="dxa"/>
+            <w:tcBorders>
+              <w:top w:val="single" w:sz="12" w:space="0" w:color="auto"/>
+            </w:tcBorders>
+          </w:tcPr>
+          <w:p>
+            <w:pPr>
+              <w:pStyle w:val="En-tte"/>
+              <w:tabs>
+                <w:tab w:val="clear" w:pos="4536"/>
+                <w:tab w:val="clear" w:pos="9072"/>
+              </w:tabs>
+              <w:rPr>
+                <w:szCs w:val="14"/>
+              </w:rPr>
+            </w:pPr>
+            <w:r>
+              <w:rPr>
+                <w:szCs w:val="14"/>
+              </w:rPr>
+              <w:t>Bonne réponse</w:t>
+            </w:r>
+          </w:p>
+        </w:tc>
+        <w:tc>
+          <w:tcPr>
+            <w:tcW w:w="6946" w:type="dxa"/>
+            <w:tcBorders>
+              <w:top w:val="single" w:sz="12" w:space="0" w:color="auto"/>
+            </w:tcBorders>
+          </w:tcPr>
+          <w:p>
+            <w:pPr>
+              <w:pStyle w:val="En-tte"/>
+              <w:tabs>
+                <w:tab w:val="clear" w:pos="4536"/>
+                <w:tab w:val="clear" w:pos="9072"/>
+              </w:tabs>
+              <w:rPr>
+                <w:szCs w:val="14"/>
+              </w:rPr>
+            </w:pPr>
+            <w:r>
+              <w:rPr>
+                <w:szCs w:val="14"/>
+              </w:rPr>
+              <w:t>L’utilisateur appuie sur la bonne réponse.</w:t>
+            </w:r>
+          </w:p>
+        </w:tc>
+        <w:tc>
+          <w:tcPr>
+            <w:tcW w:w="4556" w:type="dxa"/>
+            <w:tcBorders>
+              <w:top w:val="single" w:sz="12" w:space="0" w:color="auto"/>
+            </w:tcBorders>
+          </w:tcPr>
+          <w:p>
+            <w:pPr>
+              <w:pStyle w:val="En-tte"/>
+              <w:rPr>
+                <w:szCs w:val="14"/>
+              </w:rPr>
+            </w:pPr>
+            <w:r>
+              <w:rPr>
+                <w:szCs w:val="14"/>
+              </w:rPr>
+              <w:t>L’utilisateur marque un point, puis il passe à la suite.</w:t>
+            </w:r>
+          </w:p>
+        </w:tc>
+      </w:tr>
+      <w:tr>
+        <w:trPr>
+          <w:trHeight w:val="819"/>
+        </w:trPr>
+        <w:tc>
+          <w:tcPr>
+            <w:tcW w:w="2387" w:type="dxa"/>
+          </w:tcPr>
+          <w:p>
+            <w:pPr>
+              <w:pStyle w:val="En-tte"/>
+              <w:tabs>
+                <w:tab w:val="clear" w:pos="4536"/>
+                <w:tab w:val="clear" w:pos="9072"/>
+              </w:tabs>
+              <w:rPr>
+                <w:szCs w:val="14"/>
+              </w:rPr>
+            </w:pPr>
+            <w:r>
+              <w:rPr>
+                <w:szCs w:val="14"/>
+              </w:rPr>
+              <w:t>Mauvaise réponse</w:t>
+            </w:r>
+          </w:p>
+        </w:tc>
+        <w:tc>
+          <w:tcPr>
+            <w:tcW w:w="6946" w:type="dxa"/>
+          </w:tcPr>
+          <w:p>
+            <w:pPr>
+              <w:pStyle w:val="En-tte"/>
+              <w:tabs>
+                <w:tab w:val="clear" w:pos="4536"/>
+                <w:tab w:val="clear" w:pos="9072"/>
+              </w:tabs>
+              <w:rPr>
+                <w:szCs w:val="14"/>
+              </w:rPr>
+            </w:pPr>
+            <w:r>
+              <w:rPr>
+                <w:szCs w:val="14"/>
+              </w:rPr>
+              <w:t>L’utilisateur n’appuie pas sur la bonne réponse.</w:t>
+            </w:r>
+          </w:p>
+        </w:tc>
+        <w:tc>
+          <w:tcPr>
+            <w:tcW w:w="4556" w:type="dxa"/>
+          </w:tcPr>
+          <w:p>
+            <w:pPr>
+              <w:pStyle w:val="En-tte"/>
+              <w:tabs>
+                <w:tab w:val="clear" w:pos="4536"/>
+                <w:tab w:val="clear" w:pos="9072"/>
+              </w:tabs>
+              <w:rPr>
+                <w:szCs w:val="14"/>
+              </w:rPr>
+            </w:pPr>
+            <w:r>
+              <w:rPr>
+                <w:szCs w:val="14"/>
+              </w:rPr>
+              <w:t>L’utilisateur ne marque pas un point, puis il passe à la suite.</w:t>
+            </w:r>
+          </w:p>
+        </w:tc>
+      </w:tr>
+      <w:tr>
+        <w:trPr>
+          <w:trHeight w:val="272"/>
+        </w:trPr>
+        <w:tc>
+          <w:tcPr>
+            <w:tcW w:w="2387" w:type="dxa"/>
+          </w:tcPr>
+          <w:p>
+            <w:pPr>
+              <w:pStyle w:val="En-tte"/>
+              <w:tabs>
+                <w:tab w:val="clear" w:pos="4536"/>
+                <w:tab w:val="clear" w:pos="9072"/>
+              </w:tabs>
+              <w:rPr>
+                <w:szCs w:val="14"/>
+              </w:rPr>
+            </w:pPr>
+            <w:r>
+              <w:rPr>
+                <w:szCs w:val="14"/>
+              </w:rPr>
+              <w:t>Terminer le quiz</w:t>
+            </w:r>
+          </w:p>
+        </w:tc>
+        <w:tc>
+          <w:tcPr>
+            <w:tcW w:w="6946" w:type="dxa"/>
+          </w:tcPr>
+          <w:p>
+            <w:pPr>
+              <w:pStyle w:val="En-tte"/>
+              <w:tabs>
+                <w:tab w:val="clear" w:pos="4536"/>
+                <w:tab w:val="clear" w:pos="9072"/>
+              </w:tabs>
+              <w:rPr>
+                <w:szCs w:val="14"/>
+              </w:rPr>
+            </w:pPr>
+            <w:r>
+              <w:rPr>
+                <w:szCs w:val="14"/>
+              </w:rPr>
+              <w:t>L’utilisateur répond à la dernière question.</w:t>
+            </w:r>
+          </w:p>
+        </w:tc>
+        <w:tc>
+          <w:tcPr>
+            <w:tcW w:w="4556" w:type="dxa"/>
+            <w:shd w:val="clear" w:color="auto" w:fill="00B050"/>
+          </w:tcPr>
+          <w:p>
+            <w:pPr>
+              <w:pStyle w:val="En-tte"/>
+              <w:tabs>
+                <w:tab w:val="clear" w:pos="4536"/>
+                <w:tab w:val="clear" w:pos="9072"/>
+              </w:tabs>
+              <w:rPr>
+                <w:szCs w:val="14"/>
+              </w:rPr>
+            </w:pPr>
+          </w:p>
+        </w:tc>
+      </w:tr>
+      <w:tr>
+        <w:trPr>
+          <w:trHeight w:val="272"/>
+        </w:trPr>
+        <w:tc>
+          <w:tcPr>
+            <w:tcW w:w="2387" w:type="dxa"/>
+          </w:tcPr>
+          <w:p>
+            <w:pPr>
+              <w:pStyle w:val="En-tte"/>
+              <w:tabs>
+                <w:tab w:val="clear" w:pos="4536"/>
+                <w:tab w:val="clear" w:pos="9072"/>
+              </w:tabs>
+              <w:rPr>
+                <w:szCs w:val="14"/>
+              </w:rPr>
+            </w:pPr>
+            <w:r>
+              <w:rPr>
+                <w:szCs w:val="14"/>
+              </w:rPr>
+              <w:lastRenderedPageBreak/>
+              <w:t>Quitter le quiz</w:t>
+            </w:r>
+          </w:p>
+        </w:tc>
+        <w:tc>
+          <w:tcPr>
+            <w:tcW w:w="6946" w:type="dxa"/>
+          </w:tcPr>
+          <w:p>
+            <w:pPr>
+              <w:pStyle w:val="En-tte"/>
+              <w:tabs>
+                <w:tab w:val="clear" w:pos="4536"/>
+                <w:tab w:val="clear" w:pos="9072"/>
+              </w:tabs>
+              <w:rPr>
+                <w:szCs w:val="14"/>
+              </w:rPr>
+            </w:pPr>
+            <w:r>
+              <w:rPr>
+                <w:szCs w:val="14"/>
+              </w:rPr>
+              <w:t>L’utilisateur quitte le quiz avant que ça se termine.</w:t>
+            </w:r>
+          </w:p>
+        </w:tc>
+        <w:tc>
+          <w:tcPr>
+            <w:tcW w:w="4556" w:type="dxa"/>
+          </w:tcPr>
+          <w:p>
+            <w:pPr>
+              <w:pStyle w:val="En-tte"/>
+              <w:tabs>
+                <w:tab w:val="clear" w:pos="4536"/>
+                <w:tab w:val="clear" w:pos="9072"/>
+              </w:tabs>
+              <w:rPr>
+                <w:szCs w:val="14"/>
+              </w:rPr>
+            </w:pPr>
+            <w:r>
+              <w:rPr>
+                <w:szCs w:val="14"/>
+              </w:rPr>
+              <w:t>Un score de 0 est enregistré dans la base de données.</w:t>
+            </w:r>
+          </w:p>
+        </w:tc>
+      </w:tr>
+    </w:tbl>
+    <w:p/>
+    <w:p/>
+    <w:p/>
+    <w:p/>
+    <w:p/>
     <w:p>
       <w:pPr>
         <w:pStyle w:val="En-tte"/>
@@ -20969,123 +24109,15 @@
     </w:p>
     <w:p>
       <w:pPr>
-        <w:pStyle w:val="En-tte"/>
-        <w:ind w:left="357"/>
-        <w:rPr>
-          <w:i/>
-        </w:rPr>
-      </w:pPr>
-      <w:r>
-        <w:rPr>
-          <w:i/>
-        </w:rPr>
-        <w:t xml:space="preserve">Pour chaque partie testée de votre projet, il faut </w:t>
-      </w:r>
-      <w:proofErr w:type="gramStart"/>
-      <w:r>
-        <w:rPr>
-          <w:i/>
-        </w:rPr>
-        <w:t>décrire:</w:t>
-      </w:r>
-      <w:proofErr w:type="gramEnd"/>
-    </w:p>
-    <w:p>
-      <w:pPr>
-        <w:pStyle w:val="En-tte"/>
-        <w:ind w:left="357"/>
-        <w:rPr>
-          <w:i/>
-        </w:rPr>
-      </w:pPr>
-    </w:p>
-    <w:p>
-      <w:pPr>
-        <w:numPr>
-          <w:ilvl w:val="0"/>
-          <w:numId w:val="13"/>
-        </w:numPr>
-        <w:suppressAutoHyphens/>
-        <w:rPr>
-          <w:i/>
-        </w:rPr>
-      </w:pPr>
-      <w:proofErr w:type="gramStart"/>
-      <w:r>
-        <w:rPr>
-          <w:i/>
-        </w:rPr>
-        <w:t>les</w:t>
-      </w:r>
-      <w:proofErr w:type="gramEnd"/>
-      <w:r>
-        <w:rPr>
-          <w:i/>
-        </w:rPr>
-        <w:t xml:space="preserve"> conditions exactes de chaque test</w:t>
-      </w:r>
-    </w:p>
-    <w:p>
-      <w:pPr>
-        <w:numPr>
-          <w:ilvl w:val="0"/>
-          <w:numId w:val="12"/>
-        </w:numPr>
-        <w:rPr>
-          <w:i/>
-        </w:rPr>
-      </w:pPr>
-      <w:proofErr w:type="gramStart"/>
-      <w:r>
-        <w:rPr>
-          <w:i/>
-        </w:rPr>
-        <w:t>les</w:t>
-      </w:r>
-      <w:proofErr w:type="gramEnd"/>
-      <w:r>
-        <w:rPr>
-          <w:i/>
-        </w:rPr>
-        <w:t xml:space="preserve"> preuves de test (papier ou fichier)</w:t>
-      </w:r>
-    </w:p>
-    <w:p>
-      <w:pPr>
-        <w:numPr>
-          <w:ilvl w:val="0"/>
-          <w:numId w:val="12"/>
-        </w:numPr>
-        <w:rPr>
-          <w:i/>
-        </w:rPr>
-      </w:pPr>
-      <w:proofErr w:type="gramStart"/>
-      <w:r>
-        <w:rPr>
-          <w:i/>
-        </w:rPr>
-        <w:t>tests</w:t>
-      </w:r>
-      <w:proofErr w:type="gramEnd"/>
-      <w:r>
-        <w:rPr>
-          <w:i/>
-        </w:rPr>
-        <w:t xml:space="preserve"> sans preuve: fournir au moins une description </w:t>
-      </w:r>
-    </w:p>
-    <w:p>
-      <w:pPr>
         <w:pStyle w:val="Titre2"/>
         <w:rPr>
           <w:i w:val="0"/>
           <w:iCs/>
         </w:rPr>
       </w:pPr>
-      <w:bookmarkStart w:id="31" w:name="_Toc25553322"/>
-      <w:bookmarkStart w:id="32" w:name="_Toc71691026"/>
-      <w:bookmarkStart w:id="33" w:name="_Toc499021845"/>
+      <w:bookmarkStart w:id="33" w:name="_Toc25553322"/>
+      <w:bookmarkStart w:id="34" w:name="_Toc71691026"/>
+      <w:bookmarkStart w:id="35" w:name="_Toc499021845"/>
       <w:r>
         <w:rPr>
           <w:i w:val="0"/>
@@ -21093,7 +24125,7 @@
         </w:rPr>
         <w:t xml:space="preserve">Erreurs </w:t>
       </w:r>
-      <w:bookmarkEnd w:id="31"/>
+      <w:bookmarkEnd w:id="33"/>
       <w:r>
         <w:rPr>
           <w:i w:val="0"/>
@@ -21101,8 +24133,8 @@
         </w:rPr>
         <w:t>restantes</w:t>
       </w:r>
-      <w:bookmarkEnd w:id="32"/>
-      <w:bookmarkEnd w:id="33"/>
+      <w:bookmarkEnd w:id="34"/>
+      <w:bookmarkEnd w:id="35"/>
       <w:r>
         <w:rPr>
           <w:i w:val="0"/>
@@ -21118,7 +24150,7 @@
           <w:i/>
         </w:rPr>
       </w:pPr>
-      <w:bookmarkStart w:id="34" w:name="_Toc25553323"/>
+      <w:bookmarkStart w:id="36" w:name="_Toc25553323"/>
     </w:p>
     <w:p>
       <w:pPr>
@@ -21189,7 +24221,7 @@
         </w:rPr>
         <w:t>Conséquences sur l'utilisation du produit</w:t>
       </w:r>
-      <w:bookmarkEnd w:id="34"/>
+      <w:bookmarkEnd w:id="36"/>
     </w:p>
     <w:p>
       <w:pPr>
@@ -21225,9 +24257,9 @@
           <w:iCs/>
         </w:rPr>
       </w:pPr>
-      <w:bookmarkStart w:id="35" w:name="_Toc25553326"/>
-      <w:bookmarkStart w:id="36" w:name="_Toc71691029"/>
-      <w:bookmarkStart w:id="37" w:name="_Toc499021846"/>
+      <w:bookmarkStart w:id="37" w:name="_Toc25553326"/>
+      <w:bookmarkStart w:id="38" w:name="_Toc71691029"/>
+      <w:bookmarkStart w:id="39" w:name="_Toc499021846"/>
       <w:r>
         <w:rPr>
           <w:i w:val="0"/>
@@ -21235,7 +24267,7 @@
         </w:rPr>
         <w:t>Liste des documents</w:t>
       </w:r>
-      <w:bookmarkEnd w:id="35"/>
+      <w:bookmarkEnd w:id="37"/>
       <w:r>
         <w:rPr>
           <w:i w:val="0"/>
@@ -21243,8 +24275,8 @@
         </w:rPr>
         <w:t xml:space="preserve"> fournis</w:t>
       </w:r>
-      <w:bookmarkEnd w:id="36"/>
-      <w:bookmarkEnd w:id="37"/>
+      <w:bookmarkEnd w:id="38"/>
+      <w:bookmarkEnd w:id="39"/>
     </w:p>
     <w:p>
       <w:pPr>
@@ -21424,18 +24456,18 @@
       <w:pPr>
         <w:pStyle w:val="Titre1"/>
       </w:pPr>
-      <w:bookmarkStart w:id="38" w:name="_Toc25553328"/>
-      <w:bookmarkStart w:id="39" w:name="_Toc71703263"/>
-      <w:bookmarkStart w:id="40" w:name="_Toc499021847"/>
+      <w:bookmarkStart w:id="40" w:name="_Toc25553328"/>
+      <w:bookmarkStart w:id="41" w:name="_Toc71703263"/>
+      <w:bookmarkStart w:id="42" w:name="_Toc499021847"/>
       <w:r>
         <w:t>C</w:t>
       </w:r>
-      <w:bookmarkEnd w:id="38"/>
-      <w:bookmarkEnd w:id="39"/>
+      <w:bookmarkEnd w:id="40"/>
+      <w:bookmarkEnd w:id="41"/>
       <w:r>
         <w:t>onclusions</w:t>
       </w:r>
-      <w:bookmarkEnd w:id="40"/>
+      <w:bookmarkEnd w:id="42"/>
     </w:p>
     <w:p>
       <w:pPr>
@@ -21591,17 +24623,17 @@
       <w:pPr>
         <w:pStyle w:val="Titre1"/>
       </w:pPr>
-      <w:bookmarkStart w:id="41" w:name="_Toc71703264"/>
-      <w:bookmarkStart w:id="42" w:name="_Toc499021848"/>
+      <w:bookmarkStart w:id="43" w:name="_Toc71703264"/>
+      <w:bookmarkStart w:id="44" w:name="_Toc499021848"/>
       <w:r>
         <w:lastRenderedPageBreak/>
         <w:t>A</w:t>
       </w:r>
-      <w:bookmarkEnd w:id="41"/>
+      <w:bookmarkEnd w:id="43"/>
       <w:r>
         <w:t>nnexes</w:t>
       </w:r>
-      <w:bookmarkEnd w:id="42"/>
+      <w:bookmarkEnd w:id="44"/>
     </w:p>
     <w:p/>
     <w:p>
@@ -21612,7 +24644,7 @@
           <w:iCs/>
         </w:rPr>
       </w:pPr>
-      <w:bookmarkStart w:id="43" w:name="_Toc499021849"/>
+      <w:bookmarkStart w:id="45" w:name="_Toc499021849"/>
       <w:r>
         <w:rPr>
           <w:i w:val="0"/>
@@ -21620,7 +24652,7 @@
         </w:rPr>
         <w:t>Résumé du rapport du TPI / version succincte de la documentation</w:t>
       </w:r>
-      <w:bookmarkEnd w:id="43"/>
+      <w:bookmarkEnd w:id="45"/>
     </w:p>
     <w:p/>
     <w:p>
@@ -21631,8 +24663,8 @@
           <w:iCs/>
         </w:rPr>
       </w:pPr>
-      <w:bookmarkStart w:id="44" w:name="_Toc71703265"/>
-      <w:bookmarkStart w:id="45" w:name="_Toc499021850"/>
+      <w:bookmarkStart w:id="46" w:name="_Toc71703265"/>
+      <w:bookmarkStart w:id="47" w:name="_Toc499021850"/>
       <w:r>
         <w:rPr>
           <w:i w:val="0"/>
@@ -21640,8 +24672,8 @@
         </w:rPr>
         <w:t>Sources – Bibliographie</w:t>
       </w:r>
-      <w:bookmarkEnd w:id="44"/>
-      <w:bookmarkEnd w:id="45"/>
+      <w:bookmarkEnd w:id="46"/>
+      <w:bookmarkEnd w:id="47"/>
     </w:p>
     <w:p>
       <w:pPr>
@@ -21699,9 +24731,9 @@
           <w:iCs/>
         </w:rPr>
       </w:pPr>
-      <w:bookmarkStart w:id="46" w:name="_Toc25553330"/>
-      <w:bookmarkStart w:id="47" w:name="_Toc71703266"/>
-      <w:bookmarkStart w:id="48" w:name="_Toc499021851"/>
+      <w:bookmarkStart w:id="48" w:name="_Toc25553330"/>
+      <w:bookmarkStart w:id="49" w:name="_Toc71703266"/>
+      <w:bookmarkStart w:id="50" w:name="_Toc499021851"/>
       <w:r>
         <w:rPr>
           <w:i w:val="0"/>
@@ -21709,8 +24741,8 @@
         </w:rPr>
         <w:t xml:space="preserve">Journal de </w:t>
       </w:r>
-      <w:bookmarkEnd w:id="46"/>
-      <w:bookmarkEnd w:id="47"/>
+      <w:bookmarkEnd w:id="48"/>
+      <w:bookmarkEnd w:id="49"/>
       <w:r>
         <w:rPr>
           <w:i w:val="0"/>
@@ -21718,7 +24750,7 @@
         </w:rPr>
         <w:t>travail</w:t>
       </w:r>
-      <w:bookmarkEnd w:id="48"/>
+      <w:bookmarkEnd w:id="50"/>
     </w:p>
     <w:p/>
     <w:tbl>
@@ -22005,7 +25037,7 @@
           <w:iCs/>
         </w:rPr>
       </w:pPr>
-      <w:bookmarkStart w:id="49" w:name="_Toc25553331"/>
+      <w:bookmarkStart w:id="51" w:name="_Toc25553331"/>
     </w:p>
     <w:p>
       <w:pPr>
@@ -22015,8 +25047,8 @@
           <w:iCs/>
         </w:rPr>
       </w:pPr>
-      <w:bookmarkStart w:id="50" w:name="_Toc71703267"/>
-      <w:bookmarkStart w:id="51" w:name="_Toc499021852"/>
+      <w:bookmarkStart w:id="52" w:name="_Toc71703267"/>
+      <w:bookmarkStart w:id="53" w:name="_Toc499021852"/>
       <w:r>
         <w:rPr>
           <w:i w:val="0"/>
@@ -22024,9 +25056,9 @@
         </w:rPr>
         <w:t>Manuel d'Installation</w:t>
       </w:r>
-      <w:bookmarkEnd w:id="49"/>
-      <w:bookmarkEnd w:id="50"/>
       <w:bookmarkEnd w:id="51"/>
+      <w:bookmarkEnd w:id="52"/>
+      <w:bookmarkEnd w:id="53"/>
     </w:p>
     <w:p/>
     <w:p>
@@ -22037,9 +25069,9 @@
           <w:iCs/>
         </w:rPr>
       </w:pPr>
-      <w:bookmarkStart w:id="52" w:name="_Toc25553332"/>
-      <w:bookmarkStart w:id="53" w:name="_Toc71703268"/>
-      <w:bookmarkStart w:id="54" w:name="_Toc499021853"/>
+      <w:bookmarkStart w:id="54" w:name="_Toc25553332"/>
+      <w:bookmarkStart w:id="55" w:name="_Toc71703268"/>
+      <w:bookmarkStart w:id="56" w:name="_Toc499021853"/>
       <w:r>
         <w:rPr>
           <w:i w:val="0"/>
@@ -22047,9 +25079,9 @@
         </w:rPr>
         <w:t>Manuel d'Utilisation</w:t>
       </w:r>
-      <w:bookmarkEnd w:id="52"/>
-      <w:bookmarkEnd w:id="53"/>
       <w:bookmarkEnd w:id="54"/>
+      <w:bookmarkEnd w:id="55"/>
+      <w:bookmarkEnd w:id="56"/>
     </w:p>
     <w:p/>
     <w:p>
@@ -22060,9 +25092,9 @@
           <w:iCs/>
         </w:rPr>
       </w:pPr>
-      <w:bookmarkStart w:id="55" w:name="_Toc71703270"/>
-      <w:bookmarkStart w:id="56" w:name="_Toc499021854"/>
-      <w:bookmarkStart w:id="57" w:name="_Toc25553334"/>
+      <w:bookmarkStart w:id="57" w:name="_Toc71703270"/>
+      <w:bookmarkStart w:id="58" w:name="_Toc499021854"/>
+      <w:bookmarkStart w:id="59" w:name="_Toc25553334"/>
       <w:r>
         <w:rPr>
           <w:i w:val="0"/>
@@ -22077,8 +25109,8 @@
         </w:rPr>
         <w:t>rchives du projet</w:t>
       </w:r>
-      <w:bookmarkEnd w:id="55"/>
-      <w:bookmarkEnd w:id="56"/>
+      <w:bookmarkEnd w:id="57"/>
+      <w:bookmarkEnd w:id="58"/>
       <w:r>
         <w:rPr>
           <w:i w:val="0"/>
@@ -22086,7 +25118,7 @@
         </w:rPr>
         <w:t xml:space="preserve"> </w:t>
       </w:r>
-      <w:bookmarkEnd w:id="57"/>
+      <w:bookmarkEnd w:id="59"/>
     </w:p>
     <w:p/>
     <w:p>
@@ -23209,6 +26241,146 @@
       </w:pPr>
     </w:p>
   </w:comment>
+  <w:comment w:id="31" w:author="Edward Stewart" w:date="2024-05-27T13:34:00Z" w:initials="ES">
+    <w:p>
+      <w:pPr>
+        <w:pStyle w:val="En-tte"/>
+        <w:ind w:left="357"/>
+        <w:rPr>
+          <w:i/>
+        </w:rPr>
+      </w:pPr>
+      <w:r>
+        <w:rPr>
+          <w:rStyle w:val="Marquedecommentaire"/>
+        </w:rPr>
+        <w:annotationRef/>
+      </w:r>
+      <w:r>
+        <w:rPr>
+          <w:i/>
+        </w:rPr>
+        <w:t xml:space="preserve">Pour chaque partie testée de votre projet, il faut </w:t>
+      </w:r>
+      <w:proofErr w:type="gramStart"/>
+      <w:r>
+        <w:rPr>
+          <w:i/>
+        </w:rPr>
+        <w:t>décrire:</w:t>
+      </w:r>
+      <w:proofErr w:type="gramEnd"/>
+    </w:p>
+    <w:p>
+      <w:pPr>
+        <w:pStyle w:val="En-tte"/>
+        <w:ind w:left="357"/>
+        <w:rPr>
+          <w:i/>
+        </w:rPr>
+      </w:pPr>
+    </w:p>
+    <w:p>
+      <w:pPr>
+        <w:numPr>
+          <w:ilvl w:val="0"/>
+          <w:numId w:val="13"/>
+        </w:numPr>
+        <w:suppressAutoHyphens/>
+        <w:rPr>
+          <w:i/>
+        </w:rPr>
+      </w:pPr>
+      <w:proofErr w:type="gramStart"/>
+      <w:r>
+        <w:rPr>
+          <w:i/>
+        </w:rPr>
+        <w:t>les</w:t>
+      </w:r>
+      <w:proofErr w:type="gramEnd"/>
+      <w:r>
+        <w:rPr>
+          <w:i/>
+        </w:rPr>
+        <w:t xml:space="preserve"> conditions exactes de chaque test</w:t>
+      </w:r>
+    </w:p>
+    <w:p>
+      <w:pPr>
+        <w:numPr>
+          <w:ilvl w:val="0"/>
+          <w:numId w:val="12"/>
+        </w:numPr>
+        <w:rPr>
+          <w:i/>
+        </w:rPr>
+      </w:pPr>
+      <w:proofErr w:type="gramStart"/>
+      <w:r>
+        <w:rPr>
+          <w:i/>
+        </w:rPr>
+        <w:t>les</w:t>
+      </w:r>
+      <w:proofErr w:type="gramEnd"/>
+      <w:r>
+        <w:rPr>
+          <w:i/>
+        </w:rPr>
+        <w:t xml:space="preserve"> preuves de test (papier ou fichier)</w:t>
+      </w:r>
+    </w:p>
+    <w:p>
+      <w:pPr>
+        <w:numPr>
+          <w:ilvl w:val="0"/>
+          <w:numId w:val="12"/>
+        </w:numPr>
+        <w:rPr>
+          <w:i/>
+        </w:rPr>
+      </w:pPr>
+      <w:proofErr w:type="gramStart"/>
+      <w:r>
+        <w:rPr>
+          <w:i/>
+        </w:rPr>
+        <w:t>tests</w:t>
+      </w:r>
+      <w:proofErr w:type="gramEnd"/>
+      <w:r>
+        <w:rPr>
+          <w:i/>
+        </w:rPr>
+        <w:t xml:space="preserve"> sans preuve: fournir au moins une description </w:t>
+      </w:r>
+      <w:r>
+        <w:rPr>
+          <w:rStyle w:val="Marquedecommentaire"/>
+        </w:rPr>
+        <w:annotationRef/>
+      </w:r>
+    </w:p>
+    <w:p>
+      <w:pPr>
+        <w:pStyle w:val="Commentaire"/>
+      </w:pPr>
+    </w:p>
+  </w:comment>
+  <w:comment w:id="32" w:author="Edward Stewart" w:date="2024-05-27T13:34:00Z" w:initials="ES">
+    <w:p>
+      <w:pPr>
+        <w:pStyle w:val="Commentaire"/>
+      </w:pPr>
+      <w:r>
+        <w:rPr>
+          <w:rStyle w:val="Marquedecommentaire"/>
+        </w:rPr>
+        <w:annotationRef/>
+      </w:r>
+    </w:p>
+  </w:comment>
 </w:comments>
 </file>
 
@@ -23221,6 +26393,8 @@
   <w15:commentEx w15:paraId="6586BCED" w15:done="0"/>
   <w15:commentEx w15:paraId="51146038" w15:done="0"/>
   <w15:commentEx w15:paraId="4A2E7F80" w15:done="0"/>
+  <w15:commentEx w15:paraId="17CE4B20" w15:done="1"/>
+  <w15:commentEx w15:paraId="5325DAB9" w15:paraIdParent="17CE4B20" w15:done="0"/>
 </w15:commentsEx>
 </file>
 
@@ -23233,6 +26407,8 @@
   <w16cex:commentExtensible w16cex:durableId="29DF20FD" w16cex:dateUtc="2024-05-03T06:38:00Z"/>
   <w16cex:commentExtensible w16cex:durableId="29E486D7" w16cex:dateUtc="2024-05-07T08:54:00Z"/>
   <w16cex:commentExtensible w16cex:durableId="29DF51E7" w16cex:dateUtc="2024-05-03T10:07:00Z"/>
+  <w16cex:commentExtensible w16cex:durableId="29FF0A78" w16cex:dateUtc="2024-05-27T11:34:00Z"/>
+  <w16cex:commentExtensible w16cex:durableId="29FF0A7E" w16cex:dateUtc="2024-05-27T11:34:00Z"/>
 </w16cex:commentsExtensible>
 </file>
 
@@ -23245,6 +26421,8 @@
   <w16cid:commentId w16cid:paraId="6586BCED" w16cid:durableId="29DF20FD"/>
   <w16cid:commentId w16cid:paraId="51146038" w16cid:durableId="29E486D7"/>
   <w16cid:commentId w16cid:paraId="4A2E7F80" w16cid:durableId="29DF51E7"/>
+  <w16cid:commentId w16cid:paraId="17CE4B20" w16cid:durableId="29FF0A78"/>
+  <w16cid:commentId w16cid:paraId="5325DAB9" w16cid:durableId="29FF0A7E"/>
 </w16cid:commentsIds>
 </file>
 

</xml_diff>